<commit_message>
Add volume & part
</commit_message>
<xml_diff>
--- a/Kernel.docx
+++ b/Kernel.docx
@@ -6,6 +6,7 @@
       <w:pPr>
         <w:jc w:val="center"/>
         <w:rPr>
+          <w:b/>
           <w:sz w:val="30"/>
           <w:szCs w:val="30"/>
         </w:rPr>
@@ -13,6 +14,7 @@
       <w:r>
         <w:rPr>
           <w:rFonts w:hint="eastAsia"/>
+          <w:b/>
           <w:sz w:val="30"/>
           <w:szCs w:val="30"/>
         </w:rPr>
@@ -20,6 +22,7 @@
       </w:r>
       <w:r>
         <w:rPr>
+          <w:b/>
           <w:sz w:val="30"/>
           <w:szCs w:val="30"/>
         </w:rPr>
@@ -28,6 +31,7 @@
       <w:r>
         <w:rPr>
           <w:rFonts w:hint="eastAsia"/>
+          <w:b/>
           <w:sz w:val="30"/>
           <w:szCs w:val="30"/>
         </w:rPr>
@@ -36,6 +40,7 @@
       <w:r>
         <w:rPr>
           <w:rFonts w:hint="eastAsia"/>
+          <w:b/>
           <w:sz w:val="30"/>
           <w:szCs w:val="30"/>
         </w:rPr>
@@ -43,6 +48,7 @@
       </w:r>
       <w:r>
         <w:rPr>
+          <w:b/>
           <w:sz w:val="30"/>
           <w:szCs w:val="30"/>
         </w:rPr>
@@ -51,6 +57,7 @@
       <w:r>
         <w:rPr>
           <w:rFonts w:hint="eastAsia"/>
+          <w:b/>
           <w:sz w:val="30"/>
           <w:szCs w:val="30"/>
         </w:rPr>
@@ -60,7 +67,6 @@
     <w:p>
       <w:pPr>
         <w:rPr>
-          <w:rFonts w:hint="eastAsia"/>
           <w:sz w:val="24"/>
           <w:szCs w:val="24"/>
         </w:rPr>
@@ -721,27 +727,27 @@
       <w:tblPr>
         <w:tblStyle w:val="a4"/>
         <w:tblW w:w="0" w:type="auto"/>
-        <w:tblInd w:w="360" w:type="dxa"/>
+        <w:jc w:val="center"/>
         <w:tblLook w:val="04A0" w:firstRow="1" w:lastRow="0" w:firstColumn="1" w:lastColumn="0" w:noHBand="0" w:noVBand="1"/>
       </w:tblPr>
       <w:tblGrid>
-        <w:gridCol w:w="1336"/>
+        <w:gridCol w:w="1346"/>
         <w:gridCol w:w="1843"/>
         <w:gridCol w:w="4536"/>
       </w:tblGrid>
       <w:tr>
+        <w:trPr>
+          <w:jc w:val="center"/>
+        </w:trPr>
         <w:tc>
           <w:tcPr>
-            <w:tcW w:w="1336" w:type="dxa"/>
+            <w:tcW w:w="1346" w:type="dxa"/>
           </w:tcPr>
           <w:p>
             <w:pPr>
               <w:pStyle w:val="a0"/>
               <w:ind w:firstLineChars="0" w:firstLine="0"/>
               <w:jc w:val="center"/>
-              <w:rPr>
-                <w:rFonts w:hint="eastAsia"/>
-              </w:rPr>
             </w:pPr>
           </w:p>
         </w:tc>
@@ -754,9 +760,6 @@
               <w:pStyle w:val="a0"/>
               <w:ind w:firstLineChars="0" w:firstLine="0"/>
               <w:jc w:val="center"/>
-              <w:rPr>
-                <w:rFonts w:hint="eastAsia"/>
-              </w:rPr>
             </w:pPr>
             <w:proofErr w:type="gramStart"/>
             <w:r>
@@ -777,9 +780,6 @@
               <w:pStyle w:val="a0"/>
               <w:ind w:firstLineChars="0" w:firstLine="0"/>
               <w:jc w:val="center"/>
-              <w:rPr>
-                <w:rFonts w:hint="eastAsia"/>
-              </w:rPr>
             </w:pPr>
             <w:r>
               <w:rPr>
@@ -794,18 +794,18 @@
         </w:tc>
       </w:tr>
       <w:tr>
+        <w:trPr>
+          <w:jc w:val="center"/>
+        </w:trPr>
         <w:tc>
           <w:tcPr>
-            <w:tcW w:w="1336" w:type="dxa"/>
+            <w:tcW w:w="1346" w:type="dxa"/>
             <w:vMerge w:val="restart"/>
           </w:tcPr>
           <w:p>
             <w:pPr>
               <w:pStyle w:val="a0"/>
               <w:ind w:firstLineChars="0" w:firstLine="0"/>
-              <w:rPr>
-                <w:rFonts w:hint="eastAsia"/>
-              </w:rPr>
             </w:pPr>
             <w:r>
               <w:rPr>
@@ -838,9 +838,6 @@
             <w:pPr>
               <w:pStyle w:val="a0"/>
               <w:ind w:firstLineChars="0" w:firstLine="0"/>
-              <w:rPr>
-                <w:rFonts w:hint="eastAsia"/>
-              </w:rPr>
             </w:pPr>
             <w:r>
               <w:rPr>
@@ -876,9 +873,6 @@
             <w:pPr>
               <w:pStyle w:val="a0"/>
               <w:ind w:firstLineChars="0" w:firstLine="0"/>
-              <w:rPr>
-                <w:rFonts w:hint="eastAsia"/>
-              </w:rPr>
             </w:pPr>
             <w:r>
               <w:rPr>
@@ -908,18 +902,18 @@
         </w:tc>
       </w:tr>
       <w:tr>
+        <w:trPr>
+          <w:jc w:val="center"/>
+        </w:trPr>
         <w:tc>
           <w:tcPr>
-            <w:tcW w:w="1336" w:type="dxa"/>
+            <w:tcW w:w="1346" w:type="dxa"/>
             <w:vMerge/>
           </w:tcPr>
           <w:p>
             <w:pPr>
               <w:pStyle w:val="a0"/>
               <w:ind w:firstLineChars="0" w:firstLine="0"/>
-              <w:rPr>
-                <w:rFonts w:hint="eastAsia"/>
-              </w:rPr>
             </w:pPr>
           </w:p>
         </w:tc>
@@ -931,9 +925,6 @@
             <w:pPr>
               <w:pStyle w:val="a0"/>
               <w:ind w:firstLineChars="0" w:firstLine="0"/>
-              <w:rPr>
-                <w:rFonts w:hint="eastAsia"/>
-              </w:rPr>
             </w:pPr>
             <w:r>
               <w:rPr>
@@ -969,9 +960,6 @@
             <w:pPr>
               <w:pStyle w:val="a0"/>
               <w:ind w:firstLineChars="0" w:firstLine="0"/>
-              <w:rPr>
-                <w:rFonts w:hint="eastAsia"/>
-              </w:rPr>
             </w:pPr>
             <w:r>
               <w:rPr>
@@ -1040,18 +1028,18 @@
         </w:tc>
       </w:tr>
       <w:tr>
+        <w:trPr>
+          <w:jc w:val="center"/>
+        </w:trPr>
         <w:tc>
           <w:tcPr>
-            <w:tcW w:w="1336" w:type="dxa"/>
+            <w:tcW w:w="1346" w:type="dxa"/>
             <w:vMerge w:val="restart"/>
           </w:tcPr>
           <w:p>
             <w:pPr>
               <w:pStyle w:val="a0"/>
               <w:ind w:firstLineChars="0" w:firstLine="0"/>
-              <w:rPr>
-                <w:rFonts w:hint="eastAsia"/>
-              </w:rPr>
             </w:pPr>
             <w:r>
               <w:rPr>
@@ -1081,9 +1069,6 @@
             <w:pPr>
               <w:pStyle w:val="a0"/>
               <w:ind w:firstLineChars="0" w:firstLine="0"/>
-              <w:rPr>
-                <w:rFonts w:hint="eastAsia"/>
-              </w:rPr>
             </w:pPr>
             <w:r>
               <w:rPr>
@@ -1119,9 +1104,6 @@
             <w:pPr>
               <w:pStyle w:val="a0"/>
               <w:ind w:firstLineChars="0" w:firstLine="0"/>
-              <w:rPr>
-                <w:rFonts w:hint="eastAsia"/>
-              </w:rPr>
             </w:pPr>
             <w:r>
               <w:rPr>
@@ -1263,18 +1245,18 @@
         </w:tc>
       </w:tr>
       <w:tr>
+        <w:trPr>
+          <w:jc w:val="center"/>
+        </w:trPr>
         <w:tc>
           <w:tcPr>
-            <w:tcW w:w="1336" w:type="dxa"/>
+            <w:tcW w:w="1346" w:type="dxa"/>
             <w:vMerge/>
           </w:tcPr>
           <w:p>
             <w:pPr>
               <w:pStyle w:val="a0"/>
               <w:ind w:firstLineChars="0" w:firstLine="0"/>
-              <w:rPr>
-                <w:rFonts w:hint="eastAsia"/>
-              </w:rPr>
             </w:pPr>
           </w:p>
         </w:tc>
@@ -1286,9 +1268,6 @@
             <w:pPr>
               <w:pStyle w:val="a0"/>
               <w:ind w:firstLineChars="0" w:firstLine="0"/>
-              <w:rPr>
-                <w:rFonts w:hint="eastAsia"/>
-              </w:rPr>
             </w:pPr>
             <w:r>
               <w:rPr>
@@ -1315,9 +1294,6 @@
             <w:pPr>
               <w:pStyle w:val="a0"/>
               <w:ind w:firstLineChars="0" w:firstLine="0"/>
-              <w:rPr>
-                <w:rFonts w:hint="eastAsia"/>
-              </w:rPr>
             </w:pPr>
             <w:r>
               <w:rPr>
@@ -1442,18 +1418,18 @@
         </w:tc>
       </w:tr>
       <w:tr>
+        <w:trPr>
+          <w:jc w:val="center"/>
+        </w:trPr>
         <w:tc>
           <w:tcPr>
-            <w:tcW w:w="1336" w:type="dxa"/>
+            <w:tcW w:w="1346" w:type="dxa"/>
             <w:vMerge/>
           </w:tcPr>
           <w:p>
             <w:pPr>
               <w:pStyle w:val="a0"/>
               <w:ind w:firstLineChars="0" w:firstLine="0"/>
-              <w:rPr>
-                <w:rFonts w:hint="eastAsia"/>
-              </w:rPr>
             </w:pPr>
           </w:p>
         </w:tc>
@@ -1465,9 +1441,6 @@
             <w:pPr>
               <w:pStyle w:val="a0"/>
               <w:ind w:firstLineChars="0" w:firstLine="0"/>
-              <w:rPr>
-                <w:rFonts w:hint="eastAsia"/>
-              </w:rPr>
             </w:pPr>
             <w:proofErr w:type="gramStart"/>
             <w:r>
@@ -1502,9 +1475,6 @@
             <w:pPr>
               <w:pStyle w:val="a0"/>
               <w:ind w:firstLineChars="0" w:firstLine="0"/>
-              <w:rPr>
-                <w:rFonts w:hint="eastAsia"/>
-              </w:rPr>
             </w:pPr>
             <w:r>
               <w:rPr>
@@ -1588,18 +1558,18 @@
         </w:tc>
       </w:tr>
       <w:tr>
+        <w:trPr>
+          <w:jc w:val="center"/>
+        </w:trPr>
         <w:tc>
           <w:tcPr>
-            <w:tcW w:w="1336" w:type="dxa"/>
+            <w:tcW w:w="1346" w:type="dxa"/>
             <w:vMerge/>
           </w:tcPr>
           <w:p>
             <w:pPr>
               <w:pStyle w:val="a0"/>
               <w:ind w:firstLineChars="0" w:firstLine="0"/>
-              <w:rPr>
-                <w:rFonts w:hint="eastAsia"/>
-              </w:rPr>
             </w:pPr>
           </w:p>
         </w:tc>
@@ -1611,9 +1581,6 @@
             <w:pPr>
               <w:pStyle w:val="a0"/>
               <w:ind w:firstLineChars="0" w:firstLine="0"/>
-              <w:rPr>
-                <w:rFonts w:hint="eastAsia"/>
-              </w:rPr>
             </w:pPr>
             <w:r>
               <w:rPr>
@@ -1646,9 +1613,6 @@
             <w:pPr>
               <w:pStyle w:val="a0"/>
               <w:ind w:firstLineChars="0" w:firstLine="0"/>
-              <w:rPr>
-                <w:rFonts w:hint="eastAsia"/>
-              </w:rPr>
             </w:pPr>
             <w:r>
               <w:rPr>
@@ -1678,17 +1642,17 @@
         </w:tc>
       </w:tr>
       <w:tr>
+        <w:trPr>
+          <w:jc w:val="center"/>
+        </w:trPr>
         <w:tc>
           <w:tcPr>
-            <w:tcW w:w="1336" w:type="dxa"/>
+            <w:tcW w:w="1346" w:type="dxa"/>
           </w:tcPr>
           <w:p>
             <w:pPr>
               <w:pStyle w:val="a0"/>
               <w:ind w:firstLineChars="0" w:firstLine="0"/>
-              <w:rPr>
-                <w:rFonts w:hint="eastAsia"/>
-              </w:rPr>
             </w:pPr>
             <w:r>
               <w:rPr>
@@ -1721,9 +1685,6 @@
             <w:pPr>
               <w:pStyle w:val="a0"/>
               <w:ind w:firstLineChars="0" w:firstLine="0"/>
-              <w:rPr>
-                <w:rFonts w:hint="eastAsia"/>
-              </w:rPr>
             </w:pPr>
             <w:r>
               <w:rPr>
@@ -1759,9 +1720,6 @@
             <w:pPr>
               <w:pStyle w:val="a0"/>
               <w:ind w:firstLineChars="0" w:firstLine="0"/>
-              <w:rPr>
-                <w:rFonts w:hint="eastAsia"/>
-              </w:rPr>
             </w:pPr>
             <w:r>
               <w:rPr>
@@ -1789,9 +1747,6 @@
       <w:pPr>
         <w:pStyle w:val="a0"/>
         <w:ind w:left="360" w:firstLineChars="0" w:firstLine="0"/>
-        <w:rPr>
-          <w:rFonts w:hint="eastAsia"/>
-        </w:rPr>
       </w:pPr>
       <w:r>
         <w:rPr>
@@ -1825,6 +1780,1845 @@
           <w:rFonts w:hint="eastAsia"/>
         </w:rPr>
         <w:t>：</w:t>
+      </w:r>
+    </w:p>
+    <w:p>
+      <w:pPr>
+        <w:pStyle w:val="2"/>
+      </w:pPr>
+      <w:r>
+        <w:rPr>
+          <w:rFonts w:hint="eastAsia"/>
+        </w:rPr>
+        <w:t>区分</w:t>
+      </w:r>
+      <w:r>
+        <w:t>块、卷、分区、</w:t>
+      </w:r>
+      <w:r>
+        <w:rPr>
+          <w:rFonts w:hint="eastAsia"/>
+        </w:rPr>
+        <w:t>扇区</w:t>
+      </w:r>
+    </w:p>
+    <w:p>
+      <w:pPr>
+        <w:pStyle w:val="a0"/>
+        <w:ind w:left="360" w:firstLineChars="0" w:firstLine="0"/>
+      </w:pPr>
+      <w:r>
+        <w:rPr>
+          <w:rFonts w:hint="eastAsia"/>
+        </w:rPr>
+        <w:t>逻辑分区</w:t>
+      </w:r>
+      <w:r>
+        <w:rPr>
+          <w:rFonts w:hint="eastAsia"/>
+        </w:rPr>
+        <w:t xml:space="preserve"> </w:t>
+      </w:r>
+      <w:r>
+        <w:t xml:space="preserve">VS </w:t>
+      </w:r>
+      <w:r>
+        <w:rPr>
+          <w:rFonts w:hint="eastAsia"/>
+        </w:rPr>
+        <w:t>物理磁盘：</w:t>
+      </w:r>
+    </w:p>
+    <w:p>
+      <w:pPr>
+        <w:pStyle w:val="a0"/>
+        <w:ind w:left="360" w:firstLineChars="0" w:firstLine="0"/>
+        <w:jc w:val="center"/>
+      </w:pPr>
+      <w:r>
+        <w:rPr>
+          <w:noProof/>
+        </w:rPr>
+        <w:drawing>
+          <wp:inline distT="0" distB="0" distL="0" distR="0">
+            <wp:extent cx="2648102" cy="2643805"/>
+            <wp:effectExtent l="0" t="0" r="0" b="4445"/>
+            <wp:docPr id="1" name="图片 1" descr="C:\Users\c00500058\Desktop\逻辑分区.png"/>
+            <wp:cNvGraphicFramePr>
+              <a:graphicFrameLocks xmlns:a="http://schemas.openxmlformats.org/drawingml/2006/main" noChangeAspect="1"/>
+            </wp:cNvGraphicFramePr>
+            <a:graphic xmlns:a="http://schemas.openxmlformats.org/drawingml/2006/main">
+              <a:graphicData uri="http://schemas.openxmlformats.org/drawingml/2006/picture">
+                <pic:pic xmlns:pic="http://schemas.openxmlformats.org/drawingml/2006/picture">
+                  <pic:nvPicPr>
+                    <pic:cNvPr id="0" name="Picture 1" descr="C:\Users\c00500058\Desktop\逻辑分区.png"/>
+                    <pic:cNvPicPr>
+                      <a:picLocks noChangeAspect="1" noChangeArrowheads="1"/>
+                    </pic:cNvPicPr>
+                  </pic:nvPicPr>
+                  <pic:blipFill>
+                    <a:blip r:embed="rId6">
+                      <a:extLst>
+                        <a:ext uri="{28A0092B-C50C-407E-A947-70E740481C1C}">
+                          <a14:useLocalDpi xmlns:a14="http://schemas.microsoft.com/office/drawing/2010/main" val="0"/>
+                        </a:ext>
+                      </a:extLst>
+                    </a:blip>
+                    <a:srcRect/>
+                    <a:stretch>
+                      <a:fillRect/>
+                    </a:stretch>
+                  </pic:blipFill>
+                  <pic:spPr bwMode="auto">
+                    <a:xfrm>
+                      <a:off x="0" y="0"/>
+                      <a:ext cx="2659454" cy="2655138"/>
+                    </a:xfrm>
+                    <a:prstGeom prst="rect">
+                      <a:avLst/>
+                    </a:prstGeom>
+                    <a:noFill/>
+                    <a:ln>
+                      <a:noFill/>
+                    </a:ln>
+                  </pic:spPr>
+                </pic:pic>
+              </a:graphicData>
+            </a:graphic>
+          </wp:inline>
+        </w:drawing>
+      </w:r>
+    </w:p>
+    <w:tbl>
+      <w:tblPr>
+        <w:tblStyle w:val="a4"/>
+        <w:tblW w:w="0" w:type="auto"/>
+        <w:jc w:val="center"/>
+        <w:tblLook w:val="04A0" w:firstRow="1" w:lastRow="0" w:firstColumn="1" w:lastColumn="0" w:noHBand="0" w:noVBand="1"/>
+      </w:tblPr>
+      <w:tblGrid>
+        <w:gridCol w:w="1980"/>
+        <w:gridCol w:w="5213"/>
+      </w:tblGrid>
+      <w:tr>
+        <w:trPr>
+          <w:jc w:val="center"/>
+        </w:trPr>
+        <w:tc>
+          <w:tcPr>
+            <w:tcW w:w="1980" w:type="dxa"/>
+          </w:tcPr>
+          <w:p>
+            <w:pPr>
+              <w:pStyle w:val="a0"/>
+              <w:ind w:firstLineChars="0" w:firstLine="0"/>
+              <w:rPr>
+                <w:rFonts w:hint="eastAsia"/>
+              </w:rPr>
+            </w:pPr>
+            <w:r>
+              <w:rPr>
+                <w:rFonts w:hint="eastAsia"/>
+              </w:rPr>
+              <w:t>名称</w:t>
+            </w:r>
+          </w:p>
+        </w:tc>
+        <w:tc>
+          <w:tcPr>
+            <w:tcW w:w="5213" w:type="dxa"/>
+          </w:tcPr>
+          <w:p>
+            <w:pPr>
+              <w:pStyle w:val="a0"/>
+              <w:ind w:firstLineChars="0" w:firstLine="0"/>
+              <w:rPr>
+                <w:rFonts w:hint="eastAsia"/>
+              </w:rPr>
+            </w:pPr>
+            <w:r>
+              <w:rPr>
+                <w:rFonts w:hint="eastAsia"/>
+              </w:rPr>
+              <w:t>含义</w:t>
+            </w:r>
+          </w:p>
+        </w:tc>
+      </w:tr>
+      <w:tr>
+        <w:trPr>
+          <w:jc w:val="center"/>
+        </w:trPr>
+        <w:tc>
+          <w:tcPr>
+            <w:tcW w:w="1980" w:type="dxa"/>
+          </w:tcPr>
+          <w:p>
+            <w:pPr>
+              <w:pStyle w:val="a0"/>
+              <w:ind w:firstLineChars="0" w:firstLine="0"/>
+              <w:rPr>
+                <w:rFonts w:hint="eastAsia"/>
+              </w:rPr>
+            </w:pPr>
+            <w:r>
+              <w:rPr>
+                <w:rFonts w:hint="eastAsia"/>
+              </w:rPr>
+              <w:t>物理</w:t>
+            </w:r>
+            <w:r>
+              <w:t>分区</w:t>
+            </w:r>
+            <w:r>
+              <w:rPr>
+                <w:rFonts w:hint="eastAsia"/>
+              </w:rPr>
+              <w:t>[</w:t>
+            </w:r>
+            <w:r>
+              <w:t>PP (</w:t>
+            </w:r>
+            <w:r>
+              <w:t>Physical P</w:t>
+            </w:r>
+            <w:r>
+              <w:t>art)</w:t>
+            </w:r>
+            <w:r>
+              <w:rPr>
+                <w:rFonts w:hint="eastAsia"/>
+              </w:rPr>
+              <w:t>]</w:t>
+            </w:r>
+          </w:p>
+        </w:tc>
+        <w:tc>
+          <w:tcPr>
+            <w:tcW w:w="5213" w:type="dxa"/>
+          </w:tcPr>
+          <w:p>
+            <w:pPr>
+              <w:pStyle w:val="a0"/>
+              <w:ind w:firstLineChars="0" w:firstLine="0"/>
+              <w:rPr>
+                <w:rFonts w:hint="eastAsia"/>
+              </w:rPr>
+            </w:pPr>
+            <w:r>
+              <w:rPr>
+                <w:rFonts w:hint="eastAsia"/>
+              </w:rPr>
+              <w:t>代表</w:t>
+            </w:r>
+            <w:r>
+              <w:t>一块物理磁盘</w:t>
+            </w:r>
+          </w:p>
+        </w:tc>
+      </w:tr>
+      <w:tr>
+        <w:trPr>
+          <w:jc w:val="center"/>
+        </w:trPr>
+        <w:tc>
+          <w:tcPr>
+            <w:tcW w:w="1980" w:type="dxa"/>
+          </w:tcPr>
+          <w:p>
+            <w:pPr>
+              <w:pStyle w:val="a0"/>
+              <w:ind w:firstLineChars="0" w:firstLine="0"/>
+              <w:rPr>
+                <w:rFonts w:hint="eastAsia"/>
+              </w:rPr>
+            </w:pPr>
+            <w:r>
+              <w:rPr>
+                <w:rFonts w:hint="eastAsia"/>
+              </w:rPr>
+              <w:t>扇区</w:t>
+            </w:r>
+            <w:r>
+              <w:t>[S</w:t>
+            </w:r>
+            <w:r>
+              <w:rPr>
+                <w:rFonts w:hint="eastAsia"/>
+              </w:rPr>
+              <w:t>ector]</w:t>
+            </w:r>
+          </w:p>
+        </w:tc>
+        <w:tc>
+          <w:tcPr>
+            <w:tcW w:w="5213" w:type="dxa"/>
+          </w:tcPr>
+          <w:p>
+            <w:pPr>
+              <w:pStyle w:val="a0"/>
+              <w:ind w:firstLineChars="0" w:firstLine="0"/>
+              <w:rPr>
+                <w:rFonts w:hint="eastAsia"/>
+              </w:rPr>
+            </w:pPr>
+            <w:r>
+              <w:rPr>
+                <w:rFonts w:hint="eastAsia"/>
+              </w:rPr>
+              <w:t>物理</w:t>
+            </w:r>
+            <w:r>
+              <w:t>磁盘写入</w:t>
+            </w:r>
+            <w:r>
+              <w:rPr>
+                <w:rFonts w:hint="eastAsia"/>
+              </w:rPr>
+              <w:t>、</w:t>
+            </w:r>
+            <w:r>
+              <w:t>读取的最小单位，</w:t>
+            </w:r>
+            <w:r>
+              <w:rPr>
+                <w:rFonts w:hint="eastAsia"/>
+              </w:rPr>
+              <w:t>由若干</w:t>
+            </w:r>
+            <w:r>
+              <w:t>地址连续的存储单元组成</w:t>
+            </w:r>
+            <w:r>
+              <w:rPr>
+                <w:rFonts w:hint="eastAsia"/>
+              </w:rPr>
+              <w:t>，</w:t>
+            </w:r>
+            <w:r>
+              <w:t>一般为</w:t>
+            </w:r>
+            <w:r>
+              <w:rPr>
+                <w:rFonts w:hint="eastAsia"/>
+              </w:rPr>
+              <w:t>512</w:t>
+            </w:r>
+            <w:r>
+              <w:t>B</w:t>
+            </w:r>
+          </w:p>
+        </w:tc>
+      </w:tr>
+      <w:tr>
+        <w:trPr>
+          <w:jc w:val="center"/>
+        </w:trPr>
+        <w:tc>
+          <w:tcPr>
+            <w:tcW w:w="1980" w:type="dxa"/>
+          </w:tcPr>
+          <w:p>
+            <w:pPr>
+              <w:pStyle w:val="a0"/>
+              <w:ind w:firstLineChars="0" w:firstLine="0"/>
+              <w:rPr>
+                <w:rFonts w:hint="eastAsia"/>
+              </w:rPr>
+            </w:pPr>
+            <w:r>
+              <w:rPr>
+                <w:rFonts w:hint="eastAsia"/>
+              </w:rPr>
+              <w:t>物理</w:t>
+            </w:r>
+            <w:r>
+              <w:t>块</w:t>
+            </w:r>
+            <w:r>
+              <w:rPr>
+                <w:rFonts w:hint="eastAsia"/>
+              </w:rPr>
+              <w:t>[</w:t>
+            </w:r>
+            <w:r>
+              <w:t xml:space="preserve">PE (Physical </w:t>
+            </w:r>
+            <w:r>
+              <w:t>E</w:t>
+            </w:r>
+            <w:r>
+              <w:t>xtends)</w:t>
+            </w:r>
+            <w:r>
+              <w:rPr>
+                <w:rFonts w:hint="eastAsia"/>
+              </w:rPr>
+              <w:t>]</w:t>
+            </w:r>
+          </w:p>
+        </w:tc>
+        <w:tc>
+          <w:tcPr>
+            <w:tcW w:w="5213" w:type="dxa"/>
+          </w:tcPr>
+          <w:p>
+            <w:pPr>
+              <w:pStyle w:val="a0"/>
+              <w:ind w:firstLineChars="0" w:firstLine="0"/>
+              <w:rPr>
+                <w:rFonts w:hint="eastAsia"/>
+              </w:rPr>
+            </w:pPr>
+            <w:r>
+              <w:rPr>
+                <w:rFonts w:hint="eastAsia"/>
+              </w:rPr>
+              <w:t>由</w:t>
+            </w:r>
+            <w:r>
+              <w:t>若干</w:t>
+            </w:r>
+            <w:r>
+              <w:rPr>
+                <w:rFonts w:hint="eastAsia"/>
+              </w:rPr>
+              <w:t>连续</w:t>
+            </w:r>
+            <w:r>
+              <w:t>的扇区组成</w:t>
+            </w:r>
+            <w:r>
+              <w:rPr>
+                <w:rFonts w:hint="eastAsia"/>
+              </w:rPr>
+              <w:t>，</w:t>
+            </w:r>
+            <w:r>
+              <w:rPr>
+                <w:rFonts w:hint="eastAsia"/>
+              </w:rPr>
+              <w:t>一定</w:t>
+            </w:r>
+            <w:r>
+              <w:t>是块大小的</w:t>
+            </w:r>
+            <w:r>
+              <w:rPr>
+                <w:rFonts w:hint="eastAsia"/>
+              </w:rPr>
+              <w:t>2^N</w:t>
+            </w:r>
+            <w:proofErr w:type="gramStart"/>
+            <w:r>
+              <w:rPr>
+                <w:rFonts w:hint="eastAsia"/>
+              </w:rPr>
+              <w:t>倍</w:t>
+            </w:r>
+            <w:proofErr w:type="gramEnd"/>
+          </w:p>
+        </w:tc>
+      </w:tr>
+      <w:tr>
+        <w:trPr>
+          <w:jc w:val="center"/>
+        </w:trPr>
+        <w:tc>
+          <w:tcPr>
+            <w:tcW w:w="1980" w:type="dxa"/>
+          </w:tcPr>
+          <w:p>
+            <w:pPr>
+              <w:pStyle w:val="a0"/>
+              <w:ind w:firstLineChars="0" w:firstLine="0"/>
+              <w:rPr>
+                <w:rFonts w:hint="eastAsia"/>
+              </w:rPr>
+            </w:pPr>
+            <w:r>
+              <w:rPr>
+                <w:rFonts w:hint="eastAsia"/>
+              </w:rPr>
+              <w:t>逻辑块</w:t>
+            </w:r>
+            <w:r>
+              <w:rPr>
+                <w:rFonts w:hint="eastAsia"/>
+              </w:rPr>
+              <w:t>[</w:t>
+            </w:r>
+            <w:r>
+              <w:t xml:space="preserve">LE (Logical </w:t>
+            </w:r>
+            <w:r>
+              <w:t>E</w:t>
+            </w:r>
+            <w:r>
+              <w:t>xtends)</w:t>
+            </w:r>
+            <w:r>
+              <w:rPr>
+                <w:rFonts w:hint="eastAsia"/>
+              </w:rPr>
+              <w:t>]</w:t>
+            </w:r>
+          </w:p>
+        </w:tc>
+        <w:tc>
+          <w:tcPr>
+            <w:tcW w:w="5213" w:type="dxa"/>
+          </w:tcPr>
+          <w:p>
+            <w:pPr>
+              <w:pStyle w:val="a0"/>
+              <w:ind w:firstLineChars="0" w:firstLine="0"/>
+              <w:rPr>
+                <w:rFonts w:hint="eastAsia"/>
+              </w:rPr>
+            </w:pPr>
+            <w:r>
+              <w:rPr>
+                <w:rFonts w:hint="eastAsia"/>
+              </w:rPr>
+              <w:t>和物理块</w:t>
+            </w:r>
+            <w:r>
+              <w:t>大小相同，可以通过映射得到对应的物理块</w:t>
+            </w:r>
+            <w:r>
+              <w:rPr>
+                <w:rFonts w:hint="eastAsia"/>
+              </w:rPr>
+              <w:t>。</w:t>
+            </w:r>
+            <w:r>
+              <w:rPr>
+                <w:rFonts w:hint="eastAsia"/>
+              </w:rPr>
+              <w:t>操作系统读写</w:t>
+            </w:r>
+            <w:r>
+              <w:t>磁盘的基本单元是块</w:t>
+            </w:r>
+          </w:p>
+        </w:tc>
+      </w:tr>
+      <w:tr>
+        <w:trPr>
+          <w:jc w:val="center"/>
+        </w:trPr>
+        <w:tc>
+          <w:tcPr>
+            <w:tcW w:w="1980" w:type="dxa"/>
+          </w:tcPr>
+          <w:p>
+            <w:pPr>
+              <w:pStyle w:val="a0"/>
+              <w:ind w:firstLineChars="0" w:firstLine="0"/>
+              <w:rPr>
+                <w:rFonts w:hint="eastAsia"/>
+              </w:rPr>
+            </w:pPr>
+            <w:r>
+              <w:rPr>
+                <w:rFonts w:hint="eastAsia"/>
+              </w:rPr>
+              <w:t>逻辑</w:t>
+            </w:r>
+            <w:r>
+              <w:t>分区</w:t>
+            </w:r>
+            <w:r>
+              <w:rPr>
+                <w:rFonts w:hint="eastAsia"/>
+              </w:rPr>
+              <w:t>[</w:t>
+            </w:r>
+            <w:r>
+              <w:t xml:space="preserve">LP </w:t>
+            </w:r>
+            <w:r>
+              <w:rPr>
+                <w:rFonts w:hint="eastAsia"/>
+              </w:rPr>
+              <w:t>(</w:t>
+            </w:r>
+            <w:r>
+              <w:t>Logical Part</w:t>
+            </w:r>
+            <w:r>
+              <w:rPr>
+                <w:rFonts w:hint="eastAsia"/>
+              </w:rPr>
+              <w:t>)]</w:t>
+            </w:r>
+          </w:p>
+        </w:tc>
+        <w:tc>
+          <w:tcPr>
+            <w:tcW w:w="5213" w:type="dxa"/>
+          </w:tcPr>
+          <w:p>
+            <w:pPr>
+              <w:pStyle w:val="a0"/>
+              <w:ind w:firstLineChars="0" w:firstLine="0"/>
+              <w:rPr>
+                <w:rFonts w:hint="eastAsia"/>
+              </w:rPr>
+            </w:pPr>
+            <w:r>
+              <w:rPr>
+                <w:rFonts w:hint="eastAsia"/>
+              </w:rPr>
+              <w:t>由若干</w:t>
+            </w:r>
+            <w:r>
+              <w:t>逻辑块</w:t>
+            </w:r>
+            <w:r>
+              <w:rPr>
+                <w:rFonts w:hint="eastAsia"/>
+              </w:rPr>
+              <w:t>组成（不要求逻辑</w:t>
+            </w:r>
+            <w:r>
+              <w:t>或物理地址连续</w:t>
+            </w:r>
+            <w:r>
+              <w:rPr>
+                <w:rFonts w:hint="eastAsia"/>
+              </w:rPr>
+              <w:t>）</w:t>
+            </w:r>
+            <w:r>
+              <w:t>，</w:t>
+            </w:r>
+            <w:r>
+              <w:rPr>
+                <w:rFonts w:hint="eastAsia"/>
+              </w:rPr>
+              <w:t>每个</w:t>
+            </w:r>
+            <w:r>
+              <w:t>分区</w:t>
+            </w:r>
+            <w:r>
+              <w:rPr>
+                <w:rFonts w:hint="eastAsia"/>
+              </w:rPr>
+              <w:t>可</w:t>
+            </w:r>
+            <w:r>
+              <w:t>拥有</w:t>
+            </w:r>
+            <w:r>
+              <w:rPr>
+                <w:rFonts w:hint="eastAsia"/>
+              </w:rPr>
+              <w:t>各自</w:t>
+            </w:r>
+            <w:r>
+              <w:t>的文件系统，对整个磁盘进行划分，</w:t>
+            </w:r>
+            <w:r>
+              <w:rPr>
+                <w:rFonts w:hint="eastAsia"/>
+              </w:rPr>
+              <w:t>更合理</w:t>
+            </w:r>
+            <w:r>
+              <w:t>地使用硬件资源</w:t>
+            </w:r>
+          </w:p>
+        </w:tc>
+      </w:tr>
+    </w:tbl>
+    <w:p>
+      <w:pPr>
+        <w:pStyle w:val="a0"/>
+        <w:ind w:left="360" w:firstLineChars="0" w:firstLine="0"/>
+      </w:pPr>
+      <w:r>
+        <w:rPr>
+          <w:rFonts w:hint="eastAsia"/>
+        </w:rPr>
+        <w:t>相比</w:t>
+      </w:r>
+      <w:r>
+        <w:t>于</w:t>
+      </w:r>
+      <w:r>
+        <w:rPr>
+          <w:rFonts w:hint="eastAsia"/>
+        </w:rPr>
+        <w:t>物理磁盘</w:t>
+      </w:r>
+      <w:r>
+        <w:t>，逻辑分区允许一块磁盘上运行不同的文件系统，使得硬件资源</w:t>
+      </w:r>
+      <w:r>
+        <w:rPr>
+          <w:rFonts w:hint="eastAsia"/>
+        </w:rPr>
+        <w:t>利用率更高。可以</w:t>
+      </w:r>
+      <w:r>
+        <w:t>发现，逻辑块和物理块大小相同，</w:t>
+      </w:r>
+      <w:r>
+        <w:rPr>
+          <w:rFonts w:hint="eastAsia"/>
+        </w:rPr>
+        <w:t>逻辑</w:t>
+      </w:r>
+      <w:proofErr w:type="gramStart"/>
+      <w:r>
+        <w:rPr>
+          <w:rFonts w:hint="eastAsia"/>
+        </w:rPr>
+        <w:t>块</w:t>
+      </w:r>
+      <w:r>
+        <w:t>资源</w:t>
+      </w:r>
+      <w:proofErr w:type="gramEnd"/>
+      <w:r>
+        <w:rPr>
+          <w:rFonts w:hint="eastAsia"/>
+        </w:rPr>
+        <w:t>总和</w:t>
+      </w:r>
+      <w:r>
+        <w:t>应该和物理磁盘大小相同，那么</w:t>
+      </w:r>
+      <w:r>
+        <w:rPr>
+          <w:rFonts w:hint="eastAsia"/>
+        </w:rPr>
+        <w:t>为什么</w:t>
+      </w:r>
+      <w:r>
+        <w:t>要进行一个从</w:t>
+      </w:r>
+      <w:r>
+        <w:rPr>
+          <w:rFonts w:hint="eastAsia"/>
+        </w:rPr>
+        <w:t>逻辑块</w:t>
+      </w:r>
+      <w:r>
+        <w:t>到物理块</w:t>
+      </w:r>
+      <w:r>
+        <w:rPr>
+          <w:rFonts w:hint="eastAsia"/>
+        </w:rPr>
+        <w:t>的</w:t>
+      </w:r>
+      <w:r>
+        <w:t>映射</w:t>
+      </w:r>
+      <w:r>
+        <w:rPr>
+          <w:rFonts w:hint="eastAsia"/>
+        </w:rPr>
+        <w:t>？</w:t>
+      </w:r>
+    </w:p>
+    <w:p>
+      <w:pPr>
+        <w:pStyle w:val="a0"/>
+        <w:ind w:left="360" w:firstLineChars="0" w:firstLine="0"/>
+        <w:rPr>
+          <w:rFonts w:hint="eastAsia"/>
+        </w:rPr>
+      </w:pPr>
+      <w:r>
+        <w:rPr>
+          <w:rFonts w:hint="eastAsia"/>
+        </w:rPr>
+        <w:t>如果没有</w:t>
+      </w:r>
+      <w:r>
+        <w:t>逻辑抽象那么</w:t>
+      </w:r>
+      <w:r>
+        <w:rPr>
+          <w:rFonts w:hint="eastAsia"/>
+        </w:rPr>
+        <w:t>所有</w:t>
+      </w:r>
+      <w:r>
+        <w:t>的</w:t>
+      </w:r>
+      <w:r>
+        <w:rPr>
+          <w:rFonts w:hint="eastAsia"/>
+        </w:rPr>
+        <w:t>写</w:t>
+      </w:r>
+      <w:r>
+        <w:t>操作则只支持顺序</w:t>
+      </w:r>
+      <w:r>
+        <w:rPr>
+          <w:rFonts w:hint="eastAsia"/>
+        </w:rPr>
+        <w:t>，逻辑块</w:t>
+      </w:r>
+      <w:r>
+        <w:t>主要为了支持</w:t>
+      </w:r>
+      <w:r>
+        <w:rPr>
+          <w:rFonts w:hint="eastAsia"/>
+        </w:rPr>
+        <w:t>物理</w:t>
+      </w:r>
+      <w:r>
+        <w:t>磁盘的</w:t>
+      </w:r>
+      <w:r>
+        <w:rPr>
+          <w:rFonts w:hint="eastAsia"/>
+        </w:rPr>
+        <w:t>随机</w:t>
+      </w:r>
+      <w:r>
+        <w:t>读写，上层应用完全可能</w:t>
+      </w:r>
+      <w:r>
+        <w:rPr>
+          <w:rFonts w:hint="eastAsia"/>
+        </w:rPr>
+        <w:t>修改</w:t>
+      </w:r>
+      <w:r>
+        <w:t>某个已经</w:t>
+      </w:r>
+      <w:r>
+        <w:rPr>
+          <w:rFonts w:hint="eastAsia"/>
+        </w:rPr>
+        <w:t>落盘</w:t>
+      </w:r>
+      <w:r>
+        <w:t>的文件</w:t>
+      </w:r>
+      <w:r>
+        <w:rPr>
+          <w:rFonts w:hint="eastAsia"/>
+        </w:rPr>
+        <w:t>，使得</w:t>
+      </w:r>
+      <w:r>
+        <w:t>对应的物理块</w:t>
+      </w:r>
+      <w:r>
+        <w:rPr>
+          <w:rFonts w:hint="eastAsia"/>
+        </w:rPr>
+        <w:t>大小</w:t>
+      </w:r>
+      <w:r>
+        <w:t>发生变化</w:t>
+      </w:r>
+      <w:r>
+        <w:rPr>
+          <w:rFonts w:hint="eastAsia"/>
+        </w:rPr>
+        <w:t>（可能</w:t>
+      </w:r>
+      <w:r>
+        <w:t>需要申请</w:t>
+      </w:r>
+      <w:r>
+        <w:t>新</w:t>
+      </w:r>
+      <w:r>
+        <w:t>物理块或释放</w:t>
+      </w:r>
+      <w:r>
+        <w:rPr>
+          <w:rFonts w:hint="eastAsia"/>
+        </w:rPr>
+        <w:t>旧物理块）</w:t>
+      </w:r>
+      <w:r>
+        <w:rPr>
+          <w:rFonts w:hint="eastAsia"/>
+        </w:rPr>
+        <w:t>，</w:t>
+      </w:r>
+      <w:r>
+        <w:rPr>
+          <w:rFonts w:hint="eastAsia"/>
+        </w:rPr>
+        <w:t>这类似于物理</w:t>
+      </w:r>
+      <w:r>
+        <w:t>内存</w:t>
+      </w:r>
+      <w:r>
+        <w:rPr>
+          <w:rFonts w:hint="eastAsia"/>
+        </w:rPr>
+        <w:t>随机</w:t>
+      </w:r>
+      <w:r>
+        <w:t>读写的技术</w:t>
+      </w:r>
+      <w:r>
+        <w:rPr>
+          <w:rFonts w:hint="eastAsia"/>
+        </w:rPr>
+        <w:t>实现</w:t>
+      </w:r>
+      <w:r>
+        <w:t>。</w:t>
+      </w:r>
+    </w:p>
+    <w:p>
+      <w:pPr>
+        <w:pStyle w:val="a0"/>
+        <w:ind w:left="360" w:firstLineChars="0" w:firstLine="0"/>
+      </w:pPr>
+      <w:r>
+        <w:rPr>
+          <w:rFonts w:hint="eastAsia"/>
+        </w:rPr>
+        <w:t>逻辑</w:t>
+      </w:r>
+      <w:r>
+        <w:t>卷</w:t>
+      </w:r>
+      <w:r>
+        <w:rPr>
+          <w:rFonts w:hint="eastAsia"/>
+        </w:rPr>
+        <w:t xml:space="preserve"> </w:t>
+      </w:r>
+      <w:r>
+        <w:t xml:space="preserve">VS </w:t>
+      </w:r>
+      <w:r>
+        <w:rPr>
+          <w:rFonts w:hint="eastAsia"/>
+        </w:rPr>
+        <w:t>逻辑</w:t>
+      </w:r>
+      <w:r>
+        <w:t>分区</w:t>
+      </w:r>
+      <w:r>
+        <w:rPr>
+          <w:rFonts w:hint="eastAsia"/>
+        </w:rPr>
+        <w:t>：</w:t>
+      </w:r>
+    </w:p>
+    <w:p>
+      <w:pPr>
+        <w:pStyle w:val="a0"/>
+        <w:ind w:left="360" w:firstLineChars="0" w:firstLine="0"/>
+        <w:jc w:val="center"/>
+      </w:pPr>
+      <w:r>
+        <w:rPr>
+          <w:noProof/>
+        </w:rPr>
+        <w:lastRenderedPageBreak/>
+        <w:drawing>
+          <wp:inline distT="0" distB="0" distL="0" distR="0">
+            <wp:extent cx="4862414" cy="2450287"/>
+            <wp:effectExtent l="0" t="0" r="0" b="7620"/>
+            <wp:docPr id="4" name="图片 4" descr="C:\Users\c00500058\Desktop\逻辑卷.png"/>
+            <wp:cNvGraphicFramePr>
+              <a:graphicFrameLocks xmlns:a="http://schemas.openxmlformats.org/drawingml/2006/main" noChangeAspect="1"/>
+            </wp:cNvGraphicFramePr>
+            <a:graphic xmlns:a="http://schemas.openxmlformats.org/drawingml/2006/main">
+              <a:graphicData uri="http://schemas.openxmlformats.org/drawingml/2006/picture">
+                <pic:pic xmlns:pic="http://schemas.openxmlformats.org/drawingml/2006/picture">
+                  <pic:nvPicPr>
+                    <pic:cNvPr id="0" name="Picture 3" descr="C:\Users\c00500058\Desktop\逻辑卷.png"/>
+                    <pic:cNvPicPr>
+                      <a:picLocks noChangeAspect="1" noChangeArrowheads="1"/>
+                    </pic:cNvPicPr>
+                  </pic:nvPicPr>
+                  <pic:blipFill>
+                    <a:blip r:embed="rId7">
+                      <a:extLst>
+                        <a:ext uri="{28A0092B-C50C-407E-A947-70E740481C1C}">
+                          <a14:useLocalDpi xmlns:a14="http://schemas.microsoft.com/office/drawing/2010/main" val="0"/>
+                        </a:ext>
+                      </a:extLst>
+                    </a:blip>
+                    <a:srcRect/>
+                    <a:stretch>
+                      <a:fillRect/>
+                    </a:stretch>
+                  </pic:blipFill>
+                  <pic:spPr bwMode="auto">
+                    <a:xfrm>
+                      <a:off x="0" y="0"/>
+                      <a:ext cx="4885852" cy="2462098"/>
+                    </a:xfrm>
+                    <a:prstGeom prst="rect">
+                      <a:avLst/>
+                    </a:prstGeom>
+                    <a:noFill/>
+                    <a:ln>
+                      <a:noFill/>
+                    </a:ln>
+                  </pic:spPr>
+                </pic:pic>
+              </a:graphicData>
+            </a:graphic>
+          </wp:inline>
+        </w:drawing>
+      </w:r>
+    </w:p>
+    <w:tbl>
+      <w:tblPr>
+        <w:tblStyle w:val="a4"/>
+        <w:tblW w:w="0" w:type="auto"/>
+        <w:jc w:val="center"/>
+        <w:tblLook w:val="04A0" w:firstRow="1" w:lastRow="0" w:firstColumn="1" w:lastColumn="0" w:noHBand="0" w:noVBand="1"/>
+      </w:tblPr>
+      <w:tblGrid>
+        <w:gridCol w:w="1980"/>
+        <w:gridCol w:w="5213"/>
+      </w:tblGrid>
+      <w:tr>
+        <w:trPr>
+          <w:jc w:val="center"/>
+        </w:trPr>
+        <w:tc>
+          <w:tcPr>
+            <w:tcW w:w="1980" w:type="dxa"/>
+          </w:tcPr>
+          <w:p>
+            <w:pPr>
+              <w:pStyle w:val="a0"/>
+              <w:ind w:firstLineChars="0" w:firstLine="0"/>
+              <w:rPr>
+                <w:rFonts w:hint="eastAsia"/>
+              </w:rPr>
+            </w:pPr>
+            <w:r>
+              <w:rPr>
+                <w:rFonts w:hint="eastAsia"/>
+              </w:rPr>
+              <w:t>名称</w:t>
+            </w:r>
+          </w:p>
+        </w:tc>
+        <w:tc>
+          <w:tcPr>
+            <w:tcW w:w="5213" w:type="dxa"/>
+          </w:tcPr>
+          <w:p>
+            <w:pPr>
+              <w:pStyle w:val="a0"/>
+              <w:ind w:firstLineChars="0" w:firstLine="0"/>
+              <w:rPr>
+                <w:rFonts w:hint="eastAsia"/>
+              </w:rPr>
+            </w:pPr>
+            <w:r>
+              <w:rPr>
+                <w:rFonts w:hint="eastAsia"/>
+              </w:rPr>
+              <w:t>含义</w:t>
+            </w:r>
+          </w:p>
+        </w:tc>
+      </w:tr>
+      <w:tr>
+        <w:trPr>
+          <w:jc w:val="center"/>
+        </w:trPr>
+        <w:tc>
+          <w:tcPr>
+            <w:tcW w:w="1980" w:type="dxa"/>
+          </w:tcPr>
+          <w:p>
+            <w:pPr>
+              <w:pStyle w:val="a0"/>
+              <w:ind w:firstLineChars="0" w:firstLine="0"/>
+              <w:rPr>
+                <w:rFonts w:hint="eastAsia"/>
+              </w:rPr>
+            </w:pPr>
+            <w:r>
+              <w:rPr>
+                <w:rFonts w:hint="eastAsia"/>
+              </w:rPr>
+              <w:t>物理</w:t>
+            </w:r>
+            <w:r>
+              <w:rPr>
+                <w:rFonts w:hint="eastAsia"/>
+              </w:rPr>
+              <w:t>卷</w:t>
+            </w:r>
+            <w:r>
+              <w:rPr>
+                <w:rFonts w:hint="eastAsia"/>
+              </w:rPr>
+              <w:t>[</w:t>
+            </w:r>
+            <w:r>
+              <w:t>PV</w:t>
+            </w:r>
+            <w:r>
+              <w:t xml:space="preserve"> (Physical </w:t>
+            </w:r>
+            <w:r>
+              <w:t>Volume</w:t>
+            </w:r>
+            <w:r>
+              <w:t>)</w:t>
+            </w:r>
+            <w:r>
+              <w:rPr>
+                <w:rFonts w:hint="eastAsia"/>
+              </w:rPr>
+              <w:t>]</w:t>
+            </w:r>
+          </w:p>
+        </w:tc>
+        <w:tc>
+          <w:tcPr>
+            <w:tcW w:w="5213" w:type="dxa"/>
+          </w:tcPr>
+          <w:p>
+            <w:pPr>
+              <w:pStyle w:val="a0"/>
+              <w:ind w:firstLineChars="0" w:firstLine="0"/>
+              <w:rPr>
+                <w:rFonts w:hint="eastAsia"/>
+              </w:rPr>
+            </w:pPr>
+            <w:r>
+              <w:rPr>
+                <w:rFonts w:hint="eastAsia"/>
+              </w:rPr>
+              <w:t>代表</w:t>
+            </w:r>
+            <w:r>
+              <w:t>一块物理磁盘</w:t>
+            </w:r>
+          </w:p>
+        </w:tc>
+      </w:tr>
+      <w:tr>
+        <w:trPr>
+          <w:jc w:val="center"/>
+        </w:trPr>
+        <w:tc>
+          <w:tcPr>
+            <w:tcW w:w="1980" w:type="dxa"/>
+          </w:tcPr>
+          <w:p>
+            <w:pPr>
+              <w:pStyle w:val="a0"/>
+              <w:ind w:firstLineChars="0" w:firstLine="0"/>
+              <w:rPr>
+                <w:rFonts w:hint="eastAsia"/>
+              </w:rPr>
+            </w:pPr>
+            <w:r>
+              <w:rPr>
+                <w:rFonts w:hint="eastAsia"/>
+              </w:rPr>
+              <w:t>扇区</w:t>
+            </w:r>
+            <w:r>
+              <w:t>[S</w:t>
+            </w:r>
+            <w:r>
+              <w:rPr>
+                <w:rFonts w:hint="eastAsia"/>
+              </w:rPr>
+              <w:t>ector]</w:t>
+            </w:r>
+          </w:p>
+        </w:tc>
+        <w:tc>
+          <w:tcPr>
+            <w:tcW w:w="5213" w:type="dxa"/>
+          </w:tcPr>
+          <w:p>
+            <w:pPr>
+              <w:pStyle w:val="a0"/>
+              <w:ind w:firstLineChars="0" w:firstLine="0"/>
+              <w:rPr>
+                <w:rFonts w:hint="eastAsia"/>
+              </w:rPr>
+            </w:pPr>
+            <w:r>
+              <w:rPr>
+                <w:rFonts w:hint="eastAsia"/>
+              </w:rPr>
+              <w:t>物理</w:t>
+            </w:r>
+            <w:r>
+              <w:t>磁盘写入</w:t>
+            </w:r>
+            <w:r>
+              <w:rPr>
+                <w:rFonts w:hint="eastAsia"/>
+              </w:rPr>
+              <w:t>、</w:t>
+            </w:r>
+            <w:r>
+              <w:t>读取的最小单位，</w:t>
+            </w:r>
+            <w:r>
+              <w:rPr>
+                <w:rFonts w:hint="eastAsia"/>
+              </w:rPr>
+              <w:t>由若干</w:t>
+            </w:r>
+            <w:r>
+              <w:t>地址连续的存储单元组成</w:t>
+            </w:r>
+            <w:r>
+              <w:rPr>
+                <w:rFonts w:hint="eastAsia"/>
+              </w:rPr>
+              <w:t>，</w:t>
+            </w:r>
+            <w:r>
+              <w:t>一般为</w:t>
+            </w:r>
+            <w:r>
+              <w:rPr>
+                <w:rFonts w:hint="eastAsia"/>
+              </w:rPr>
+              <w:t>512</w:t>
+            </w:r>
+            <w:r>
+              <w:t>B</w:t>
+            </w:r>
+          </w:p>
+        </w:tc>
+      </w:tr>
+      <w:tr>
+        <w:trPr>
+          <w:jc w:val="center"/>
+        </w:trPr>
+        <w:tc>
+          <w:tcPr>
+            <w:tcW w:w="1980" w:type="dxa"/>
+          </w:tcPr>
+          <w:p>
+            <w:pPr>
+              <w:pStyle w:val="a0"/>
+              <w:ind w:firstLineChars="0" w:firstLine="0"/>
+              <w:rPr>
+                <w:rFonts w:hint="eastAsia"/>
+              </w:rPr>
+            </w:pPr>
+            <w:r>
+              <w:rPr>
+                <w:rFonts w:hint="eastAsia"/>
+              </w:rPr>
+              <w:t>物理</w:t>
+            </w:r>
+            <w:r>
+              <w:t>块</w:t>
+            </w:r>
+            <w:r>
+              <w:rPr>
+                <w:rFonts w:hint="eastAsia"/>
+              </w:rPr>
+              <w:t>[</w:t>
+            </w:r>
+            <w:r>
+              <w:t>PE (Physical Extends)</w:t>
+            </w:r>
+            <w:r>
+              <w:rPr>
+                <w:rFonts w:hint="eastAsia"/>
+              </w:rPr>
+              <w:t>]</w:t>
+            </w:r>
+          </w:p>
+        </w:tc>
+        <w:tc>
+          <w:tcPr>
+            <w:tcW w:w="5213" w:type="dxa"/>
+          </w:tcPr>
+          <w:p>
+            <w:pPr>
+              <w:pStyle w:val="a0"/>
+              <w:ind w:firstLineChars="0" w:firstLine="0"/>
+              <w:rPr>
+                <w:rFonts w:hint="eastAsia"/>
+              </w:rPr>
+            </w:pPr>
+            <w:r>
+              <w:rPr>
+                <w:rFonts w:hint="eastAsia"/>
+              </w:rPr>
+              <w:t>由</w:t>
+            </w:r>
+            <w:r>
+              <w:t>若干</w:t>
+            </w:r>
+            <w:r>
+              <w:rPr>
+                <w:rFonts w:hint="eastAsia"/>
+              </w:rPr>
+              <w:t>连续</w:t>
+            </w:r>
+            <w:r>
+              <w:t>的扇区组成</w:t>
+            </w:r>
+            <w:r>
+              <w:rPr>
+                <w:rFonts w:hint="eastAsia"/>
+              </w:rPr>
+              <w:t>，一定</w:t>
+            </w:r>
+            <w:r>
+              <w:t>是块大小的</w:t>
+            </w:r>
+            <w:r>
+              <w:rPr>
+                <w:rFonts w:hint="eastAsia"/>
+              </w:rPr>
+              <w:t>2^N</w:t>
+            </w:r>
+            <w:proofErr w:type="gramStart"/>
+            <w:r>
+              <w:rPr>
+                <w:rFonts w:hint="eastAsia"/>
+              </w:rPr>
+              <w:t>倍</w:t>
+            </w:r>
+            <w:proofErr w:type="gramEnd"/>
+          </w:p>
+        </w:tc>
+      </w:tr>
+      <w:tr>
+        <w:trPr>
+          <w:jc w:val="center"/>
+        </w:trPr>
+        <w:tc>
+          <w:tcPr>
+            <w:tcW w:w="1980" w:type="dxa"/>
+          </w:tcPr>
+          <w:p>
+            <w:pPr>
+              <w:pStyle w:val="a0"/>
+              <w:ind w:firstLineChars="0" w:firstLine="0"/>
+              <w:rPr>
+                <w:rFonts w:hint="eastAsia"/>
+              </w:rPr>
+            </w:pPr>
+            <w:r>
+              <w:rPr>
+                <w:rFonts w:hint="eastAsia"/>
+              </w:rPr>
+              <w:t>容器池</w:t>
+            </w:r>
+            <w:r>
+              <w:rPr>
+                <w:rFonts w:hint="eastAsia"/>
+              </w:rPr>
+              <w:t>[Volume</w:t>
+            </w:r>
+            <w:r>
+              <w:t xml:space="preserve"> Group]</w:t>
+            </w:r>
+          </w:p>
+        </w:tc>
+        <w:tc>
+          <w:tcPr>
+            <w:tcW w:w="5213" w:type="dxa"/>
+          </w:tcPr>
+          <w:p>
+            <w:pPr>
+              <w:pStyle w:val="a0"/>
+              <w:ind w:firstLineChars="0" w:firstLine="0"/>
+              <w:rPr>
+                <w:rFonts w:hint="eastAsia"/>
+              </w:rPr>
+            </w:pPr>
+            <w:r>
+              <w:rPr>
+                <w:rFonts w:hint="eastAsia"/>
+              </w:rPr>
+              <w:t>将</w:t>
+            </w:r>
+            <w:r>
+              <w:t>多块磁盘的物理块</w:t>
+            </w:r>
+            <w:r>
+              <w:rPr>
+                <w:rFonts w:hint="eastAsia"/>
+              </w:rPr>
+              <w:t>组合</w:t>
+            </w:r>
+            <w:r>
+              <w:t>，并抽象为一个容器池，里面</w:t>
+            </w:r>
+            <w:r>
+              <w:rPr>
+                <w:rFonts w:hint="eastAsia"/>
+              </w:rPr>
+              <w:t>提供</w:t>
+            </w:r>
+            <w:r>
+              <w:t>很多逻辑块</w:t>
+            </w:r>
+          </w:p>
+        </w:tc>
+      </w:tr>
+      <w:tr>
+        <w:trPr>
+          <w:jc w:val="center"/>
+        </w:trPr>
+        <w:tc>
+          <w:tcPr>
+            <w:tcW w:w="1980" w:type="dxa"/>
+          </w:tcPr>
+          <w:p>
+            <w:pPr>
+              <w:pStyle w:val="a0"/>
+              <w:ind w:firstLineChars="0" w:firstLine="0"/>
+              <w:rPr>
+                <w:rFonts w:hint="eastAsia"/>
+              </w:rPr>
+            </w:pPr>
+            <w:r>
+              <w:rPr>
+                <w:rFonts w:hint="eastAsia"/>
+              </w:rPr>
+              <w:t>逻辑块</w:t>
+            </w:r>
+            <w:r>
+              <w:rPr>
+                <w:rFonts w:hint="eastAsia"/>
+              </w:rPr>
+              <w:t>[</w:t>
+            </w:r>
+            <w:r>
+              <w:t>LE (Logical Extends)</w:t>
+            </w:r>
+            <w:r>
+              <w:rPr>
+                <w:rFonts w:hint="eastAsia"/>
+              </w:rPr>
+              <w:t>]</w:t>
+            </w:r>
+          </w:p>
+        </w:tc>
+        <w:tc>
+          <w:tcPr>
+            <w:tcW w:w="5213" w:type="dxa"/>
+          </w:tcPr>
+          <w:p>
+            <w:pPr>
+              <w:pStyle w:val="a0"/>
+              <w:ind w:firstLineChars="0" w:firstLine="0"/>
+              <w:rPr>
+                <w:rFonts w:hint="eastAsia"/>
+              </w:rPr>
+            </w:pPr>
+            <w:r>
+              <w:rPr>
+                <w:rFonts w:hint="eastAsia"/>
+              </w:rPr>
+              <w:t>和物理块</w:t>
+            </w:r>
+            <w:r>
+              <w:t>大小相同，可以通过映射得到对应的物理块</w:t>
+            </w:r>
+            <w:r>
+              <w:rPr>
+                <w:rFonts w:hint="eastAsia"/>
+              </w:rPr>
+              <w:t>。操作系统读写</w:t>
+            </w:r>
+            <w:r>
+              <w:t>磁盘的基本单元是块</w:t>
+            </w:r>
+          </w:p>
+        </w:tc>
+      </w:tr>
+      <w:tr>
+        <w:trPr>
+          <w:jc w:val="center"/>
+        </w:trPr>
+        <w:tc>
+          <w:tcPr>
+            <w:tcW w:w="1980" w:type="dxa"/>
+          </w:tcPr>
+          <w:p>
+            <w:pPr>
+              <w:pStyle w:val="a0"/>
+              <w:ind w:firstLineChars="0" w:firstLine="0"/>
+              <w:rPr>
+                <w:rFonts w:hint="eastAsia"/>
+              </w:rPr>
+            </w:pPr>
+            <w:r>
+              <w:rPr>
+                <w:rFonts w:hint="eastAsia"/>
+              </w:rPr>
+              <w:t>逻辑</w:t>
+            </w:r>
+            <w:r>
+              <w:rPr>
+                <w:rFonts w:hint="eastAsia"/>
+              </w:rPr>
+              <w:t>卷</w:t>
+            </w:r>
+            <w:r>
+              <w:rPr>
+                <w:rFonts w:hint="eastAsia"/>
+              </w:rPr>
+              <w:t>[</w:t>
+            </w:r>
+            <w:r>
+              <w:t>LV</w:t>
+            </w:r>
+            <w:r>
+              <w:t xml:space="preserve"> </w:t>
+            </w:r>
+            <w:r>
+              <w:rPr>
+                <w:rFonts w:hint="eastAsia"/>
+              </w:rPr>
+              <w:t>(</w:t>
+            </w:r>
+            <w:r>
+              <w:t>Logical Volume</w:t>
+            </w:r>
+            <w:r>
+              <w:rPr>
+                <w:rFonts w:hint="eastAsia"/>
+              </w:rPr>
+              <w:t>)]</w:t>
+            </w:r>
+          </w:p>
+        </w:tc>
+        <w:tc>
+          <w:tcPr>
+            <w:tcW w:w="5213" w:type="dxa"/>
+          </w:tcPr>
+          <w:p>
+            <w:pPr>
+              <w:pStyle w:val="a0"/>
+              <w:ind w:firstLineChars="0" w:firstLine="0"/>
+              <w:rPr>
+                <w:rFonts w:hint="eastAsia"/>
+              </w:rPr>
+            </w:pPr>
+            <w:r>
+              <w:rPr>
+                <w:rFonts w:hint="eastAsia"/>
+              </w:rPr>
+              <w:t>由若干</w:t>
+            </w:r>
+            <w:r>
+              <w:t>逻辑块</w:t>
+            </w:r>
+            <w:r>
+              <w:rPr>
+                <w:rFonts w:hint="eastAsia"/>
+              </w:rPr>
+              <w:t>组成（不要求逻辑</w:t>
+            </w:r>
+            <w:r>
+              <w:t>或物理地址连续</w:t>
+            </w:r>
+            <w:r>
+              <w:rPr>
+                <w:rFonts w:hint="eastAsia"/>
+              </w:rPr>
+              <w:t>）</w:t>
+            </w:r>
+            <w:r>
+              <w:t>，</w:t>
+            </w:r>
+            <w:r>
+              <w:rPr>
+                <w:rFonts w:hint="eastAsia"/>
+              </w:rPr>
+              <w:t>每个</w:t>
+            </w:r>
+            <w:r>
+              <w:rPr>
+                <w:rFonts w:hint="eastAsia"/>
+              </w:rPr>
+              <w:t>卷</w:t>
+            </w:r>
+            <w:r>
+              <w:rPr>
+                <w:rFonts w:hint="eastAsia"/>
+              </w:rPr>
+              <w:t>可</w:t>
+            </w:r>
+            <w:r>
+              <w:t>拥有</w:t>
+            </w:r>
+            <w:r>
+              <w:rPr>
+                <w:rFonts w:hint="eastAsia"/>
+              </w:rPr>
+              <w:t>各自</w:t>
+            </w:r>
+            <w:r>
+              <w:t>的文件系统，</w:t>
+            </w:r>
+            <w:r>
+              <w:rPr>
+                <w:rFonts w:hint="eastAsia"/>
+              </w:rPr>
+              <w:t>每个</w:t>
+            </w:r>
+            <w:r>
+              <w:t>卷的逻辑块对应的物理块</w:t>
+            </w:r>
+            <w:r>
+              <w:rPr>
+                <w:rFonts w:hint="eastAsia"/>
+              </w:rPr>
+              <w:t>可分布于</w:t>
+            </w:r>
+            <w:r>
+              <w:t>不同的</w:t>
+            </w:r>
+            <w:r>
+              <w:rPr>
+                <w:rFonts w:hint="eastAsia"/>
+              </w:rPr>
+              <w:t>物理</w:t>
+            </w:r>
+            <w:r>
+              <w:t>磁盘</w:t>
+            </w:r>
+            <w:r>
+              <w:rPr>
+                <w:rFonts w:hint="eastAsia"/>
+              </w:rPr>
+              <w:t>上</w:t>
+            </w:r>
+            <w:r>
+              <w:t>，实现弹性存储</w:t>
+            </w:r>
+            <w:r>
+              <w:rPr>
+                <w:rFonts w:hint="eastAsia"/>
+              </w:rPr>
+              <w:t>。</w:t>
+            </w:r>
+          </w:p>
+        </w:tc>
+      </w:tr>
+    </w:tbl>
+    <w:p>
+      <w:pPr>
+        <w:pStyle w:val="a0"/>
+        <w:ind w:left="360" w:firstLineChars="0" w:firstLine="0"/>
+        <w:rPr>
+          <w:rFonts w:hint="eastAsia"/>
+        </w:rPr>
+      </w:pPr>
+      <w:r>
+        <w:rPr>
+          <w:rFonts w:hint="eastAsia"/>
+        </w:rPr>
+        <w:t>逻辑</w:t>
+      </w:r>
+      <w:r>
+        <w:t>卷</w:t>
+      </w:r>
+      <w:r>
+        <w:rPr>
+          <w:rFonts w:hint="eastAsia"/>
+        </w:rPr>
+        <w:t>和</w:t>
+      </w:r>
+      <w:r>
+        <w:t>逻辑分区很相似，都可以对</w:t>
+      </w:r>
+      <w:r>
+        <w:rPr>
+          <w:rFonts w:hint="eastAsia"/>
+        </w:rPr>
+        <w:t>整个</w:t>
+      </w:r>
+      <w:r>
+        <w:t>磁盘划分得到</w:t>
+      </w:r>
+      <w:r>
+        <w:rPr>
+          <w:rFonts w:hint="eastAsia"/>
+        </w:rPr>
+        <w:t>多个</w:t>
+      </w:r>
+      <w:r>
+        <w:t>分区</w:t>
+      </w:r>
+      <w:r>
+        <w:rPr>
+          <w:rFonts w:hint="eastAsia"/>
+        </w:rPr>
+        <w:t>并分别</w:t>
+      </w:r>
+      <w:r>
+        <w:t>运行</w:t>
+      </w:r>
+      <w:r>
+        <w:rPr>
+          <w:rFonts w:hint="eastAsia"/>
+        </w:rPr>
+        <w:t>不同</w:t>
+      </w:r>
+      <w:r>
+        <w:t>的</w:t>
+      </w:r>
+      <w:r>
+        <w:rPr>
+          <w:rFonts w:hint="eastAsia"/>
+        </w:rPr>
+        <w:t>文件</w:t>
+      </w:r>
+      <w:r>
+        <w:t>系统，但逻辑卷的强大之处还在于实现弹性</w:t>
+      </w:r>
+      <w:r>
+        <w:rPr>
+          <w:rFonts w:hint="eastAsia"/>
+        </w:rPr>
+        <w:t>存储</w:t>
+      </w:r>
+      <w:r>
+        <w:t>。</w:t>
+      </w:r>
+      <w:r>
+        <w:rPr>
+          <w:rFonts w:hint="eastAsia"/>
+        </w:rPr>
+        <w:t>即</w:t>
+      </w:r>
+      <w:r>
+        <w:t>既可以将多个物理磁盘构成</w:t>
+      </w:r>
+      <w:proofErr w:type="gramStart"/>
+      <w:r>
+        <w:t>一</w:t>
+      </w:r>
+      <w:proofErr w:type="gramEnd"/>
+      <w:r>
+        <w:t>整个地址连续的逻辑卷，也可以将</w:t>
+      </w:r>
+      <w:r>
+        <w:rPr>
+          <w:rFonts w:hint="eastAsia"/>
+        </w:rPr>
+        <w:t>位于</w:t>
+      </w:r>
+      <w:r>
+        <w:t>不同</w:t>
+      </w:r>
+      <w:r>
+        <w:rPr>
+          <w:rFonts w:hint="eastAsia"/>
+        </w:rPr>
+        <w:t>物理</w:t>
+      </w:r>
+      <w:r>
+        <w:t>磁盘</w:t>
+      </w:r>
+      <w:r>
+        <w:rPr>
+          <w:rFonts w:hint="eastAsia"/>
+        </w:rPr>
+        <w:t>上</w:t>
+      </w:r>
+      <w:r>
+        <w:rPr>
+          <w:rFonts w:hint="eastAsia"/>
+        </w:rPr>
+        <w:t>空闲</w:t>
+      </w:r>
+      <w:r>
+        <w:t>的物理块</w:t>
+      </w:r>
+      <w:r>
+        <w:rPr>
+          <w:rFonts w:hint="eastAsia"/>
+        </w:rPr>
+        <w:t>拼接</w:t>
+      </w:r>
+      <w:r>
+        <w:t>成一个</w:t>
+      </w:r>
+      <w:r>
+        <w:rPr>
+          <w:rFonts w:hint="eastAsia"/>
+        </w:rPr>
+        <w:t>地址</w:t>
+      </w:r>
+      <w:r>
+        <w:t>连续的逻辑卷</w:t>
+      </w:r>
+      <w:r>
+        <w:rPr>
+          <w:rFonts w:hint="eastAsia"/>
+        </w:rPr>
+        <w:t>。</w:t>
+      </w:r>
+      <w:bookmarkStart w:id="0" w:name="_GoBack"/>
+      <w:bookmarkEnd w:id="0"/>
+      <w:r>
+        <w:t>逻辑卷可以随便命名，</w:t>
+      </w:r>
+      <w:r>
+        <w:rPr>
+          <w:rFonts w:hint="eastAsia"/>
+        </w:rPr>
+        <w:t>而</w:t>
+      </w:r>
+      <w:r>
+        <w:t>一般的分区都是</w:t>
+      </w:r>
+      <w:r>
+        <w:rPr>
+          <w:rFonts w:hint="eastAsia"/>
+        </w:rPr>
+        <w:t>/</w:t>
+      </w:r>
+      <w:proofErr w:type="spellStart"/>
+      <w:r>
+        <w:rPr>
+          <w:rFonts w:hint="eastAsia"/>
+        </w:rPr>
+        <w:t>dev</w:t>
+      </w:r>
+      <w:proofErr w:type="spellEnd"/>
+      <w:r>
+        <w:rPr>
+          <w:rFonts w:hint="eastAsia"/>
+        </w:rPr>
+        <w:t>/sda1</w:t>
+      </w:r>
+      <w:r>
+        <w:rPr>
+          <w:rFonts w:hint="eastAsia"/>
+        </w:rPr>
+        <w:t>之类的</w:t>
+      </w:r>
+      <w:r>
+        <w:t>。</w:t>
       </w:r>
     </w:p>
     <w:p>
@@ -1835,28 +3629,14 @@
           <w:numId w:val="1"/>
         </w:numPr>
         <w:ind w:firstLineChars="0"/>
-        <w:rPr>
-          <w:rFonts w:hint="eastAsia"/>
-        </w:rPr>
-      </w:pPr>
-      <w:r>
-        <w:rPr>
-          <w:rFonts w:hint="eastAsia"/>
-        </w:rPr>
-        <w:t>卷管理</w:t>
-      </w:r>
-      <w:bookmarkStart w:id="0" w:name="_GoBack"/>
-      <w:bookmarkEnd w:id="0"/>
+      </w:pPr>
     </w:p>
     <w:p>
       <w:pPr>
         <w:pStyle w:val="1"/>
       </w:pPr>
       <w:r>
-        <w:t xml:space="preserve">Virtual </w:t>
-      </w:r>
-      <w:r>
-        <w:t>File S</w:t>
+        <w:t>Virtual File S</w:t>
       </w:r>
       <w:r>
         <w:rPr>
@@ -1868,13 +3648,7 @@
         <w:rPr>
           <w:rFonts w:hint="eastAsia"/>
         </w:rPr>
-        <w:t>：</w:t>
-      </w:r>
-      <w:r>
-        <w:rPr>
-          <w:rFonts w:hint="eastAsia"/>
-        </w:rPr>
-        <w:t>虚拟</w:t>
+        <w:t>：虚拟</w:t>
       </w:r>
       <w:r>
         <w:t>文件系统层</w:t>
@@ -1888,9 +3662,6 @@
           <w:numId w:val="5"/>
         </w:numPr>
         <w:ind w:firstLineChars="0"/>
-        <w:rPr>
-          <w:rFonts w:hint="eastAsia"/>
-        </w:rPr>
       </w:pPr>
     </w:p>
     <w:p>
@@ -1927,9 +3698,6 @@
           <w:numId w:val="4"/>
         </w:numPr>
         <w:ind w:firstLineChars="0"/>
-        <w:rPr>
-          <w:rFonts w:hint="eastAsia"/>
-        </w:rPr>
       </w:pPr>
     </w:p>
     <w:p>
@@ -1963,9 +3731,6 @@
           <w:numId w:val="2"/>
         </w:numPr>
         <w:ind w:firstLineChars="0"/>
-        <w:rPr>
-          <w:rFonts w:hint="eastAsia"/>
-        </w:rPr>
       </w:pPr>
     </w:p>
     <w:p>
@@ -1993,9 +3758,6 @@
           <w:numId w:val="3"/>
         </w:numPr>
         <w:ind w:firstLineChars="0"/>
-        <w:rPr>
-          <w:rFonts w:hint="eastAsia"/>
-        </w:rPr>
       </w:pPr>
     </w:p>
     <w:sectPr>
@@ -2278,6 +4040,95 @@
     </w:lvl>
   </w:abstractNum>
   <w:abstractNum w:abstractNumId="3" w15:restartNumberingAfterBreak="0">
+    <w:nsid w:val="4E886FBE"/>
+    <w:multiLevelType w:val="hybridMultilevel"/>
+    <w:tmpl w:val="135626DE"/>
+    <w:lvl w:ilvl="0" w:tplc="C88C55EE">
+      <w:start w:val="1"/>
+      <w:numFmt w:val="decimal"/>
+      <w:lvlText w:val="%1）"/>
+      <w:lvlJc w:val="left"/>
+      <w:pPr>
+        <w:ind w:left="720" w:hanging="360"/>
+      </w:pPr>
+      <w:rPr>
+        <w:rFonts w:hint="default"/>
+      </w:rPr>
+    </w:lvl>
+    <w:lvl w:ilvl="1" w:tplc="04090019" w:tentative="1">
+      <w:start w:val="1"/>
+      <w:numFmt w:val="lowerLetter"/>
+      <w:lvlText w:val="%2)"/>
+      <w:lvlJc w:val="left"/>
+      <w:pPr>
+        <w:ind w:left="1200" w:hanging="420"/>
+      </w:pPr>
+    </w:lvl>
+    <w:lvl w:ilvl="2" w:tplc="0409001B" w:tentative="1">
+      <w:start w:val="1"/>
+      <w:numFmt w:val="lowerRoman"/>
+      <w:lvlText w:val="%3."/>
+      <w:lvlJc w:val="right"/>
+      <w:pPr>
+        <w:ind w:left="1620" w:hanging="420"/>
+      </w:pPr>
+    </w:lvl>
+    <w:lvl w:ilvl="3" w:tplc="0409000F" w:tentative="1">
+      <w:start w:val="1"/>
+      <w:numFmt w:val="decimal"/>
+      <w:lvlText w:val="%4."/>
+      <w:lvlJc w:val="left"/>
+      <w:pPr>
+        <w:ind w:left="2040" w:hanging="420"/>
+      </w:pPr>
+    </w:lvl>
+    <w:lvl w:ilvl="4" w:tplc="04090019" w:tentative="1">
+      <w:start w:val="1"/>
+      <w:numFmt w:val="lowerLetter"/>
+      <w:lvlText w:val="%5)"/>
+      <w:lvlJc w:val="left"/>
+      <w:pPr>
+        <w:ind w:left="2460" w:hanging="420"/>
+      </w:pPr>
+    </w:lvl>
+    <w:lvl w:ilvl="5" w:tplc="0409001B" w:tentative="1">
+      <w:start w:val="1"/>
+      <w:numFmt w:val="lowerRoman"/>
+      <w:lvlText w:val="%6."/>
+      <w:lvlJc w:val="right"/>
+      <w:pPr>
+        <w:ind w:left="2880" w:hanging="420"/>
+      </w:pPr>
+    </w:lvl>
+    <w:lvl w:ilvl="6" w:tplc="0409000F" w:tentative="1">
+      <w:start w:val="1"/>
+      <w:numFmt w:val="decimal"/>
+      <w:lvlText w:val="%7."/>
+      <w:lvlJc w:val="left"/>
+      <w:pPr>
+        <w:ind w:left="3300" w:hanging="420"/>
+      </w:pPr>
+    </w:lvl>
+    <w:lvl w:ilvl="7" w:tplc="04090019" w:tentative="1">
+      <w:start w:val="1"/>
+      <w:numFmt w:val="lowerLetter"/>
+      <w:lvlText w:val="%8)"/>
+      <w:lvlJc w:val="left"/>
+      <w:pPr>
+        <w:ind w:left="3720" w:hanging="420"/>
+      </w:pPr>
+    </w:lvl>
+    <w:lvl w:ilvl="8" w:tplc="0409001B" w:tentative="1">
+      <w:start w:val="1"/>
+      <w:numFmt w:val="lowerRoman"/>
+      <w:lvlText w:val="%9."/>
+      <w:lvlJc w:val="right"/>
+      <w:pPr>
+        <w:ind w:left="4140" w:hanging="420"/>
+      </w:pPr>
+    </w:lvl>
+  </w:abstractNum>
+  <w:abstractNum w:abstractNumId="4" w15:restartNumberingAfterBreak="0">
     <w:nsid w:val="52B70A32"/>
     <w:multiLevelType w:val="hybridMultilevel"/>
     <w:tmpl w:val="9DAC697E"/>
@@ -2366,7 +4217,7 @@
       </w:pPr>
     </w:lvl>
   </w:abstractNum>
-  <w:abstractNum w:abstractNumId="4" w15:restartNumberingAfterBreak="0">
+  <w:abstractNum w:abstractNumId="5" w15:restartNumberingAfterBreak="0">
     <w:nsid w:val="60323A67"/>
     <w:multiLevelType w:val="hybridMultilevel"/>
     <w:tmpl w:val="DAFA2FD6"/>
@@ -2457,19 +4308,22 @@
     </w:lvl>
   </w:abstractNum>
   <w:num w:numId="1">
-    <w:abstractNumId w:val="4"/>
+    <w:abstractNumId w:val="5"/>
   </w:num>
   <w:num w:numId="2">
     <w:abstractNumId w:val="0"/>
   </w:num>
   <w:num w:numId="3">
-    <w:abstractNumId w:val="3"/>
+    <w:abstractNumId w:val="4"/>
   </w:num>
   <w:num w:numId="4">
     <w:abstractNumId w:val="1"/>
   </w:num>
   <w:num w:numId="5">
     <w:abstractNumId w:val="2"/>
+  </w:num>
+  <w:num w:numId="6">
+    <w:abstractNumId w:val="3"/>
   </w:num>
 </w:numbering>
 </file>
@@ -2899,12 +4753,12 @@
     <w:uiPriority w:val="9"/>
     <w:unhideWhenUsed/>
     <w:qFormat/>
-    <w:rsid w:val="00EC640E"/>
+    <w:rsid w:val="0030789E"/>
     <w:pPr>
       <w:numPr>
         <w:numId w:val="1"/>
       </w:numPr>
-      <w:ind w:firstLineChars="0"/>
+      <w:ind w:left="0" w:firstLineChars="0" w:firstLine="0"/>
       <w:outlineLvl w:val="1"/>
     </w:pPr>
     <w:rPr>
@@ -2953,7 +4807,7 @@
     <w:basedOn w:val="a1"/>
     <w:link w:val="2"/>
     <w:uiPriority w:val="9"/>
-    <w:rsid w:val="00EC640E"/>
+    <w:rsid w:val="0030789E"/>
     <w:rPr>
       <w:b/>
     </w:rPr>

</xml_diff>

<commit_message>
Add concept of os kernel
</commit_message>
<xml_diff>
--- a/Kernel.docx
+++ b/Kernel.docx
@@ -480,12 +480,15 @@
     <w:p>
       <w:pPr>
         <w:pStyle w:val="1"/>
-      </w:pPr>
-      <w:r>
-        <w:rPr>
-          <w:rFonts w:hint="eastAsia"/>
-        </w:rPr>
-        <w:t>基础知识</w:t>
+        <w:rPr>
+          <w:rFonts w:hint="eastAsia"/>
+        </w:rPr>
+      </w:pPr>
+      <w:r>
+        <w:rPr>
+          <w:rFonts w:hint="eastAsia"/>
+        </w:rPr>
+        <w:t>操作系统概览</w:t>
       </w:r>
     </w:p>
     <w:p>
@@ -496,14 +499,701 @@
         <w:rPr>
           <w:rFonts w:hint="eastAsia"/>
         </w:rPr>
-        <w:t>文件系统</w:t>
-      </w:r>
-      <w:r>
-        <w:t>分层</w:t>
+        <w:t>概念</w:t>
+      </w:r>
+      <w:r>
+        <w:t>区分</w:t>
       </w:r>
     </w:p>
     <w:p>
       <w:pPr>
+        <w:pStyle w:val="3"/>
+      </w:pPr>
+      <w:r>
+        <w:rPr>
+          <w:rFonts w:hint="eastAsia"/>
+        </w:rPr>
+        <w:t>操作</w:t>
+      </w:r>
+      <w:r>
+        <w:t>系统和内核：</w:t>
+      </w:r>
+    </w:p>
+    <w:p>
+      <w:pPr>
+        <w:ind w:left="360"/>
+      </w:pPr>
+      <w:r>
+        <w:rPr>
+          <w:rFonts w:hint="eastAsia"/>
+        </w:rPr>
+        <w:t>操作</w:t>
+      </w:r>
+      <w:r>
+        <w:t>系统</w:t>
+      </w:r>
+      <w:r>
+        <w:rPr>
+          <w:rFonts w:hint="eastAsia"/>
+        </w:rPr>
+        <w:t>是一个</w:t>
+      </w:r>
+      <w:r>
+        <w:t>可用的</w:t>
+      </w:r>
+      <w:r>
+        <w:rPr>
+          <w:rFonts w:hint="eastAsia"/>
+        </w:rPr>
+        <w:t>工作环境</w:t>
+      </w:r>
+      <w:r>
+        <w:t>，</w:t>
+      </w:r>
+      <w:r>
+        <w:rPr>
+          <w:rFonts w:hint="eastAsia"/>
+        </w:rPr>
+        <w:t>包括内核</w:t>
+      </w:r>
+      <w:r>
+        <w:t>、</w:t>
+      </w:r>
+      <w:r>
+        <w:rPr>
+          <w:rFonts w:hint="eastAsia"/>
+        </w:rPr>
+        <w:t>命令行</w:t>
+      </w:r>
+      <w:r>
+        <w:rPr>
+          <w:rFonts w:hint="eastAsia"/>
+        </w:rPr>
+        <w:t>shell</w:t>
+      </w:r>
+      <w:r>
+        <w:rPr>
+          <w:rFonts w:hint="eastAsia"/>
+        </w:rPr>
+        <w:t>、用户</w:t>
+      </w:r>
+      <w:r>
+        <w:t>界面</w:t>
+      </w:r>
+      <w:r>
+        <w:rPr>
+          <w:rFonts w:hint="eastAsia"/>
+        </w:rPr>
+        <w:t>和系统工具</w:t>
+      </w:r>
+      <w:r>
+        <w:t>等</w:t>
+      </w:r>
+      <w:r>
+        <w:rPr>
+          <w:rFonts w:hint="eastAsia"/>
+        </w:rPr>
+        <w:t>。</w:t>
+      </w:r>
+      <w:r>
+        <w:t>而</w:t>
+      </w:r>
+      <w:r>
+        <w:rPr>
+          <w:rFonts w:hint="eastAsia"/>
+        </w:rPr>
+        <w:t>内核</w:t>
+      </w:r>
+      <w:r>
+        <w:t>则是支撑所有软件（</w:t>
+      </w:r>
+      <w:r>
+        <w:rPr>
+          <w:rFonts w:hint="eastAsia"/>
+        </w:rPr>
+        <w:t>包括</w:t>
+      </w:r>
+      <w:r>
+        <w:t>shell</w:t>
+      </w:r>
+      <w:r>
+        <w:rPr>
+          <w:rFonts w:hint="eastAsia"/>
+        </w:rPr>
+        <w:t>、用户</w:t>
+      </w:r>
+      <w:r>
+        <w:t>界面</w:t>
+      </w:r>
+      <w:r>
+        <w:rPr>
+          <w:rFonts w:hint="eastAsia"/>
+        </w:rPr>
+        <w:t>、</w:t>
+      </w:r>
+      <w:r>
+        <w:t>系统工具等）</w:t>
+      </w:r>
+      <w:r>
+        <w:rPr>
+          <w:rFonts w:hint="eastAsia"/>
+        </w:rPr>
+        <w:t>的</w:t>
+      </w:r>
+      <w:r>
+        <w:t>核心，是真正的管理</w:t>
+      </w:r>
+      <w:r>
+        <w:rPr>
+          <w:rFonts w:hint="eastAsia"/>
+        </w:rPr>
+        <w:t>硬件</w:t>
+      </w:r>
+      <w:r>
+        <w:t>资源并</w:t>
+      </w:r>
+      <w:r>
+        <w:rPr>
+          <w:rFonts w:hint="eastAsia"/>
+        </w:rPr>
+        <w:t>为</w:t>
+      </w:r>
+      <w:r>
+        <w:t>上层</w:t>
+      </w:r>
+      <w:r>
+        <w:rPr>
+          <w:rFonts w:hint="eastAsia"/>
+        </w:rPr>
+        <w:t>应用</w:t>
+      </w:r>
+      <w:r>
+        <w:t>提供</w:t>
+      </w:r>
+      <w:r>
+        <w:rPr>
+          <w:rFonts w:hint="eastAsia"/>
+        </w:rPr>
+        <w:t>支持</w:t>
+      </w:r>
+      <w:r>
+        <w:t>的管理者。</w:t>
+      </w:r>
+      <w:r>
+        <w:rPr>
+          <w:rFonts w:hint="eastAsia"/>
+        </w:rPr>
+        <w:t>其</w:t>
+      </w:r>
+      <w:r>
+        <w:t>架构如下：</w:t>
+      </w:r>
+    </w:p>
+    <w:p>
+      <w:pPr>
+        <w:ind w:left="360"/>
+        <w:jc w:val="center"/>
+      </w:pPr>
+      <w:r>
+        <w:rPr>
+          <w:noProof/>
+        </w:rPr>
+        <w:drawing>
+          <wp:inline distT="0" distB="0" distL="0" distR="0">
+            <wp:extent cx="2809037" cy="2063412"/>
+            <wp:effectExtent l="0" t="0" r="0" b="0"/>
+            <wp:docPr id="7" name="图片 7" descr="D:\工作\ssh\内核原图\操作系统概览\文件系统分层结构.png"/>
+            <wp:cNvGraphicFramePr>
+              <a:graphicFrameLocks xmlns:a="http://schemas.openxmlformats.org/drawingml/2006/main" noChangeAspect="1"/>
+            </wp:cNvGraphicFramePr>
+            <a:graphic xmlns:a="http://schemas.openxmlformats.org/drawingml/2006/main">
+              <a:graphicData uri="http://schemas.openxmlformats.org/drawingml/2006/picture">
+                <pic:pic xmlns:pic="http://schemas.openxmlformats.org/drawingml/2006/picture">
+                  <pic:nvPicPr>
+                    <pic:cNvPr id="0" name="Picture 1" descr="D:\工作\ssh\内核原图\操作系统概览\文件系统分层结构.png"/>
+                    <pic:cNvPicPr>
+                      <a:picLocks noChangeAspect="1" noChangeArrowheads="1"/>
+                    </pic:cNvPicPr>
+                  </pic:nvPicPr>
+                  <pic:blipFill>
+                    <a:blip r:embed="rId5">
+                      <a:extLst>
+                        <a:ext uri="{28A0092B-C50C-407E-A947-70E740481C1C}">
+                          <a14:useLocalDpi xmlns:a14="http://schemas.microsoft.com/office/drawing/2010/main" val="0"/>
+                        </a:ext>
+                      </a:extLst>
+                    </a:blip>
+                    <a:srcRect/>
+                    <a:stretch>
+                      <a:fillRect/>
+                    </a:stretch>
+                  </pic:blipFill>
+                  <pic:spPr bwMode="auto">
+                    <a:xfrm>
+                      <a:off x="0" y="0"/>
+                      <a:ext cx="2833152" cy="2081126"/>
+                    </a:xfrm>
+                    <a:prstGeom prst="rect">
+                      <a:avLst/>
+                    </a:prstGeom>
+                    <a:noFill/>
+                    <a:ln>
+                      <a:noFill/>
+                    </a:ln>
+                  </pic:spPr>
+                </pic:pic>
+              </a:graphicData>
+            </a:graphic>
+          </wp:inline>
+        </w:drawing>
+      </w:r>
+    </w:p>
+    <w:p>
+      <w:pPr>
+        <w:ind w:left="360"/>
+        <w:rPr>
+          <w:rFonts w:hint="eastAsia"/>
+        </w:rPr>
+      </w:pPr>
+      <w:r>
+        <w:rPr>
+          <w:rFonts w:hint="eastAsia"/>
+        </w:rPr>
+        <w:t>Linux</w:t>
+      </w:r>
+      <w:r>
+        <w:t>内核</w:t>
+      </w:r>
+      <w:r>
+        <w:rPr>
+          <w:rFonts w:hint="eastAsia"/>
+        </w:rPr>
+        <w:t>设计遵守</w:t>
+      </w:r>
+      <w:r>
+        <w:t>简单、</w:t>
+      </w:r>
+      <w:r>
+        <w:rPr>
+          <w:rFonts w:hint="eastAsia"/>
+        </w:rPr>
+        <w:t>模块化</w:t>
+      </w:r>
+      <w:r>
+        <w:t>的准则，</w:t>
+      </w:r>
+      <w:r>
+        <w:rPr>
+          <w:rFonts w:hint="eastAsia"/>
+        </w:rPr>
+        <w:t>一切硬件</w:t>
+      </w:r>
+      <w:r>
+        <w:t>资源</w:t>
+      </w:r>
+      <w:r>
+        <w:rPr>
+          <w:rFonts w:hint="eastAsia"/>
+        </w:rPr>
+        <w:t>皆</w:t>
+      </w:r>
+      <w:r>
+        <w:t>用文件</w:t>
+      </w:r>
+      <w:r>
+        <w:rPr>
+          <w:rFonts w:hint="eastAsia"/>
+        </w:rPr>
+        <w:t>抽象</w:t>
+      </w:r>
+      <w:r>
+        <w:t>（</w:t>
+      </w:r>
+      <w:r>
+        <w:rPr>
+          <w:rFonts w:hint="eastAsia"/>
+        </w:rPr>
+        <w:t>设备</w:t>
+      </w:r>
+      <w:r>
+        <w:t>、存储资源等）</w:t>
+      </w:r>
+      <w:r>
+        <w:rPr>
+          <w:rFonts w:hint="eastAsia"/>
+        </w:rPr>
+        <w:t>，所有</w:t>
+      </w:r>
+      <w:r>
+        <w:t>针对</w:t>
+      </w:r>
+      <w:r>
+        <w:rPr>
+          <w:rFonts w:hint="eastAsia"/>
+        </w:rPr>
+        <w:t>文件</w:t>
+      </w:r>
+      <w:r>
+        <w:t>的操作</w:t>
+      </w:r>
+      <w:r>
+        <w:rPr>
+          <w:rFonts w:hint="eastAsia"/>
+        </w:rPr>
+        <w:t>都</w:t>
+      </w:r>
+      <w:r>
+        <w:t>当</w:t>
+      </w:r>
+      <w:r>
+        <w:rPr>
+          <w:rFonts w:hint="eastAsia"/>
+        </w:rPr>
+        <w:t>被</w:t>
+      </w:r>
+      <w:r>
+        <w:t>做进程</w:t>
+      </w:r>
+      <w:r>
+        <w:rPr>
+          <w:rFonts w:hint="eastAsia"/>
+        </w:rPr>
+        <w:t>管理</w:t>
+      </w:r>
+      <w:r>
+        <w:t>，同时</w:t>
+      </w:r>
+      <w:r>
+        <w:rPr>
+          <w:rFonts w:hint="eastAsia"/>
+        </w:rPr>
+        <w:t>配套</w:t>
+      </w:r>
+      <w:r>
+        <w:t>内存</w:t>
+      </w:r>
+      <w:r>
+        <w:rPr>
+          <w:rFonts w:hint="eastAsia"/>
+        </w:rPr>
+        <w:t>管理</w:t>
+      </w:r>
+      <w:r>
+        <w:rPr>
+          <w:rFonts w:hint="eastAsia"/>
+        </w:rPr>
+        <w:t>作为</w:t>
+      </w:r>
+      <w:r>
+        <w:t>多进程</w:t>
+      </w:r>
+      <w:r>
+        <w:rPr>
+          <w:rFonts w:hint="eastAsia"/>
+        </w:rPr>
+        <w:t>交互</w:t>
+      </w:r>
+      <w:r>
+        <w:rPr>
+          <w:rFonts w:hint="eastAsia"/>
+        </w:rPr>
+        <w:t>、</w:t>
+      </w:r>
+      <w:r>
+        <w:t>执行</w:t>
+      </w:r>
+      <w:bookmarkStart w:id="0" w:name="_GoBack"/>
+      <w:bookmarkEnd w:id="0"/>
+      <w:r>
+        <w:t>的</w:t>
+      </w:r>
+      <w:r>
+        <w:rPr>
+          <w:rFonts w:hint="eastAsia"/>
+        </w:rPr>
+        <w:t>高速</w:t>
+      </w:r>
+      <w:r>
+        <w:t>缓存资源。</w:t>
+      </w:r>
+    </w:p>
+    <w:p>
+      <w:pPr>
+        <w:pStyle w:val="3"/>
+      </w:pPr>
+      <w:r>
+        <w:rPr>
+          <w:rFonts w:hint="eastAsia"/>
+        </w:rPr>
+        <w:t>用户态</w:t>
+      </w:r>
+      <w:r>
+        <w:t>和内核态：</w:t>
+      </w:r>
+    </w:p>
+    <w:p>
+      <w:pPr>
+        <w:ind w:left="360"/>
+      </w:pPr>
+      <w:r>
+        <w:rPr>
+          <w:rFonts w:hint="eastAsia"/>
+        </w:rPr>
+        <w:t>内核</w:t>
+      </w:r>
+      <w:r>
+        <w:t>态有受保护的</w:t>
+      </w:r>
+      <w:r>
+        <w:rPr>
+          <w:rFonts w:hint="eastAsia"/>
+        </w:rPr>
+        <w:t>内存</w:t>
+      </w:r>
+      <w:r>
+        <w:t>地址空间和</w:t>
+      </w:r>
+      <w:r>
+        <w:rPr>
+          <w:rFonts w:hint="eastAsia"/>
+        </w:rPr>
+        <w:t>访问所有</w:t>
+      </w:r>
+      <w:r>
+        <w:t>硬件的权限</w:t>
+      </w:r>
+      <w:r>
+        <w:rPr>
+          <w:rFonts w:hint="eastAsia"/>
+        </w:rPr>
+        <w:t>；</w:t>
+      </w:r>
+      <w:r>
+        <w:rPr>
+          <w:rFonts w:hint="eastAsia"/>
+        </w:rPr>
+        <w:t>用户</w:t>
+      </w:r>
+      <w:r>
+        <w:t>态仅执行普通的用户程序，</w:t>
+      </w:r>
+      <w:r>
+        <w:rPr>
+          <w:rFonts w:hint="eastAsia"/>
+        </w:rPr>
+        <w:t>涉及底层</w:t>
+      </w:r>
+      <w:r>
+        <w:t>硬件资源</w:t>
+      </w:r>
+      <w:r>
+        <w:rPr>
+          <w:rFonts w:hint="eastAsia"/>
+        </w:rPr>
+        <w:t>的</w:t>
+      </w:r>
+      <w:r>
+        <w:t>程序要陷入内核</w:t>
+      </w:r>
+      <w:r>
+        <w:rPr>
+          <w:rFonts w:hint="eastAsia"/>
+        </w:rPr>
+        <w:t>由</w:t>
+      </w:r>
+      <w:r>
+        <w:t>内核代其完成。</w:t>
+      </w:r>
+      <w:r>
+        <w:rPr>
+          <w:rFonts w:hint="eastAsia"/>
+        </w:rPr>
+        <w:t>所以处理器</w:t>
+      </w:r>
+      <w:r>
+        <w:t>在任何</w:t>
+      </w:r>
+      <w:r>
+        <w:rPr>
+          <w:rFonts w:hint="eastAsia"/>
+        </w:rPr>
+        <w:t>时刻</w:t>
+      </w:r>
+      <w:r>
+        <w:t>都处于以下三个状态之一：</w:t>
+      </w:r>
+    </w:p>
+    <w:p>
+      <w:pPr>
+        <w:pStyle w:val="a0"/>
+        <w:numPr>
+          <w:ilvl w:val="0"/>
+          <w:numId w:val="12"/>
+        </w:numPr>
+        <w:ind w:firstLineChars="0"/>
+      </w:pPr>
+      <w:r>
+        <w:rPr>
+          <w:rFonts w:hint="eastAsia"/>
+        </w:rPr>
+        <w:t>运行于</w:t>
+      </w:r>
+      <w:r>
+        <w:t>用户</w:t>
+      </w:r>
+      <w:r>
+        <w:rPr>
+          <w:rFonts w:hint="eastAsia"/>
+        </w:rPr>
+        <w:t>空间</w:t>
+      </w:r>
+      <w:r>
+        <w:t>，执行用户</w:t>
+      </w:r>
+      <w:r>
+        <w:rPr>
+          <w:rFonts w:hint="eastAsia"/>
+        </w:rPr>
+        <w:t>进程</w:t>
+      </w:r>
+    </w:p>
+    <w:p>
+      <w:pPr>
+        <w:pStyle w:val="a0"/>
+        <w:numPr>
+          <w:ilvl w:val="0"/>
+          <w:numId w:val="12"/>
+        </w:numPr>
+        <w:ind w:firstLineChars="0"/>
+      </w:pPr>
+      <w:r>
+        <w:rPr>
+          <w:rFonts w:hint="eastAsia"/>
+        </w:rPr>
+        <w:t>运行于</w:t>
+      </w:r>
+      <w:r>
+        <w:t>内核空间</w:t>
+      </w:r>
+      <w:r>
+        <w:rPr>
+          <w:rFonts w:hint="eastAsia"/>
+        </w:rPr>
+        <w:t>，处于</w:t>
+      </w:r>
+      <w:r>
+        <w:t>进程上下文，</w:t>
+      </w:r>
+      <w:r>
+        <w:rPr>
+          <w:rFonts w:hint="eastAsia"/>
+        </w:rPr>
+        <w:t>代表</w:t>
+      </w:r>
+      <w:r>
+        <w:t>某个特定的进程执行</w:t>
+      </w:r>
+    </w:p>
+    <w:p>
+      <w:pPr>
+        <w:pStyle w:val="a0"/>
+        <w:numPr>
+          <w:ilvl w:val="0"/>
+          <w:numId w:val="12"/>
+        </w:numPr>
+        <w:ind w:firstLineChars="0"/>
+        <w:rPr>
+          <w:rFonts w:hint="eastAsia"/>
+        </w:rPr>
+      </w:pPr>
+      <w:r>
+        <w:rPr>
+          <w:rFonts w:hint="eastAsia"/>
+        </w:rPr>
+        <w:t>运行于</w:t>
+      </w:r>
+      <w:r>
+        <w:t>内核</w:t>
+      </w:r>
+      <w:r>
+        <w:rPr>
+          <w:rFonts w:hint="eastAsia"/>
+        </w:rPr>
+        <w:t>空间</w:t>
+      </w:r>
+      <w:r>
+        <w:t>，</w:t>
+      </w:r>
+      <w:r>
+        <w:rPr>
+          <w:rFonts w:hint="eastAsia"/>
+        </w:rPr>
+        <w:t>处于</w:t>
+      </w:r>
+      <w:r>
+        <w:t>中断上下文，</w:t>
+      </w:r>
+      <w:r>
+        <w:rPr>
+          <w:rFonts w:hint="eastAsia"/>
+        </w:rPr>
+        <w:t>与任何</w:t>
+      </w:r>
+      <w:r>
+        <w:t>进程无关，</w:t>
+      </w:r>
+      <w:r>
+        <w:rPr>
+          <w:rFonts w:hint="eastAsia"/>
+        </w:rPr>
+        <w:t>处理</w:t>
+      </w:r>
+      <w:r>
+        <w:t>某个特定中断</w:t>
+      </w:r>
+    </w:p>
+    <w:p>
+      <w:pPr>
+        <w:pStyle w:val="2"/>
+      </w:pPr>
+    </w:p>
+    <w:p>
+      <w:pPr>
+        <w:pStyle w:val="1"/>
+      </w:pPr>
+      <w:r>
+        <w:rPr>
+          <w:rFonts w:hint="eastAsia"/>
+        </w:rPr>
+        <w:t>文件系统</w:t>
+      </w:r>
+      <w:r>
+        <w:rPr>
+          <w:rFonts w:hint="eastAsia"/>
+        </w:rPr>
+        <w:t>基础知识</w:t>
+      </w:r>
+    </w:p>
+    <w:p>
+      <w:pPr>
+        <w:pStyle w:val="2"/>
+        <w:numPr>
+          <w:ilvl w:val="0"/>
+          <w:numId w:val="13"/>
+        </w:numPr>
+      </w:pPr>
+      <w:r>
+        <w:rPr>
+          <w:rFonts w:hint="eastAsia"/>
+        </w:rPr>
+        <w:t>文件系统</w:t>
+      </w:r>
+      <w:r>
+        <w:t>分层</w:t>
+      </w:r>
+    </w:p>
+    <w:p>
+      <w:pPr>
         <w:pStyle w:val="a0"/>
         <w:ind w:left="360" w:firstLineChars="0" w:firstLine="0"/>
       </w:pPr>
@@ -582,13 +1272,8 @@
         </w:rPr>
         <w:t>、</w:t>
       </w:r>
-      <w:proofErr w:type="gramStart"/>
-      <w:r>
-        <w:t>块设备</w:t>
-      </w:r>
-      <w:proofErr w:type="gramEnd"/>
-      <w:r>
-        <w:t>文件</w:t>
+      <w:r>
+        <w:t>块设备文件</w:t>
       </w:r>
       <w:r>
         <w:rPr>
@@ -731,6 +1416,7 @@
         <w:rPr>
           <w:noProof/>
         </w:rPr>
+        <w:lastRenderedPageBreak/>
         <w:drawing>
           <wp:inline distT="0" distB="0" distL="0" distR="0">
             <wp:extent cx="2914363" cy="3855111"/>
@@ -749,7 +1435,7 @@
                     </pic:cNvPicPr>
                   </pic:nvPicPr>
                   <pic:blipFill>
-                    <a:blip r:embed="rId5">
+                    <a:blip r:embed="rId6">
                       <a:extLst>
                         <a:ext uri="{28A0092B-C50C-407E-A947-70E740481C1C}">
                           <a14:useLocalDpi xmlns:a14="http://schemas.microsoft.com/office/drawing/2010/main" val="0"/>
@@ -843,14 +1529,12 @@
               <w:ind w:firstLineChars="0" w:firstLine="0"/>
               <w:jc w:val="center"/>
             </w:pPr>
-            <w:proofErr w:type="gramStart"/>
             <w:r>
               <w:rPr>
                 <w:rFonts w:hint="eastAsia"/>
               </w:rPr>
               <w:t>层名</w:t>
             </w:r>
-            <w:proofErr w:type="gramEnd"/>
           </w:p>
         </w:tc>
         <w:tc>
@@ -1232,14 +1916,12 @@
               </w:rPr>
               <w:t>以</w:t>
             </w:r>
-            <w:proofErr w:type="spellStart"/>
             <w:r>
               <w:rPr>
                 <w:rFonts w:hint="eastAsia"/>
               </w:rPr>
               <w:t>inode</w:t>
             </w:r>
-            <w:proofErr w:type="spellEnd"/>
             <w:r>
               <w:rPr>
                 <w:rFonts w:hint="eastAsia"/>
@@ -1295,21 +1977,10 @@
               <w:rPr>
                 <w:rFonts w:hint="eastAsia"/>
               </w:rPr>
-              <w:t>对用户</w:t>
-            </w:r>
-            <w:proofErr w:type="gramStart"/>
-            <w:r>
-              <w:rPr>
-                <w:rFonts w:hint="eastAsia"/>
-              </w:rPr>
-              <w:t>态</w:t>
-            </w:r>
-            <w:r>
-              <w:t>提供</w:t>
-            </w:r>
-            <w:proofErr w:type="gramEnd"/>
-            <w:r>
-              <w:t>统一</w:t>
+              <w:t>对用户态</w:t>
+            </w:r>
+            <w:r>
+              <w:t>提供统一</w:t>
             </w:r>
             <w:r>
               <w:rPr>
@@ -1336,12 +2007,12 @@
               <w:rPr>
                 <w:vertAlign w:val="superscript"/>
               </w:rPr>
+              <w:instrText xml:space="preserve"> \* MERGEFORMAT </w:instrText>
             </w:r>
             <w:r>
               <w:rPr>
                 <w:vertAlign w:val="superscript"/>
               </w:rPr>
-              <w:instrText xml:space="preserve"> \* MERGEFORMAT </w:instrText>
             </w:r>
             <w:r>
               <w:rPr>
@@ -1437,9 +2108,32 @@
               <w:t>基于通用</w:t>
             </w:r>
             <w:r>
-              <w:t>的</w:t>
-            </w:r>
-            <w:proofErr w:type="gramStart"/>
+              <w:t>的块层</w:t>
+            </w:r>
+            <w:r>
+              <w:rPr>
+                <w:rFonts w:hint="eastAsia"/>
+              </w:rPr>
+              <w:t>资源</w:t>
+            </w:r>
+            <w:r>
+              <w:t>访问接口</w:t>
+            </w:r>
+            <w:r>
+              <w:rPr>
+                <w:rFonts w:hint="eastAsia"/>
+              </w:rPr>
+              <w:t>，组织</w:t>
+            </w:r>
+            <w:r>
+              <w:t>文件和</w:t>
+            </w:r>
+            <w:r>
+              <w:rPr>
+                <w:rFonts w:hint="eastAsia"/>
+              </w:rPr>
+              <w:t>逻辑</w:t>
+            </w:r>
             <w:r>
               <w:t>块层</w:t>
             </w:r>
@@ -1447,43 +2141,7 @@
               <w:rPr>
                 <w:rFonts w:hint="eastAsia"/>
               </w:rPr>
-              <w:t>资源</w:t>
-            </w:r>
-            <w:proofErr w:type="gramEnd"/>
-            <w:r>
-              <w:t>访问接口</w:t>
-            </w:r>
-            <w:r>
-              <w:rPr>
-                <w:rFonts w:hint="eastAsia"/>
-              </w:rPr>
-              <w:t>，组织</w:t>
-            </w:r>
-            <w:r>
-              <w:t>文件和</w:t>
-            </w:r>
-            <w:proofErr w:type="gramStart"/>
-            <w:r>
-              <w:rPr>
-                <w:rFonts w:hint="eastAsia"/>
-              </w:rPr>
-              <w:t>逻辑</w:t>
-            </w:r>
-            <w:r>
-              <w:t>块层</w:t>
-            </w:r>
-            <w:r>
-              <w:rPr>
-                <w:rFonts w:hint="eastAsia"/>
-              </w:rPr>
-              <w:t>的</w:t>
-            </w:r>
-            <w:proofErr w:type="gramEnd"/>
-            <w:r>
-              <w:rPr>
-                <w:rFonts w:hint="eastAsia"/>
-              </w:rPr>
-              <w:t>映射</w:t>
+              <w:t>的映射</w:t>
             </w:r>
             <w:r>
               <w:t>存储关系，</w:t>
@@ -1528,14 +2186,7 @@
               <w:rPr>
                 <w:rFonts w:hint="eastAsia"/>
               </w:rPr>
-              <w:t>操作，</w:t>
-            </w:r>
-            <w:r>
-              <w:rPr>
-                <w:rFonts w:hint="eastAsia"/>
-              </w:rPr>
-              <w:lastRenderedPageBreak/>
-              <w:t>提供对应</w:t>
+              <w:t>操作，提供对应</w:t>
             </w:r>
             <w:r>
               <w:t>文件系统的</w:t>
@@ -1577,14 +2228,12 @@
               <w:pStyle w:val="a0"/>
               <w:ind w:firstLineChars="0" w:firstLine="0"/>
             </w:pPr>
-            <w:proofErr w:type="gramStart"/>
             <w:r>
               <w:rPr>
                 <w:rFonts w:hint="eastAsia"/>
               </w:rPr>
               <w:t>块层</w:t>
             </w:r>
-            <w:proofErr w:type="gramEnd"/>
             <w:r>
               <w:rPr>
                 <w:rFonts w:hint="eastAsia"/>
@@ -1973,6 +2622,7 @@
         <w:rPr>
           <w:noProof/>
         </w:rPr>
+        <w:lastRenderedPageBreak/>
         <w:drawing>
           <wp:inline distT="0" distB="0" distL="0" distR="0">
             <wp:extent cx="2648102" cy="2643805"/>
@@ -1991,7 +2641,7 @@
                     </pic:cNvPicPr>
                   </pic:nvPicPr>
                   <pic:blipFill>
-                    <a:blip r:embed="rId6">
+                    <a:blip r:embed="rId7">
                       <a:extLst>
                         <a:ext uri="{28A0092B-C50C-407E-A947-70E740481C1C}">
                           <a14:useLocalDpi xmlns:a14="http://schemas.microsoft.com/office/drawing/2010/main" val="0"/>
@@ -2337,14 +2987,12 @@
               </w:rPr>
               <w:t>2^N</w:t>
             </w:r>
-            <w:proofErr w:type="gramStart"/>
             <w:r>
               <w:rPr>
                 <w:rFonts w:hint="eastAsia"/>
               </w:rPr>
               <w:t>倍</w:t>
             </w:r>
-            <w:proofErr w:type="gramEnd"/>
           </w:p>
         </w:tc>
       </w:tr>
@@ -2604,19 +3252,11 @@
         <w:rPr>
           <w:rFonts w:hint="eastAsia"/>
         </w:rPr>
-        <w:t>逻辑</w:t>
-      </w:r>
-      <w:proofErr w:type="gramStart"/>
-      <w:r>
-        <w:rPr>
-          <w:rFonts w:hint="eastAsia"/>
-        </w:rPr>
-        <w:t>块</w:t>
+        <w:t>逻辑块</w:t>
       </w:r>
       <w:r>
         <w:t>资源</w:t>
       </w:r>
-      <w:proofErr w:type="gramEnd"/>
       <w:r>
         <w:rPr>
           <w:rFonts w:hint="eastAsia"/>
@@ -2871,7 +3511,7 @@
                     </pic:cNvPicPr>
                   </pic:nvPicPr>
                   <pic:blipFill>
-                    <a:blip r:embed="rId7">
+                    <a:blip r:embed="rId8">
                       <a:extLst>
                         <a:ext uri="{28A0092B-C50C-407E-A947-70E740481C1C}">
                           <a14:useLocalDpi xmlns:a14="http://schemas.microsoft.com/office/drawing/2010/main" val="0"/>
@@ -3211,14 +3851,12 @@
               </w:rPr>
               <w:t>2^N</w:t>
             </w:r>
-            <w:proofErr w:type="gramStart"/>
             <w:r>
               <w:rPr>
                 <w:rFonts w:hint="eastAsia"/>
               </w:rPr>
               <w:t>倍</w:t>
             </w:r>
-            <w:proofErr w:type="gramEnd"/>
           </w:p>
         </w:tc>
       </w:tr>
@@ -3669,15 +4307,7 @@
         <w:t>即</w:t>
       </w:r>
       <w:r>
-        <w:t>既可以将多个物理磁盘构成</w:t>
-      </w:r>
-      <w:proofErr w:type="gramStart"/>
-      <w:r>
-        <w:t>一</w:t>
-      </w:r>
-      <w:proofErr w:type="gramEnd"/>
-      <w:r>
-        <w:t>整个地址连续的逻辑卷，也可以将</w:t>
+        <w:t>既可以将多个物理磁盘构成一整个地址连续的逻辑卷，也可以将</w:t>
       </w:r>
       <w:r>
         <w:rPr>
@@ -3752,21 +4382,7 @@
         <w:rPr>
           <w:rFonts w:hint="eastAsia"/>
         </w:rPr>
-        <w:t>/</w:t>
-      </w:r>
-      <w:proofErr w:type="spellStart"/>
-      <w:r>
-        <w:rPr>
-          <w:rFonts w:hint="eastAsia"/>
-        </w:rPr>
-        <w:t>dev</w:t>
-      </w:r>
-      <w:proofErr w:type="spellEnd"/>
-      <w:r>
-        <w:rPr>
-          <w:rFonts w:hint="eastAsia"/>
-        </w:rPr>
-        <w:t>/sda1</w:t>
+        <w:t>/dev/sda1</w:t>
       </w:r>
       <w:r>
         <w:rPr>
@@ -4018,16 +4634,8 @@
         <w:rPr>
           <w:rFonts w:hint="eastAsia"/>
         </w:rPr>
-        <w:t>逻辑</w:t>
-      </w:r>
-      <w:proofErr w:type="gramStart"/>
-      <w:r>
-        <w:rPr>
-          <w:rFonts w:hint="eastAsia"/>
-        </w:rPr>
-        <w:t>卷管理</w:t>
-      </w:r>
-      <w:proofErr w:type="gramEnd"/>
+        <w:t>逻辑卷管理</w:t>
+      </w:r>
       <w:r>
         <w:rPr>
           <w:rFonts w:hint="eastAsia"/>
@@ -4116,15 +4724,7 @@
         <w:t>(</w:t>
       </w:r>
       <w:r>
-        <w:t xml:space="preserve">Bad </w:t>
-      </w:r>
-      <w:proofErr w:type="spellStart"/>
-      <w:r>
-        <w:t>eraseblocks</w:t>
-      </w:r>
-      <w:proofErr w:type="spellEnd"/>
-      <w:r>
-        <w:t xml:space="preserve"> handling</w:t>
+        <w:t>Bad eraseblocks handling</w:t>
       </w:r>
       <w:r>
         <w:rPr>
@@ -4236,15 +4836,7 @@
         <w:t>没有</w:t>
       </w:r>
       <w:r>
-        <w:t>对坏块处理，可能导致</w:t>
-      </w:r>
-      <w:proofErr w:type="gramStart"/>
-      <w:r>
-        <w:t>上层在</w:t>
-      </w:r>
-      <w:proofErr w:type="gramEnd"/>
-      <w:r>
-        <w:t>坏块写入时失败。</w:t>
+        <w:t>对坏块处理，可能导致上层在坏块写入时失败。</w:t>
       </w:r>
     </w:p>
     <w:p>
@@ -4614,80 +5206,64 @@
         <w:rPr>
           <w:rFonts w:hint="eastAsia"/>
         </w:rPr>
-        <w:t>原擦除</w:t>
-      </w:r>
-      <w:proofErr w:type="gramStart"/>
-      <w:r>
-        <w:rPr>
-          <w:rFonts w:hint="eastAsia"/>
-        </w:rPr>
+        <w:t>原擦除计数</w:t>
+      </w:r>
+      <w:r>
+        <w:t>低</w:t>
+      </w:r>
+      <w:r>
+        <w:rPr>
+          <w:rFonts w:hint="eastAsia"/>
+        </w:rPr>
+        <w:t>的物理块</w:t>
+      </w:r>
+      <w:r>
+        <w:t>对应</w:t>
+      </w:r>
+      <w:r>
+        <w:rPr>
+          <w:rFonts w:hint="eastAsia"/>
+        </w:rPr>
+        <w:t>的</w:t>
+      </w:r>
+      <w:r>
+        <w:t>逻辑块</w:t>
+      </w:r>
+      <w:r>
+        <w:rPr>
+          <w:rFonts w:hint="eastAsia"/>
+        </w:rPr>
+        <w:t>指向擦除</w:t>
+      </w:r>
+      <w:r>
         <w:t>计数</w:t>
       </w:r>
       <w:r>
-        <w:t>低</w:t>
-      </w:r>
-      <w:proofErr w:type="gramEnd"/>
-      <w:r>
-        <w:rPr>
-          <w:rFonts w:hint="eastAsia"/>
-        </w:rPr>
-        <w:t>的物理块</w:t>
-      </w:r>
-      <w:r>
+        <w:rPr>
+          <w:rFonts w:hint="eastAsia"/>
+        </w:rPr>
+        <w:t>高的物理块</w:t>
+      </w:r>
+      <w:r>
+        <w:t>，将</w:t>
+      </w:r>
+      <w:r>
+        <w:rPr>
+          <w:rFonts w:hint="eastAsia"/>
+        </w:rPr>
+        <w:t>原</w:t>
+      </w:r>
+      <w:r>
+        <w:t>擦除计数高的物理块</w:t>
+      </w:r>
+      <w:r>
+        <w:rPr>
+          <w:rFonts w:hint="eastAsia"/>
+        </w:rPr>
         <w:t>对应</w:t>
       </w:r>
       <w:r>
-        <w:rPr>
-          <w:rFonts w:hint="eastAsia"/>
-        </w:rPr>
-        <w:t>的</w:t>
-      </w:r>
-      <w:r>
-        <w:t>逻辑块</w:t>
-      </w:r>
-      <w:r>
-        <w:rPr>
-          <w:rFonts w:hint="eastAsia"/>
-        </w:rPr>
-        <w:t>指向擦除</w:t>
-      </w:r>
-      <w:r>
-        <w:t>计数</w:t>
-      </w:r>
-      <w:r>
-        <w:rPr>
-          <w:rFonts w:hint="eastAsia"/>
-        </w:rPr>
-        <w:t>高的物理块</w:t>
-      </w:r>
-      <w:r>
-        <w:t>，将</w:t>
-      </w:r>
-      <w:r>
-        <w:rPr>
-          <w:rFonts w:hint="eastAsia"/>
-        </w:rPr>
-        <w:t>原</w:t>
-      </w:r>
-      <w:r>
-        <w:t>擦除计数高的物理块</w:t>
-      </w:r>
-      <w:r>
-        <w:rPr>
-          <w:rFonts w:hint="eastAsia"/>
-        </w:rPr>
-        <w:t>对应</w:t>
-      </w:r>
-      <w:r>
-        <w:t>的逻辑块指向擦除</w:t>
-      </w:r>
-      <w:proofErr w:type="gramStart"/>
-      <w:r>
-        <w:t>计数低</w:t>
-      </w:r>
-      <w:proofErr w:type="gramEnd"/>
-      <w:r>
-        <w:t>的物理块</w:t>
+        <w:t>的逻辑块指向擦除计数低的物理块</w:t>
       </w:r>
       <w:r>
         <w:rPr>
@@ -4761,7 +5337,7 @@
                     </pic:cNvPicPr>
                   </pic:nvPicPr>
                   <pic:blipFill>
-                    <a:blip r:embed="rId8">
+                    <a:blip r:embed="rId9">
                       <a:extLst>
                         <a:ext uri="{28A0092B-C50C-407E-A947-70E740481C1C}">
                           <a14:useLocalDpi xmlns:a14="http://schemas.microsoft.com/office/drawing/2010/main" val="0"/>
@@ -4866,15 +5442,7 @@
               <w:t>(</w:t>
             </w:r>
             <w:r>
-              <w:t xml:space="preserve">Logical </w:t>
-            </w:r>
-            <w:proofErr w:type="spellStart"/>
-            <w:r>
-              <w:t>eraseblock</w:t>
-            </w:r>
-            <w:proofErr w:type="spellEnd"/>
-            <w:r>
-              <w:t xml:space="preserve"> [</w:t>
+              <w:t>Logical eraseblock [</w:t>
             </w:r>
             <w:r>
               <w:rPr>
@@ -4950,15 +5518,7 @@
               <w:t>(</w:t>
             </w:r>
             <w:r>
-              <w:t xml:space="preserve">Physical </w:t>
-            </w:r>
-            <w:proofErr w:type="spellStart"/>
-            <w:r>
-              <w:t>eraseblock</w:t>
-            </w:r>
-            <w:proofErr w:type="spellEnd"/>
-            <w:r>
-              <w:t xml:space="preserve"> [PEB]</w:t>
+              <w:t>Physical eraseblock [PEB]</w:t>
             </w:r>
             <w:r>
               <w:rPr>
@@ -5278,7 +5838,6 @@
       <w:r>
         <w:t>小于</w:t>
       </w:r>
-      <w:proofErr w:type="gramStart"/>
       <w:r>
         <w:rPr>
           <w:rFonts w:hint="eastAsia"/>
@@ -5288,7 +5847,6 @@
       <w:r>
         <w:t>块</w:t>
       </w:r>
-      <w:proofErr w:type="gramEnd"/>
       <w:r>
         <w:rPr>
           <w:rFonts w:hint="eastAsia"/>
@@ -5459,7 +6017,7 @@
                     <pic:cNvPicPr/>
                   </pic:nvPicPr>
                   <pic:blipFill>
-                    <a:blip r:embed="rId9"/>
+                    <a:blip r:embed="rId10"/>
                     <a:stretch>
                       <a:fillRect/>
                     </a:stretch>
@@ -5497,15 +6055,7 @@
         <w:t>(</w:t>
       </w:r>
       <w:r>
-        <w:t xml:space="preserve">Bad </w:t>
-      </w:r>
-      <w:proofErr w:type="spellStart"/>
-      <w:r>
-        <w:t>eraseblocks</w:t>
-      </w:r>
-      <w:proofErr w:type="spellEnd"/>
-      <w:r>
-        <w:t xml:space="preserve"> handling</w:t>
+        <w:t>Bad eraseblocks handling</w:t>
       </w:r>
       <w:r>
         <w:rPr>
@@ -5732,9 +6282,6 @@
       <w:pPr>
         <w:ind w:left="360"/>
         <w:jc w:val="center"/>
-        <w:rPr>
-          <w:rFonts w:hint="eastAsia"/>
-        </w:rPr>
       </w:pPr>
       <w:r>
         <w:rPr>
@@ -5758,7 +6305,7 @@
                     </pic:cNvPicPr>
                   </pic:nvPicPr>
                   <pic:blipFill>
-                    <a:blip r:embed="rId10">
+                    <a:blip r:embed="rId11">
                       <a:extLst>
                         <a:ext uri="{28A0092B-C50C-407E-A947-70E740481C1C}">
                           <a14:useLocalDpi xmlns:a14="http://schemas.microsoft.com/office/drawing/2010/main" val="0"/>
@@ -5793,9 +6340,6 @@
     <w:p>
       <w:pPr>
         <w:ind w:left="360"/>
-        <w:rPr>
-          <w:rFonts w:hint="eastAsia"/>
-        </w:rPr>
       </w:pPr>
       <w:r>
         <w:rPr>
@@ -5810,59 +6354,64 @@
         <w:rPr>
           <w:rFonts w:hint="eastAsia"/>
         </w:rPr>
-        <w:t>分三</w:t>
-      </w:r>
-      <w:r>
-        <w:rPr>
-          <w:rFonts w:hint="eastAsia"/>
-        </w:rPr>
-        <w:t>步</w:t>
-      </w:r>
-      <w:r>
+        <w:t>分三步</w:t>
+      </w:r>
+      <w:r>
+        <w:t>，先更</w:t>
+      </w:r>
+      <w:r>
+        <w:rPr>
+          <w:rFonts w:hint="eastAsia"/>
+        </w:rPr>
+        <w:t>对</w:t>
+      </w:r>
+      <w:r>
+        <w:t>块的</w:t>
+      </w:r>
+      <w:r>
+        <w:rPr>
+          <w:rFonts w:hint="eastAsia"/>
+        </w:rPr>
+        <w:t xml:space="preserve">version </w:t>
+      </w:r>
+      <w:r>
+        <w:t>number</w:t>
+      </w:r>
+      <w:r>
+        <w:t>自增</w:t>
+      </w:r>
+      <w:r>
+        <w:rPr>
+          <w:rFonts w:hint="eastAsia"/>
+        </w:rPr>
+        <w:t>并更新</w:t>
+      </w:r>
+      <w:r>
+        <w:rPr>
+          <w:rFonts w:hint="eastAsia"/>
+        </w:rPr>
+        <w:t>Header</w:t>
+      </w:r>
+      <w:r>
+        <w:t xml:space="preserve"> CRC</w:t>
+      </w:r>
+      <w:r>
+        <w:rPr>
+          <w:rFonts w:hint="eastAsia"/>
+        </w:rPr>
         <w:t>，</w:t>
       </w:r>
-      <w:proofErr w:type="gramStart"/>
-      <w:r>
-        <w:t>先更</w:t>
-      </w:r>
-      <w:r>
-        <w:rPr>
-          <w:rFonts w:hint="eastAsia"/>
-        </w:rPr>
-        <w:t>对</w:t>
-      </w:r>
-      <w:proofErr w:type="gramEnd"/>
-      <w:r>
-        <w:t>块的</w:t>
-      </w:r>
-      <w:r>
-        <w:rPr>
-          <w:rFonts w:hint="eastAsia"/>
-        </w:rPr>
-        <w:t xml:space="preserve">version </w:t>
-      </w:r>
-      <w:r>
-        <w:t>number</w:t>
-      </w:r>
-      <w:proofErr w:type="gramStart"/>
-      <w:r>
-        <w:t>自增</w:t>
-      </w:r>
-      <w:r>
-        <w:rPr>
-          <w:rFonts w:hint="eastAsia"/>
-        </w:rPr>
-        <w:t>并更新</w:t>
-      </w:r>
-      <w:proofErr w:type="gramEnd"/>
-      <w:r>
-        <w:rPr>
-          <w:rFonts w:hint="eastAsia"/>
-        </w:rPr>
-        <w:t>Header</w:t>
-      </w:r>
-      <w:r>
-        <w:t xml:space="preserve"> CRC</w:t>
+      <w:r>
+        <w:t>然后</w:t>
+      </w:r>
+      <w:r>
+        <w:rPr>
+          <w:rFonts w:hint="eastAsia"/>
+        </w:rPr>
+        <w:t>复制</w:t>
+      </w:r>
+      <w:r>
+        <w:t>块数据到新块</w:t>
       </w:r>
       <w:r>
         <w:rPr>
@@ -5871,61 +6420,157 @@
         <w:t>，</w:t>
       </w:r>
       <w:r>
+        <w:t>最后</w:t>
+      </w:r>
+      <w:r>
+        <w:rPr>
+          <w:rFonts w:hint="eastAsia"/>
+        </w:rPr>
+        <w:t>擦除</w:t>
+      </w:r>
+      <w:r>
+        <w:t>旧块数据。</w:t>
+      </w:r>
+      <w:r>
+        <w:rPr>
+          <w:rFonts w:hint="eastAsia"/>
+        </w:rPr>
+        <w:t>如果</w:t>
+      </w:r>
+      <w:r>
+        <w:t>在复制块数据到新块时发生中断，</w:t>
+      </w:r>
+      <w:r>
+        <w:rPr>
+          <w:rFonts w:hint="eastAsia"/>
+        </w:rPr>
+        <w:t>UBI</w:t>
+      </w:r>
+      <w:r>
+        <w:t>会</w:t>
+      </w:r>
+      <w:r>
+        <w:rPr>
+          <w:rFonts w:hint="eastAsia"/>
+        </w:rPr>
+        <w:t>选择</w:t>
+      </w:r>
+      <w:r>
+        <w:t>version number</w:t>
+      </w:r>
+      <w:r>
+        <w:t>高的块</w:t>
+      </w:r>
+      <w:r>
+        <w:rPr>
+          <w:rFonts w:hint="eastAsia"/>
+        </w:rPr>
+        <w:t>，</w:t>
+      </w:r>
+      <w:r>
         <w:t>然后</w:t>
       </w:r>
       <w:r>
         <w:rPr>
           <w:rFonts w:hint="eastAsia"/>
         </w:rPr>
-        <w:t>复制</w:t>
-      </w:r>
-      <w:proofErr w:type="gramStart"/>
-      <w:r>
-        <w:t>块数据</w:t>
-      </w:r>
-      <w:proofErr w:type="gramEnd"/>
-      <w:r>
-        <w:t>到新块</w:t>
-      </w:r>
-      <w:r>
-        <w:rPr>
-          <w:rFonts w:hint="eastAsia"/>
-        </w:rPr>
+        <w:t>发现该块</w:t>
+      </w:r>
+      <w:r>
+        <w:t>的</w:t>
+      </w:r>
+      <w:r>
+        <w:rPr>
+          <w:rFonts w:hint="eastAsia"/>
+        </w:rPr>
+        <w:t xml:space="preserve">data </w:t>
+      </w:r>
+      <w:r>
+        <w:t>CRC</w:t>
+      </w:r>
+      <w:r>
+        <w:rPr>
+          <w:rFonts w:hint="eastAsia"/>
+        </w:rPr>
+        <w:t>不合法</w:t>
+      </w:r>
+      <w:r>
         <w:t>，</w:t>
       </w:r>
       <w:r>
-        <w:t>最后</w:t>
-      </w:r>
-      <w:proofErr w:type="gramStart"/>
-      <w:r>
-        <w:rPr>
-          <w:rFonts w:hint="eastAsia"/>
-        </w:rPr>
-        <w:t>擦除</w:t>
-      </w:r>
-      <w:r>
-        <w:t>旧块数据</w:t>
-      </w:r>
-      <w:proofErr w:type="gramEnd"/>
-      <w:r>
-        <w:t>。</w:t>
-      </w:r>
-      <w:r>
-        <w:rPr>
-          <w:rFonts w:hint="eastAsia"/>
-        </w:rPr>
-        <w:t>如果</w:t>
-      </w:r>
-      <w:r>
-        <w:t>在复制</w:t>
-      </w:r>
-      <w:proofErr w:type="gramStart"/>
-      <w:r>
-        <w:t>块数据到新块</w:t>
-      </w:r>
-      <w:proofErr w:type="gramEnd"/>
-      <w:r>
-        <w:t>时发生中断，</w:t>
+        <w:rPr>
+          <w:rFonts w:hint="eastAsia"/>
+        </w:rPr>
+        <w:t>于是执行</w:t>
+      </w:r>
+      <w:r>
+        <w:t>回滚</w:t>
+      </w:r>
+      <w:r>
+        <w:rPr>
+          <w:rFonts w:hint="eastAsia"/>
+        </w:rPr>
+        <w:t>操作</w:t>
+      </w:r>
+      <w:r>
+        <w:t>，</w:t>
+      </w:r>
+      <w:r>
+        <w:rPr>
+          <w:rFonts w:hint="eastAsia"/>
+        </w:rPr>
+        <w:t>纠正</w:t>
+      </w:r>
+      <w:r>
+        <w:rPr>
+          <w:rFonts w:hint="eastAsia"/>
+        </w:rPr>
+        <w:t>version number</w:t>
+      </w:r>
+      <w:r>
+        <w:rPr>
+          <w:rFonts w:hint="eastAsia"/>
+        </w:rPr>
+        <w:t>为低</w:t>
+      </w:r>
+      <w:r>
+        <w:t>的</w:t>
+      </w:r>
+      <w:r>
+        <w:rPr>
+          <w:rFonts w:hint="eastAsia"/>
+        </w:rPr>
+        <w:t>号码</w:t>
+      </w:r>
+      <w:r>
+        <w:t>，同时擦除不完整的块，并重新</w:t>
+      </w:r>
+      <w:r>
+        <w:rPr>
+          <w:rFonts w:hint="eastAsia"/>
+        </w:rPr>
+        <w:t>执行</w:t>
+      </w:r>
+      <w:r>
+        <w:t>块拷贝操作</w:t>
+      </w:r>
+      <w:r>
+        <w:rPr>
+          <w:rFonts w:hint="eastAsia"/>
+        </w:rPr>
+        <w:t>；如果</w:t>
+      </w:r>
+      <w:r>
+        <w:t>在</w:t>
+      </w:r>
+      <w:r>
+        <w:rPr>
+          <w:rFonts w:hint="eastAsia"/>
+        </w:rPr>
+        <w:t>擦除旧块</w:t>
+      </w:r>
+      <w:r>
+        <w:t>数据时发生中断，</w:t>
       </w:r>
       <w:r>
         <w:rPr>
@@ -5979,7 +6624,7 @@
         <w:rPr>
           <w:rFonts w:hint="eastAsia"/>
         </w:rPr>
-        <w:t>不合法</w:t>
+        <w:t>合法</w:t>
       </w:r>
       <w:r>
         <w:t>，</w:t>
@@ -5988,170 +6633,7 @@
         <w:rPr>
           <w:rFonts w:hint="eastAsia"/>
         </w:rPr>
-        <w:t>于是</w:t>
-      </w:r>
-      <w:proofErr w:type="gramStart"/>
-      <w:r>
-        <w:rPr>
-          <w:rFonts w:hint="eastAsia"/>
-        </w:rPr>
-        <w:t>执行</w:t>
-      </w:r>
-      <w:r>
-        <w:t>回滚</w:t>
-      </w:r>
-      <w:r>
-        <w:rPr>
-          <w:rFonts w:hint="eastAsia"/>
-        </w:rPr>
-        <w:t>操作</w:t>
-      </w:r>
-      <w:proofErr w:type="gramEnd"/>
-      <w:r>
-        <w:t>，</w:t>
-      </w:r>
-      <w:r>
-        <w:rPr>
-          <w:rFonts w:hint="eastAsia"/>
-        </w:rPr>
-        <w:t>纠正</w:t>
-      </w:r>
-      <w:r>
-        <w:rPr>
-          <w:rFonts w:hint="eastAsia"/>
-        </w:rPr>
-        <w:t>version number</w:t>
-      </w:r>
-      <w:r>
-        <w:rPr>
-          <w:rFonts w:hint="eastAsia"/>
-        </w:rPr>
-        <w:t>为低</w:t>
-      </w:r>
-      <w:r>
-        <w:t>的</w:t>
-      </w:r>
-      <w:r>
-        <w:rPr>
-          <w:rFonts w:hint="eastAsia"/>
-        </w:rPr>
-        <w:t>号码</w:t>
-      </w:r>
-      <w:r>
-        <w:t>，同时擦除不完整的块，并重新</w:t>
-      </w:r>
-      <w:r>
-        <w:rPr>
-          <w:rFonts w:hint="eastAsia"/>
-        </w:rPr>
-        <w:t>执行</w:t>
-      </w:r>
-      <w:r>
-        <w:t>块拷贝操作</w:t>
-      </w:r>
-      <w:r>
-        <w:rPr>
-          <w:rFonts w:hint="eastAsia"/>
-        </w:rPr>
-        <w:t>；</w:t>
-      </w:r>
-      <w:r>
-        <w:rPr>
-          <w:rFonts w:hint="eastAsia"/>
-        </w:rPr>
-        <w:t>如果</w:t>
-      </w:r>
-      <w:r>
-        <w:t>在</w:t>
-      </w:r>
-      <w:r>
-        <w:rPr>
-          <w:rFonts w:hint="eastAsia"/>
-        </w:rPr>
-        <w:t>擦除</w:t>
-      </w:r>
-      <w:proofErr w:type="gramStart"/>
-      <w:r>
-        <w:rPr>
-          <w:rFonts w:hint="eastAsia"/>
-        </w:rPr>
-        <w:t>旧块</w:t>
-      </w:r>
-      <w:r>
-        <w:t>数据</w:t>
-      </w:r>
-      <w:proofErr w:type="gramEnd"/>
-      <w:r>
-        <w:t>时发生中断，</w:t>
-      </w:r>
-      <w:r>
-        <w:rPr>
-          <w:rFonts w:hint="eastAsia"/>
-        </w:rPr>
-        <w:t>UBI</w:t>
-      </w:r>
-      <w:r>
-        <w:t>会</w:t>
-      </w:r>
-      <w:r>
-        <w:rPr>
-          <w:rFonts w:hint="eastAsia"/>
-        </w:rPr>
-        <w:t>选择</w:t>
-      </w:r>
-      <w:r>
-        <w:t>version number</w:t>
-      </w:r>
-      <w:r>
-        <w:t>高的块</w:t>
-      </w:r>
-      <w:r>
-        <w:rPr>
-          <w:rFonts w:hint="eastAsia"/>
-        </w:rPr>
-        <w:t>，</w:t>
-      </w:r>
-      <w:r>
-        <w:t>然后</w:t>
-      </w:r>
-      <w:r>
-        <w:rPr>
-          <w:rFonts w:hint="eastAsia"/>
-        </w:rPr>
-        <w:t>发现该块</w:t>
-      </w:r>
-      <w:r>
-        <w:t>的</w:t>
-      </w:r>
-      <w:r>
-        <w:rPr>
-          <w:rFonts w:hint="eastAsia"/>
-        </w:rPr>
-        <w:t xml:space="preserve">data </w:t>
-      </w:r>
-      <w:r>
-        <w:t>CRC</w:t>
-      </w:r>
-      <w:r>
-        <w:rPr>
-          <w:rFonts w:hint="eastAsia"/>
-        </w:rPr>
-        <w:t>合法</w:t>
-      </w:r>
-      <w:r>
-        <w:t>，</w:t>
-      </w:r>
-      <w:r>
-        <w:rPr>
-          <w:rFonts w:hint="eastAsia"/>
-        </w:rPr>
-        <w:t>于是</w:t>
-      </w:r>
-      <w:r>
-        <w:rPr>
-          <w:rFonts w:hint="eastAsia"/>
-        </w:rPr>
-        <w:t>擦除低</w:t>
+        <w:t>于是擦除低</w:t>
       </w:r>
       <w:r>
         <w:rPr>
@@ -6272,11 +6754,7 @@
         <w:t>供逻辑块</w:t>
       </w:r>
       <w:r>
-        <w:t>映射、</w:t>
-      </w:r>
-      <w:proofErr w:type="gramStart"/>
-      <w:r>
-        <w:t>卷</w:t>
+        <w:t>映射、卷</w:t>
       </w:r>
       <w:r>
         <w:rPr>
@@ -6284,7 +6762,6 @@
         </w:rPr>
         <w:t>信息</w:t>
       </w:r>
-      <w:proofErr w:type="gramEnd"/>
       <w:r>
         <w:t>使用。</w:t>
       </w:r>
@@ -6298,15 +6775,7 @@
         <w:t>一般以</w:t>
       </w:r>
       <w:r>
-        <w:t>“</w:t>
-      </w:r>
-      <w:proofErr w:type="spellStart"/>
-      <w:r>
-        <w:t>ubi</w:t>
-      </w:r>
-      <w:proofErr w:type="spellEnd"/>
-      <w:r>
-        <w:t>-”</w:t>
+        <w:t>“ubi-”</w:t>
       </w:r>
       <w:r>
         <w:rPr>
@@ -6384,19 +6853,11 @@
       <w:r>
         <w:t>是</w:t>
       </w:r>
-      <w:proofErr w:type="spellStart"/>
-      <w:r>
-        <w:rPr>
-          <w:rFonts w:hint="eastAsia"/>
-        </w:rPr>
-        <w:t>ubi</w:t>
-      </w:r>
-      <w:proofErr w:type="spellEnd"/>
-      <w:r>
-        <w:rPr>
-          <w:rFonts w:hint="eastAsia"/>
-        </w:rPr>
-        <w:t>-layout</w:t>
+      <w:r>
+        <w:rPr>
+          <w:rFonts w:hint="eastAsia"/>
+        </w:rPr>
+        <w:t>ubi-layout</w:t>
       </w:r>
       <w:r>
         <w:rPr>
@@ -6549,13 +7010,8 @@
         <w:t>至少</w:t>
       </w:r>
       <w:r>
-        <w:t>需要一个</w:t>
-      </w:r>
-      <w:proofErr w:type="gramStart"/>
-      <w:r>
-        <w:t>外部块</w:t>
-      </w:r>
-      <w:proofErr w:type="gramEnd"/>
+        <w:t>需要一个外部块</w:t>
+      </w:r>
       <w:r>
         <w:rPr>
           <w:rFonts w:hint="eastAsia"/>
@@ -6613,14 +7069,12 @@
       <w:r>
         <w:t>备用</w:t>
       </w:r>
-      <w:proofErr w:type="gramStart"/>
       <w:r>
         <w:rPr>
           <w:rFonts w:hint="eastAsia"/>
         </w:rPr>
         <w:t>块支持</w:t>
       </w:r>
-      <w:proofErr w:type="gramEnd"/>
       <w:r>
         <w:t>磨损</w:t>
       </w:r>
@@ -6631,15 +7085,7 @@
         <w:t>平衡</w:t>
       </w:r>
       <w:r>
-        <w:t>产生的</w:t>
-      </w:r>
-      <w:proofErr w:type="gramStart"/>
-      <w:r>
-        <w:t>块数据</w:t>
-      </w:r>
-      <w:proofErr w:type="gramEnd"/>
-      <w:r>
-        <w:t>交换操作</w:t>
+        <w:t>产生的块数据交换操作</w:t>
       </w:r>
       <w:r>
         <w:rPr>
@@ -6796,7 +7242,6 @@
         </w:rPr>
         <w:t>块</w:t>
       </w:r>
-      <w:proofErr w:type="gramStart"/>
       <w:r>
         <w:t>来</w:t>
       </w:r>
@@ -6804,14 +7249,7 @@
         <w:rPr>
           <w:rFonts w:hint="eastAsia"/>
         </w:rPr>
-        <w:t>作</w:t>
-      </w:r>
-      <w:proofErr w:type="gramEnd"/>
-      <w:r>
-        <w:rPr>
-          <w:rFonts w:hint="eastAsia"/>
-        </w:rPr>
-        <w:t>为</w:t>
+        <w:t>作为</w:t>
       </w:r>
       <w:r>
         <w:t>旧数据存放点。</w:t>
@@ -7944,11 +8382,7 @@
               <w:t>每个</w:t>
             </w:r>
             <w:r>
-              <w:t>物理</w:t>
-            </w:r>
-            <w:proofErr w:type="gramStart"/>
-            <w:r>
-              <w:t>块</w:t>
+              <w:t>物理块</w:t>
             </w:r>
             <w:r>
               <w:rPr>
@@ -7956,7 +8390,6 @@
               </w:rPr>
               <w:t>实际</w:t>
             </w:r>
-            <w:proofErr w:type="gramEnd"/>
             <w:r>
               <w:t>含有的字节数</w:t>
             </w:r>
@@ -8039,16 +8472,8 @@
               <w:rPr>
                 <w:rFonts w:hint="eastAsia"/>
               </w:rPr>
-              <w:t>（</w:t>
-            </w:r>
-            <w:proofErr w:type="gramStart"/>
-            <w:r>
-              <w:rPr>
-                <w:rFonts w:hint="eastAsia"/>
-              </w:rPr>
-              <w:t>擦书计数</w:t>
-            </w:r>
-            <w:proofErr w:type="gramEnd"/>
+              <w:t>（擦书计数</w:t>
+            </w:r>
             <w:r>
               <w:t>和</w:t>
             </w:r>
@@ -8139,14 +8564,12 @@
             <w:r>
               <w:t>是</w:t>
             </w:r>
-            <w:proofErr w:type="gramStart"/>
             <w:r>
               <w:rPr>
                 <w:rFonts w:hint="eastAsia"/>
               </w:rPr>
               <w:t>页大小</w:t>
             </w:r>
-            <w:proofErr w:type="gramEnd"/>
             <w:r>
               <w:rPr>
                 <w:vertAlign w:val="superscript"/>
@@ -8176,12 +8599,12 @@
               <w:rPr>
                 <w:vertAlign w:val="superscript"/>
               </w:rPr>
+              <w:instrText xml:space="preserve"> \* MERGEFORMAT </w:instrText>
             </w:r>
             <w:r>
               <w:rPr>
                 <w:vertAlign w:val="superscript"/>
               </w:rPr>
-              <w:instrText xml:space="preserve"> \* MERGEFORMAT </w:instrText>
             </w:r>
             <w:r>
               <w:rPr>
@@ -8237,9 +8660,6 @@
     <w:p>
       <w:pPr>
         <w:pStyle w:val="1"/>
-        <w:rPr>
-          <w:rFonts w:hint="eastAsia"/>
-        </w:rPr>
       </w:pPr>
       <w:r>
         <w:t>Driver Layer</w:t>
@@ -8335,12 +8755,12 @@
         <w:rPr>
           <w:vertAlign w:val="superscript"/>
         </w:rPr>
+        <w:instrText xml:space="preserve"> \* MERGEFORMAT </w:instrText>
       </w:r>
       <w:r>
         <w:rPr>
           <w:vertAlign w:val="superscript"/>
         </w:rPr>
-        <w:instrText xml:space="preserve"> \* MERGEFORMAT </w:instrText>
       </w:r>
       <w:r>
         <w:rPr>
@@ -8352,15 +8772,7 @@
         <w:rPr>
           <w:vertAlign w:val="superscript"/>
         </w:rPr>
-        <w:t>[1</w:t>
-      </w:r>
-      <w:bookmarkStart w:id="0" w:name="_GoBack"/>
-      <w:bookmarkEnd w:id="0"/>
-      <w:r>
-        <w:rPr>
-          <w:vertAlign w:val="superscript"/>
-        </w:rPr>
-        <w:t>]</w:t>
+        <w:t>[1]</w:t>
       </w:r>
       <w:r>
         <w:rPr>
@@ -8634,24 +9046,12 @@
       <w:r>
         <w:t xml:space="preserve"> </w:t>
       </w:r>
-      <w:hyperlink r:id="rId11" w:history="1">
+      <w:hyperlink r:id="rId12" w:history="1">
         <w:r>
           <w:rPr>
             <w:rStyle w:val="a6"/>
           </w:rPr>
-          <w:t>https://blog</w:t>
-        </w:r>
-        <w:r>
-          <w:rPr>
-            <w:rStyle w:val="a6"/>
-          </w:rPr>
-          <w:t>.</w:t>
-        </w:r>
-        <w:r>
-          <w:rPr>
-            <w:rStyle w:val="a6"/>
-          </w:rPr>
-          <w:t>csdn.net/yuexiaxiaoxi27172319/article/details/45241923</w:t>
+          <w:t>https://blog.csdn.net/yuexiaxiaoxi27172319/article/details/45241923</w:t>
         </w:r>
       </w:hyperlink>
       <w:r>
@@ -8673,19 +9073,11 @@
         <w:rPr>
           <w:rFonts w:hint="eastAsia"/>
         </w:rPr>
-        <w:t>逻辑</w:t>
-      </w:r>
-      <w:proofErr w:type="gramStart"/>
-      <w:r>
-        <w:rPr>
-          <w:rFonts w:hint="eastAsia"/>
-        </w:rPr>
-        <w:t>卷</w:t>
+        <w:t>逻辑卷</w:t>
       </w:r>
       <w:r>
         <w:t>管理</w:t>
       </w:r>
-      <w:proofErr w:type="gramEnd"/>
       <w:r>
         <w:rPr>
           <w:rFonts w:hint="eastAsia"/>
@@ -8701,7 +9093,7 @@
         </w:rPr>
         <w:t xml:space="preserve">). </w:t>
       </w:r>
-      <w:hyperlink r:id="rId12" w:history="1">
+      <w:hyperlink r:id="rId13" w:history="1">
         <w:r>
           <w:rPr>
             <w:rStyle w:val="a6"/>
@@ -8742,7 +9134,7 @@
         </w:rPr>
         <w:t xml:space="preserve">. </w:t>
       </w:r>
-      <w:hyperlink r:id="rId13" w:history="1">
+      <w:hyperlink r:id="rId14" w:history="1">
         <w:r>
           <w:rPr>
             <w:rStyle w:val="a6"/>
@@ -8781,40 +9173,17 @@
         <w:t xml:space="preserve">. </w:t>
       </w:r>
       <w:r>
-        <w:t xml:space="preserve">Thomas </w:t>
-      </w:r>
-      <w:proofErr w:type="spellStart"/>
-      <w:r>
-        <w:t>Gleixner</w:t>
-      </w:r>
-      <w:proofErr w:type="spellEnd"/>
+        <w:t xml:space="preserve">Thomas Gleixner, </w:t>
+      </w:r>
+      <w:r>
+        <w:t>Frank Haverkamp</w:t>
+      </w:r>
       <w:r>
         <w:t xml:space="preserve">, </w:t>
       </w:r>
       <w:r>
-        <w:t xml:space="preserve">Frank </w:t>
-      </w:r>
-      <w:proofErr w:type="spellStart"/>
-      <w:r>
-        <w:t>Haverkamp</w:t>
-      </w:r>
-      <w:proofErr w:type="spellEnd"/>
-      <w:r>
-        <w:t xml:space="preserve">, </w:t>
-      </w:r>
-      <w:proofErr w:type="spellStart"/>
-      <w:r>
-        <w:t>Artem</w:t>
-      </w:r>
-      <w:proofErr w:type="spellEnd"/>
-      <w:r>
-        <w:t xml:space="preserve"> </w:t>
-      </w:r>
-      <w:proofErr w:type="spellStart"/>
-      <w:r>
-        <w:t>Bityutskiy</w:t>
-      </w:r>
-      <w:proofErr w:type="spellEnd"/>
+        <w:t>Artem Bityutskiy</w:t>
+      </w:r>
       <w:r>
         <w:t xml:space="preserve">. </w:t>
       </w:r>
@@ -8848,21 +9217,8 @@
       <w:r>
         <w:t xml:space="preserve">. </w:t>
       </w:r>
-      <w:proofErr w:type="spellStart"/>
-      <w:r>
-        <w:t>Artem</w:t>
-      </w:r>
-      <w:proofErr w:type="spellEnd"/>
-      <w:r>
-        <w:t xml:space="preserve"> </w:t>
-      </w:r>
-      <w:proofErr w:type="spellStart"/>
-      <w:r>
-        <w:t>Bityutskiy</w:t>
-      </w:r>
-      <w:proofErr w:type="spellEnd"/>
-      <w:r>
-        <w:t xml:space="preserve"> &lt;artem.bityutskiy@nokia.com&gt;</w:t>
+      <w:r>
+        <w:t>Artem Bityutskiy &lt;artem.bityutskiy@nokia.com&gt;</w:t>
       </w:r>
       <w:r>
         <w:t>. PPT.</w:t>
@@ -8879,13 +9235,8 @@
         <w:ind w:firstLineChars="0"/>
       </w:pPr>
       <w:r>
-        <w:t xml:space="preserve">UBI </w:t>
-      </w:r>
-      <w:proofErr w:type="spellStart"/>
-      <w:r>
-        <w:t>Fastmap</w:t>
-      </w:r>
-      <w:proofErr w:type="spellEnd"/>
+        <w:t>UBI Fastmap</w:t>
+      </w:r>
       <w:r>
         <w:rPr>
           <w:rFonts w:hint="eastAsia"/>
@@ -8893,13 +9244,8 @@
         <w:t xml:space="preserve">. </w:t>
       </w:r>
       <w:r>
-        <w:t xml:space="preserve">Thomas </w:t>
-      </w:r>
-      <w:proofErr w:type="spellStart"/>
-      <w:r>
-        <w:t>Gleixner</w:t>
-      </w:r>
-      <w:proofErr w:type="spellEnd"/>
+        <w:t>Thomas Gleixner</w:t>
+      </w:r>
       <w:r>
         <w:t xml:space="preserve">. </w:t>
       </w:r>
@@ -8960,21 +9306,7 @@
         <w:rPr>
           <w:rFonts w:hint="eastAsia"/>
         </w:rPr>
-        <w:t xml:space="preserve">. Wolfgang </w:t>
-      </w:r>
-      <w:proofErr w:type="spellStart"/>
-      <w:r>
-        <w:rPr>
-          <w:rFonts w:hint="eastAsia"/>
-        </w:rPr>
-        <w:t>Mauerer</w:t>
-      </w:r>
-      <w:proofErr w:type="spellEnd"/>
-      <w:r>
-        <w:rPr>
-          <w:rFonts w:hint="eastAsia"/>
-        </w:rPr>
-        <w:t>.</w:t>
+        <w:t>. Wolfgang Mauerer.</w:t>
       </w:r>
       <w:bookmarkEnd w:id="6"/>
     </w:p>
@@ -9436,10 +9768,10 @@
     </w:lvl>
   </w:abstractNum>
   <w:abstractNum w:abstractNumId="5" w15:restartNumberingAfterBreak="0">
-    <w:nsid w:val="52B70A32"/>
+    <w:nsid w:val="507D05A8"/>
     <w:multiLevelType w:val="hybridMultilevel"/>
-    <w:tmpl w:val="9DAC697E"/>
-    <w:lvl w:ilvl="0" w:tplc="EEC0E3EE">
+    <w:tmpl w:val="CB32E490"/>
+    <w:lvl w:ilvl="0" w:tplc="7A0A4C20">
       <w:start w:val="1"/>
       <w:numFmt w:val="decimal"/>
       <w:lvlText w:val="%1."/>
@@ -9525,13 +9857,12 @@
     </w:lvl>
   </w:abstractNum>
   <w:abstractNum w:abstractNumId="6" w15:restartNumberingAfterBreak="0">
-    <w:nsid w:val="60323A67"/>
+    <w:nsid w:val="52B70A32"/>
     <w:multiLevelType w:val="hybridMultilevel"/>
-    <w:tmpl w:val="52B42A44"/>
-    <w:lvl w:ilvl="0" w:tplc="29309CA8">
+    <w:tmpl w:val="9DAC697E"/>
+    <w:lvl w:ilvl="0" w:tplc="EEC0E3EE">
       <w:start w:val="1"/>
       <w:numFmt w:val="decimal"/>
-      <w:pStyle w:val="2"/>
       <w:lvlText w:val="%1."/>
       <w:lvlJc w:val="left"/>
       <w:pPr>
@@ -9615,6 +9946,96 @@
     </w:lvl>
   </w:abstractNum>
   <w:abstractNum w:abstractNumId="7" w15:restartNumberingAfterBreak="0">
+    <w:nsid w:val="60323A67"/>
+    <w:multiLevelType w:val="hybridMultilevel"/>
+    <w:tmpl w:val="6A083176"/>
+    <w:lvl w:ilvl="0" w:tplc="3546388A">
+      <w:start w:val="1"/>
+      <w:numFmt w:val="decimal"/>
+      <w:pStyle w:val="2"/>
+      <w:lvlText w:val="%1."/>
+      <w:lvlJc w:val="left"/>
+      <w:pPr>
+        <w:ind w:left="360" w:hanging="360"/>
+      </w:pPr>
+      <w:rPr>
+        <w:rFonts w:hint="default"/>
+      </w:rPr>
+    </w:lvl>
+    <w:lvl w:ilvl="1" w:tplc="04090019" w:tentative="1">
+      <w:start w:val="1"/>
+      <w:numFmt w:val="lowerLetter"/>
+      <w:lvlText w:val="%2)"/>
+      <w:lvlJc w:val="left"/>
+      <w:pPr>
+        <w:ind w:left="840" w:hanging="420"/>
+      </w:pPr>
+    </w:lvl>
+    <w:lvl w:ilvl="2" w:tplc="0409001B" w:tentative="1">
+      <w:start w:val="1"/>
+      <w:numFmt w:val="lowerRoman"/>
+      <w:lvlText w:val="%3."/>
+      <w:lvlJc w:val="right"/>
+      <w:pPr>
+        <w:ind w:left="1260" w:hanging="420"/>
+      </w:pPr>
+    </w:lvl>
+    <w:lvl w:ilvl="3" w:tplc="0409000F" w:tentative="1">
+      <w:start w:val="1"/>
+      <w:numFmt w:val="decimal"/>
+      <w:lvlText w:val="%4."/>
+      <w:lvlJc w:val="left"/>
+      <w:pPr>
+        <w:ind w:left="1680" w:hanging="420"/>
+      </w:pPr>
+    </w:lvl>
+    <w:lvl w:ilvl="4" w:tplc="04090019" w:tentative="1">
+      <w:start w:val="1"/>
+      <w:numFmt w:val="lowerLetter"/>
+      <w:lvlText w:val="%5)"/>
+      <w:lvlJc w:val="left"/>
+      <w:pPr>
+        <w:ind w:left="2100" w:hanging="420"/>
+      </w:pPr>
+    </w:lvl>
+    <w:lvl w:ilvl="5" w:tplc="0409001B" w:tentative="1">
+      <w:start w:val="1"/>
+      <w:numFmt w:val="lowerRoman"/>
+      <w:lvlText w:val="%6."/>
+      <w:lvlJc w:val="right"/>
+      <w:pPr>
+        <w:ind w:left="2520" w:hanging="420"/>
+      </w:pPr>
+    </w:lvl>
+    <w:lvl w:ilvl="6" w:tplc="0409000F" w:tentative="1">
+      <w:start w:val="1"/>
+      <w:numFmt w:val="decimal"/>
+      <w:lvlText w:val="%7."/>
+      <w:lvlJc w:val="left"/>
+      <w:pPr>
+        <w:ind w:left="2940" w:hanging="420"/>
+      </w:pPr>
+    </w:lvl>
+    <w:lvl w:ilvl="7" w:tplc="04090019" w:tentative="1">
+      <w:start w:val="1"/>
+      <w:numFmt w:val="lowerLetter"/>
+      <w:lvlText w:val="%8)"/>
+      <w:lvlJc w:val="left"/>
+      <w:pPr>
+        <w:ind w:left="3360" w:hanging="420"/>
+      </w:pPr>
+    </w:lvl>
+    <w:lvl w:ilvl="8" w:tplc="0409001B" w:tentative="1">
+      <w:start w:val="1"/>
+      <w:numFmt w:val="lowerRoman"/>
+      <w:lvlText w:val="%9."/>
+      <w:lvlJc w:val="right"/>
+      <w:pPr>
+        <w:ind w:left="3780" w:hanging="420"/>
+      </w:pPr>
+    </w:lvl>
+  </w:abstractNum>
+  <w:abstractNum w:abstractNumId="8" w15:restartNumberingAfterBreak="0">
     <w:nsid w:val="60F67EFB"/>
     <w:multiLevelType w:val="hybridMultilevel"/>
     <w:tmpl w:val="69CE86D8"/>
@@ -9703,14 +10124,103 @@
       </w:pPr>
     </w:lvl>
   </w:abstractNum>
+  <w:abstractNum w:abstractNumId="9" w15:restartNumberingAfterBreak="0">
+    <w:nsid w:val="75020D67"/>
+    <w:multiLevelType w:val="hybridMultilevel"/>
+    <w:tmpl w:val="1A64E9DA"/>
+    <w:lvl w:ilvl="0" w:tplc="62049DAA">
+      <w:start w:val="1"/>
+      <w:numFmt w:val="upperLetter"/>
+      <w:lvlText w:val="%1."/>
+      <w:lvlJc w:val="left"/>
+      <w:pPr>
+        <w:ind w:left="720" w:hanging="360"/>
+      </w:pPr>
+      <w:rPr>
+        <w:rFonts w:hint="default"/>
+      </w:rPr>
+    </w:lvl>
+    <w:lvl w:ilvl="1" w:tplc="04090019" w:tentative="1">
+      <w:start w:val="1"/>
+      <w:numFmt w:val="lowerLetter"/>
+      <w:lvlText w:val="%2)"/>
+      <w:lvlJc w:val="left"/>
+      <w:pPr>
+        <w:ind w:left="1200" w:hanging="420"/>
+      </w:pPr>
+    </w:lvl>
+    <w:lvl w:ilvl="2" w:tplc="0409001B" w:tentative="1">
+      <w:start w:val="1"/>
+      <w:numFmt w:val="lowerRoman"/>
+      <w:lvlText w:val="%3."/>
+      <w:lvlJc w:val="right"/>
+      <w:pPr>
+        <w:ind w:left="1620" w:hanging="420"/>
+      </w:pPr>
+    </w:lvl>
+    <w:lvl w:ilvl="3" w:tplc="0409000F" w:tentative="1">
+      <w:start w:val="1"/>
+      <w:numFmt w:val="decimal"/>
+      <w:lvlText w:val="%4."/>
+      <w:lvlJc w:val="left"/>
+      <w:pPr>
+        <w:ind w:left="2040" w:hanging="420"/>
+      </w:pPr>
+    </w:lvl>
+    <w:lvl w:ilvl="4" w:tplc="04090019" w:tentative="1">
+      <w:start w:val="1"/>
+      <w:numFmt w:val="lowerLetter"/>
+      <w:lvlText w:val="%5)"/>
+      <w:lvlJc w:val="left"/>
+      <w:pPr>
+        <w:ind w:left="2460" w:hanging="420"/>
+      </w:pPr>
+    </w:lvl>
+    <w:lvl w:ilvl="5" w:tplc="0409001B" w:tentative="1">
+      <w:start w:val="1"/>
+      <w:numFmt w:val="lowerRoman"/>
+      <w:lvlText w:val="%6."/>
+      <w:lvlJc w:val="right"/>
+      <w:pPr>
+        <w:ind w:left="2880" w:hanging="420"/>
+      </w:pPr>
+    </w:lvl>
+    <w:lvl w:ilvl="6" w:tplc="0409000F" w:tentative="1">
+      <w:start w:val="1"/>
+      <w:numFmt w:val="decimal"/>
+      <w:lvlText w:val="%7."/>
+      <w:lvlJc w:val="left"/>
+      <w:pPr>
+        <w:ind w:left="3300" w:hanging="420"/>
+      </w:pPr>
+    </w:lvl>
+    <w:lvl w:ilvl="7" w:tplc="04090019" w:tentative="1">
+      <w:start w:val="1"/>
+      <w:numFmt w:val="lowerLetter"/>
+      <w:lvlText w:val="%8)"/>
+      <w:lvlJc w:val="left"/>
+      <w:pPr>
+        <w:ind w:left="3720" w:hanging="420"/>
+      </w:pPr>
+    </w:lvl>
+    <w:lvl w:ilvl="8" w:tplc="0409001B" w:tentative="1">
+      <w:start w:val="1"/>
+      <w:numFmt w:val="lowerRoman"/>
+      <w:lvlText w:val="%9."/>
+      <w:lvlJc w:val="right"/>
+      <w:pPr>
+        <w:ind w:left="4140" w:hanging="420"/>
+      </w:pPr>
+    </w:lvl>
+  </w:abstractNum>
   <w:num w:numId="1">
-    <w:abstractNumId w:val="6"/>
+    <w:abstractNumId w:val="7"/>
   </w:num>
   <w:num w:numId="2">
     <w:abstractNumId w:val="0"/>
   </w:num>
   <w:num w:numId="3">
-    <w:abstractNumId w:val="5"/>
+    <w:abstractNumId w:val="6"/>
   </w:num>
   <w:num w:numId="4">
     <w:abstractNumId w:val="1"/>
@@ -9722,7 +10232,7 @@
     <w:abstractNumId w:val="4"/>
   </w:num>
   <w:num w:numId="7">
-    <w:abstractNumId w:val="6"/>
+    <w:abstractNumId w:val="7"/>
     <w:lvlOverride w:ilvl="0">
       <w:startOverride w:val="1"/>
     </w:lvlOverride>
@@ -9731,13 +10241,25 @@
     <w:abstractNumId w:val="3"/>
   </w:num>
   <w:num w:numId="9">
-    <w:abstractNumId w:val="6"/>
+    <w:abstractNumId w:val="7"/>
     <w:lvlOverride w:ilvl="0">
       <w:startOverride w:val="1"/>
     </w:lvlOverride>
   </w:num>
   <w:num w:numId="10">
+    <w:abstractNumId w:val="8"/>
+  </w:num>
+  <w:num w:numId="11">
+    <w:abstractNumId w:val="5"/>
+  </w:num>
+  <w:num w:numId="12">
+    <w:abstractNumId w:val="9"/>
+  </w:num>
+  <w:num w:numId="13">
     <w:abstractNumId w:val="7"/>
+    <w:lvlOverride w:ilvl="0">
+      <w:startOverride w:val="1"/>
+    </w:lvlOverride>
   </w:num>
 </w:numbering>
 </file>
@@ -10172,7 +10694,7 @@
       <w:numPr>
         <w:numId w:val="1"/>
       </w:numPr>
-      <w:ind w:firstLineChars="0" w:firstLine="0"/>
+      <w:ind w:firstLineChars="0"/>
       <w:outlineLvl w:val="1"/>
     </w:pPr>
     <w:rPr>

</xml_diff>

<commit_message>
Add data structure 01
</commit_message>
<xml_diff>
--- a/Kernel.docx
+++ b/Kernel.docx
@@ -38474,53 +38474,53 @@
         <w:rPr>
           <w:vertAlign w:val="superscript"/>
         </w:rPr>
+        <w:instrText xml:space="preserve"> \* MERGEFORMAT </w:instrText>
       </w:r>
       <w:r>
         <w:rPr>
           <w:vertAlign w:val="superscript"/>
         </w:rPr>
+      </w:r>
+      <w:r>
+        <w:rPr>
+          <w:vertAlign w:val="superscript"/>
+        </w:rPr>
+        <w:fldChar w:fldCharType="separate"/>
+      </w:r>
+      <w:r>
+        <w:rPr>
+          <w:vertAlign w:val="superscript"/>
+        </w:rPr>
+        <w:t>[8]</w:t>
+      </w:r>
+      <w:r>
+        <w:rPr>
+          <w:vertAlign w:val="superscript"/>
+        </w:rPr>
+        <w:fldChar w:fldCharType="end"/>
+      </w:r>
+      <w:r>
+        <w:rPr>
+          <w:vertAlign w:val="superscript"/>
+        </w:rPr>
+        <w:fldChar w:fldCharType="begin"/>
+      </w:r>
+      <w:r>
+        <w:rPr>
+          <w:vertAlign w:val="superscript"/>
+        </w:rPr>
+        <w:instrText xml:space="preserve"> REF _Ref9516199 \r \h </w:instrText>
+      </w:r>
+      <w:r>
+        <w:rPr>
+          <w:vertAlign w:val="superscript"/>
+        </w:rPr>
         <w:instrText xml:space="preserve"> \* MERGEFORMAT </w:instrText>
       </w:r>
       <w:r>
         <w:rPr>
           <w:vertAlign w:val="superscript"/>
         </w:rPr>
-        <w:fldChar w:fldCharType="separate"/>
-      </w:r>
-      <w:r>
-        <w:rPr>
-          <w:vertAlign w:val="superscript"/>
-        </w:rPr>
-        <w:t>[8]</w:t>
-      </w:r>
-      <w:r>
-        <w:rPr>
-          <w:vertAlign w:val="superscript"/>
-        </w:rPr>
-        <w:fldChar w:fldCharType="end"/>
-      </w:r>
-      <w:r>
-        <w:rPr>
-          <w:vertAlign w:val="superscript"/>
-        </w:rPr>
-        <w:fldChar w:fldCharType="begin"/>
-      </w:r>
-      <w:r>
-        <w:rPr>
-          <w:vertAlign w:val="superscript"/>
-        </w:rPr>
-        <w:instrText xml:space="preserve"> REF _Ref9516199 \r \h </w:instrText>
-      </w:r>
-      <w:r>
-        <w:rPr>
-          <w:vertAlign w:val="superscript"/>
-        </w:rPr>
-      </w:r>
-      <w:r>
-        <w:rPr>
-          <w:vertAlign w:val="superscript"/>
-        </w:rPr>
-        <w:instrText xml:space="preserve"> \* MERGEFORMAT </w:instrText>
       </w:r>
       <w:r>
         <w:rPr>
@@ -38549,37 +38549,714 @@
         <w:rPr>
           <w:rFonts w:hint="eastAsia"/>
         </w:rPr>
+        <w:t>双向</w:t>
+      </w:r>
+      <w:r>
+        <w:t>环形</w:t>
+      </w:r>
+      <w:r>
+        <w:rPr>
+          <w:rFonts w:hint="eastAsia"/>
+        </w:rPr>
         <w:t>链表</w:t>
       </w:r>
     </w:p>
     <w:p>
       <w:pPr>
         <w:pStyle w:val="3"/>
-        <w:rPr>
-          <w:rFonts w:hint="eastAsia"/>
-        </w:rPr>
-      </w:pPr>
-      <w:r>
-        <w:rPr>
-          <w:rFonts w:hint="eastAsia"/>
-        </w:rPr>
-        <w:t>单向链表</w:t>
-      </w:r>
-      <w:r>
-        <w:t>和</w:t>
-      </w:r>
-      <w:r>
-        <w:rPr>
-          <w:rFonts w:hint="eastAsia"/>
-        </w:rPr>
-        <w:t>双向</w:t>
-      </w:r>
-      <w:r>
-        <w:t>链表</w:t>
+      </w:pPr>
+      <w:r>
+        <w:rPr>
+          <w:rFonts w:hint="eastAsia"/>
+        </w:rPr>
+        <w:t>结构</w:t>
+      </w:r>
+      <w:r>
+        <w:t>定义</w:t>
+      </w:r>
+      <w:r>
+        <w:rPr>
+          <w:rFonts w:hint="eastAsia"/>
+        </w:rPr>
+        <w:t>：</w:t>
       </w:r>
     </w:p>
     <w:p>
       <w:pPr>
+        <w:jc w:val="center"/>
+      </w:pPr>
+      <w:r>
+        <w:rPr>
+          <w:noProof/>
+        </w:rPr>
+        <w:drawing>
+          <wp:inline distT="0" distB="0" distL="0" distR="0" wp14:anchorId="4D24829B" wp14:editId="5EBECB9B">
+            <wp:extent cx="2266950" cy="428625"/>
+            <wp:effectExtent l="0" t="0" r="0" b="9525"/>
+            <wp:docPr id="101" name="图片 101"/>
+            <wp:cNvGraphicFramePr>
+              <a:graphicFrameLocks xmlns:a="http://schemas.openxmlformats.org/drawingml/2006/main" noChangeAspect="1"/>
+            </wp:cNvGraphicFramePr>
+            <a:graphic xmlns:a="http://schemas.openxmlformats.org/drawingml/2006/main">
+              <a:graphicData uri="http://schemas.openxmlformats.org/drawingml/2006/picture">
+                <pic:pic xmlns:pic="http://schemas.openxmlformats.org/drawingml/2006/picture">
+                  <pic:nvPicPr>
+                    <pic:cNvPr id="1" name=""/>
+                    <pic:cNvPicPr/>
+                  </pic:nvPicPr>
+                  <pic:blipFill>
+                    <a:blip r:embed="rId99"/>
+                    <a:stretch>
+                      <a:fillRect/>
+                    </a:stretch>
+                  </pic:blipFill>
+                  <pic:spPr>
+                    <a:xfrm>
+                      <a:off x="0" y="0"/>
+                      <a:ext cx="2266950" cy="428625"/>
+                    </a:xfrm>
+                    <a:prstGeom prst="rect">
+                      <a:avLst/>
+                    </a:prstGeom>
+                  </pic:spPr>
+                </pic:pic>
+              </a:graphicData>
+            </a:graphic>
+          </wp:inline>
+        </w:drawing>
+      </w:r>
+    </w:p>
+    <w:p>
+      <w:pPr>
+        <w:jc w:val="center"/>
+        <w:rPr>
+          <w:noProof/>
+        </w:rPr>
+      </w:pPr>
+    </w:p>
+    <w:p>
+      <w:pPr>
+        <w:jc w:val="center"/>
+      </w:pPr>
+      <w:r>
+        <w:rPr>
+          <w:noProof/>
+        </w:rPr>
+        <w:drawing>
+          <wp:inline distT="0" distB="0" distL="0" distR="0">
+            <wp:extent cx="3693159" cy="898152"/>
+            <wp:effectExtent l="0" t="0" r="3175" b="0"/>
+            <wp:docPr id="102" name="图片 102" descr="D:\工作\ssh\内核原图\数据结构\双向循环链表.png"/>
+            <wp:cNvGraphicFramePr>
+              <a:graphicFrameLocks xmlns:a="http://schemas.openxmlformats.org/drawingml/2006/main" noChangeAspect="1"/>
+            </wp:cNvGraphicFramePr>
+            <a:graphic xmlns:a="http://schemas.openxmlformats.org/drawingml/2006/main">
+              <a:graphicData uri="http://schemas.openxmlformats.org/drawingml/2006/picture">
+                <pic:pic xmlns:pic="http://schemas.openxmlformats.org/drawingml/2006/picture">
+                  <pic:nvPicPr>
+                    <pic:cNvPr id="0" name="Picture 1" descr="D:\工作\ssh\内核原图\数据结构\双向循环链表.png"/>
+                    <pic:cNvPicPr>
+                      <a:picLocks noChangeAspect="1" noChangeArrowheads="1"/>
+                    </pic:cNvPicPr>
+                  </pic:nvPicPr>
+                  <pic:blipFill>
+                    <a:blip r:embed="rId100">
+                      <a:extLst>
+                        <a:ext uri="{28A0092B-C50C-407E-A947-70E740481C1C}">
+                          <a14:useLocalDpi xmlns:a14="http://schemas.microsoft.com/office/drawing/2010/main" val="0"/>
+                        </a:ext>
+                      </a:extLst>
+                    </a:blip>
+                    <a:srcRect/>
+                    <a:stretch>
+                      <a:fillRect/>
+                    </a:stretch>
+                  </pic:blipFill>
+                  <pic:spPr bwMode="auto">
+                    <a:xfrm>
+                      <a:off x="0" y="0"/>
+                      <a:ext cx="3731584" cy="907497"/>
+                    </a:xfrm>
+                    <a:prstGeom prst="rect">
+                      <a:avLst/>
+                    </a:prstGeom>
+                    <a:noFill/>
+                    <a:ln>
+                      <a:noFill/>
+                    </a:ln>
+                  </pic:spPr>
+                </pic:pic>
+              </a:graphicData>
+            </a:graphic>
+          </wp:inline>
+        </w:drawing>
+      </w:r>
+    </w:p>
+    <w:p>
+      <w:pPr>
+        <w:pStyle w:val="3"/>
+      </w:pPr>
+      <w:r>
+        <w:rPr>
+          <w:rFonts w:hint="eastAsia"/>
+        </w:rPr>
+        <w:t>使用：</w:t>
+      </w:r>
+    </w:p>
+    <w:p>
+      <w:pPr>
+        <w:ind w:left="357"/>
+      </w:pPr>
+      <w:r>
+        <w:rPr>
+          <w:rFonts w:hint="eastAsia"/>
+        </w:rPr>
+        <w:t>将</w:t>
+      </w:r>
+      <w:r>
+        <w:rPr>
+          <w:rFonts w:hint="eastAsia"/>
+        </w:rPr>
+        <w:t>list_head</w:t>
+      </w:r>
+      <w:r>
+        <w:rPr>
+          <w:rFonts w:hint="eastAsia"/>
+        </w:rPr>
+        <w:t>作为</w:t>
+      </w:r>
+      <w:r>
+        <w:rPr>
+          <w:rFonts w:hint="eastAsia"/>
+        </w:rPr>
+        <w:t>某个</w:t>
+      </w:r>
+      <w:r>
+        <w:t>结构</w:t>
+      </w:r>
+      <w:r>
+        <w:rPr>
+          <w:rFonts w:hint="eastAsia"/>
+        </w:rPr>
+        <w:t>体对象</w:t>
+      </w:r>
+      <w:r>
+        <w:t>的</w:t>
+      </w:r>
+      <w:r>
+        <w:rPr>
+          <w:rFonts w:hint="eastAsia"/>
+        </w:rPr>
+        <w:t>成员</w:t>
+      </w:r>
+      <w:r>
+        <w:t>变量，</w:t>
+      </w:r>
+      <w:r>
+        <w:rPr>
+          <w:rFonts w:hint="eastAsia"/>
+        </w:rPr>
+        <w:t>该成员</w:t>
+      </w:r>
+      <w:r>
+        <w:t>变量</w:t>
+      </w:r>
+      <w:r>
+        <w:rPr>
+          <w:rFonts w:hint="eastAsia"/>
+        </w:rPr>
+        <w:t>的</w:t>
+      </w:r>
+      <w:r>
+        <w:t>地址</w:t>
+      </w:r>
+      <w:r>
+        <w:rPr>
+          <w:rFonts w:hint="eastAsia"/>
+        </w:rPr>
+        <w:t>就是</w:t>
+      </w:r>
+      <w:r>
+        <w:rPr>
+          <w:rFonts w:hint="eastAsia"/>
+        </w:rPr>
+        <w:t>结构体</w:t>
+      </w:r>
+      <w:r>
+        <w:t>对象</w:t>
+      </w:r>
+      <w:r>
+        <w:rPr>
+          <w:rFonts w:hint="eastAsia"/>
+        </w:rPr>
+        <w:t>在链表中</w:t>
+      </w:r>
+      <w:r>
+        <w:t>的</w:t>
+      </w:r>
+      <w:r>
+        <w:rPr>
+          <w:rFonts w:hint="eastAsia"/>
+        </w:rPr>
+        <w:t>标识</w:t>
+      </w:r>
+      <w:r>
+        <w:rPr>
+          <w:rFonts w:hint="eastAsia"/>
+        </w:rPr>
+        <w:t>，</w:t>
+      </w:r>
+      <w:r>
+        <w:t>以</w:t>
+      </w:r>
+      <w:r>
+        <w:rPr>
+          <w:rFonts w:hint="eastAsia"/>
+        </w:rPr>
+        <w:t>ubi attach</w:t>
+      </w:r>
+      <w:r>
+        <w:rPr>
+          <w:rFonts w:hint="eastAsia"/>
+        </w:rPr>
+        <w:t>过程</w:t>
+      </w:r>
+      <w:r>
+        <w:t>中的</w:t>
+      </w:r>
+      <w:r>
+        <w:rPr>
+          <w:rFonts w:hint="eastAsia"/>
+        </w:rPr>
+        <w:t>free</w:t>
+      </w:r>
+      <w:r>
+        <w:rPr>
+          <w:rFonts w:hint="eastAsia"/>
+        </w:rPr>
+        <w:t>链表</w:t>
+      </w:r>
+      <w:r>
+        <w:t>为例：</w:t>
+      </w:r>
+    </w:p>
+    <w:p>
+      <w:pPr>
+        <w:ind w:left="357"/>
+        <w:jc w:val="center"/>
+      </w:pPr>
+      <w:r>
+        <w:rPr>
+          <w:noProof/>
+        </w:rPr>
+        <w:drawing>
+          <wp:inline distT="0" distB="0" distL="0" distR="0" wp14:anchorId="0C10D577" wp14:editId="6006C456">
+            <wp:extent cx="2152650" cy="771525"/>
+            <wp:effectExtent l="0" t="0" r="0" b="9525"/>
+            <wp:docPr id="103" name="图片 103"/>
+            <wp:cNvGraphicFramePr>
+              <a:graphicFrameLocks xmlns:a="http://schemas.openxmlformats.org/drawingml/2006/main" noChangeAspect="1"/>
+            </wp:cNvGraphicFramePr>
+            <a:graphic xmlns:a="http://schemas.openxmlformats.org/drawingml/2006/main">
+              <a:graphicData uri="http://schemas.openxmlformats.org/drawingml/2006/picture">
+                <pic:pic xmlns:pic="http://schemas.openxmlformats.org/drawingml/2006/picture">
+                  <pic:nvPicPr>
+                    <pic:cNvPr id="1" name=""/>
+                    <pic:cNvPicPr/>
+                  </pic:nvPicPr>
+                  <pic:blipFill>
+                    <a:blip r:embed="rId101"/>
+                    <a:stretch>
+                      <a:fillRect/>
+                    </a:stretch>
+                  </pic:blipFill>
+                  <pic:spPr>
+                    <a:xfrm>
+                      <a:off x="0" y="0"/>
+                      <a:ext cx="2152650" cy="771525"/>
+                    </a:xfrm>
+                    <a:prstGeom prst="rect">
+                      <a:avLst/>
+                    </a:prstGeom>
+                  </pic:spPr>
+                </pic:pic>
+              </a:graphicData>
+            </a:graphic>
+          </wp:inline>
+        </w:drawing>
+      </w:r>
+    </w:p>
+    <w:p>
+      <w:pPr>
+        <w:pStyle w:val="3"/>
+      </w:pPr>
+      <w:r>
+        <w:rPr>
+          <w:rFonts w:hint="eastAsia"/>
+        </w:rPr>
+        <w:t>操作：</w:t>
+      </w:r>
+    </w:p>
+    <w:tbl>
+      <w:tblPr>
+        <w:tblStyle w:val="a4"/>
+        <w:tblW w:w="0" w:type="auto"/>
+        <w:jc w:val="center"/>
+        <w:tblLayout w:type="fixed"/>
+        <w:tblLook w:val="04A0" w:firstRow="1" w:lastRow="0" w:firstColumn="1" w:lastColumn="0" w:noHBand="0" w:noVBand="1"/>
+      </w:tblPr>
+      <w:tblGrid>
+        <w:gridCol w:w="1989"/>
+        <w:gridCol w:w="5954"/>
+      </w:tblGrid>
+      <w:tr>
+        <w:trPr>
+          <w:jc w:val="center"/>
+        </w:trPr>
+        <w:tc>
+          <w:tcPr>
+            <w:tcW w:w="1989" w:type="dxa"/>
+          </w:tcPr>
+          <w:p>
+            <w:pPr>
+              <w:jc w:val="center"/>
+            </w:pPr>
+            <w:r>
+              <w:rPr>
+                <w:rFonts w:hint="eastAsia"/>
+              </w:rPr>
+              <w:lastRenderedPageBreak/>
+              <w:t>操作</w:t>
+            </w:r>
+          </w:p>
+        </w:tc>
+        <w:tc>
+          <w:tcPr>
+            <w:tcW w:w="5954" w:type="dxa"/>
+          </w:tcPr>
+          <w:p>
+            <w:pPr>
+              <w:jc w:val="center"/>
+            </w:pPr>
+            <w:r>
+              <w:rPr>
+                <w:rFonts w:hint="eastAsia"/>
+              </w:rPr>
+              <w:t>源码</w:t>
+            </w:r>
+          </w:p>
+        </w:tc>
+      </w:tr>
+      <w:tr>
+        <w:trPr>
+          <w:jc w:val="center"/>
+        </w:trPr>
+        <w:tc>
+          <w:tcPr>
+            <w:tcW w:w="1989" w:type="dxa"/>
+          </w:tcPr>
+          <w:p>
+            <w:r>
+              <w:rPr>
+                <w:rFonts w:hint="eastAsia"/>
+              </w:rPr>
+              <w:t>根据</w:t>
+            </w:r>
+            <w:r>
+              <w:t>链表标识</w:t>
+            </w:r>
+            <w:r>
+              <w:rPr>
+                <w:rFonts w:hint="eastAsia"/>
+              </w:rPr>
+              <w:t>获取</w:t>
+            </w:r>
+            <w:r>
+              <w:t>对象</w:t>
+            </w:r>
+            <w:r>
+              <w:rPr>
+                <w:rFonts w:hint="eastAsia"/>
+              </w:rPr>
+              <w:t>地址</w:t>
+            </w:r>
+            <w:r>
+              <w:rPr>
+                <w:rFonts w:hint="eastAsia"/>
+              </w:rPr>
+              <w:t>。</w:t>
+            </w:r>
+            <w:r>
+              <w:t>ptr</w:t>
+            </w:r>
+            <w:r>
+              <w:rPr>
+                <w:rFonts w:hint="eastAsia"/>
+              </w:rPr>
+              <w:t>是链表</w:t>
+            </w:r>
+            <w:r>
+              <w:t>地址，</w:t>
+            </w:r>
+            <w:r>
+              <w:rPr>
+                <w:rFonts w:hint="eastAsia"/>
+              </w:rPr>
+              <w:t>type</w:t>
+            </w:r>
+            <w:r>
+              <w:rPr>
+                <w:rFonts w:hint="eastAsia"/>
+              </w:rPr>
+              <w:t>是结构体</w:t>
+            </w:r>
+            <w:r>
+              <w:t>对象</w:t>
+            </w:r>
+            <w:r>
+              <w:rPr>
+                <w:rFonts w:hint="eastAsia"/>
+              </w:rPr>
+              <w:t>类型</w:t>
+            </w:r>
+            <w:r>
+              <w:t>，</w:t>
+            </w:r>
+            <w:r>
+              <w:rPr>
+                <w:rFonts w:hint="eastAsia"/>
+              </w:rPr>
+              <w:t>member</w:t>
+            </w:r>
+            <w:r>
+              <w:rPr>
+                <w:rFonts w:hint="eastAsia"/>
+              </w:rPr>
+              <w:t>是结构体对象</w:t>
+            </w:r>
+            <w:r>
+              <w:t>中的链表标识</w:t>
+            </w:r>
+            <w:r>
+              <w:rPr>
+                <w:rFonts w:hint="eastAsia"/>
+              </w:rPr>
+              <w:t>名。使用举例</w:t>
+            </w:r>
+            <w:r>
+              <w:t>c</w:t>
+            </w:r>
+            <w:r>
+              <w:rPr>
+                <w:rFonts w:hint="eastAsia"/>
+              </w:rPr>
+              <w:t>ontainer_</w:t>
+            </w:r>
+            <w:r>
+              <w:t>of(</w:t>
+            </w:r>
+            <w:r>
+              <w:t>&amp;</w:t>
+            </w:r>
+            <w:r>
+              <w:t>ai-&gt;free, typeof(*aeb), u.list)</w:t>
+            </w:r>
+            <w:r>
+              <w:rPr>
+                <w:rFonts w:hint="eastAsia"/>
+              </w:rPr>
+              <w:t>，</w:t>
+            </w:r>
+            <w:r>
+              <w:t>根据</w:t>
+            </w:r>
+            <w:r>
+              <w:rPr>
+                <w:rFonts w:hint="eastAsia"/>
+              </w:rPr>
+              <w:t>ai-&gt;free</w:t>
+            </w:r>
+            <w:r>
+              <w:rPr>
+                <w:rFonts w:hint="eastAsia"/>
+              </w:rPr>
+              <w:t>链表中</w:t>
+            </w:r>
+            <w:r>
+              <w:t>第一个</w:t>
+            </w:r>
+            <w:r>
+              <w:rPr>
+                <w:rFonts w:hint="eastAsia"/>
+              </w:rPr>
+              <w:t>元素</w:t>
+            </w:r>
+            <w:r>
+              <w:t>找到</w:t>
+            </w:r>
+            <w:r>
+              <w:rPr>
+                <w:rFonts w:hint="eastAsia"/>
+              </w:rPr>
+              <w:t>对应链表</w:t>
+            </w:r>
+            <w:r>
+              <w:t>标识</w:t>
+            </w:r>
+            <w:r>
+              <w:rPr>
+                <w:rFonts w:hint="eastAsia"/>
+              </w:rPr>
+              <w:t>的</w:t>
+            </w:r>
+            <w:r>
+              <w:t>结构体</w:t>
+            </w:r>
+            <w:r>
+              <w:rPr>
+                <w:rFonts w:hint="eastAsia"/>
+              </w:rPr>
+              <w:t>对象</w:t>
+            </w:r>
+            <w:r>
+              <w:t>struct ubi_ainf_peb *aeb</w:t>
+            </w:r>
+            <w:r>
+              <w:rPr>
+                <w:rFonts w:hint="eastAsia"/>
+              </w:rPr>
+              <w:t>。</w:t>
+            </w:r>
+          </w:p>
+        </w:tc>
+        <w:tc>
+          <w:tcPr>
+            <w:tcW w:w="5954" w:type="dxa"/>
+          </w:tcPr>
+          <w:p>
+            <w:r>
+              <w:t>scripts/kconfig/list.h</w:t>
+            </w:r>
+            <w:r>
+              <w:rPr>
+                <w:rFonts w:hint="eastAsia"/>
+              </w:rPr>
+              <w:t>：</w:t>
+            </w:r>
+            <w:r>
+              <w:rPr>
+                <w:rFonts w:hint="eastAsia"/>
+              </w:rPr>
+              <w:t>其中</w:t>
+            </w:r>
+            <w:r>
+              <w:rPr>
+                <w:rFonts w:hint="eastAsia"/>
+              </w:rPr>
+              <w:t>offset</w:t>
+            </w:r>
+            <w:r>
+              <w:t>of</w:t>
+            </w:r>
+            <w:r>
+              <w:rPr>
+                <w:rFonts w:hint="eastAsia"/>
+              </w:rPr>
+              <w:t>用于</w:t>
+            </w:r>
+            <w:r>
+              <w:t>计算链表标识在结构体对象中的地址偏移量</w:t>
+            </w:r>
+          </w:p>
+          <w:p>
+            <w:r>
+              <w:rPr>
+                <w:noProof/>
+              </w:rPr>
+              <w:drawing>
+                <wp:inline distT="0" distB="0" distL="0" distR="0" wp14:anchorId="5B9CA7DE" wp14:editId="7A9F516B">
+                  <wp:extent cx="3643630" cy="625475"/>
+                  <wp:effectExtent l="0" t="0" r="0" b="3175"/>
+                  <wp:docPr id="104" name="图片 104"/>
+                  <wp:cNvGraphicFramePr>
+                    <a:graphicFrameLocks xmlns:a="http://schemas.openxmlformats.org/drawingml/2006/main" noChangeAspect="1"/>
+                  </wp:cNvGraphicFramePr>
+                  <a:graphic xmlns:a="http://schemas.openxmlformats.org/drawingml/2006/main">
+                    <a:graphicData uri="http://schemas.openxmlformats.org/drawingml/2006/picture">
+                      <pic:pic xmlns:pic="http://schemas.openxmlformats.org/drawingml/2006/picture">
+                        <pic:nvPicPr>
+                          <pic:cNvPr id="1" name=""/>
+                          <pic:cNvPicPr/>
+                        </pic:nvPicPr>
+                        <pic:blipFill>
+                          <a:blip r:embed="rId102"/>
+                          <a:stretch>
+                            <a:fillRect/>
+                          </a:stretch>
+                        </pic:blipFill>
+                        <pic:spPr>
+                          <a:xfrm>
+                            <a:off x="0" y="0"/>
+                            <a:ext cx="3643630" cy="625475"/>
+                          </a:xfrm>
+                          <a:prstGeom prst="rect">
+                            <a:avLst/>
+                          </a:prstGeom>
+                        </pic:spPr>
+                      </pic:pic>
+                    </a:graphicData>
+                  </a:graphic>
+                </wp:inline>
+              </w:drawing>
+            </w:r>
+          </w:p>
+          <w:p>
+            <w:r>
+              <w:rPr>
+                <w:noProof/>
+              </w:rPr>
+              <w:drawing>
+                <wp:inline distT="0" distB="0" distL="0" distR="0" wp14:anchorId="43B6EDFC" wp14:editId="1CC3017C">
+                  <wp:extent cx="3643630" cy="138430"/>
+                  <wp:effectExtent l="0" t="0" r="0" b="0"/>
+                  <wp:docPr id="105" name="图片 105"/>
+                  <wp:cNvGraphicFramePr>
+                    <a:graphicFrameLocks xmlns:a="http://schemas.openxmlformats.org/drawingml/2006/main" noChangeAspect="1"/>
+                  </wp:cNvGraphicFramePr>
+                  <a:graphic xmlns:a="http://schemas.openxmlformats.org/drawingml/2006/main">
+                    <a:graphicData uri="http://schemas.openxmlformats.org/drawingml/2006/picture">
+                      <pic:pic xmlns:pic="http://schemas.openxmlformats.org/drawingml/2006/picture">
+                        <pic:nvPicPr>
+                          <pic:cNvPr id="1" name=""/>
+                          <pic:cNvPicPr/>
+                        </pic:nvPicPr>
+                        <pic:blipFill>
+                          <a:blip r:embed="rId103"/>
+                          <a:stretch>
+                            <a:fillRect/>
+                          </a:stretch>
+                        </pic:blipFill>
+                        <pic:spPr>
+                          <a:xfrm>
+                            <a:off x="0" y="0"/>
+                            <a:ext cx="3643630" cy="138430"/>
+                          </a:xfrm>
+                          <a:prstGeom prst="rect">
+                            <a:avLst/>
+                          </a:prstGeom>
+                        </pic:spPr>
+                      </pic:pic>
+                    </a:graphicData>
+                  </a:graphic>
+                </wp:inline>
+              </w:drawing>
+            </w:r>
+          </w:p>
+        </w:tc>
+      </w:tr>
+    </w:tbl>
+    <w:p>
+      <w:pPr>
         <w:pStyle w:val="3"/>
       </w:pPr>
       <w:bookmarkStart w:id="6" w:name="_GoBack"/>
@@ -38588,138 +39265,297 @@
         <w:rPr>
           <w:rFonts w:hint="eastAsia"/>
         </w:rPr>
-        <w:t>环形链表</w:t>
+        <w:t>特点</w:t>
+      </w:r>
+      <w:r>
+        <w:t>：</w:t>
       </w:r>
     </w:p>
     <w:p>
       <w:pPr>
-        <w:pStyle w:val="2"/>
-      </w:pPr>
-      <w:r>
-        <w:rPr>
-          <w:rFonts w:hint="eastAsia"/>
-        </w:rPr>
-        <w:t>队列</w:t>
+        <w:pStyle w:val="a0"/>
+        <w:numPr>
+          <w:ilvl w:val="0"/>
+          <w:numId w:val="27"/>
+        </w:numPr>
+        <w:ind w:firstLineChars="0"/>
+      </w:pPr>
+      <w:r>
+        <w:rPr>
+          <w:rFonts w:hint="eastAsia"/>
+        </w:rPr>
+        <w:t>灵活，</w:t>
+      </w:r>
+      <w:r>
+        <w:t>插入</w:t>
+      </w:r>
+      <w:r>
+        <w:rPr>
+          <w:rFonts w:hint="eastAsia"/>
+        </w:rPr>
+        <w:t>元素、</w:t>
+      </w:r>
+      <w:r>
+        <w:t>删除</w:t>
+      </w:r>
+      <w:r>
+        <w:rPr>
+          <w:rFonts w:hint="eastAsia"/>
+        </w:rPr>
+        <w:t>元素、</w:t>
+      </w:r>
+      <w:r>
+        <w:t>合并链表</w:t>
+      </w:r>
+      <w:r>
+        <w:rPr>
+          <w:rFonts w:hint="eastAsia"/>
+        </w:rPr>
+        <w:t>时间</w:t>
+      </w:r>
+      <w:r>
+        <w:t>复杂度为</w:t>
+      </w:r>
+      <w:r>
+        <w:rPr>
+          <w:rFonts w:hint="eastAsia"/>
+        </w:rPr>
+        <w:t>O(</w:t>
+      </w:r>
+      <w:r>
+        <w:t>1</w:t>
+      </w:r>
+      <w:r>
+        <w:rPr>
+          <w:rFonts w:hint="eastAsia"/>
+        </w:rPr>
+        <w:t>)</w:t>
       </w:r>
     </w:p>
     <w:p>
       <w:pPr>
-        <w:rPr>
-          <w:rFonts w:hint="eastAsia"/>
-        </w:rPr>
-      </w:pPr>
+        <w:pStyle w:val="a0"/>
+        <w:numPr>
+          <w:ilvl w:val="0"/>
+          <w:numId w:val="27"/>
+        </w:numPr>
+        <w:ind w:firstLineChars="0"/>
+      </w:pPr>
+      <w:r>
+        <w:rPr>
+          <w:rFonts w:hint="eastAsia"/>
+        </w:rPr>
+        <w:t>无序</w:t>
+      </w:r>
+      <w:r>
+        <w:t>，只能</w:t>
+      </w:r>
+      <w:r>
+        <w:rPr>
+          <w:rFonts w:hint="eastAsia"/>
+        </w:rPr>
+        <w:t>顺序</w:t>
+      </w:r>
+      <w:r>
+        <w:t>遍历，</w:t>
+      </w:r>
+      <w:r>
+        <w:rPr>
+          <w:rFonts w:hint="eastAsia"/>
+        </w:rPr>
+        <w:t>查询</w:t>
+      </w:r>
+      <w:r>
+        <w:t>元素时间复杂度为</w:t>
+      </w:r>
+      <w:r>
+        <w:rPr>
+          <w:rFonts w:hint="eastAsia"/>
+        </w:rPr>
+        <w:t>O(</w:t>
+      </w:r>
+      <w:r>
+        <w:t>n</w:t>
+      </w:r>
+      <w:r>
+        <w:rPr>
+          <w:rFonts w:hint="eastAsia"/>
+        </w:rPr>
+        <w:t>)</w:t>
+      </w:r>
     </w:p>
     <w:p>
       <w:pPr>
-        <w:pStyle w:val="2"/>
-      </w:pPr>
-      <w:r>
-        <w:rPr>
-          <w:rFonts w:hint="eastAsia"/>
-        </w:rPr>
-        <w:t>映射</w:t>
+        <w:pStyle w:val="1"/>
+      </w:pPr>
+      <w:r>
+        <w:rPr>
+          <w:rFonts w:hint="eastAsia"/>
+        </w:rPr>
+        <w:t>Qemu</w:t>
+      </w:r>
+      <w:r>
+        <w:rPr>
+          <w:rFonts w:hint="eastAsia"/>
+        </w:rPr>
+        <w:t>（全系统</w:t>
+      </w:r>
+      <w:r>
+        <w:t>仿真器</w:t>
+      </w:r>
+      <w:r>
+        <w:rPr>
+          <w:rFonts w:hint="eastAsia"/>
+        </w:rPr>
+        <w:t>）</w:t>
       </w:r>
     </w:p>
     <w:p>
       <w:pPr>
-        <w:rPr>
-          <w:rFonts w:hint="eastAsia"/>
-        </w:rPr>
-      </w:pPr>
+        <w:pStyle w:val="2"/>
+      </w:pPr>
+      <w:r>
+        <w:rPr>
+          <w:rFonts w:hint="eastAsia"/>
+        </w:rPr>
+        <w:t>常用</w:t>
+      </w:r>
+      <w:r>
+        <w:t>参数</w:t>
+      </w:r>
+      <w:r>
+        <w:rPr>
+          <w:vertAlign w:val="superscript"/>
+        </w:rPr>
+        <w:fldChar w:fldCharType="begin"/>
+      </w:r>
+      <w:r>
+        <w:rPr>
+          <w:vertAlign w:val="superscript"/>
+        </w:rPr>
+        <w:instrText xml:space="preserve"> REF _Ref8738852 \r \h </w:instrText>
+      </w:r>
+      <w:r>
+        <w:rPr>
+          <w:vertAlign w:val="superscript"/>
+        </w:rPr>
+        <w:instrText xml:space="preserve"> \* MERGEFORMAT </w:instrText>
+      </w:r>
+      <w:r>
+        <w:rPr>
+          <w:vertAlign w:val="superscript"/>
+        </w:rPr>
+      </w:r>
+      <w:r>
+        <w:rPr>
+          <w:vertAlign w:val="superscript"/>
+        </w:rPr>
+        <w:fldChar w:fldCharType="separate"/>
+      </w:r>
+      <w:r>
+        <w:rPr>
+          <w:vertAlign w:val="superscript"/>
+        </w:rPr>
+        <w:t>[10]</w:t>
+      </w:r>
+      <w:r>
+        <w:rPr>
+          <w:vertAlign w:val="superscript"/>
+        </w:rPr>
+        <w:fldChar w:fldCharType="end"/>
+      </w:r>
     </w:p>
     <w:p>
       <w:pPr>
-        <w:pStyle w:val="2"/>
-        <w:rPr>
-          <w:rFonts w:hint="eastAsia"/>
-        </w:rPr>
-      </w:pPr>
-      <w:r>
-        <w:rPr>
-          <w:rFonts w:hint="eastAsia"/>
-        </w:rPr>
-        <w:t>二叉树</w:t>
+        <w:ind w:left="360"/>
+      </w:pPr>
+      <w:r>
+        <w:rPr>
+          <w:rFonts w:hint="eastAsia"/>
+        </w:rPr>
+        <w:t>-</w:t>
+      </w:r>
+      <w:r>
+        <w:t>machine [type=]name</w:t>
+      </w:r>
+      <w:r>
+        <w:rPr>
+          <w:rFonts w:hint="eastAsia"/>
+        </w:rPr>
+        <w:t xml:space="preserve"> : </w:t>
+      </w:r>
+      <w:r>
+        <w:rPr>
+          <w:rFonts w:hint="eastAsia"/>
+        </w:rPr>
+        <w:t>指定</w:t>
+      </w:r>
+      <w:r>
+        <w:t>特定机型</w:t>
       </w:r>
     </w:p>
     <w:p>
       <w:pPr>
-        <w:pStyle w:val="1"/>
-      </w:pPr>
-      <w:r>
-        <w:rPr>
-          <w:rFonts w:hint="eastAsia"/>
-        </w:rPr>
-        <w:t>Qemu</w:t>
-      </w:r>
-      <w:r>
-        <w:rPr>
-          <w:rFonts w:hint="eastAsia"/>
-        </w:rPr>
-        <w:t>（全系统</w:t>
-      </w:r>
-      <w:r>
-        <w:t>仿真器</w:t>
-      </w:r>
-      <w:r>
-        <w:rPr>
-          <w:rFonts w:hint="eastAsia"/>
-        </w:rPr>
-        <w:t>）</w:t>
+        <w:ind w:left="360"/>
+      </w:pPr>
+      <w:r>
+        <w:t xml:space="preserve">-smp [cpus=]n[,cores=cores] : </w:t>
+      </w:r>
+      <w:r>
+        <w:rPr>
+          <w:rFonts w:hint="eastAsia"/>
+        </w:rPr>
+        <w:t>设置</w:t>
+      </w:r>
+      <w:r>
+        <w:t>CPU</w:t>
+      </w:r>
+      <w:r>
+        <w:rPr>
+          <w:rFonts w:hint="eastAsia"/>
+        </w:rPr>
+        <w:t>数量，核</w:t>
+      </w:r>
+      <w:r>
+        <w:t>数</w:t>
       </w:r>
     </w:p>
     <w:p>
       <w:pPr>
-        <w:pStyle w:val="2"/>
-      </w:pPr>
-      <w:r>
-        <w:rPr>
-          <w:rFonts w:hint="eastAsia"/>
-        </w:rPr>
-        <w:t>常用</w:t>
-      </w:r>
-      <w:r>
-        <w:t>参数</w:t>
-      </w:r>
-      <w:r>
-        <w:rPr>
-          <w:vertAlign w:val="superscript"/>
-        </w:rPr>
-        <w:fldChar w:fldCharType="begin"/>
-      </w:r>
-      <w:r>
-        <w:rPr>
-          <w:vertAlign w:val="superscript"/>
-        </w:rPr>
-        <w:instrText xml:space="preserve"> REF _Ref8738852 \r \h </w:instrText>
-      </w:r>
-      <w:r>
-        <w:rPr>
-          <w:vertAlign w:val="superscript"/>
-        </w:rPr>
-        <w:instrText xml:space="preserve"> \* MERGEFORMAT </w:instrText>
-      </w:r>
-      <w:r>
-        <w:rPr>
-          <w:vertAlign w:val="superscript"/>
-        </w:rPr>
-      </w:r>
-      <w:r>
-        <w:rPr>
-          <w:vertAlign w:val="superscript"/>
-        </w:rPr>
-        <w:fldChar w:fldCharType="separate"/>
-      </w:r>
-      <w:r>
-        <w:rPr>
-          <w:vertAlign w:val="superscript"/>
-        </w:rPr>
-        <w:t>[10]</w:t>
-      </w:r>
-      <w:r>
-        <w:rPr>
-          <w:vertAlign w:val="superscript"/>
-        </w:rPr>
-        <w:fldChar w:fldCharType="end"/>
+        <w:ind w:left="360"/>
+      </w:pPr>
+      <w:r>
+        <w:rPr>
+          <w:rFonts w:hint="eastAsia"/>
+        </w:rPr>
+        <w:t>-</w:t>
+      </w:r>
+      <w:r>
+        <w:t xml:space="preserve">m [size=]megs : </w:t>
+      </w:r>
+      <w:r>
+        <w:rPr>
+          <w:rFonts w:hint="eastAsia"/>
+        </w:rPr>
+        <w:t>设置</w:t>
+      </w:r>
+      <w:r>
+        <w:t>内存大小</w:t>
+      </w:r>
+      <w:r>
+        <w:rPr>
+          <w:rFonts w:hint="eastAsia"/>
+        </w:rPr>
+        <w:t>，默认</w:t>
+      </w:r>
+      <w:r>
+        <w:t>单位</w:t>
+      </w:r>
+      <w:r>
+        <w:rPr>
+          <w:rFonts w:hint="eastAsia"/>
+        </w:rPr>
+        <w:t>MB</w:t>
       </w:r>
     </w:p>
     <w:p>
@@ -38733,22 +39569,63 @@
         <w:t>-</w:t>
       </w:r>
       <w:r>
-        <w:t>machine [type=]name</w:t>
-      </w:r>
-      <w:r>
-        <w:rPr>
-          <w:rFonts w:hint="eastAsia"/>
-        </w:rPr>
-        <w:t xml:space="preserve"> : </w:t>
-      </w:r>
-      <w:r>
-        <w:rPr>
-          <w:rFonts w:hint="eastAsia"/>
-        </w:rPr>
-        <w:t>指定</w:t>
-      </w:r>
-      <w:r>
-        <w:t>特定机型</w:t>
+        <w:t>name string1[,process=string2]</w:t>
+      </w:r>
+      <w:r>
+        <w:t xml:space="preserve"> </w:t>
+      </w:r>
+      <w:r>
+        <w:rPr>
+          <w:rFonts w:hint="eastAsia"/>
+        </w:rPr>
+        <w:t xml:space="preserve">: </w:t>
+      </w:r>
+      <w:r>
+        <w:rPr>
+          <w:rFonts w:hint="eastAsia"/>
+        </w:rPr>
+        <w:t>设置</w:t>
+      </w:r>
+      <w:r>
+        <w:t>客户机名称，</w:t>
+      </w:r>
+      <w:r>
+        <w:t>string1</w:t>
+      </w:r>
+      <w:r>
+        <w:rPr>
+          <w:rFonts w:hint="eastAsia"/>
+        </w:rPr>
+        <w:t>是</w:t>
+      </w:r>
+      <w:r>
+        <w:t>客户机窗口名称，</w:t>
+      </w:r>
+      <w:r>
+        <w:rPr>
+          <w:rFonts w:hint="eastAsia"/>
+        </w:rPr>
+        <w:t>string2</w:t>
+      </w:r>
+      <w:r>
+        <w:rPr>
+          <w:rFonts w:hint="eastAsia"/>
+        </w:rPr>
+        <w:t>是</w:t>
+      </w:r>
+      <w:r>
+        <w:t>客户机在</w:t>
+      </w:r>
+      <w:r>
+        <w:t>Linux</w:t>
+      </w:r>
+      <w:proofErr w:type="gramStart"/>
+      <w:r>
+        <w:t>下进程</w:t>
+      </w:r>
+      <w:proofErr w:type="gramEnd"/>
+      <w:r>
+        <w:t>名称</w:t>
       </w:r>
     </w:p>
     <w:p>
@@ -38756,7 +39633,15 @@
         <w:ind w:left="360"/>
       </w:pPr>
       <w:r>
-        <w:t xml:space="preserve">-smp [cpus=]n[,cores=cores] : </w:t>
+        <w:t>-</w:t>
+      </w:r>
+      <w:proofErr w:type="gramStart"/>
+      <w:r>
+        <w:t xml:space="preserve">uuid uuid </w:t>
+      </w:r>
+      <w:proofErr w:type="gramEnd"/>
+      <w:r>
+        <w:t xml:space="preserve">: </w:t>
       </w:r>
       <w:r>
         <w:rPr>
@@ -38765,16 +39650,10 @@
         <w:t>设置</w:t>
       </w:r>
       <w:r>
-        <w:t>CPU</w:t>
-      </w:r>
-      <w:r>
-        <w:rPr>
-          <w:rFonts w:hint="eastAsia"/>
-        </w:rPr>
-        <w:t>数量，核</w:t>
-      </w:r>
-      <w:r>
-        <w:t>数</w:t>
+        <w:t>客户机</w:t>
+      </w:r>
+      <w:r>
+        <w:t>UUID</w:t>
       </w:r>
     </w:p>
     <w:p>
@@ -38782,37 +39661,217 @@
         <w:ind w:left="360"/>
       </w:pPr>
       <w:r>
-        <w:rPr>
-          <w:rFonts w:hint="eastAsia"/>
-        </w:rPr>
-        <w:t>-</w:t>
-      </w:r>
-      <w:r>
-        <w:t xml:space="preserve">m [size=]megs : </w:t>
-      </w:r>
-      <w:r>
-        <w:rPr>
-          <w:rFonts w:hint="eastAsia"/>
-        </w:rPr>
-        <w:t>设置</w:t>
-      </w:r>
-      <w:r>
-        <w:t>内存大小</w:t>
-      </w:r>
-      <w:r>
-        <w:rPr>
-          <w:rFonts w:hint="eastAsia"/>
-        </w:rPr>
-        <w:t>，默认</w:t>
-      </w:r>
-      <w:r>
-        <w:t>单位</w:t>
-      </w:r>
-      <w:r>
-        <w:rPr>
-          <w:rFonts w:hint="eastAsia"/>
-        </w:rPr>
-        <w:t>MB</w:t>
+        <w:t>-drive file=file</w:t>
+      </w:r>
+      <w:r>
+        <w:t>[</w:t>
+      </w:r>
+      <w:r>
+        <w:t>,if=interface</w:t>
+      </w:r>
+      <w:r>
+        <w:rPr>
+          <w:rFonts w:hint="eastAsia"/>
+        </w:rPr>
+        <w:t>]</w:t>
+      </w:r>
+      <w:r>
+        <w:t>[</w:t>
+      </w:r>
+      <w:r>
+        <w:t>,format=format</w:t>
+      </w:r>
+      <w:r>
+        <w:t>][</w:t>
+      </w:r>
+      <w:r>
+        <w:t>,cache=cache</w:t>
+      </w:r>
+      <w:r>
+        <w:t>][</w:t>
+      </w:r>
+      <w:r>
+        <w:t>,id=id</w:t>
+      </w:r>
+      <w:r>
+        <w:t>][</w:t>
+      </w:r>
+      <w:r>
+        <w:t>,</w:t>
+      </w:r>
+      <w:r>
+        <w:t>file.locking</w:t>
+      </w:r>
+      <w:r>
+        <w:t xml:space="preserve">=locking] : </w:t>
+      </w:r>
+      <w:r>
+        <w:rPr>
+          <w:rFonts w:hint="eastAsia"/>
+        </w:rPr>
+        <w:t>设置一个</w:t>
+      </w:r>
+      <w:r>
+        <w:t>新驱动</w:t>
+      </w:r>
+      <w:r>
+        <w:rPr>
+          <w:rFonts w:hint="eastAsia"/>
+        </w:rPr>
+        <w:t>，要</w:t>
+      </w:r>
+      <w:r>
+        <w:t>指定</w:t>
+      </w:r>
+      <w:r>
+        <w:rPr>
+          <w:rFonts w:hint="eastAsia"/>
+        </w:rPr>
+        <w:t>file</w:t>
+      </w:r>
+      <w:r>
+        <w:rPr>
+          <w:rFonts w:hint="eastAsia"/>
+        </w:rPr>
+        <w:t>路径（挂载</w:t>
+      </w:r>
+      <w:r>
+        <w:t>了磁盘的宿主机目录</w:t>
+      </w:r>
+      <w:r>
+        <w:rPr>
+          <w:rFonts w:hint="eastAsia"/>
+        </w:rPr>
+        <w:t>）；</w:t>
+      </w:r>
+      <w:r>
+        <w:rPr>
+          <w:rFonts w:hint="eastAsia"/>
+        </w:rPr>
+        <w:t>if</w:t>
+      </w:r>
+      <w:r>
+        <w:rPr>
+          <w:rFonts w:hint="eastAsia"/>
+        </w:rPr>
+        <w:t>是</w:t>
+      </w:r>
+      <w:r>
+        <w:t>接口类型</w:t>
+      </w:r>
+      <w:r>
+        <w:rPr>
+          <w:rFonts w:hint="eastAsia"/>
+        </w:rPr>
+        <w:t>一般</w:t>
+      </w:r>
+      <w:r>
+        <w:t>设置为</w:t>
+      </w:r>
+      <w:r>
+        <w:rPr>
+          <w:rFonts w:hint="eastAsia"/>
+        </w:rPr>
+        <w:t>none</w:t>
+      </w:r>
+      <w:r>
+        <w:rPr>
+          <w:rFonts w:hint="eastAsia"/>
+        </w:rPr>
+        <w:t>；</w:t>
+      </w:r>
+      <w:r>
+        <w:rPr>
+          <w:rFonts w:hint="eastAsia"/>
+        </w:rPr>
+        <w:t>format</w:t>
+      </w:r>
+      <w:r>
+        <w:rPr>
+          <w:rFonts w:hint="eastAsia"/>
+        </w:rPr>
+        <w:t>一般</w:t>
+      </w:r>
+      <w:r>
+        <w:t>是</w:t>
+      </w:r>
+      <w:r>
+        <w:rPr>
+          <w:rFonts w:hint="eastAsia"/>
+        </w:rPr>
+        <w:t>raw</w:t>
+      </w:r>
+      <w:r>
+        <w:rPr>
+          <w:rFonts w:hint="eastAsia"/>
+        </w:rPr>
+        <w:t>；</w:t>
+      </w:r>
+      <w:r>
+        <w:rPr>
+          <w:rFonts w:hint="eastAsia"/>
+        </w:rPr>
+        <w:t>cache</w:t>
+      </w:r>
+      <w:r>
+        <w:rPr>
+          <w:rFonts w:hint="eastAsia"/>
+        </w:rPr>
+        <w:t>表示</w:t>
+      </w:r>
+      <w:r>
+        <w:t>磁盘读写缓冲的</w:t>
+      </w:r>
+      <w:r>
+        <w:rPr>
+          <w:rFonts w:hint="eastAsia"/>
+        </w:rPr>
+        <w:t>模式</w:t>
+      </w:r>
+      <w:r>
+        <w:t>，</w:t>
+      </w:r>
+      <w:r>
+        <w:rPr>
+          <w:rFonts w:hint="eastAsia"/>
+        </w:rPr>
+        <w:t>默认为</w:t>
+      </w:r>
+      <w:r>
+        <w:rPr>
+          <w:rFonts w:hint="eastAsia"/>
+        </w:rPr>
+        <w:t>writeback</w:t>
+      </w:r>
+      <w:r>
+        <w:rPr>
+          <w:rFonts w:hint="eastAsia"/>
+        </w:rPr>
+        <w:t>；</w:t>
+      </w:r>
+      <w:r>
+        <w:rPr>
+          <w:rFonts w:hint="eastAsia"/>
+        </w:rPr>
+        <w:t>id</w:t>
+      </w:r>
+      <w:r>
+        <w:rPr>
+          <w:rFonts w:hint="eastAsia"/>
+        </w:rPr>
+        <w:t>是</w:t>
+      </w:r>
+      <w:r>
+        <w:rPr>
+          <w:rFonts w:hint="eastAsia"/>
+        </w:rPr>
+        <w:t>drive</w:t>
+      </w:r>
+      <w:r>
+        <w:rPr>
+          <w:rFonts w:hint="eastAsia"/>
+        </w:rPr>
+        <w:t>标识符</w:t>
       </w:r>
     </w:p>
     <w:p>
@@ -38826,63 +39885,88 @@
         <w:t>-</w:t>
       </w:r>
       <w:r>
-        <w:t>name string1[,process=string2]</w:t>
-      </w:r>
-      <w:r>
-        <w:t xml:space="preserve"> </w:t>
-      </w:r>
-      <w:r>
-        <w:rPr>
-          <w:rFonts w:hint="eastAsia"/>
-        </w:rPr>
-        <w:t xml:space="preserve">: </w:t>
-      </w:r>
-      <w:r>
-        <w:rPr>
-          <w:rFonts w:hint="eastAsia"/>
-        </w:rPr>
-        <w:t>设置</w:t>
-      </w:r>
-      <w:r>
-        <w:t>客户机名称，</w:t>
-      </w:r>
-      <w:r>
-        <w:t>string1</w:t>
-      </w:r>
-      <w:r>
-        <w:rPr>
-          <w:rFonts w:hint="eastAsia"/>
-        </w:rPr>
-        <w:t>是</w:t>
-      </w:r>
-      <w:r>
-        <w:t>客户机窗口名称，</w:t>
-      </w:r>
-      <w:r>
-        <w:rPr>
-          <w:rFonts w:hint="eastAsia"/>
-        </w:rPr>
-        <w:t>string2</w:t>
-      </w:r>
-      <w:r>
-        <w:rPr>
-          <w:rFonts w:hint="eastAsia"/>
-        </w:rPr>
-        <w:t>是</w:t>
-      </w:r>
-      <w:r>
-        <w:t>客户机在</w:t>
-      </w:r>
-      <w:r>
-        <w:t>Linux</w:t>
-      </w:r>
-      <w:proofErr w:type="gramStart"/>
-      <w:r>
-        <w:t>下进程</w:t>
-      </w:r>
-      <w:proofErr w:type="gramEnd"/>
-      <w:r>
-        <w:t>名称</w:t>
+        <w:t>device driver[,drive=drive_id</w:t>
+      </w:r>
+      <w:r>
+        <w:t>][</w:t>
+      </w:r>
+      <w:r>
+        <w:t xml:space="preserve">,id=id] : </w:t>
+      </w:r>
+      <w:r>
+        <w:rPr>
+          <w:rFonts w:hint="eastAsia"/>
+        </w:rPr>
+        <w:t>设置一</w:t>
+      </w:r>
+      <w:r>
+        <w:t>个新设备</w:t>
+      </w:r>
+      <w:r>
+        <w:rPr>
+          <w:rFonts w:hint="eastAsia"/>
+        </w:rPr>
+        <w:t>，其接口类型</w:t>
+      </w:r>
+      <w:r>
+        <w:t>为</w:t>
+      </w:r>
+      <w:r>
+        <w:rPr>
+          <w:rFonts w:hint="eastAsia"/>
+        </w:rPr>
+        <w:t>driver</w:t>
+      </w:r>
+      <w:r>
+        <w:rPr>
+          <w:rFonts w:hint="eastAsia"/>
+        </w:rPr>
+        <w:t>（</w:t>
+      </w:r>
+      <w:r>
+        <w:t>virtio-scsi-pci</w:t>
+      </w:r>
+      <w:r>
+        <w:t xml:space="preserve">, </w:t>
+      </w:r>
+      <w:r>
+        <w:t>virtio-blk, scsi-hd</w:t>
+      </w:r>
+      <w:r>
+        <w:rPr>
+          <w:rFonts w:hint="eastAsia"/>
+        </w:rPr>
+        <w:t>等）</w:t>
+      </w:r>
+      <w:r>
+        <w:t>，</w:t>
+      </w:r>
+      <w:r>
+        <w:rPr>
+          <w:rFonts w:hint="eastAsia"/>
+        </w:rPr>
+        <w:t>可以</w:t>
+      </w:r>
+      <w:r>
+        <w:t>基于已经</w:t>
+      </w:r>
+      <w:r>
+        <w:rPr>
+          <w:rFonts w:hint="eastAsia"/>
+        </w:rPr>
+        <w:t>创建</w:t>
+      </w:r>
+      <w:r>
+        <w:t>的</w:t>
+      </w:r>
+      <w:r>
+        <w:rPr>
+          <w:rFonts w:hint="eastAsia"/>
+        </w:rPr>
+        <w:t>drive</w:t>
+      </w:r>
+      <w:r>
+        <w:t xml:space="preserve"> id</w:t>
       </w:r>
     </w:p>
     <w:p>
@@ -38890,27 +39974,148 @@
         <w:ind w:left="360"/>
       </w:pPr>
       <w:r>
+        <w:rPr>
+          <w:rFonts w:hint="eastAsia"/>
+        </w:rPr>
         <w:t>-</w:t>
       </w:r>
-      <w:proofErr w:type="gramStart"/>
-      <w:r>
-        <w:t xml:space="preserve">uuid uuid </w:t>
-      </w:r>
-      <w:proofErr w:type="gramEnd"/>
-      <w:r>
-        <w:t xml:space="preserve">: </w:t>
-      </w:r>
-      <w:r>
-        <w:rPr>
-          <w:rFonts w:hint="eastAsia"/>
-        </w:rPr>
-        <w:t>设置</w:t>
-      </w:r>
-      <w:r>
-        <w:t>客户机</w:t>
-      </w:r>
-      <w:r>
-        <w:t>UUID</w:t>
+      <w:r>
+        <w:t>virtfs</w:t>
+      </w:r>
+      <w:r>
+        <w:t xml:space="preserve"> fsdriver[,path=path]</w:t>
+      </w:r>
+      <w:r>
+        <w:t>[</w:t>
+      </w:r>
+      <w:r>
+        <w:t>,mount_tag=tag</w:t>
+      </w:r>
+      <w:r>
+        <w:t>]</w:t>
+      </w:r>
+      <w:r>
+        <w:t>[,</w:t>
+      </w:r>
+      <w:r>
+        <w:t>security_model=security_model</w:t>
+      </w:r>
+      <w:r>
+        <w:t>][</w:t>
+      </w:r>
+      <w:r>
+        <w:t xml:space="preserve">,readonly] : </w:t>
+      </w:r>
+      <w:r>
+        <w:rPr>
+          <w:rFonts w:hint="eastAsia"/>
+        </w:rPr>
+        <w:t>创建</w:t>
+      </w:r>
+      <w:r>
+        <w:t>共享文件夹，</w:t>
+      </w:r>
+      <w:r>
+        <w:rPr>
+          <w:rFonts w:hint="eastAsia"/>
+        </w:rPr>
+        <w:t>fsdriver</w:t>
+      </w:r>
+      <w:r>
+        <w:rPr>
+          <w:rFonts w:hint="eastAsia"/>
+        </w:rPr>
+        <w:t>一般为</w:t>
+      </w:r>
+      <w:r>
+        <w:rPr>
+          <w:rFonts w:hint="eastAsia"/>
+        </w:rPr>
+        <w:t>local</w:t>
+      </w:r>
+      <w:r>
+        <w:rPr>
+          <w:rFonts w:hint="eastAsia"/>
+        </w:rPr>
+        <w:t>；</w:t>
+      </w:r>
+      <w:r>
+        <w:t>path</w:t>
+      </w:r>
+      <w:r>
+        <w:rPr>
+          <w:rFonts w:hint="eastAsia"/>
+        </w:rPr>
+        <w:t>对应</w:t>
+      </w:r>
+      <w:r>
+        <w:t>宿主机</w:t>
+      </w:r>
+      <w:r>
+        <w:rPr>
+          <w:rFonts w:hint="eastAsia"/>
+        </w:rPr>
+        <w:t>共享文件夹</w:t>
+      </w:r>
+      <w:r>
+        <w:t>路径；</w:t>
+      </w:r>
+      <w:r>
+        <w:t>mount_tag</w:t>
+      </w:r>
+      <w:r>
+        <w:rPr>
+          <w:rFonts w:hint="eastAsia"/>
+        </w:rPr>
+        <w:t>是挂载点</w:t>
+      </w:r>
+      <w:r>
+        <w:t>标识符，客户机启动后执行</w:t>
+      </w:r>
+      <w:r>
+        <w:rPr>
+          <w:rFonts w:hint="eastAsia"/>
+        </w:rPr>
+        <w:t>mount</w:t>
+      </w:r>
+      <w:r>
+        <w:rPr>
+          <w:rFonts w:hint="eastAsia"/>
+        </w:rPr>
+        <w:t>需要该</w:t>
+      </w:r>
+      <w:r>
+        <w:t>标识符</w:t>
+      </w:r>
+      <w:r>
+        <w:rPr>
+          <w:rFonts w:hint="eastAsia"/>
+        </w:rPr>
+        <w:t>作为</w:t>
+      </w:r>
+      <w:r>
+        <w:t>挂载</w:t>
+      </w:r>
+      <w:r>
+        <w:rPr>
+          <w:rFonts w:hint="eastAsia"/>
+        </w:rPr>
+        <w:t>内容；</w:t>
+      </w:r>
+      <w:r>
+        <w:rPr>
+          <w:rFonts w:hint="eastAsia"/>
+        </w:rPr>
+        <w:t>readonly</w:t>
+      </w:r>
+      <w:r>
+        <w:rPr>
+          <w:rFonts w:hint="eastAsia"/>
+        </w:rPr>
+        <w:t>表示</w:t>
+      </w:r>
+      <w:r>
+        <w:t>只读</w:t>
       </w:r>
     </w:p>
     <w:p>
@@ -38918,119 +40123,46 @@
         <w:ind w:left="360"/>
       </w:pPr>
       <w:r>
-        <w:t>-drive file=file</w:t>
-      </w:r>
-      <w:r>
-        <w:t>[</w:t>
-      </w:r>
-      <w:r>
-        <w:t>,if=interface</w:t>
-      </w:r>
-      <w:r>
-        <w:rPr>
-          <w:rFonts w:hint="eastAsia"/>
-        </w:rPr>
-        <w:t>]</w:t>
-      </w:r>
-      <w:r>
-        <w:t>[</w:t>
-      </w:r>
-      <w:r>
-        <w:t>,format=format</w:t>
-      </w:r>
-      <w:r>
-        <w:t>][</w:t>
-      </w:r>
-      <w:r>
-        <w:t>,cache=cache</w:t>
-      </w:r>
-      <w:r>
-        <w:t>][</w:t>
-      </w:r>
-      <w:r>
-        <w:t>,id=id</w:t>
-      </w:r>
-      <w:r>
-        <w:t>][</w:t>
-      </w:r>
-      <w:r>
-        <w:t>,</w:t>
-      </w:r>
-      <w:r>
-        <w:t>file.locking</w:t>
-      </w:r>
-      <w:r>
-        <w:t xml:space="preserve">=locking] : </w:t>
-      </w:r>
-      <w:r>
-        <w:rPr>
-          <w:rFonts w:hint="eastAsia"/>
-        </w:rPr>
-        <w:t>设置一个</w:t>
-      </w:r>
-      <w:r>
-        <w:t>新驱动</w:t>
-      </w:r>
-      <w:r>
-        <w:rPr>
-          <w:rFonts w:hint="eastAsia"/>
-        </w:rPr>
-        <w:t>，要</w:t>
-      </w:r>
-      <w:r>
-        <w:t>指定</w:t>
-      </w:r>
-      <w:r>
-        <w:rPr>
-          <w:rFonts w:hint="eastAsia"/>
-        </w:rPr>
-        <w:t>file</w:t>
-      </w:r>
-      <w:r>
-        <w:rPr>
-          <w:rFonts w:hint="eastAsia"/>
-        </w:rPr>
-        <w:t>路径（挂载</w:t>
-      </w:r>
-      <w:r>
-        <w:t>了磁盘的宿主机目录</w:t>
-      </w:r>
-      <w:r>
-        <w:rPr>
-          <w:rFonts w:hint="eastAsia"/>
-        </w:rPr>
-        <w:t>）；</w:t>
-      </w:r>
-      <w:r>
-        <w:rPr>
-          <w:rFonts w:hint="eastAsia"/>
-        </w:rPr>
-        <w:t>if</w:t>
-      </w:r>
-      <w:r>
-        <w:rPr>
-          <w:rFonts w:hint="eastAsia"/>
-        </w:rPr>
-        <w:t>是</w:t>
-      </w:r>
-      <w:r>
-        <w:t>接口类型</w:t>
-      </w:r>
-      <w:r>
-        <w:rPr>
-          <w:rFonts w:hint="eastAsia"/>
-        </w:rPr>
-        <w:t>一般</w:t>
-      </w:r>
-      <w:r>
-        <w:t>设置为</w:t>
-      </w:r>
-      <w:r>
-        <w:rPr>
-          <w:rFonts w:hint="eastAsia"/>
-        </w:rPr>
-        <w:lastRenderedPageBreak/>
-        <w:t>none</w:t>
+        <w:rPr>
+          <w:rFonts w:hint="eastAsia"/>
+        </w:rPr>
+        <w:t xml:space="preserve">-net </w:t>
+      </w:r>
+      <w:r>
+        <w:t>nic</w:t>
+      </w:r>
+      <w:r>
+        <w:t>[,macaddr=mac][,model=type]</w:t>
+      </w:r>
+      <w:r>
+        <w:t xml:space="preserve"> : </w:t>
+      </w:r>
+      <w:r>
+        <w:rPr>
+          <w:rFonts w:hint="eastAsia"/>
+        </w:rPr>
+        <w:t>创建</w:t>
+      </w:r>
+      <w:r>
+        <w:t>一个</w:t>
+      </w:r>
+      <w:r>
+        <w:rPr>
+          <w:rFonts w:hint="eastAsia"/>
+        </w:rPr>
+        <w:t>网卡，</w:t>
+      </w:r>
+      <w:r>
+        <w:rPr>
+          <w:rFonts w:hint="eastAsia"/>
+        </w:rPr>
+        <w:t>并指定</w:t>
+      </w:r>
+      <w:r>
+        <w:t>其</w:t>
+      </w:r>
+      <w:r>
+        <w:t>MAC</w:t>
       </w:r>
       <w:r>
         <w:rPr>
@@ -39042,94 +40174,19 @@
         <w:rPr>
           <w:rFonts w:hint="eastAsia"/>
         </w:rPr>
-        <w:t>format</w:t>
-      </w:r>
-      <w:r>
-        <w:rPr>
-          <w:rFonts w:hint="eastAsia"/>
-        </w:rPr>
-        <w:t>一般</w:t>
-      </w:r>
-      <w:r>
-        <w:t>是</w:t>
-      </w:r>
-      <w:r>
-        <w:rPr>
-          <w:rFonts w:hint="eastAsia"/>
-        </w:rPr>
-        <w:t>raw</w:t>
-      </w:r>
-      <w:r>
-        <w:rPr>
-          <w:rFonts w:hint="eastAsia"/>
-        </w:rPr>
-        <w:t>；</w:t>
-      </w:r>
-      <w:r>
-        <w:rPr>
-          <w:rFonts w:hint="eastAsia"/>
-        </w:rPr>
-        <w:t>cache</w:t>
-      </w:r>
-      <w:r>
-        <w:rPr>
-          <w:rFonts w:hint="eastAsia"/>
-        </w:rPr>
-        <w:t>表示</w:t>
-      </w:r>
-      <w:r>
-        <w:t>磁盘读写缓冲的</w:t>
-      </w:r>
-      <w:r>
-        <w:rPr>
-          <w:rFonts w:hint="eastAsia"/>
-        </w:rPr>
-        <w:t>模式</w:t>
-      </w:r>
-      <w:r>
-        <w:t>，</w:t>
-      </w:r>
-      <w:r>
-        <w:rPr>
-          <w:rFonts w:hint="eastAsia"/>
-        </w:rPr>
-        <w:t>默认为</w:t>
-      </w:r>
-      <w:r>
-        <w:rPr>
-          <w:rFonts w:hint="eastAsia"/>
-        </w:rPr>
-        <w:t>writeback</w:t>
-      </w:r>
-      <w:r>
-        <w:rPr>
-          <w:rFonts w:hint="eastAsia"/>
-        </w:rPr>
-        <w:t>；</w:t>
-      </w:r>
-      <w:r>
-        <w:rPr>
-          <w:rFonts w:hint="eastAsia"/>
-        </w:rPr>
-        <w:t>id</w:t>
-      </w:r>
-      <w:r>
-        <w:rPr>
-          <w:rFonts w:hint="eastAsia"/>
-        </w:rPr>
-        <w:t>是</w:t>
-      </w:r>
-      <w:r>
-        <w:rPr>
-          <w:rFonts w:hint="eastAsia"/>
-        </w:rPr>
-        <w:t>drive</w:t>
-      </w:r>
-      <w:r>
-        <w:rPr>
-          <w:rFonts w:hint="eastAsia"/>
-        </w:rPr>
-        <w:t>标识符</w:t>
+        <w:t>model</w:t>
+      </w:r>
+      <w:r>
+        <w:rPr>
+          <w:rFonts w:hint="eastAsia"/>
+        </w:rPr>
+        <w:t>是网卡类型</w:t>
+      </w:r>
+      <w:r>
+        <w:t>，可选</w:t>
+      </w:r>
+      <w:r>
+        <w:t>virtio</w:t>
       </w:r>
     </w:p>
     <w:p>
@@ -39140,91 +40197,40 @@
         <w:rPr>
           <w:rFonts w:hint="eastAsia"/>
         </w:rPr>
-        <w:t>-</w:t>
-      </w:r>
-      <w:r>
-        <w:t>device driver[,drive=drive_id</w:t>
-      </w:r>
-      <w:r>
-        <w:t>][</w:t>
-      </w:r>
-      <w:r>
-        <w:t xml:space="preserve">,id=id] : </w:t>
-      </w:r>
-      <w:r>
-        <w:rPr>
-          <w:rFonts w:hint="eastAsia"/>
-        </w:rPr>
-        <w:t>设置一</w:t>
-      </w:r>
-      <w:r>
-        <w:t>个新设备</w:t>
-      </w:r>
-      <w:r>
-        <w:rPr>
-          <w:rFonts w:hint="eastAsia"/>
-        </w:rPr>
-        <w:t>，其接口类型</w:t>
-      </w:r>
-      <w:r>
-        <w:t>为</w:t>
-      </w:r>
-      <w:r>
-        <w:rPr>
-          <w:rFonts w:hint="eastAsia"/>
-        </w:rPr>
-        <w:t>driver</w:t>
-      </w:r>
-      <w:r>
-        <w:rPr>
-          <w:rFonts w:hint="eastAsia"/>
-        </w:rPr>
-        <w:t>（</w:t>
-      </w:r>
-      <w:r>
-        <w:t>virtio-scsi-pci</w:t>
-      </w:r>
-      <w:r>
-        <w:t xml:space="preserve">, </w:t>
-      </w:r>
-      <w:r>
-        <w:t>virtio-blk, scsi-hd</w:t>
-      </w:r>
-      <w:r>
-        <w:rPr>
-          <w:rFonts w:hint="eastAsia"/>
-        </w:rPr>
-        <w:t>等）</w:t>
-      </w:r>
-      <w:r>
-        <w:t>，</w:t>
-      </w:r>
-      <w:r>
-        <w:rPr>
-          <w:rFonts w:hint="eastAsia"/>
-        </w:rPr>
-        <w:t>可以</w:t>
-      </w:r>
-      <w:r>
-        <w:t>基于已经</w:t>
-      </w:r>
-      <w:r>
-        <w:rPr>
-          <w:rFonts w:hint="eastAsia"/>
-        </w:rPr>
-        <w:t>创建</w:t>
-      </w:r>
-      <w:r>
-        <w:t>的</w:t>
-      </w:r>
-      <w:r>
-        <w:rPr>
-          <w:rFonts w:hint="eastAsia"/>
-        </w:rPr>
-        <w:t>drive</w:t>
-      </w:r>
-      <w:r>
-        <w:t xml:space="preserve"> id</w:t>
+        <w:t>-net bridge</w:t>
+      </w:r>
+      <w:r>
+        <w:t>[,name=name]</w:t>
+      </w:r>
+      <w:r>
+        <w:t xml:space="preserve"> : </w:t>
+      </w:r>
+      <w:r>
+        <w:rPr>
+          <w:rFonts w:hint="eastAsia"/>
+        </w:rPr>
+        <w:t>指定客户机</w:t>
+      </w:r>
+      <w:r>
+        <w:t>网络为桥接模式</w:t>
+      </w:r>
+      <w:r>
+        <w:rPr>
+          <w:rFonts w:hint="eastAsia"/>
+        </w:rPr>
+        <w:t>，并</w:t>
+      </w:r>
+      <w:r>
+        <w:t>指定</w:t>
+      </w:r>
+      <w:r>
+        <w:rPr>
+          <w:rFonts w:hint="eastAsia"/>
+        </w:rPr>
+        <w:t>其</w:t>
+      </w:r>
+      <w:r>
+        <w:t>名字</w:t>
       </w:r>
     </w:p>
     <w:p>
@@ -39235,115 +40241,19 @@
         <w:rPr>
           <w:rFonts w:hint="eastAsia"/>
         </w:rPr>
-        <w:t>-</w:t>
-      </w:r>
-      <w:r>
-        <w:t>virtfs</w:t>
-      </w:r>
-      <w:r>
-        <w:t xml:space="preserve"> fsdriver[,path=path]</w:t>
-      </w:r>
-      <w:r>
-        <w:t>[</w:t>
-      </w:r>
-      <w:r>
-        <w:t>,mount_tag=tag</w:t>
-      </w:r>
-      <w:r>
-        <w:t>]</w:t>
-      </w:r>
-      <w:r>
-        <w:t>[,</w:t>
-      </w:r>
-      <w:r>
-        <w:t>security_model=security_model</w:t>
-      </w:r>
-      <w:r>
-        <w:t>][</w:t>
-      </w:r>
-      <w:r>
-        <w:t xml:space="preserve">,readonly] : </w:t>
-      </w:r>
-      <w:r>
-        <w:rPr>
-          <w:rFonts w:hint="eastAsia"/>
-        </w:rPr>
-        <w:t>创建</w:t>
-      </w:r>
-      <w:r>
-        <w:t>共享文件夹，</w:t>
-      </w:r>
-      <w:r>
-        <w:rPr>
-          <w:rFonts w:hint="eastAsia"/>
-        </w:rPr>
-        <w:t>fsdriver</w:t>
-      </w:r>
-      <w:r>
-        <w:rPr>
-          <w:rFonts w:hint="eastAsia"/>
-        </w:rPr>
-        <w:t>一般为</w:t>
-      </w:r>
-      <w:r>
-        <w:rPr>
-          <w:rFonts w:hint="eastAsia"/>
-        </w:rPr>
-        <w:t>local</w:t>
-      </w:r>
-      <w:r>
-        <w:rPr>
-          <w:rFonts w:hint="eastAsia"/>
-        </w:rPr>
-        <w:t>；</w:t>
-      </w:r>
-      <w:r>
-        <w:t>path</w:t>
-      </w:r>
-      <w:r>
-        <w:rPr>
-          <w:rFonts w:hint="eastAsia"/>
-        </w:rPr>
-        <w:t>对应</w:t>
-      </w:r>
-      <w:r>
-        <w:t>宿主机</w:t>
-      </w:r>
-      <w:r>
-        <w:rPr>
-          <w:rFonts w:hint="eastAsia"/>
-        </w:rPr>
-        <w:t>共享文件夹</w:t>
-      </w:r>
-      <w:r>
-        <w:t>路径；</w:t>
-      </w:r>
-      <w:r>
-        <w:t>mount_tag</w:t>
-      </w:r>
-      <w:r>
-        <w:rPr>
-          <w:rFonts w:hint="eastAsia"/>
-        </w:rPr>
-        <w:t>是挂载点</w:t>
-      </w:r>
-      <w:r>
-        <w:t>标识符，客户机启动后执行</w:t>
-      </w:r>
-      <w:r>
-        <w:rPr>
-          <w:rFonts w:hint="eastAsia"/>
-        </w:rPr>
-        <w:t>mount</w:t>
-      </w:r>
-      <w:r>
-        <w:rPr>
-          <w:rFonts w:hint="eastAsia"/>
-        </w:rPr>
-        <w:t>需要该</w:t>
-      </w:r>
-      <w:r>
-        <w:t>标识符</w:t>
+        <w:t xml:space="preserve">-kernel </w:t>
+      </w:r>
+      <w:r>
+        <w:t xml:space="preserve">bzImage : </w:t>
+      </w:r>
+      <w:r>
+        <w:rPr>
+          <w:rFonts w:hint="eastAsia"/>
+        </w:rPr>
+        <w:t>使用</w:t>
+      </w:r>
+      <w:r>
+        <w:t>bzImage</w:t>
       </w:r>
       <w:r>
         <w:rPr>
@@ -39352,28 +40262,7 @@
         <w:t>作为</w:t>
       </w:r>
       <w:r>
-        <w:t>挂载</w:t>
-      </w:r>
-      <w:r>
-        <w:rPr>
-          <w:rFonts w:hint="eastAsia"/>
-        </w:rPr>
-        <w:t>内容；</w:t>
-      </w:r>
-      <w:r>
-        <w:rPr>
-          <w:rFonts w:hint="eastAsia"/>
-        </w:rPr>
-        <w:t>readonly</w:t>
-      </w:r>
-      <w:r>
-        <w:rPr>
-          <w:rFonts w:hint="eastAsia"/>
-        </w:rPr>
-        <w:t>表示</w:t>
-      </w:r>
-      <w:r>
-        <w:t>只读</w:t>
+        <w:t>客户机内核镜像</w:t>
       </w:r>
     </w:p>
     <w:p>
@@ -39381,16 +40270,7 @@
         <w:ind w:left="360"/>
       </w:pPr>
       <w:r>
-        <w:rPr>
-          <w:rFonts w:hint="eastAsia"/>
-        </w:rPr>
-        <w:t xml:space="preserve">-net </w:t>
-      </w:r>
-      <w:r>
-        <w:t>nic</w:t>
-      </w:r>
-      <w:r>
-        <w:t>[,macaddr=mac][,model=type]</w:t>
+        <w:t>-initrd file</w:t>
       </w:r>
       <w:r>
         <w:t xml:space="preserve"> : </w:t>
@@ -39399,52 +40279,28 @@
         <w:rPr>
           <w:rFonts w:hint="eastAsia"/>
         </w:rPr>
-        <w:t>创建</w:t>
-      </w:r>
-      <w:r>
-        <w:t>一个</w:t>
-      </w:r>
-      <w:r>
-        <w:rPr>
-          <w:rFonts w:hint="eastAsia"/>
-        </w:rPr>
-        <w:t>网卡，</w:t>
-      </w:r>
-      <w:r>
-        <w:rPr>
-          <w:rFonts w:hint="eastAsia"/>
-        </w:rPr>
-        <w:t>并指定</w:t>
-      </w:r>
-      <w:r>
-        <w:t>其</w:t>
-      </w:r>
-      <w:r>
-        <w:t>MAC</w:t>
-      </w:r>
-      <w:r>
-        <w:rPr>
-          <w:rFonts w:hint="eastAsia"/>
-        </w:rPr>
-        <w:t>；</w:t>
-      </w:r>
-      <w:r>
-        <w:rPr>
-          <w:rFonts w:hint="eastAsia"/>
-        </w:rPr>
-        <w:t>model</w:t>
-      </w:r>
-      <w:r>
-        <w:rPr>
-          <w:rFonts w:hint="eastAsia"/>
-        </w:rPr>
-        <w:t>是网卡类型</w:t>
-      </w:r>
-      <w:r>
-        <w:t>，可选</w:t>
-      </w:r>
-      <w:r>
-        <w:t>virtio</w:t>
+        <w:t>使用</w:t>
+      </w:r>
+      <w:r>
+        <w:rPr>
+          <w:rFonts w:hint="eastAsia"/>
+        </w:rPr>
+        <w:t>file</w:t>
+      </w:r>
+      <w:r>
+        <w:rPr>
+          <w:rFonts w:hint="eastAsia"/>
+        </w:rPr>
+        <w:t>作为客户机</w:t>
+      </w:r>
+      <w:r>
+        <w:rPr>
+          <w:rFonts w:hint="eastAsia"/>
+        </w:rPr>
+        <w:t>的根文件</w:t>
+      </w:r>
+      <w:r>
+        <w:t>系统</w:t>
       </w:r>
     </w:p>
     <w:p>
@@ -39452,13 +40308,7 @@
         <w:ind w:left="360"/>
       </w:pPr>
       <w:r>
-        <w:rPr>
-          <w:rFonts w:hint="eastAsia"/>
-        </w:rPr>
-        <w:t>-net bridge</w:t>
-      </w:r>
-      <w:r>
-        <w:t>[,name=name]</w:t>
+        <w:t>-append cmdline</w:t>
       </w:r>
       <w:r>
         <w:t xml:space="preserve"> : </w:t>
@@ -39467,51 +40317,13 @@
         <w:rPr>
           <w:rFonts w:hint="eastAsia"/>
         </w:rPr>
-        <w:t>指定客户机</w:t>
-      </w:r>
-      <w:r>
-        <w:t>网络为桥接模式</w:t>
-      </w:r>
-      <w:r>
-        <w:rPr>
-          <w:rFonts w:hint="eastAsia"/>
-        </w:rPr>
-        <w:t>，并</w:t>
-      </w:r>
-      <w:r>
-        <w:t>指定</w:t>
-      </w:r>
-      <w:r>
-        <w:rPr>
-          <w:rFonts w:hint="eastAsia"/>
-        </w:rPr>
-        <w:t>其</w:t>
-      </w:r>
-      <w:r>
-        <w:t>名字</w:t>
-      </w:r>
-    </w:p>
-    <w:p>
-      <w:pPr>
-        <w:ind w:left="360"/>
-      </w:pPr>
-      <w:r>
-        <w:rPr>
-          <w:rFonts w:hint="eastAsia"/>
-        </w:rPr>
-        <w:t xml:space="preserve">-kernel </w:t>
-      </w:r>
-      <w:r>
-        <w:t xml:space="preserve">bzImage : </w:t>
-      </w:r>
-      <w:r>
-        <w:rPr>
-          <w:rFonts w:hint="eastAsia"/>
-        </w:rPr>
         <w:t>使用</w:t>
       </w:r>
       <w:r>
-        <w:t>bzImage</w:t>
+        <w:rPr>
+          <w:rFonts w:hint="eastAsia"/>
+        </w:rPr>
+        <w:t>cmdline</w:t>
       </w:r>
       <w:r>
         <w:rPr>
@@ -39520,76 +40332,6 @@
         <w:t>作为</w:t>
       </w:r>
       <w:r>
-        <w:t>客户机内核镜像</w:t>
-      </w:r>
-    </w:p>
-    <w:p>
-      <w:pPr>
-        <w:ind w:left="360"/>
-      </w:pPr>
-      <w:r>
-        <w:t>-initrd file</w:t>
-      </w:r>
-      <w:r>
-        <w:t xml:space="preserve"> : </w:t>
-      </w:r>
-      <w:r>
-        <w:rPr>
-          <w:rFonts w:hint="eastAsia"/>
-        </w:rPr>
-        <w:t>使用</w:t>
-      </w:r>
-      <w:r>
-        <w:rPr>
-          <w:rFonts w:hint="eastAsia"/>
-        </w:rPr>
-        <w:t>file</w:t>
-      </w:r>
-      <w:r>
-        <w:rPr>
-          <w:rFonts w:hint="eastAsia"/>
-        </w:rPr>
-        <w:t>作为客户机</w:t>
-      </w:r>
-      <w:r>
-        <w:rPr>
-          <w:rFonts w:hint="eastAsia"/>
-        </w:rPr>
-        <w:t>的根文件</w:t>
-      </w:r>
-      <w:r>
-        <w:t>系统</w:t>
-      </w:r>
-    </w:p>
-    <w:p>
-      <w:pPr>
-        <w:ind w:left="360"/>
-      </w:pPr>
-      <w:r>
-        <w:t>-append cmdline</w:t>
-      </w:r>
-      <w:r>
-        <w:t xml:space="preserve"> : </w:t>
-      </w:r>
-      <w:r>
-        <w:rPr>
-          <w:rFonts w:hint="eastAsia"/>
-        </w:rPr>
-        <w:t>使用</w:t>
-      </w:r>
-      <w:r>
-        <w:rPr>
-          <w:rFonts w:hint="eastAsia"/>
-        </w:rPr>
-        <w:t>cmdline</w:t>
-      </w:r>
-      <w:r>
-        <w:rPr>
-          <w:rFonts w:hint="eastAsia"/>
-        </w:rPr>
-        <w:t>作为</w:t>
-      </w:r>
-      <w:r>
         <w:t>内核</w:t>
       </w:r>
       <w:r>
@@ -39629,7 +40371,14 @@
         <w:rPr>
           <w:rFonts w:hint="eastAsia"/>
         </w:rPr>
-        <w:t>并配合选项</w:t>
+        <w:t>并配合</w:t>
+      </w:r>
+      <w:r>
+        <w:rPr>
+          <w:rFonts w:hint="eastAsia"/>
+        </w:rPr>
+        <w:lastRenderedPageBreak/>
+        <w:t>选项</w:t>
       </w:r>
       <w:r>
         <w:t>-nographic</w:t>
@@ -40460,11 +41209,7 @@
         <w:t xml:space="preserve">$ </w:t>
       </w:r>
       <w:r>
-        <w:t xml:space="preserve">sudo strace -f -e openat,open /fs_harden/sw/x86/bin/qemu-system-x86_64 -enable-kvm -smp 8 -m 4096 -kernel /home/freg/qemu/kernel_img/bzImage -net </w:t>
-      </w:r>
-      <w:r>
-        <w:lastRenderedPageBreak/>
-        <w:t>nic,model=virtio,macaddr=DE:AD:BE:EF:9B:5E -net bridge,br=qemu_czh -device virtio-scsi-pci -drive file=/home/freg/qemu/root_fs/rootfs.gz,if=none,cache=none,id=root -device virtio-blk,drive=root,id=d_root -drive file=/home/freg/qemu/disk/sda_disk,if=none,format=raw,id=dd_1 -device scsi-hd,drive=dd_1,id=disk_1 -drive file=/home/freg/qemu/disk/sdb_disk,if=none,format=raw,id=dd_2 -device scsi-hd,drive=dd_2,id=disk_2 -drive file=/home/freg/qemu/disk/sdc_disk,if=none,format=raw,id=dd_3 -device scsi-hd,drive=dd_3,id=disk_3 -virtfs local,path=/home/freg/qemu/share,mount_tag=share_dir,security_model=none -append "console=ttyS0 IP=192.168.88.66 root=/dev/vda1 rw" -nographic 2&gt;&amp;1 |grep bridge.con</w:t>
+        <w:t>sudo strace -f -e openat,open /fs_harden/sw/x86/bin/qemu-system-x86_64 -enable-kvm -smp 8 -m 4096 -kernel /home/freg/qemu/kernel_img/bzImage -net nic,model=virtio,macaddr=DE:AD:BE:EF:9B:5E -net bridge,br=qemu_czh -device virtio-scsi-pci -drive file=/home/freg/qemu/root_fs/rootfs.gz,if=none,cache=none,id=root -device virtio-blk,drive=root,id=d_root -drive file=/home/freg/qemu/disk/sda_disk,if=none,format=raw,id=dd_1 -device scsi-hd,drive=dd_1,id=disk_1 -drive file=/home/freg/qemu/disk/sdb_disk,if=none,format=raw,id=dd_2 -device scsi-hd,drive=dd_2,id=disk_2 -drive file=/home/freg/qemu/disk/sdc_disk,if=none,format=raw,id=dd_3 -device scsi-hd,drive=dd_3,id=disk_3 -virtfs local,path=/home/freg/qemu/share,mount_tag=share_dir,security_model=none -append "console=ttyS0 IP=192.168.88.66 root=/dev/vda1 rw" -nographic 2&gt;&amp;1 |grep bridge.con</w:t>
       </w:r>
     </w:p>
     <w:p>
@@ -40514,6 +41259,7 @@
         <w:rPr>
           <w:rFonts w:hint="eastAsia"/>
         </w:rPr>
+        <w:lastRenderedPageBreak/>
         <w:t>查看虚拟</w:t>
       </w:r>
       <w:r>
@@ -40966,11 +41712,7 @@
         <w:t>共享文件夹</w:t>
       </w:r>
       <w:r>
-        <w:t xml:space="preserve">-virtfs </w:t>
-      </w:r>
-      <w:r>
-        <w:lastRenderedPageBreak/>
-        <w:t>local,path=$DEST_DIR</w:t>
+        <w:t>-virtfs local,path=$DEST_DIR</w:t>
       </w:r>
       <w:r>
         <w:t>,mount_tag=share_dir,readonly,security_model=none</w:t>
@@ -41062,7 +41804,7 @@
       <w:r>
         <w:t xml:space="preserve"> </w:t>
       </w:r>
-      <w:hyperlink r:id="rId99" w:history="1">
+      <w:hyperlink r:id="rId104" w:history="1">
         <w:r>
           <w:rPr>
             <w:rStyle w:val="a6"/>
@@ -41117,7 +41859,7 @@
         </w:rPr>
         <w:t xml:space="preserve">). </w:t>
       </w:r>
-      <w:hyperlink r:id="rId100" w:history="1">
+      <w:hyperlink r:id="rId105" w:history="1">
         <w:r>
           <w:rPr>
             <w:rStyle w:val="a6"/>
@@ -41158,7 +41900,7 @@
         </w:rPr>
         <w:t xml:space="preserve">. </w:t>
       </w:r>
-      <w:hyperlink r:id="rId101" w:history="1">
+      <w:hyperlink r:id="rId106" w:history="1">
         <w:r>
           <w:rPr>
             <w:rStyle w:val="a6"/>
@@ -41423,6 +42165,7 @@
       </w:pPr>
       <w:bookmarkStart w:id="14" w:name="_Ref8725845"/>
       <w:r>
+        <w:lastRenderedPageBreak/>
         <w:t>C</w:t>
       </w:r>
       <w:r>
@@ -41440,7 +42183,7 @@
         </w:rPr>
         <w:t xml:space="preserve">. </w:t>
       </w:r>
-      <w:hyperlink r:id="rId102" w:history="1">
+      <w:hyperlink r:id="rId107" w:history="1">
         <w:r>
           <w:rPr>
             <w:rStyle w:val="a6"/>
@@ -41487,7 +42230,7 @@
       <w:r>
         <w:t xml:space="preserve"> </w:t>
       </w:r>
-      <w:hyperlink r:id="rId103" w:history="1">
+      <w:hyperlink r:id="rId108" w:history="1">
         <w:r>
           <w:rPr>
             <w:rStyle w:val="a6"/>
@@ -41540,7 +42283,7 @@
       <w:r>
         <w:t xml:space="preserve"> </w:t>
       </w:r>
-      <w:hyperlink r:id="rId104" w:history="1">
+      <w:hyperlink r:id="rId109" w:history="1">
         <w:r>
           <w:rPr>
             <w:rStyle w:val="a6"/>
@@ -41581,7 +42324,7 @@
       <w:r>
         <w:t xml:space="preserve"> </w:t>
       </w:r>
-      <w:hyperlink r:id="rId105" w:history="1">
+      <w:hyperlink r:id="rId110" w:history="1">
         <w:r>
           <w:rPr>
             <w:rStyle w:val="a6"/>
@@ -41619,7 +42362,7 @@
         </w:rPr>
         <w:t xml:space="preserve">. </w:t>
       </w:r>
-      <w:hyperlink r:id="rId106" w:history="1">
+      <w:hyperlink r:id="rId111" w:history="1">
         <w:r>
           <w:rPr>
             <w:rStyle w:val="a6"/>
@@ -41660,7 +42403,7 @@
       <w:r>
         <w:t xml:space="preserve">. </w:t>
       </w:r>
-      <w:hyperlink r:id="rId107" w:history="1">
+      <w:hyperlink r:id="rId112" w:history="1">
         <w:r>
           <w:rPr>
             <w:rStyle w:val="a6"/>
@@ -41707,7 +42450,7 @@
         </w:rPr>
         <w:t xml:space="preserve">. </w:t>
       </w:r>
-      <w:hyperlink r:id="rId108" w:history="1">
+      <w:hyperlink r:id="rId113" w:history="1">
         <w:r>
           <w:rPr>
             <w:rStyle w:val="a6"/>
@@ -41748,7 +42491,7 @@
       <w:r>
         <w:t xml:space="preserve">. </w:t>
       </w:r>
-      <w:hyperlink r:id="rId109" w:history="1">
+      <w:hyperlink r:id="rId114" w:history="1">
         <w:r>
           <w:rPr>
             <w:rStyle w:val="a6"/>
@@ -41798,7 +42541,7 @@
       <w:r>
         <w:t xml:space="preserve">UBI. </w:t>
       </w:r>
-      <w:hyperlink r:id="rId110" w:history="1">
+      <w:hyperlink r:id="rId115" w:history="1">
         <w:r>
           <w:rPr>
             <w:rStyle w:val="a6"/>
@@ -41854,7 +42597,7 @@
         </w:rPr>
         <w:t xml:space="preserve">. </w:t>
       </w:r>
-      <w:hyperlink r:id="rId111" w:history="1">
+      <w:hyperlink r:id="rId116" w:history="1">
         <w:r>
           <w:rPr>
             <w:rStyle w:val="a6"/>
@@ -41892,7 +42635,7 @@
         </w:rPr>
         <w:t xml:space="preserve">. </w:t>
       </w:r>
-      <w:hyperlink r:id="rId112" w:history="1">
+      <w:hyperlink r:id="rId117" w:history="1">
         <w:r>
           <w:rPr>
             <w:rStyle w:val="a6"/>
@@ -41933,7 +42676,7 @@
         </w:rPr>
         <w:t xml:space="preserve">. </w:t>
       </w:r>
-      <w:hyperlink r:id="rId113" w:history="1">
+      <w:hyperlink r:id="rId118" w:history="1">
         <w:r>
           <w:rPr>
             <w:rStyle w:val="a6"/>
@@ -42948,13 +43691,13 @@
     </w:lvl>
   </w:abstractNum>
   <w:abstractNum w:abstractNumId="11" w15:restartNumberingAfterBreak="0">
-    <w:nsid w:val="4E886FBE"/>
+    <w:nsid w:val="4BF246F5"/>
     <w:multiLevelType w:val="hybridMultilevel"/>
-    <w:tmpl w:val="135626DE"/>
-    <w:lvl w:ilvl="0" w:tplc="C88C55EE">
+    <w:tmpl w:val="09EC05D4"/>
+    <w:lvl w:ilvl="0" w:tplc="B914C6D8">
       <w:start w:val="1"/>
-      <w:numFmt w:val="decimal"/>
-      <w:lvlText w:val="%1）"/>
+      <w:numFmt w:val="upperLetter"/>
+      <w:lvlText w:val="%1."/>
       <w:lvlJc w:val="left"/>
       <w:pPr>
         <w:ind w:left="720" w:hanging="360"/>
@@ -43037,13 +43780,13 @@
     </w:lvl>
   </w:abstractNum>
   <w:abstractNum w:abstractNumId="12" w15:restartNumberingAfterBreak="0">
-    <w:nsid w:val="50493B88"/>
+    <w:nsid w:val="4E886FBE"/>
     <w:multiLevelType w:val="hybridMultilevel"/>
-    <w:tmpl w:val="7870E772"/>
-    <w:lvl w:ilvl="0" w:tplc="23D87BB0">
+    <w:tmpl w:val="135626DE"/>
+    <w:lvl w:ilvl="0" w:tplc="C88C55EE">
       <w:start w:val="1"/>
-      <w:numFmt w:val="upperLetter"/>
-      <w:lvlText w:val="%1."/>
+      <w:numFmt w:val="decimal"/>
+      <w:lvlText w:val="%1）"/>
       <w:lvlJc w:val="left"/>
       <w:pPr>
         <w:ind w:left="720" w:hanging="360"/>
@@ -43126,16 +43869,16 @@
     </w:lvl>
   </w:abstractNum>
   <w:abstractNum w:abstractNumId="13" w15:restartNumberingAfterBreak="0">
-    <w:nsid w:val="507D05A8"/>
+    <w:nsid w:val="50493B88"/>
     <w:multiLevelType w:val="hybridMultilevel"/>
-    <w:tmpl w:val="CB32E490"/>
-    <w:lvl w:ilvl="0" w:tplc="7A0A4C20">
+    <w:tmpl w:val="7870E772"/>
+    <w:lvl w:ilvl="0" w:tplc="23D87BB0">
       <w:start w:val="1"/>
-      <w:numFmt w:val="decimal"/>
+      <w:numFmt w:val="upperLetter"/>
       <w:lvlText w:val="%1."/>
       <w:lvlJc w:val="left"/>
       <w:pPr>
-        <w:ind w:left="360" w:hanging="360"/>
+        <w:ind w:left="720" w:hanging="360"/>
       </w:pPr>
       <w:rPr>
         <w:rFonts w:hint="default"/>
@@ -43147,7 +43890,7 @@
       <w:lvlText w:val="%2)"/>
       <w:lvlJc w:val="left"/>
       <w:pPr>
-        <w:ind w:left="840" w:hanging="420"/>
+        <w:ind w:left="1200" w:hanging="420"/>
       </w:pPr>
     </w:lvl>
     <w:lvl w:ilvl="2" w:tplc="0409001B" w:tentative="1">
@@ -43156,7 +43899,7 @@
       <w:lvlText w:val="%3."/>
       <w:lvlJc w:val="right"/>
       <w:pPr>
-        <w:ind w:left="1260" w:hanging="420"/>
+        <w:ind w:left="1620" w:hanging="420"/>
       </w:pPr>
     </w:lvl>
     <w:lvl w:ilvl="3" w:tplc="0409000F" w:tentative="1">
@@ -43165,7 +43908,7 @@
       <w:lvlText w:val="%4."/>
       <w:lvlJc w:val="left"/>
       <w:pPr>
-        <w:ind w:left="1680" w:hanging="420"/>
+        <w:ind w:left="2040" w:hanging="420"/>
       </w:pPr>
     </w:lvl>
     <w:lvl w:ilvl="4" w:tplc="04090019" w:tentative="1">
@@ -43174,7 +43917,7 @@
       <w:lvlText w:val="%5)"/>
       <w:lvlJc w:val="left"/>
       <w:pPr>
-        <w:ind w:left="2100" w:hanging="420"/>
+        <w:ind w:left="2460" w:hanging="420"/>
       </w:pPr>
     </w:lvl>
     <w:lvl w:ilvl="5" w:tplc="0409001B" w:tentative="1">
@@ -43183,7 +43926,7 @@
       <w:lvlText w:val="%6."/>
       <w:lvlJc w:val="right"/>
       <w:pPr>
-        <w:ind w:left="2520" w:hanging="420"/>
+        <w:ind w:left="2880" w:hanging="420"/>
       </w:pPr>
     </w:lvl>
     <w:lvl w:ilvl="6" w:tplc="0409000F" w:tentative="1">
@@ -43192,7 +43935,7 @@
       <w:lvlText w:val="%7."/>
       <w:lvlJc w:val="left"/>
       <w:pPr>
-        <w:ind w:left="2940" w:hanging="420"/>
+        <w:ind w:left="3300" w:hanging="420"/>
       </w:pPr>
     </w:lvl>
     <w:lvl w:ilvl="7" w:tplc="04090019" w:tentative="1">
@@ -43201,7 +43944,7 @@
       <w:lvlText w:val="%8)"/>
       <w:lvlJc w:val="left"/>
       <w:pPr>
-        <w:ind w:left="3360" w:hanging="420"/>
+        <w:ind w:left="3720" w:hanging="420"/>
       </w:pPr>
     </w:lvl>
     <w:lvl w:ilvl="8" w:tplc="0409001B" w:tentative="1">
@@ -43210,15 +43953,15 @@
       <w:lvlText w:val="%9."/>
       <w:lvlJc w:val="right"/>
       <w:pPr>
-        <w:ind w:left="3780" w:hanging="420"/>
+        <w:ind w:left="4140" w:hanging="420"/>
       </w:pPr>
     </w:lvl>
   </w:abstractNum>
   <w:abstractNum w:abstractNumId="14" w15:restartNumberingAfterBreak="0">
-    <w:nsid w:val="52B70A32"/>
+    <w:nsid w:val="507D05A8"/>
     <w:multiLevelType w:val="hybridMultilevel"/>
-    <w:tmpl w:val="9DAC697E"/>
-    <w:lvl w:ilvl="0" w:tplc="EEC0E3EE">
+    <w:tmpl w:val="CB32E490"/>
+    <w:lvl w:ilvl="0" w:tplc="7A0A4C20">
       <w:start w:val="1"/>
       <w:numFmt w:val="decimal"/>
       <w:lvlText w:val="%1."/>
@@ -43304,16 +44047,16 @@
     </w:lvl>
   </w:abstractNum>
   <w:abstractNum w:abstractNumId="15" w15:restartNumberingAfterBreak="0">
-    <w:nsid w:val="535D4DFC"/>
+    <w:nsid w:val="51254E9B"/>
     <w:multiLevelType w:val="hybridMultilevel"/>
-    <w:tmpl w:val="4D2C0E9C"/>
-    <w:lvl w:ilvl="0" w:tplc="82C06B50">
+    <w:tmpl w:val="A656A4A8"/>
+    <w:lvl w:ilvl="0" w:tplc="2182FD5E">
       <w:start w:val="1"/>
       <w:numFmt w:val="upperLetter"/>
       <w:lvlText w:val="%1."/>
       <w:lvlJc w:val="left"/>
       <w:pPr>
-        <w:ind w:left="720" w:hanging="360"/>
+        <w:ind w:left="717" w:hanging="360"/>
       </w:pPr>
       <w:rPr>
         <w:rFonts w:hint="default"/>
@@ -43325,7 +44068,7 @@
       <w:lvlText w:val="%2)"/>
       <w:lvlJc w:val="left"/>
       <w:pPr>
-        <w:ind w:left="1200" w:hanging="420"/>
+        <w:ind w:left="1197" w:hanging="420"/>
       </w:pPr>
     </w:lvl>
     <w:lvl w:ilvl="2" w:tplc="0409001B" w:tentative="1">
@@ -43334,7 +44077,7 @@
       <w:lvlText w:val="%3."/>
       <w:lvlJc w:val="right"/>
       <w:pPr>
-        <w:ind w:left="1620" w:hanging="420"/>
+        <w:ind w:left="1617" w:hanging="420"/>
       </w:pPr>
     </w:lvl>
     <w:lvl w:ilvl="3" w:tplc="0409000F" w:tentative="1">
@@ -43343,7 +44086,7 @@
       <w:lvlText w:val="%4."/>
       <w:lvlJc w:val="left"/>
       <w:pPr>
-        <w:ind w:left="2040" w:hanging="420"/>
+        <w:ind w:left="2037" w:hanging="420"/>
       </w:pPr>
     </w:lvl>
     <w:lvl w:ilvl="4" w:tplc="04090019" w:tentative="1">
@@ -43352,7 +44095,7 @@
       <w:lvlText w:val="%5)"/>
       <w:lvlJc w:val="left"/>
       <w:pPr>
-        <w:ind w:left="2460" w:hanging="420"/>
+        <w:ind w:left="2457" w:hanging="420"/>
       </w:pPr>
     </w:lvl>
     <w:lvl w:ilvl="5" w:tplc="0409001B" w:tentative="1">
@@ -43361,7 +44104,7 @@
       <w:lvlText w:val="%6."/>
       <w:lvlJc w:val="right"/>
       <w:pPr>
-        <w:ind w:left="2880" w:hanging="420"/>
+        <w:ind w:left="2877" w:hanging="420"/>
       </w:pPr>
     </w:lvl>
     <w:lvl w:ilvl="6" w:tplc="0409000F" w:tentative="1">
@@ -43370,7 +44113,7 @@
       <w:lvlText w:val="%7."/>
       <w:lvlJc w:val="left"/>
       <w:pPr>
-        <w:ind w:left="3300" w:hanging="420"/>
+        <w:ind w:left="3297" w:hanging="420"/>
       </w:pPr>
     </w:lvl>
     <w:lvl w:ilvl="7" w:tplc="04090019" w:tentative="1">
@@ -43379,7 +44122,7 @@
       <w:lvlText w:val="%8)"/>
       <w:lvlJc w:val="left"/>
       <w:pPr>
-        <w:ind w:left="3720" w:hanging="420"/>
+        <w:ind w:left="3717" w:hanging="420"/>
       </w:pPr>
     </w:lvl>
     <w:lvl w:ilvl="8" w:tplc="0409001B" w:tentative="1">
@@ -43388,21 +44131,21 @@
       <w:lvlText w:val="%9."/>
       <w:lvlJc w:val="right"/>
       <w:pPr>
-        <w:ind w:left="4140" w:hanging="420"/>
+        <w:ind w:left="4137" w:hanging="420"/>
       </w:pPr>
     </w:lvl>
   </w:abstractNum>
   <w:abstractNum w:abstractNumId="16" w15:restartNumberingAfterBreak="0">
-    <w:nsid w:val="54906E80"/>
+    <w:nsid w:val="52B70A32"/>
     <w:multiLevelType w:val="hybridMultilevel"/>
-    <w:tmpl w:val="56F2DE2A"/>
-    <w:lvl w:ilvl="0" w:tplc="7D84D90C">
+    <w:tmpl w:val="9DAC697E"/>
+    <w:lvl w:ilvl="0" w:tplc="EEC0E3EE">
       <w:start w:val="1"/>
-      <w:numFmt w:val="upperLetter"/>
+      <w:numFmt w:val="decimal"/>
       <w:lvlText w:val="%1."/>
       <w:lvlJc w:val="left"/>
       <w:pPr>
-        <w:ind w:left="720" w:hanging="360"/>
+        <w:ind w:left="360" w:hanging="360"/>
       </w:pPr>
       <w:rPr>
         <w:rFonts w:hint="default"/>
@@ -43414,7 +44157,7 @@
       <w:lvlText w:val="%2)"/>
       <w:lvlJc w:val="left"/>
       <w:pPr>
-        <w:ind w:left="1200" w:hanging="420"/>
+        <w:ind w:left="840" w:hanging="420"/>
       </w:pPr>
     </w:lvl>
     <w:lvl w:ilvl="2" w:tplc="0409001B" w:tentative="1">
@@ -43423,7 +44166,7 @@
       <w:lvlText w:val="%3."/>
       <w:lvlJc w:val="right"/>
       <w:pPr>
-        <w:ind w:left="1620" w:hanging="420"/>
+        <w:ind w:left="1260" w:hanging="420"/>
       </w:pPr>
     </w:lvl>
     <w:lvl w:ilvl="3" w:tplc="0409000F" w:tentative="1">
@@ -43432,7 +44175,7 @@
       <w:lvlText w:val="%4."/>
       <w:lvlJc w:val="left"/>
       <w:pPr>
-        <w:ind w:left="2040" w:hanging="420"/>
+        <w:ind w:left="1680" w:hanging="420"/>
       </w:pPr>
     </w:lvl>
     <w:lvl w:ilvl="4" w:tplc="04090019" w:tentative="1">
@@ -43441,7 +44184,7 @@
       <w:lvlText w:val="%5)"/>
       <w:lvlJc w:val="left"/>
       <w:pPr>
-        <w:ind w:left="2460" w:hanging="420"/>
+        <w:ind w:left="2100" w:hanging="420"/>
       </w:pPr>
     </w:lvl>
     <w:lvl w:ilvl="5" w:tplc="0409001B" w:tentative="1">
@@ -43450,7 +44193,7 @@
       <w:lvlText w:val="%6."/>
       <w:lvlJc w:val="right"/>
       <w:pPr>
-        <w:ind w:left="2880" w:hanging="420"/>
+        <w:ind w:left="2520" w:hanging="420"/>
       </w:pPr>
     </w:lvl>
     <w:lvl w:ilvl="6" w:tplc="0409000F" w:tentative="1">
@@ -43459,7 +44202,7 @@
       <w:lvlText w:val="%7."/>
       <w:lvlJc w:val="left"/>
       <w:pPr>
-        <w:ind w:left="3300" w:hanging="420"/>
+        <w:ind w:left="2940" w:hanging="420"/>
       </w:pPr>
     </w:lvl>
     <w:lvl w:ilvl="7" w:tplc="04090019" w:tentative="1">
@@ -43468,7 +44211,7 @@
       <w:lvlText w:val="%8)"/>
       <w:lvlJc w:val="left"/>
       <w:pPr>
-        <w:ind w:left="3720" w:hanging="420"/>
+        <w:ind w:left="3360" w:hanging="420"/>
       </w:pPr>
     </w:lvl>
     <w:lvl w:ilvl="8" w:tplc="0409001B" w:tentative="1">
@@ -43477,11 +44220,189 @@
       <w:lvlText w:val="%9."/>
       <w:lvlJc w:val="right"/>
       <w:pPr>
-        <w:ind w:left="4140" w:hanging="420"/>
+        <w:ind w:left="3780" w:hanging="420"/>
       </w:pPr>
     </w:lvl>
   </w:abstractNum>
   <w:abstractNum w:abstractNumId="17" w15:restartNumberingAfterBreak="0">
+    <w:nsid w:val="535D4DFC"/>
+    <w:multiLevelType w:val="hybridMultilevel"/>
+    <w:tmpl w:val="4D2C0E9C"/>
+    <w:lvl w:ilvl="0" w:tplc="82C06B50">
+      <w:start w:val="1"/>
+      <w:numFmt w:val="upperLetter"/>
+      <w:lvlText w:val="%1."/>
+      <w:lvlJc w:val="left"/>
+      <w:pPr>
+        <w:ind w:left="720" w:hanging="360"/>
+      </w:pPr>
+      <w:rPr>
+        <w:rFonts w:hint="default"/>
+      </w:rPr>
+    </w:lvl>
+    <w:lvl w:ilvl="1" w:tplc="04090019" w:tentative="1">
+      <w:start w:val="1"/>
+      <w:numFmt w:val="lowerLetter"/>
+      <w:lvlText w:val="%2)"/>
+      <w:lvlJc w:val="left"/>
+      <w:pPr>
+        <w:ind w:left="1200" w:hanging="420"/>
+      </w:pPr>
+    </w:lvl>
+    <w:lvl w:ilvl="2" w:tplc="0409001B" w:tentative="1">
+      <w:start w:val="1"/>
+      <w:numFmt w:val="lowerRoman"/>
+      <w:lvlText w:val="%3."/>
+      <w:lvlJc w:val="right"/>
+      <w:pPr>
+        <w:ind w:left="1620" w:hanging="420"/>
+      </w:pPr>
+    </w:lvl>
+    <w:lvl w:ilvl="3" w:tplc="0409000F" w:tentative="1">
+      <w:start w:val="1"/>
+      <w:numFmt w:val="decimal"/>
+      <w:lvlText w:val="%4."/>
+      <w:lvlJc w:val="left"/>
+      <w:pPr>
+        <w:ind w:left="2040" w:hanging="420"/>
+      </w:pPr>
+    </w:lvl>
+    <w:lvl w:ilvl="4" w:tplc="04090019" w:tentative="1">
+      <w:start w:val="1"/>
+      <w:numFmt w:val="lowerLetter"/>
+      <w:lvlText w:val="%5)"/>
+      <w:lvlJc w:val="left"/>
+      <w:pPr>
+        <w:ind w:left="2460" w:hanging="420"/>
+      </w:pPr>
+    </w:lvl>
+    <w:lvl w:ilvl="5" w:tplc="0409001B" w:tentative="1">
+      <w:start w:val="1"/>
+      <w:numFmt w:val="lowerRoman"/>
+      <w:lvlText w:val="%6."/>
+      <w:lvlJc w:val="right"/>
+      <w:pPr>
+        <w:ind w:left="2880" w:hanging="420"/>
+      </w:pPr>
+    </w:lvl>
+    <w:lvl w:ilvl="6" w:tplc="0409000F" w:tentative="1">
+      <w:start w:val="1"/>
+      <w:numFmt w:val="decimal"/>
+      <w:lvlText w:val="%7."/>
+      <w:lvlJc w:val="left"/>
+      <w:pPr>
+        <w:ind w:left="3300" w:hanging="420"/>
+      </w:pPr>
+    </w:lvl>
+    <w:lvl w:ilvl="7" w:tplc="04090019" w:tentative="1">
+      <w:start w:val="1"/>
+      <w:numFmt w:val="lowerLetter"/>
+      <w:lvlText w:val="%8)"/>
+      <w:lvlJc w:val="left"/>
+      <w:pPr>
+        <w:ind w:left="3720" w:hanging="420"/>
+      </w:pPr>
+    </w:lvl>
+    <w:lvl w:ilvl="8" w:tplc="0409001B" w:tentative="1">
+      <w:start w:val="1"/>
+      <w:numFmt w:val="lowerRoman"/>
+      <w:lvlText w:val="%9."/>
+      <w:lvlJc w:val="right"/>
+      <w:pPr>
+        <w:ind w:left="4140" w:hanging="420"/>
+      </w:pPr>
+    </w:lvl>
+  </w:abstractNum>
+  <w:abstractNum w:abstractNumId="18" w15:restartNumberingAfterBreak="0">
+    <w:nsid w:val="54906E80"/>
+    <w:multiLevelType w:val="hybridMultilevel"/>
+    <w:tmpl w:val="56F2DE2A"/>
+    <w:lvl w:ilvl="0" w:tplc="7D84D90C">
+      <w:start w:val="1"/>
+      <w:numFmt w:val="upperLetter"/>
+      <w:lvlText w:val="%1."/>
+      <w:lvlJc w:val="left"/>
+      <w:pPr>
+        <w:ind w:left="720" w:hanging="360"/>
+      </w:pPr>
+      <w:rPr>
+        <w:rFonts w:hint="default"/>
+      </w:rPr>
+    </w:lvl>
+    <w:lvl w:ilvl="1" w:tplc="04090019" w:tentative="1">
+      <w:start w:val="1"/>
+      <w:numFmt w:val="lowerLetter"/>
+      <w:lvlText w:val="%2)"/>
+      <w:lvlJc w:val="left"/>
+      <w:pPr>
+        <w:ind w:left="1200" w:hanging="420"/>
+      </w:pPr>
+    </w:lvl>
+    <w:lvl w:ilvl="2" w:tplc="0409001B" w:tentative="1">
+      <w:start w:val="1"/>
+      <w:numFmt w:val="lowerRoman"/>
+      <w:lvlText w:val="%3."/>
+      <w:lvlJc w:val="right"/>
+      <w:pPr>
+        <w:ind w:left="1620" w:hanging="420"/>
+      </w:pPr>
+    </w:lvl>
+    <w:lvl w:ilvl="3" w:tplc="0409000F" w:tentative="1">
+      <w:start w:val="1"/>
+      <w:numFmt w:val="decimal"/>
+      <w:lvlText w:val="%4."/>
+      <w:lvlJc w:val="left"/>
+      <w:pPr>
+        <w:ind w:left="2040" w:hanging="420"/>
+      </w:pPr>
+    </w:lvl>
+    <w:lvl w:ilvl="4" w:tplc="04090019" w:tentative="1">
+      <w:start w:val="1"/>
+      <w:numFmt w:val="lowerLetter"/>
+      <w:lvlText w:val="%5)"/>
+      <w:lvlJc w:val="left"/>
+      <w:pPr>
+        <w:ind w:left="2460" w:hanging="420"/>
+      </w:pPr>
+    </w:lvl>
+    <w:lvl w:ilvl="5" w:tplc="0409001B" w:tentative="1">
+      <w:start w:val="1"/>
+      <w:numFmt w:val="lowerRoman"/>
+      <w:lvlText w:val="%6."/>
+      <w:lvlJc w:val="right"/>
+      <w:pPr>
+        <w:ind w:left="2880" w:hanging="420"/>
+      </w:pPr>
+    </w:lvl>
+    <w:lvl w:ilvl="6" w:tplc="0409000F" w:tentative="1">
+      <w:start w:val="1"/>
+      <w:numFmt w:val="decimal"/>
+      <w:lvlText w:val="%7."/>
+      <w:lvlJc w:val="left"/>
+      <w:pPr>
+        <w:ind w:left="3300" w:hanging="420"/>
+      </w:pPr>
+    </w:lvl>
+    <w:lvl w:ilvl="7" w:tplc="04090019" w:tentative="1">
+      <w:start w:val="1"/>
+      <w:numFmt w:val="lowerLetter"/>
+      <w:lvlText w:val="%8)"/>
+      <w:lvlJc w:val="left"/>
+      <w:pPr>
+        <w:ind w:left="3720" w:hanging="420"/>
+      </w:pPr>
+    </w:lvl>
+    <w:lvl w:ilvl="8" w:tplc="0409001B" w:tentative="1">
+      <w:start w:val="1"/>
+      <w:numFmt w:val="lowerRoman"/>
+      <w:lvlText w:val="%9."/>
+      <w:lvlJc w:val="right"/>
+      <w:pPr>
+        <w:ind w:left="4140" w:hanging="420"/>
+      </w:pPr>
+    </w:lvl>
+  </w:abstractNum>
+  <w:abstractNum w:abstractNumId="19" w15:restartNumberingAfterBreak="0">
     <w:nsid w:val="60323A67"/>
     <w:multiLevelType w:val="hybridMultilevel"/>
     <w:tmpl w:val="98B6F7AC"/>
@@ -43624,7 +44545,7 @@
       </w:pPr>
     </w:lvl>
   </w:abstractNum>
-  <w:abstractNum w:abstractNumId="18" w15:restartNumberingAfterBreak="0">
+  <w:abstractNum w:abstractNumId="20" w15:restartNumberingAfterBreak="0">
     <w:nsid w:val="60F67EFB"/>
     <w:multiLevelType w:val="hybridMultilevel"/>
     <w:tmpl w:val="69CE86D8"/>
@@ -43713,7 +44634,7 @@
       </w:pPr>
     </w:lvl>
   </w:abstractNum>
-  <w:abstractNum w:abstractNumId="19" w15:restartNumberingAfterBreak="0">
+  <w:abstractNum w:abstractNumId="21" w15:restartNumberingAfterBreak="0">
     <w:nsid w:val="6AB732AB"/>
     <w:multiLevelType w:val="hybridMultilevel"/>
     <w:tmpl w:val="129A1DEC"/>
@@ -43802,11 +44723,11 @@
       </w:pPr>
     </w:lvl>
   </w:abstractNum>
-  <w:abstractNum w:abstractNumId="20" w15:restartNumberingAfterBreak="0">
-    <w:nsid w:val="75020D67"/>
+  <w:abstractNum w:abstractNumId="22" w15:restartNumberingAfterBreak="0">
+    <w:nsid w:val="6BAF6780"/>
     <w:multiLevelType w:val="hybridMultilevel"/>
-    <w:tmpl w:val="1A64E9DA"/>
-    <w:lvl w:ilvl="0" w:tplc="62049DAA">
+    <w:tmpl w:val="2E0A851E"/>
+    <w:lvl w:ilvl="0" w:tplc="6E064EC4">
       <w:start w:val="1"/>
       <w:numFmt w:val="upperLetter"/>
       <w:lvlText w:val="%1."/>
@@ -43891,14 +44812,103 @@
       </w:pPr>
     </w:lvl>
   </w:abstractNum>
+  <w:abstractNum w:abstractNumId="23" w15:restartNumberingAfterBreak="0">
+    <w:nsid w:val="75020D67"/>
+    <w:multiLevelType w:val="hybridMultilevel"/>
+    <w:tmpl w:val="1A64E9DA"/>
+    <w:lvl w:ilvl="0" w:tplc="62049DAA">
+      <w:start w:val="1"/>
+      <w:numFmt w:val="upperLetter"/>
+      <w:lvlText w:val="%1."/>
+      <w:lvlJc w:val="left"/>
+      <w:pPr>
+        <w:ind w:left="720" w:hanging="360"/>
+      </w:pPr>
+      <w:rPr>
+        <w:rFonts w:hint="default"/>
+      </w:rPr>
+    </w:lvl>
+    <w:lvl w:ilvl="1" w:tplc="04090019" w:tentative="1">
+      <w:start w:val="1"/>
+      <w:numFmt w:val="lowerLetter"/>
+      <w:lvlText w:val="%2)"/>
+      <w:lvlJc w:val="left"/>
+      <w:pPr>
+        <w:ind w:left="1200" w:hanging="420"/>
+      </w:pPr>
+    </w:lvl>
+    <w:lvl w:ilvl="2" w:tplc="0409001B" w:tentative="1">
+      <w:start w:val="1"/>
+      <w:numFmt w:val="lowerRoman"/>
+      <w:lvlText w:val="%3."/>
+      <w:lvlJc w:val="right"/>
+      <w:pPr>
+        <w:ind w:left="1620" w:hanging="420"/>
+      </w:pPr>
+    </w:lvl>
+    <w:lvl w:ilvl="3" w:tplc="0409000F" w:tentative="1">
+      <w:start w:val="1"/>
+      <w:numFmt w:val="decimal"/>
+      <w:lvlText w:val="%4."/>
+      <w:lvlJc w:val="left"/>
+      <w:pPr>
+        <w:ind w:left="2040" w:hanging="420"/>
+      </w:pPr>
+    </w:lvl>
+    <w:lvl w:ilvl="4" w:tplc="04090019" w:tentative="1">
+      <w:start w:val="1"/>
+      <w:numFmt w:val="lowerLetter"/>
+      <w:lvlText w:val="%5)"/>
+      <w:lvlJc w:val="left"/>
+      <w:pPr>
+        <w:ind w:left="2460" w:hanging="420"/>
+      </w:pPr>
+    </w:lvl>
+    <w:lvl w:ilvl="5" w:tplc="0409001B" w:tentative="1">
+      <w:start w:val="1"/>
+      <w:numFmt w:val="lowerRoman"/>
+      <w:lvlText w:val="%6."/>
+      <w:lvlJc w:val="right"/>
+      <w:pPr>
+        <w:ind w:left="2880" w:hanging="420"/>
+      </w:pPr>
+    </w:lvl>
+    <w:lvl w:ilvl="6" w:tplc="0409000F" w:tentative="1">
+      <w:start w:val="1"/>
+      <w:numFmt w:val="decimal"/>
+      <w:lvlText w:val="%7."/>
+      <w:lvlJc w:val="left"/>
+      <w:pPr>
+        <w:ind w:left="3300" w:hanging="420"/>
+      </w:pPr>
+    </w:lvl>
+    <w:lvl w:ilvl="7" w:tplc="04090019" w:tentative="1">
+      <w:start w:val="1"/>
+      <w:numFmt w:val="lowerLetter"/>
+      <w:lvlText w:val="%8)"/>
+      <w:lvlJc w:val="left"/>
+      <w:pPr>
+        <w:ind w:left="3720" w:hanging="420"/>
+      </w:pPr>
+    </w:lvl>
+    <w:lvl w:ilvl="8" w:tplc="0409001B" w:tentative="1">
+      <w:start w:val="1"/>
+      <w:numFmt w:val="lowerRoman"/>
+      <w:lvlText w:val="%9."/>
+      <w:lvlJc w:val="right"/>
+      <w:pPr>
+        <w:ind w:left="4140" w:hanging="420"/>
+      </w:pPr>
+    </w:lvl>
+  </w:abstractNum>
   <w:num w:numId="1">
-    <w:abstractNumId w:val="17"/>
+    <w:abstractNumId w:val="19"/>
   </w:num>
   <w:num w:numId="2">
     <w:abstractNumId w:val="0"/>
   </w:num>
   <w:num w:numId="3">
-    <w:abstractNumId w:val="14"/>
+    <w:abstractNumId w:val="16"/>
   </w:num>
   <w:num w:numId="4">
     <w:abstractNumId w:val="2"/>
@@ -43907,10 +44917,10 @@
     <w:abstractNumId w:val="8"/>
   </w:num>
   <w:num w:numId="6">
-    <w:abstractNumId w:val="11"/>
+    <w:abstractNumId w:val="12"/>
   </w:num>
   <w:num w:numId="7">
-    <w:abstractNumId w:val="17"/>
+    <w:abstractNumId w:val="19"/>
     <w:lvlOverride w:ilvl="0">
       <w:startOverride w:val="1"/>
     </w:lvlOverride>
@@ -43919,22 +44929,22 @@
     <w:abstractNumId w:val="9"/>
   </w:num>
   <w:num w:numId="9">
-    <w:abstractNumId w:val="17"/>
+    <w:abstractNumId w:val="19"/>
     <w:lvlOverride w:ilvl="0">
       <w:startOverride w:val="1"/>
     </w:lvlOverride>
   </w:num>
   <w:num w:numId="10">
-    <w:abstractNumId w:val="18"/>
+    <w:abstractNumId w:val="20"/>
   </w:num>
   <w:num w:numId="11">
-    <w:abstractNumId w:val="13"/>
+    <w:abstractNumId w:val="14"/>
   </w:num>
   <w:num w:numId="12">
-    <w:abstractNumId w:val="20"/>
+    <w:abstractNumId w:val="23"/>
   </w:num>
   <w:num w:numId="13">
-    <w:abstractNumId w:val="17"/>
+    <w:abstractNumId w:val="19"/>
     <w:lvlOverride w:ilvl="0">
       <w:startOverride w:val="1"/>
     </w:lvlOverride>
@@ -43946,34 +44956,34 @@
     <w:abstractNumId w:val="1"/>
   </w:num>
   <w:num w:numId="16">
-    <w:abstractNumId w:val="17"/>
+    <w:abstractNumId w:val="19"/>
     <w:lvlOverride w:ilvl="0">
       <w:startOverride w:val="1"/>
     </w:lvlOverride>
   </w:num>
   <w:num w:numId="17">
-    <w:abstractNumId w:val="17"/>
+    <w:abstractNumId w:val="19"/>
     <w:lvlOverride w:ilvl="0">
       <w:startOverride w:val="1"/>
     </w:lvlOverride>
   </w:num>
   <w:num w:numId="18">
-    <w:abstractNumId w:val="19"/>
+    <w:abstractNumId w:val="21"/>
   </w:num>
   <w:num w:numId="19">
     <w:abstractNumId w:val="5"/>
   </w:num>
   <w:num w:numId="20">
-    <w:abstractNumId w:val="16"/>
+    <w:abstractNumId w:val="18"/>
   </w:num>
   <w:num w:numId="21">
     <w:abstractNumId w:val="3"/>
   </w:num>
   <w:num w:numId="22">
-    <w:abstractNumId w:val="12"/>
+    <w:abstractNumId w:val="13"/>
   </w:num>
   <w:num w:numId="23">
-    <w:abstractNumId w:val="15"/>
+    <w:abstractNumId w:val="17"/>
   </w:num>
   <w:num w:numId="24">
     <w:abstractNumId w:val="4"/>
@@ -43983,6 +44993,15 @@
   </w:num>
   <w:num w:numId="26">
     <w:abstractNumId w:val="7"/>
+  </w:num>
+  <w:num w:numId="27">
+    <w:abstractNumId w:val="15"/>
+  </w:num>
+  <w:num w:numId="28">
+    <w:abstractNumId w:val="11"/>
+  </w:num>
+  <w:num w:numId="29">
+    <w:abstractNumId w:val="22"/>
   </w:num>
 </w:numbering>
 </file>

</xml_diff>

<commit_message>
Add data structure 02
</commit_message>
<xml_diff>
--- a/Kernel.docx
+++ b/Kernel.docx
@@ -928,11 +928,9 @@
         </w:rPr>
         <w:t>作为</w:t>
       </w:r>
-      <w:proofErr w:type="gramStart"/>
       <w:r>
         <w:t>多进程</w:t>
       </w:r>
-      <w:proofErr w:type="gramEnd"/>
       <w:r>
         <w:rPr>
           <w:rFonts w:hint="eastAsia"/>
@@ -1012,7 +1010,6 @@
         </w:rPr>
         <w:t>；</w:t>
       </w:r>
-      <w:proofErr w:type="gramStart"/>
       <w:r>
         <w:rPr>
           <w:rFonts w:hint="eastAsia"/>
@@ -1020,11 +1017,7 @@
         <w:t>用户</w:t>
       </w:r>
       <w:r>
-        <w:t>态仅执行</w:t>
-      </w:r>
-      <w:proofErr w:type="gramEnd"/>
-      <w:r>
-        <w:t>普通的用户程序，</w:t>
+        <w:t>态仅执行普通的用户程序，</w:t>
       </w:r>
       <w:r>
         <w:rPr>
@@ -1357,14 +1350,12 @@
             <w:tcW w:w="5040" w:type="dxa"/>
           </w:tcPr>
           <w:p>
-            <w:proofErr w:type="gramStart"/>
             <w:r>
               <w:rPr>
                 <w:rFonts w:hint="eastAsia"/>
               </w:rPr>
               <w:t>块设备</w:t>
             </w:r>
-            <w:proofErr w:type="gramEnd"/>
             <w:r>
               <w:t>IO</w:t>
             </w:r>
@@ -2866,14 +2857,12 @@
       <w:r>
         <w:t>进程的系统调用：</w:t>
       </w:r>
-      <w:proofErr w:type="gramStart"/>
       <w:r>
         <w:rPr>
           <w:rFonts w:hint="eastAsia"/>
         </w:rPr>
         <w:t>clone(</w:t>
       </w:r>
-      <w:proofErr w:type="gramEnd"/>
       <w:r>
         <w:t>SIGCHLD, 0</w:t>
       </w:r>
@@ -3000,13 +2989,8 @@
         </w:rPr>
         <w:t>、</w:t>
       </w:r>
-      <w:proofErr w:type="gramStart"/>
-      <w:r>
-        <w:t>块设备</w:t>
-      </w:r>
-      <w:proofErr w:type="gramEnd"/>
-      <w:r>
-        <w:t>文件</w:t>
+      <w:r>
+        <w:t>块设备文件</w:t>
       </w:r>
       <w:r>
         <w:rPr>
@@ -3261,14 +3245,12 @@
               <w:ind w:firstLineChars="0" w:firstLine="0"/>
               <w:jc w:val="center"/>
             </w:pPr>
-            <w:proofErr w:type="gramStart"/>
             <w:r>
               <w:rPr>
                 <w:rFonts w:hint="eastAsia"/>
               </w:rPr>
               <w:t>层名</w:t>
             </w:r>
-            <w:proofErr w:type="gramEnd"/>
           </w:p>
         </w:tc>
         <w:tc>
@@ -3711,21 +3693,10 @@
               <w:rPr>
                 <w:rFonts w:hint="eastAsia"/>
               </w:rPr>
-              <w:t>对用户</w:t>
-            </w:r>
-            <w:proofErr w:type="gramStart"/>
-            <w:r>
-              <w:rPr>
-                <w:rFonts w:hint="eastAsia"/>
-              </w:rPr>
-              <w:t>态</w:t>
-            </w:r>
-            <w:r>
-              <w:t>提供</w:t>
-            </w:r>
-            <w:proofErr w:type="gramEnd"/>
-            <w:r>
-              <w:t>统一</w:t>
+              <w:t>对用户态</w:t>
+            </w:r>
+            <w:r>
+              <w:t>提供统一</w:t>
             </w:r>
             <w:r>
               <w:rPr>
@@ -3858,11 +3829,7 @@
               <w:t>基于通用</w:t>
             </w:r>
             <w:r>
-              <w:t>的</w:t>
-            </w:r>
-            <w:proofErr w:type="gramStart"/>
-            <w:r>
-              <w:t>块层</w:t>
+              <w:t>的块层</w:t>
             </w:r>
             <w:r>
               <w:rPr>
@@ -3870,7 +3837,6 @@
               </w:rPr>
               <w:t>资源</w:t>
             </w:r>
-            <w:proofErr w:type="gramEnd"/>
             <w:r>
               <w:t>访问接口</w:t>
             </w:r>
@@ -3883,7 +3849,6 @@
             <w:r>
               <w:t>文件和</w:t>
             </w:r>
-            <w:proofErr w:type="gramStart"/>
             <w:r>
               <w:rPr>
                 <w:rFonts w:hint="eastAsia"/>
@@ -3898,14 +3863,7 @@
               <w:rPr>
                 <w:rFonts w:hint="eastAsia"/>
               </w:rPr>
-              <w:t>的</w:t>
-            </w:r>
-            <w:proofErr w:type="gramEnd"/>
-            <w:r>
-              <w:rPr>
-                <w:rFonts w:hint="eastAsia"/>
-              </w:rPr>
-              <w:t>映射</w:t>
+              <w:t>的映射</w:t>
             </w:r>
             <w:r>
               <w:t>存储关系，</w:t>
@@ -3992,14 +3950,12 @@
               <w:pStyle w:val="a0"/>
               <w:ind w:firstLineChars="0" w:firstLine="0"/>
             </w:pPr>
-            <w:proofErr w:type="gramStart"/>
             <w:r>
               <w:rPr>
                 <w:rFonts w:hint="eastAsia"/>
               </w:rPr>
               <w:t>块层</w:t>
             </w:r>
-            <w:proofErr w:type="gramEnd"/>
             <w:r>
               <w:rPr>
                 <w:rFonts w:hint="eastAsia"/>
@@ -4752,14 +4708,12 @@
               </w:rPr>
               <w:t>2^N</w:t>
             </w:r>
-            <w:proofErr w:type="gramStart"/>
             <w:r>
               <w:rPr>
                 <w:rFonts w:hint="eastAsia"/>
               </w:rPr>
               <w:t>倍</w:t>
             </w:r>
-            <w:proofErr w:type="gramEnd"/>
           </w:p>
         </w:tc>
       </w:tr>
@@ -5019,19 +4973,11 @@
         <w:rPr>
           <w:rFonts w:hint="eastAsia"/>
         </w:rPr>
-        <w:t>逻辑</w:t>
-      </w:r>
-      <w:proofErr w:type="gramStart"/>
-      <w:r>
-        <w:rPr>
-          <w:rFonts w:hint="eastAsia"/>
-        </w:rPr>
-        <w:t>块</w:t>
+        <w:t>逻辑块</w:t>
       </w:r>
       <w:r>
         <w:t>资源</w:t>
       </w:r>
-      <w:proofErr w:type="gramEnd"/>
       <w:r>
         <w:rPr>
           <w:rFonts w:hint="eastAsia"/>
@@ -5205,15 +5151,7 @@
         <w:t>这时候</w:t>
       </w:r>
       <w:r>
-        <w:t>需要新的物理</w:t>
-      </w:r>
-      <w:proofErr w:type="gramStart"/>
-      <w:r>
-        <w:t>块支持</w:t>
-      </w:r>
-      <w:proofErr w:type="gramEnd"/>
-      <w:r>
-        <w:t>新增内容，</w:t>
+        <w:t>需要新的物理块支持新增内容，</w:t>
       </w:r>
       <w:r>
         <w:rPr>
@@ -5781,14 +5719,12 @@
               </w:rPr>
               <w:t>2^N</w:t>
             </w:r>
-            <w:proofErr w:type="gramStart"/>
             <w:r>
               <w:rPr>
                 <w:rFonts w:hint="eastAsia"/>
               </w:rPr>
               <w:t>倍</w:t>
             </w:r>
-            <w:proofErr w:type="gramEnd"/>
           </w:p>
         </w:tc>
       </w:tr>
@@ -6239,15 +6175,7 @@
         <w:t>即</w:t>
       </w:r>
       <w:r>
-        <w:t>既可以将多个物理磁盘构成</w:t>
-      </w:r>
-      <w:proofErr w:type="gramStart"/>
-      <w:r>
-        <w:t>一</w:t>
-      </w:r>
-      <w:proofErr w:type="gramEnd"/>
-      <w:r>
-        <w:t>整个地址连续的逻辑卷，也可以将</w:t>
+        <w:t>既可以将多个物理磁盘构成一整个地址连续的逻辑卷，也可以将</w:t>
       </w:r>
       <w:r>
         <w:rPr>
@@ -6592,16 +6520,8 @@
         <w:rPr>
           <w:rFonts w:hint="eastAsia"/>
         </w:rPr>
-        <w:t>逻辑</w:t>
-      </w:r>
-      <w:proofErr w:type="gramStart"/>
-      <w:r>
-        <w:rPr>
-          <w:rFonts w:hint="eastAsia"/>
-        </w:rPr>
-        <w:t>卷管理</w:t>
-      </w:r>
-      <w:proofErr w:type="gramEnd"/>
+        <w:t>逻辑卷管理</w:t>
+      </w:r>
       <w:r>
         <w:rPr>
           <w:rFonts w:hint="eastAsia"/>
@@ -6801,15 +6721,7 @@
         <w:t>没有</w:t>
       </w:r>
       <w:r>
-        <w:t>对坏块处理，可能导致</w:t>
-      </w:r>
-      <w:proofErr w:type="gramStart"/>
-      <w:r>
-        <w:t>上层在</w:t>
-      </w:r>
-      <w:proofErr w:type="gramEnd"/>
-      <w:r>
-        <w:t>坏块写入时失败。</w:t>
+        <w:t>对坏块处理，可能导致上层在坏块写入时失败。</w:t>
       </w:r>
     </w:p>
     <w:p>
@@ -7179,80 +7091,64 @@
         <w:rPr>
           <w:rFonts w:hint="eastAsia"/>
         </w:rPr>
-        <w:t>原擦除</w:t>
-      </w:r>
-      <w:proofErr w:type="gramStart"/>
-      <w:r>
-        <w:rPr>
-          <w:rFonts w:hint="eastAsia"/>
-        </w:rPr>
+        <w:t>原擦除计数</w:t>
+      </w:r>
+      <w:r>
+        <w:t>低</w:t>
+      </w:r>
+      <w:r>
+        <w:rPr>
+          <w:rFonts w:hint="eastAsia"/>
+        </w:rPr>
+        <w:t>的物理块</w:t>
+      </w:r>
+      <w:r>
+        <w:t>对应</w:t>
+      </w:r>
+      <w:r>
+        <w:rPr>
+          <w:rFonts w:hint="eastAsia"/>
+        </w:rPr>
+        <w:t>的</w:t>
+      </w:r>
+      <w:r>
+        <w:t>逻辑块</w:t>
+      </w:r>
+      <w:r>
+        <w:rPr>
+          <w:rFonts w:hint="eastAsia"/>
+        </w:rPr>
+        <w:t>指向擦除</w:t>
+      </w:r>
+      <w:r>
         <w:t>计数</w:t>
       </w:r>
       <w:r>
-        <w:t>低</w:t>
-      </w:r>
-      <w:proofErr w:type="gramEnd"/>
-      <w:r>
-        <w:rPr>
-          <w:rFonts w:hint="eastAsia"/>
-        </w:rPr>
-        <w:t>的物理块</w:t>
-      </w:r>
-      <w:r>
+        <w:rPr>
+          <w:rFonts w:hint="eastAsia"/>
+        </w:rPr>
+        <w:t>高的物理块</w:t>
+      </w:r>
+      <w:r>
+        <w:t>，将</w:t>
+      </w:r>
+      <w:r>
+        <w:rPr>
+          <w:rFonts w:hint="eastAsia"/>
+        </w:rPr>
+        <w:t>原</w:t>
+      </w:r>
+      <w:r>
+        <w:t>擦除计数高的物理块</w:t>
+      </w:r>
+      <w:r>
+        <w:rPr>
+          <w:rFonts w:hint="eastAsia"/>
+        </w:rPr>
         <w:t>对应</w:t>
       </w:r>
       <w:r>
-        <w:rPr>
-          <w:rFonts w:hint="eastAsia"/>
-        </w:rPr>
-        <w:t>的</w:t>
-      </w:r>
-      <w:r>
-        <w:t>逻辑块</w:t>
-      </w:r>
-      <w:r>
-        <w:rPr>
-          <w:rFonts w:hint="eastAsia"/>
-        </w:rPr>
-        <w:t>指向擦除</w:t>
-      </w:r>
-      <w:r>
-        <w:t>计数</w:t>
-      </w:r>
-      <w:r>
-        <w:rPr>
-          <w:rFonts w:hint="eastAsia"/>
-        </w:rPr>
-        <w:t>高的物理块</w:t>
-      </w:r>
-      <w:r>
-        <w:t>，将</w:t>
-      </w:r>
-      <w:r>
-        <w:rPr>
-          <w:rFonts w:hint="eastAsia"/>
-        </w:rPr>
-        <w:t>原</w:t>
-      </w:r>
-      <w:r>
-        <w:t>擦除计数高的物理块</w:t>
-      </w:r>
-      <w:r>
-        <w:rPr>
-          <w:rFonts w:hint="eastAsia"/>
-        </w:rPr>
-        <w:t>对应</w:t>
-      </w:r>
-      <w:r>
-        <w:t>的逻辑块指向擦除</w:t>
-      </w:r>
-      <w:proofErr w:type="gramStart"/>
-      <w:r>
-        <w:t>计数低</w:t>
-      </w:r>
-      <w:proofErr w:type="gramEnd"/>
-      <w:r>
-        <w:t>的物理块</w:t>
+        <w:t>的逻辑块指向擦除计数低的物理块</w:t>
       </w:r>
       <w:r>
         <w:rPr>
@@ -7827,7 +7723,6 @@
       <w:r>
         <w:t>小于</w:t>
       </w:r>
-      <w:proofErr w:type="gramStart"/>
       <w:r>
         <w:rPr>
           <w:rFonts w:hint="eastAsia"/>
@@ -7837,7 +7732,6 @@
       <w:r>
         <w:t>块</w:t>
       </w:r>
-      <w:proofErr w:type="gramEnd"/>
       <w:r>
         <w:rPr>
           <w:rFonts w:hint="eastAsia"/>
@@ -8348,50 +8242,61 @@
         <w:t>分三步</w:t>
       </w:r>
       <w:r>
+        <w:t>，先更</w:t>
+      </w:r>
+      <w:r>
+        <w:rPr>
+          <w:rFonts w:hint="eastAsia"/>
+        </w:rPr>
+        <w:t>对</w:t>
+      </w:r>
+      <w:r>
+        <w:t>块的</w:t>
+      </w:r>
+      <w:r>
+        <w:rPr>
+          <w:rFonts w:hint="eastAsia"/>
+        </w:rPr>
+        <w:t xml:space="preserve">version </w:t>
+      </w:r>
+      <w:r>
+        <w:t>number</w:t>
+      </w:r>
+      <w:r>
+        <w:t>自增</w:t>
+      </w:r>
+      <w:r>
+        <w:rPr>
+          <w:rFonts w:hint="eastAsia"/>
+        </w:rPr>
+        <w:t>并更新</w:t>
+      </w:r>
+      <w:r>
+        <w:rPr>
+          <w:rFonts w:hint="eastAsia"/>
+        </w:rPr>
+        <w:t>Header</w:t>
+      </w:r>
+      <w:r>
+        <w:t xml:space="preserve"> CRC</w:t>
+      </w:r>
+      <w:r>
+        <w:rPr>
+          <w:rFonts w:hint="eastAsia"/>
+        </w:rPr>
         <w:t>，</w:t>
       </w:r>
-      <w:proofErr w:type="gramStart"/>
-      <w:r>
-        <w:t>先更</w:t>
-      </w:r>
-      <w:r>
-        <w:rPr>
-          <w:rFonts w:hint="eastAsia"/>
-        </w:rPr>
-        <w:t>对</w:t>
-      </w:r>
-      <w:proofErr w:type="gramEnd"/>
-      <w:r>
-        <w:t>块的</w:t>
-      </w:r>
-      <w:r>
-        <w:rPr>
-          <w:rFonts w:hint="eastAsia"/>
-        </w:rPr>
-        <w:t xml:space="preserve">version </w:t>
-      </w:r>
-      <w:r>
-        <w:t>number</w:t>
-      </w:r>
-      <w:proofErr w:type="gramStart"/>
-      <w:r>
-        <w:t>自增</w:t>
-      </w:r>
-      <w:r>
-        <w:rPr>
-          <w:rFonts w:hint="eastAsia"/>
-        </w:rPr>
-        <w:t>并更新</w:t>
-      </w:r>
-      <w:proofErr w:type="gramEnd"/>
-      <w:r>
-        <w:rPr>
-          <w:rFonts w:hint="eastAsia"/>
-        </w:rPr>
-        <w:t>Header</w:t>
-      </w:r>
-      <w:r>
-        <w:t xml:space="preserve"> CRC</w:t>
+      <w:r>
+        <w:t>然后</w:t>
+      </w:r>
+      <w:r>
+        <w:rPr>
+          <w:rFonts w:hint="eastAsia"/>
+        </w:rPr>
+        <w:t>复制</w:t>
+      </w:r>
+      <w:r>
+        <w:t>块数据到新块</w:t>
       </w:r>
       <w:r>
         <w:rPr>
@@ -8400,97 +8305,118 @@
         <w:t>，</w:t>
       </w:r>
       <w:r>
+        <w:t>最后</w:t>
+      </w:r>
+      <w:r>
+        <w:rPr>
+          <w:rFonts w:hint="eastAsia"/>
+        </w:rPr>
+        <w:t>擦除</w:t>
+      </w:r>
+      <w:r>
+        <w:t>旧块数据。</w:t>
+      </w:r>
+      <w:r>
+        <w:rPr>
+          <w:rFonts w:hint="eastAsia"/>
+        </w:rPr>
+        <w:t>如果</w:t>
+      </w:r>
+      <w:r>
+        <w:t>在复制块数据到新块时发生中断，</w:t>
+      </w:r>
+      <w:r>
+        <w:rPr>
+          <w:rFonts w:hint="eastAsia"/>
+        </w:rPr>
+        <w:t>UBI</w:t>
+      </w:r>
+      <w:r>
+        <w:t>会</w:t>
+      </w:r>
+      <w:r>
+        <w:rPr>
+          <w:rFonts w:hint="eastAsia"/>
+        </w:rPr>
+        <w:t>选择</w:t>
+      </w:r>
+      <w:r>
+        <w:t>version number</w:t>
+      </w:r>
+      <w:r>
+        <w:t>高的块</w:t>
+      </w:r>
+      <w:r>
+        <w:rPr>
+          <w:rFonts w:hint="eastAsia"/>
+        </w:rPr>
+        <w:t>，</w:t>
+      </w:r>
+      <w:r>
         <w:t>然后</w:t>
       </w:r>
       <w:r>
         <w:rPr>
           <w:rFonts w:hint="eastAsia"/>
         </w:rPr>
-        <w:t>复制</w:t>
-      </w:r>
-      <w:proofErr w:type="gramStart"/>
-      <w:r>
-        <w:t>块数据</w:t>
-      </w:r>
-      <w:proofErr w:type="gramEnd"/>
-      <w:r>
-        <w:t>到新块</w:t>
-      </w:r>
-      <w:r>
-        <w:rPr>
-          <w:rFonts w:hint="eastAsia"/>
-        </w:rPr>
+        <w:t>发现该块</w:t>
+      </w:r>
+      <w:r>
+        <w:t>的</w:t>
+      </w:r>
+      <w:r>
+        <w:rPr>
+          <w:rFonts w:hint="eastAsia"/>
+        </w:rPr>
+        <w:t xml:space="preserve">data </w:t>
+      </w:r>
+      <w:r>
+        <w:t>CRC</w:t>
+      </w:r>
+      <w:r>
+        <w:rPr>
+          <w:rFonts w:hint="eastAsia"/>
+        </w:rPr>
+        <w:t>不合法</w:t>
+      </w:r>
+      <w:r>
         <w:t>，</w:t>
       </w:r>
       <w:r>
-        <w:t>最后</w:t>
-      </w:r>
-      <w:proofErr w:type="gramStart"/>
-      <w:r>
-        <w:rPr>
-          <w:rFonts w:hint="eastAsia"/>
-        </w:rPr>
-        <w:t>擦除</w:t>
-      </w:r>
-      <w:r>
-        <w:t>旧块数据</w:t>
-      </w:r>
-      <w:proofErr w:type="gramEnd"/>
-      <w:r>
-        <w:t>。</w:t>
-      </w:r>
-      <w:r>
-        <w:rPr>
-          <w:rFonts w:hint="eastAsia"/>
-        </w:rPr>
-        <w:t>如果</w:t>
-      </w:r>
-      <w:r>
-        <w:t>在复制</w:t>
-      </w:r>
-      <w:proofErr w:type="gramStart"/>
-      <w:r>
-        <w:t>块数据到新块</w:t>
-      </w:r>
-      <w:proofErr w:type="gramEnd"/>
-      <w:r>
-        <w:t>时发生中断，</w:t>
-      </w:r>
-      <w:r>
-        <w:rPr>
-          <w:rFonts w:hint="eastAsia"/>
-        </w:rPr>
-        <w:t>UBI</w:t>
-      </w:r>
-      <w:r>
-        <w:t>会</w:t>
-      </w:r>
-      <w:r>
-        <w:rPr>
-          <w:rFonts w:hint="eastAsia"/>
-        </w:rPr>
-        <w:t>选择</w:t>
-      </w:r>
-      <w:r>
+        <w:rPr>
+          <w:rFonts w:hint="eastAsia"/>
+        </w:rPr>
+        <w:t>于是执行</w:t>
+      </w:r>
+      <w:r>
+        <w:t>回滚</w:t>
+      </w:r>
+      <w:r>
+        <w:rPr>
+          <w:rFonts w:hint="eastAsia"/>
+        </w:rPr>
+        <w:t>操作</w:t>
+      </w:r>
+      <w:r>
+        <w:t>，</w:t>
+      </w:r>
+      <w:r>
+        <w:rPr>
+          <w:rFonts w:hint="eastAsia"/>
+        </w:rPr>
+        <w:t>纠正</w:t>
+      </w:r>
+      <w:r>
+        <w:rPr>
+          <w:rFonts w:hint="eastAsia"/>
+        </w:rPr>
         <w:t>version number</w:t>
       </w:r>
       <w:r>
-        <w:t>高的块</w:t>
-      </w:r>
-      <w:r>
-        <w:rPr>
-          <w:rFonts w:hint="eastAsia"/>
-        </w:rPr>
-        <w:t>，</w:t>
-      </w:r>
-      <w:r>
-        <w:t>然后</w:t>
-      </w:r>
-      <w:r>
-        <w:rPr>
-          <w:rFonts w:hint="eastAsia"/>
-        </w:rPr>
-        <w:t>发现该块</w:t>
+        <w:rPr>
+          <w:rFonts w:hint="eastAsia"/>
+        </w:rPr>
+        <w:t>为低</w:t>
       </w:r>
       <w:r>
         <w:t>的</w:t>
@@ -8499,27 +8425,11 @@
         <w:rPr>
           <w:rFonts w:hint="eastAsia"/>
         </w:rPr>
-        <w:t xml:space="preserve">data </w:t>
-      </w:r>
-      <w:r>
-        <w:t>CRC</w:t>
-      </w:r>
-      <w:r>
-        <w:rPr>
-          <w:rFonts w:hint="eastAsia"/>
-        </w:rPr>
-        <w:t>不合法</w:t>
-      </w:r>
-      <w:r>
-        <w:t>，</w:t>
-      </w:r>
-      <w:r>
-        <w:rPr>
-          <w:rFonts w:hint="eastAsia"/>
-        </w:rPr>
-        <w:t>于是</w:t>
-      </w:r>
-      <w:proofErr w:type="gramStart"/>
+        <w:t>号码</w:t>
+      </w:r>
+      <w:r>
+        <w:t>，同时擦除不完整的块，并重新</w:t>
+      </w:r>
       <w:r>
         <w:rPr>
           <w:rFonts w:hint="eastAsia"/>
@@ -8527,55 +8437,6 @@
         <w:t>执行</w:t>
       </w:r>
       <w:r>
-        <w:t>回滚</w:t>
-      </w:r>
-      <w:r>
-        <w:rPr>
-          <w:rFonts w:hint="eastAsia"/>
-        </w:rPr>
-        <w:t>操作</w:t>
-      </w:r>
-      <w:proofErr w:type="gramEnd"/>
-      <w:r>
-        <w:t>，</w:t>
-      </w:r>
-      <w:r>
-        <w:rPr>
-          <w:rFonts w:hint="eastAsia"/>
-        </w:rPr>
-        <w:t>纠正</w:t>
-      </w:r>
-      <w:r>
-        <w:rPr>
-          <w:rFonts w:hint="eastAsia"/>
-        </w:rPr>
-        <w:t>version number</w:t>
-      </w:r>
-      <w:r>
-        <w:rPr>
-          <w:rFonts w:hint="eastAsia"/>
-        </w:rPr>
-        <w:t>为低</w:t>
-      </w:r>
-      <w:r>
-        <w:t>的</w:t>
-      </w:r>
-      <w:r>
-        <w:rPr>
-          <w:rFonts w:hint="eastAsia"/>
-        </w:rPr>
-        <w:t>号码</w:t>
-      </w:r>
-      <w:r>
-        <w:t>，同时擦除不完整的块，并重新</w:t>
-      </w:r>
-      <w:r>
-        <w:rPr>
-          <w:rFonts w:hint="eastAsia"/>
-        </w:rPr>
-        <w:t>执行</w:t>
-      </w:r>
-      <w:r>
         <w:t>块拷贝操作</w:t>
       </w:r>
       <w:r>
@@ -8591,21 +8452,10 @@
         <w:rPr>
           <w:rFonts w:hint="eastAsia"/>
         </w:rPr>
-        <w:t>擦除</w:t>
-      </w:r>
-      <w:proofErr w:type="gramStart"/>
-      <w:r>
-        <w:rPr>
-          <w:rFonts w:hint="eastAsia"/>
-        </w:rPr>
-        <w:t>旧块</w:t>
-      </w:r>
-      <w:r>
-        <w:t>数据</w:t>
-      </w:r>
-      <w:proofErr w:type="gramEnd"/>
-      <w:r>
-        <w:t>时发生中断，</w:t>
+        <w:t>擦除旧块</w:t>
+      </w:r>
+      <w:r>
+        <w:t>数据时发生中断，</w:t>
       </w:r>
       <w:r>
         <w:rPr>
@@ -9067,13 +8917,8 @@
               <w:t>少</w:t>
             </w:r>
             <w:r>
-              <w:t>需要一个</w:t>
-            </w:r>
-            <w:proofErr w:type="gramStart"/>
-            <w:r>
-              <w:t>外部块</w:t>
-            </w:r>
-            <w:proofErr w:type="gramEnd"/>
+              <w:t>需要一个外部块</w:t>
+            </w:r>
             <w:r>
               <w:rPr>
                 <w:rFonts w:hint="eastAsia"/>
@@ -9134,14 +8979,12 @@
             <w:r>
               <w:t>备用</w:t>
             </w:r>
-            <w:proofErr w:type="gramStart"/>
             <w:r>
               <w:rPr>
                 <w:rFonts w:hint="eastAsia"/>
               </w:rPr>
               <w:t>块支持</w:t>
             </w:r>
-            <w:proofErr w:type="gramEnd"/>
             <w:r>
               <w:t>磨损</w:t>
             </w:r>
@@ -9152,15 +8995,7 @@
               <w:t>平衡</w:t>
             </w:r>
             <w:r>
-              <w:t>产生的</w:t>
-            </w:r>
-            <w:proofErr w:type="gramStart"/>
-            <w:r>
-              <w:t>块数据</w:t>
-            </w:r>
-            <w:proofErr w:type="gramEnd"/>
-            <w:r>
-              <w:t>交换操作</w:t>
+              <w:t>产生的块数据交换操作</w:t>
             </w:r>
           </w:p>
         </w:tc>
@@ -9604,197 +9439,188 @@
               <w:t>供逻辑块</w:t>
             </w:r>
             <w:r>
-              <w:t>映射、</w:t>
-            </w:r>
-            <w:proofErr w:type="gramStart"/>
-            <w:r>
+              <w:t>映射、卷</w:t>
+            </w:r>
+            <w:r>
+              <w:rPr>
+                <w:rFonts w:hint="eastAsia"/>
+              </w:rPr>
+              <w:t>信息</w:t>
+            </w:r>
+            <w:r>
+              <w:t>使用。</w:t>
+            </w:r>
+            <w:r>
+              <w:rPr>
+                <w:rFonts w:hint="eastAsia"/>
+              </w:rPr>
+              <w:t>内部卷名</w:t>
+            </w:r>
+            <w:r>
+              <w:t>一般以</w:t>
+            </w:r>
+            <w:r>
+              <w:t>“ubi-”</w:t>
+            </w:r>
+            <w:r>
+              <w:rPr>
+                <w:rFonts w:hint="eastAsia"/>
+              </w:rPr>
+              <w:t>为</w:t>
+            </w:r>
+            <w:r>
+              <w:t>前缀</w:t>
+            </w:r>
+            <w:r>
+              <w:rPr>
+                <w:rFonts w:hint="eastAsia"/>
+              </w:rPr>
+              <w:t>；卷</w:t>
+            </w:r>
+            <w:r>
+              <w:t>65280</w:t>
+            </w:r>
+            <w:r>
+              <w:rPr>
+                <w:rFonts w:hint="eastAsia"/>
+              </w:rPr>
+              <w:t>的名称</w:t>
+            </w:r>
+            <w:r>
+              <w:t>是</w:t>
+            </w:r>
+            <w:r>
+              <w:rPr>
+                <w:rFonts w:hint="eastAsia"/>
+              </w:rPr>
+              <w:t>ubi-layout</w:t>
+            </w:r>
+            <w:r>
+              <w:rPr>
+                <w:rFonts w:hint="eastAsia"/>
+              </w:rPr>
+              <w:t>，记录了卷</w:t>
+            </w:r>
+            <w:r>
+              <w:t>的数量</w:t>
+            </w:r>
+            <w:r>
+              <w:rPr>
+                <w:rFonts w:hint="eastAsia"/>
+              </w:rPr>
+              <w:t>、大小和</w:t>
+            </w:r>
+            <w:r>
+              <w:t>属性</w:t>
+            </w:r>
+            <w:r>
+              <w:rPr>
+                <w:rFonts w:hint="eastAsia"/>
+              </w:rPr>
+              <w:t>，</w:t>
+            </w:r>
+            <w:r>
+              <w:t>也会</w:t>
+            </w:r>
+            <w:r>
+              <w:rPr>
+                <w:rFonts w:hint="eastAsia"/>
+              </w:rPr>
+              <w:t>预留</w:t>
+            </w:r>
+            <w:r>
+              <w:t>UBI_LAYOUT_VOLUME_EBS</w:t>
+            </w:r>
+            <w:r>
+              <w:rPr>
+                <w:rFonts w:hint="eastAsia"/>
+              </w:rPr>
+              <w:t>[</w:t>
+            </w:r>
+            <w:r>
+              <w:t>2</w:t>
+            </w:r>
+            <w:r>
+              <w:rPr>
+                <w:rFonts w:hint="eastAsia"/>
+              </w:rPr>
+              <w:t>]</w:t>
+            </w:r>
+            <w:r>
+              <w:rPr>
+                <w:rFonts w:hint="eastAsia"/>
+              </w:rPr>
+              <w:t>个</w:t>
+            </w:r>
+            <w:r>
+              <w:t>PEB</w:t>
+            </w:r>
+            <w:r>
+              <w:rPr>
+                <w:rFonts w:hint="eastAsia"/>
+              </w:rPr>
+              <w:t>。只有</w:t>
+            </w:r>
+            <w:r>
+              <w:t>在</w:t>
+            </w:r>
+            <w:r>
+              <w:t>UBI</w:t>
+            </w:r>
+            <w:r>
+              <w:t>设备上</w:t>
+            </w:r>
+            <w:r>
+              <w:rPr>
+                <w:rFonts w:hint="eastAsia"/>
+              </w:rPr>
+              <w:t>创建了</w:t>
+            </w:r>
+            <w:r>
+              <w:t>用户卷后才会</w:t>
+            </w:r>
+            <w:r>
+              <w:rPr>
+                <w:rFonts w:hint="eastAsia"/>
+              </w:rPr>
+              <w:t>有</w:t>
+            </w:r>
+            <w:r>
+              <w:t>内部卷，</w:t>
+            </w:r>
+            <w:r>
+              <w:rPr>
+                <w:rFonts w:hint="eastAsia"/>
+              </w:rPr>
+              <w:t>用户卷</w:t>
+            </w:r>
+            <w:r>
+              <w:t>也会占用预留</w:t>
+            </w:r>
+            <w:r>
+              <w:t>PEB</w:t>
+            </w:r>
+            <w:r>
+              <w:t>数量，</w:t>
+            </w:r>
+            <w:r>
+              <w:t>但</w:t>
+            </w:r>
+            <w:r>
+              <w:rPr>
+                <w:rFonts w:hint="eastAsia"/>
+              </w:rPr>
+              <w:t>layout</w:t>
+            </w:r>
+            <w:r>
+              <w:rPr>
+                <w:rFonts w:hint="eastAsia"/>
+              </w:rPr>
               <w:t>卷</w:t>
             </w:r>
             <w:r>
-              <w:rPr>
-                <w:rFonts w:hint="eastAsia"/>
-              </w:rPr>
-              <w:t>信息</w:t>
-            </w:r>
-            <w:proofErr w:type="gramEnd"/>
-            <w:r>
-              <w:t>使用。</w:t>
-            </w:r>
-            <w:r>
-              <w:rPr>
-                <w:rFonts w:hint="eastAsia"/>
-              </w:rPr>
-              <w:t>内部卷名</w:t>
-            </w:r>
-            <w:r>
-              <w:t>一般以</w:t>
-            </w:r>
-            <w:r>
-              <w:t>“ubi-”</w:t>
-            </w:r>
-            <w:r>
-              <w:rPr>
-                <w:rFonts w:hint="eastAsia"/>
-              </w:rPr>
-              <w:t>为</w:t>
-            </w:r>
-            <w:r>
-              <w:t>前缀</w:t>
-            </w:r>
-            <w:r>
-              <w:rPr>
-                <w:rFonts w:hint="eastAsia"/>
-              </w:rPr>
-              <w:t>；卷</w:t>
-            </w:r>
-            <w:r>
-              <w:t>65280</w:t>
-            </w:r>
-            <w:r>
-              <w:rPr>
-                <w:rFonts w:hint="eastAsia"/>
-              </w:rPr>
-              <w:t>的名称</w:t>
-            </w:r>
-            <w:r>
-              <w:t>是</w:t>
-            </w:r>
-            <w:r>
-              <w:rPr>
-                <w:rFonts w:hint="eastAsia"/>
-              </w:rPr>
-              <w:t>ubi-layout</w:t>
-            </w:r>
-            <w:r>
-              <w:rPr>
-                <w:rFonts w:hint="eastAsia"/>
-              </w:rPr>
-              <w:t>，记录了卷</w:t>
-            </w:r>
-            <w:r>
-              <w:t>的数量</w:t>
-            </w:r>
-            <w:r>
-              <w:rPr>
-                <w:rFonts w:hint="eastAsia"/>
-              </w:rPr>
-              <w:t>、大小和</w:t>
-            </w:r>
-            <w:r>
-              <w:t>属性</w:t>
-            </w:r>
-            <w:r>
-              <w:rPr>
-                <w:rFonts w:hint="eastAsia"/>
-              </w:rPr>
-              <w:t>，</w:t>
-            </w:r>
-            <w:r>
-              <w:t>也会</w:t>
-            </w:r>
-            <w:r>
-              <w:rPr>
-                <w:rFonts w:hint="eastAsia"/>
-              </w:rPr>
-              <w:t>预留</w:t>
-            </w:r>
-            <w:r>
-              <w:t>UBI_LAYOUT_VOLUME_EBS</w:t>
-            </w:r>
-            <w:r>
-              <w:rPr>
-                <w:rFonts w:hint="eastAsia"/>
-              </w:rPr>
-              <w:t>[</w:t>
-            </w:r>
-            <w:r>
-              <w:t>2</w:t>
-            </w:r>
-            <w:r>
-              <w:rPr>
-                <w:rFonts w:hint="eastAsia"/>
-              </w:rPr>
-              <w:t>]</w:t>
-            </w:r>
-            <w:proofErr w:type="gramStart"/>
-            <w:r>
-              <w:rPr>
-                <w:rFonts w:hint="eastAsia"/>
-              </w:rPr>
-              <w:t>个</w:t>
-            </w:r>
-            <w:proofErr w:type="gramEnd"/>
-            <w:r>
-              <w:t>PEB</w:t>
-            </w:r>
-            <w:r>
-              <w:rPr>
-                <w:rFonts w:hint="eastAsia"/>
-              </w:rPr>
-              <w:t>。只有</w:t>
-            </w:r>
-            <w:r>
-              <w:t>在</w:t>
-            </w:r>
-            <w:r>
-              <w:t>UBI</w:t>
-            </w:r>
-            <w:r>
-              <w:t>设备上</w:t>
-            </w:r>
-            <w:r>
-              <w:rPr>
-                <w:rFonts w:hint="eastAsia"/>
-              </w:rPr>
-              <w:t>创建了</w:t>
-            </w:r>
-            <w:r>
-              <w:t>用户卷后才会</w:t>
-            </w:r>
-            <w:r>
-              <w:rPr>
-                <w:rFonts w:hint="eastAsia"/>
-              </w:rPr>
-              <w:t>有</w:t>
-            </w:r>
-            <w:r>
-              <w:t>内部卷，</w:t>
-            </w:r>
-            <w:r>
-              <w:rPr>
-                <w:rFonts w:hint="eastAsia"/>
-              </w:rPr>
-              <w:t>用户卷</w:t>
-            </w:r>
-            <w:r>
-              <w:t>也会占用预留</w:t>
-            </w:r>
-            <w:r>
-              <w:t>PEB</w:t>
-            </w:r>
-            <w:r>
-              <w:t>数量，</w:t>
-            </w:r>
-            <w:r>
-              <w:t>但</w:t>
-            </w:r>
-            <w:r>
-              <w:rPr>
-                <w:rFonts w:hint="eastAsia"/>
-              </w:rPr>
-              <w:t>layout</w:t>
-            </w:r>
-            <w:proofErr w:type="gramStart"/>
-            <w:r>
-              <w:rPr>
-                <w:rFonts w:hint="eastAsia"/>
-              </w:rPr>
-              <w:t>卷</w:t>
-            </w:r>
-            <w:r>
               <w:t>会在</w:t>
             </w:r>
-            <w:proofErr w:type="gramEnd"/>
             <w:r>
               <w:rPr>
                 <w:rFonts w:hint="eastAsia"/>
@@ -10027,11 +9853,9 @@
               </w:rPr>
               <w:t>调整</w:t>
             </w:r>
-            <w:proofErr w:type="gramStart"/>
             <w:r>
               <w:t>卷大小</w:t>
             </w:r>
-            <w:proofErr w:type="gramEnd"/>
             <w:r>
               <w:rPr>
                 <w:rFonts w:hint="eastAsia"/>
@@ -10134,7 +9958,6 @@
               </w:rPr>
               <w:t>：</w:t>
             </w:r>
-            <w:proofErr w:type="gramStart"/>
             <w:r>
               <w:rPr>
                 <w:rFonts w:hint="eastAsia"/>
@@ -10150,7 +9973,6 @@
               </w:rPr>
               <w:t>减少</w:t>
             </w:r>
-            <w:proofErr w:type="gramEnd"/>
             <w:r>
               <w:t>预留</w:t>
             </w:r>
@@ -10228,7 +10050,6 @@
               </w:rPr>
               <w:t>：</w:t>
             </w:r>
-            <w:proofErr w:type="gramStart"/>
             <w:r>
               <w:rPr>
                 <w:rFonts w:hint="eastAsia"/>
@@ -10242,14 +10063,7 @@
               <w:rPr>
                 <w:rFonts w:hint="eastAsia"/>
               </w:rPr>
-              <w:t>增加</w:t>
-            </w:r>
-            <w:proofErr w:type="gramEnd"/>
-            <w:r>
-              <w:rPr>
-                <w:rFonts w:hint="eastAsia"/>
-              </w:rPr>
-              <w:t>预留</w:t>
+              <w:t>增加预留</w:t>
             </w:r>
             <w:r>
               <w:t>PEB</w:t>
@@ -12785,11 +12599,7 @@
               <w:t>每个</w:t>
             </w:r>
             <w:r>
-              <w:t>物理</w:t>
-            </w:r>
-            <w:proofErr w:type="gramStart"/>
-            <w:r>
-              <w:t>块</w:t>
+              <w:t>物理块</w:t>
             </w:r>
             <w:r>
               <w:rPr>
@@ -12797,7 +12607,6 @@
               </w:rPr>
               <w:t>实际</w:t>
             </w:r>
-            <w:proofErr w:type="gramEnd"/>
             <w:r>
               <w:t>含有的字节数</w:t>
             </w:r>
@@ -12972,14 +12781,12 @@
             <w:r>
               <w:t>是</w:t>
             </w:r>
-            <w:proofErr w:type="gramStart"/>
             <w:r>
               <w:rPr>
                 <w:rFonts w:hint="eastAsia"/>
               </w:rPr>
               <w:t>页大小</w:t>
             </w:r>
-            <w:proofErr w:type="gramEnd"/>
             <w:r>
               <w:rPr>
                 <w:vertAlign w:val="superscript"/>
@@ -13264,19 +13071,11 @@
               <w:rPr>
                 <w:rFonts w:hint="eastAsia"/>
               </w:rPr>
-              <w:t>可用</w:t>
-            </w:r>
-            <w:proofErr w:type="gramStart"/>
-            <w:r>
-              <w:rPr>
-                <w:rFonts w:hint="eastAsia"/>
-              </w:rPr>
-              <w:t>块</w:t>
+              <w:t>可用块</w:t>
             </w:r>
             <w:r>
               <w:t>不够</w:t>
             </w:r>
-            <w:proofErr w:type="gramEnd"/>
             <w:r>
               <w:rPr>
                 <w:rFonts w:hint="eastAsia"/>
@@ -13751,7 +13550,6 @@
         </w:rPr>
         <w:t>，</w:t>
       </w:r>
-      <w:proofErr w:type="gramStart"/>
       <w:r>
         <w:rPr>
           <w:rFonts w:hint="eastAsia"/>
@@ -13759,7 +13557,6 @@
         </w:rPr>
         <w:t>页大小</w:t>
       </w:r>
-      <w:proofErr w:type="gramEnd"/>
       <w:r>
         <w:rPr>
           <w:b/>
@@ -15037,13 +14834,8 @@
         </w:rPr>
         <w:t xml:space="preserve">$ </w:t>
       </w:r>
-      <w:proofErr w:type="gramStart"/>
-      <w:r>
-        <w:t>ubiattach</w:t>
-      </w:r>
-      <w:proofErr w:type="gramEnd"/>
-      <w:r>
-        <w:t xml:space="preserve"> -m 1 -b 2</w:t>
+      <w:r>
+        <w:t>ubiattach -m 1 -b 2</w:t>
       </w:r>
     </w:p>
     <w:p>
@@ -15145,14 +14937,12 @@
         <w:pStyle w:val="a0"/>
         <w:ind w:left="720" w:firstLineChars="0" w:firstLine="0"/>
       </w:pPr>
-      <w:proofErr w:type="gramStart"/>
       <w:r>
         <w:rPr>
           <w:rFonts w:hint="eastAsia"/>
         </w:rPr>
         <w:t>用户态对</w:t>
       </w:r>
-      <w:proofErr w:type="gramEnd"/>
       <w:r>
         <w:rPr>
           <w:rFonts w:hint="eastAsia"/>
@@ -15338,11 +15128,9 @@
         </w:rPr>
         <w:t>ioctl</w:t>
       </w:r>
-      <w:proofErr w:type="gramStart"/>
       <w:r>
         <w:t>传参</w:t>
       </w:r>
-      <w:proofErr w:type="gramEnd"/>
       <w:r>
         <w:t>max_beb_per1024</w:t>
       </w:r>
@@ -15448,15 +15236,7 @@
         <w:t>commit</w:t>
       </w:r>
       <w:r>
-        <w:t>之后允许模块和用户</w:t>
-      </w:r>
-      <w:proofErr w:type="gramStart"/>
-      <w:r>
-        <w:t>态传参设置</w:t>
-      </w:r>
-      <w:proofErr w:type="gramEnd"/>
-      <w:r>
-        <w:t>单个</w:t>
+        <w:t>之后允许模块和用户态传参设置单个</w:t>
       </w:r>
       <w:r>
         <w:t>UBI</w:t>
@@ -17006,11 +16786,9 @@
         </w:rPr>
         <w:t>扩充</w:t>
       </w:r>
-      <w:proofErr w:type="gramStart"/>
       <w:r>
         <w:t>卷大小</w:t>
       </w:r>
-      <w:proofErr w:type="gramEnd"/>
       <w:r>
         <w:rPr>
           <w:rFonts w:hint="eastAsia"/>
@@ -17639,7 +17417,6 @@
       <w:r>
         <w:t>，</w:t>
       </w:r>
-      <w:proofErr w:type="gramStart"/>
       <w:r>
         <w:rPr>
           <w:rFonts w:hint="eastAsia"/>
@@ -17647,11 +17424,7 @@
         <w:t>此时</w:t>
       </w:r>
       <w:r>
-        <w:t>坏</w:t>
-      </w:r>
-      <w:proofErr w:type="gramEnd"/>
-      <w:r>
-        <w:t>块数量</w:t>
+        <w:t>坏块数量</w:t>
       </w:r>
       <w:r>
         <w:rPr>
@@ -18158,11 +17931,9 @@
         </w:rPr>
         <w:t>扩充</w:t>
       </w:r>
-      <w:proofErr w:type="gramStart"/>
       <w:r>
         <w:t>卷大小</w:t>
       </w:r>
-      <w:proofErr w:type="gramEnd"/>
       <w:r>
         <w:rPr>
           <w:rFonts w:hint="eastAsia"/>
@@ -18722,16 +18493,8 @@
         <w:rPr>
           <w:vertAlign w:val="superscript"/>
         </w:rPr>
-        <w:t>[19</w:t>
-      </w:r>
-      <w:proofErr w:type="gramStart"/>
-      <w:r>
-        <w:rPr>
-          <w:vertAlign w:val="superscript"/>
-        </w:rPr>
-        <w:t>]</w:t>
-      </w:r>
-      <w:proofErr w:type="gramEnd"/>
+        <w:t>[19]</w:t>
+      </w:r>
       <w:r>
         <w:rPr>
           <w:vertAlign w:val="superscript"/>
@@ -19081,7 +18844,6 @@
             <w:r>
               <w:t>，</w:t>
             </w:r>
-            <w:proofErr w:type="gramStart"/>
             <w:r>
               <w:rPr>
                 <w:rFonts w:hint="eastAsia"/>
@@ -19091,7 +18853,6 @@
             <w:r>
               <w:t>为</w:t>
             </w:r>
-            <w:proofErr w:type="gramEnd"/>
             <w:r>
               <w:rPr>
                 <w:rFonts w:hint="eastAsia"/>
@@ -19242,7 +19003,6 @@
               <w:tab/>
               <w:t xml:space="preserve">int vtbl_size;        // </w:t>
             </w:r>
-            <w:proofErr w:type="gramStart"/>
             <w:r>
               <w:rPr>
                 <w:rFonts w:hint="eastAsia"/>
@@ -19252,21 +19012,18 @@
             <w:r>
               <w:t>表大小</w:t>
             </w:r>
-            <w:proofErr w:type="gramEnd"/>
           </w:p>
           <w:p>
             <w:r>
               <w:tab/>
               <w:t xml:space="preserve">struct ubi_vtbl_record *vtbl;  // </w:t>
             </w:r>
-            <w:proofErr w:type="gramStart"/>
             <w:r>
               <w:rPr>
                 <w:rFonts w:hint="eastAsia"/>
               </w:rPr>
               <w:t>卷表</w:t>
             </w:r>
-            <w:proofErr w:type="gramEnd"/>
             <w:r>
               <w:rPr>
                 <w:rFonts w:hint="eastAsia"/>
@@ -20162,14 +19919,7 @@
           <w:p>
             <w:r>
               <w:tab/>
-            </w:r>
-            <w:proofErr w:type="gramStart"/>
-            <w:r>
-              <w:t xml:space="preserve">long long </w:t>
-            </w:r>
-            <w:proofErr w:type="gramEnd"/>
-            <w:r>
-              <w:t xml:space="preserve">flash_size;       // </w:t>
+              <w:t xml:space="preserve">long long flash_size;       // </w:t>
             </w:r>
             <w:r>
               <w:rPr>
@@ -21207,13 +20957,8 @@
               </w:rPr>
               <w:t>还没有被标记为</w:t>
             </w:r>
-            <w:proofErr w:type="gramStart"/>
-            <w:r>
-              <w:t>坏块但检测</w:t>
-            </w:r>
-            <w:proofErr w:type="gramEnd"/>
-            <w:r>
-              <w:t>为坏块的</w:t>
+            <w:r>
+              <w:t>坏块但检测为坏块的</w:t>
             </w:r>
             <w:r>
               <w:rPr>
@@ -21339,15 +21084,7 @@
           <w:p>
             <w:r>
               <w:tab/>
-              <w:t>unsigned</w:t>
-            </w:r>
-            <w:proofErr w:type="gramStart"/>
-            <w:r>
-              <w:t xml:space="preserve"> long long</w:t>
-            </w:r>
-            <w:proofErr w:type="gramEnd"/>
-            <w:r>
-              <w:t xml:space="preserve"> max_sqnum;</w:t>
+              <w:t>unsigned long long max_sqnum;</w:t>
             </w:r>
             <w:r>
               <w:t xml:space="preserve"> // </w:t>
@@ -21868,14 +21605,12 @@
             <w:r>
               <w:t>ubi-&gt;peb_count</w:t>
             </w:r>
-            <w:proofErr w:type="gramStart"/>
             <w:r>
               <w:rPr>
                 <w:rFonts w:hint="eastAsia"/>
               </w:rPr>
               <w:t>个</w:t>
             </w:r>
-            <w:proofErr w:type="gramEnd"/>
             <w:r>
               <w:rPr>
                 <w:rFonts w:hint="eastAsia"/>
@@ -26451,14 +26186,12 @@
                 <w:t>an_peb</w:t>
               </w:r>
             </w:hyperlink>
-            <w:proofErr w:type="gramStart"/>
             <w:r>
               <w:rPr>
                 <w:rFonts w:hint="eastAsia"/>
               </w:rPr>
               <w:t>扫描块号在</w:t>
             </w:r>
-            <w:proofErr w:type="gramEnd"/>
             <w:r>
               <w:t>0-</w:t>
             </w:r>
@@ -26825,14 +26558,12 @@
             <w:r>
               <w:t>PEB</w:t>
             </w:r>
-            <w:proofErr w:type="gramStart"/>
             <w:r>
               <w:rPr>
                 <w:rFonts w:hint="eastAsia"/>
               </w:rPr>
               <w:t>块号</w:t>
             </w:r>
-            <w:proofErr w:type="gramEnd"/>
             <w:r>
               <w:rPr>
                 <w:rFonts w:hint="eastAsia"/>
@@ -28587,13 +28318,8 @@
             <w:r>
               <w:t>struct ubi_fm_sb</w:t>
             </w:r>
-            <w:proofErr w:type="gramStart"/>
-            <w:r>
-              <w:t>个</w:t>
-            </w:r>
-            <w:proofErr w:type="gramEnd"/>
-            <w:r>
-              <w:t>字节</w:t>
+            <w:r>
+              <w:t>个字节</w:t>
             </w:r>
             <w:r>
               <w:rPr>
@@ -30054,7 +29780,6 @@
             <w:r>
               <w:t>ec</w:t>
             </w:r>
-            <w:proofErr w:type="gramStart"/>
             <w:r>
               <w:rPr>
                 <w:rFonts w:hint="eastAsia"/>
@@ -30064,7 +29789,6 @@
             <w:r>
               <w:t>的</w:t>
             </w:r>
-            <w:proofErr w:type="gramEnd"/>
             <w:r>
               <w:t>PEB</w:t>
             </w:r>
@@ -30714,7 +30438,6 @@
               </w:rPr>
               <w:t>把</w:t>
             </w:r>
-            <w:proofErr w:type="gramStart"/>
             <w:r>
               <w:t>对应</w:t>
             </w:r>
@@ -30727,7 +30450,6 @@
             <w:r>
               <w:t>的</w:t>
             </w:r>
-            <w:proofErr w:type="gramEnd"/>
             <w:r>
               <w:t>PEB</w:t>
             </w:r>
@@ -32982,14 +32704,12 @@
         </w:rPr>
         <w:t>)</w:t>
       </w:r>
-      <w:proofErr w:type="gramStart"/>
       <w:r>
         <w:rPr>
           <w:rFonts w:hint="eastAsia"/>
         </w:rPr>
         <w:t>个</w:t>
       </w:r>
-      <w:proofErr w:type="gramEnd"/>
       <w:r>
         <w:t>字节</w:t>
       </w:r>
@@ -33675,7 +33395,6 @@
         </w:rPr>
         <w:t>)</w:t>
       </w:r>
-      <w:proofErr w:type="gramStart"/>
       <w:r>
         <w:t>存放</w:t>
       </w:r>
@@ -33691,7 +33410,6 @@
         </w:rPr>
         <w:t>的</w:t>
       </w:r>
-      <w:proofErr w:type="gramEnd"/>
       <w:r>
         <w:rPr>
           <w:rFonts w:hint="eastAsia"/>
@@ -33881,21 +33599,7 @@
         <w:rPr>
           <w:b/>
         </w:rPr>
-        <w:t>设备</w:t>
-      </w:r>
-      <w:proofErr w:type="gramStart"/>
-      <w:r>
-        <w:rPr>
-          <w:b/>
-        </w:rPr>
-        <w:t>块类型</w:t>
-      </w:r>
-      <w:proofErr w:type="gramEnd"/>
-      <w:r>
-        <w:rPr>
-          <w:b/>
-        </w:rPr>
-        <w:t>构成：</w:t>
+        <w:t>设备块类型构成：</w:t>
       </w:r>
     </w:p>
     <w:tbl>
@@ -35480,19 +35184,11 @@
         </w:rPr>
         <w:t>方法</w:t>
       </w:r>
-      <w:proofErr w:type="gramStart"/>
       <w:r>
         <w:rPr>
           <w:b/>
         </w:rPr>
-        <w:t>一</w:t>
-      </w:r>
-      <w:proofErr w:type="gramEnd"/>
-      <w:r>
-        <w:rPr>
-          <w:b/>
-        </w:rPr>
-        <w:t>：</w:t>
+        <w:t>一：</w:t>
       </w:r>
       <w:r>
         <w:rPr>
@@ -35642,11 +35338,7 @@
         <w:t>，可使用</w:t>
       </w:r>
       <w:r>
-        <w:t>共享文件</w:t>
-      </w:r>
-      <w:proofErr w:type="gramStart"/>
-      <w:r>
-        <w:t>夹</w:t>
+        <w:t>共享文件夹</w:t>
       </w:r>
       <w:r>
         <w:rPr>
@@ -35661,14 +35353,7 @@
         <w:rPr>
           <w:rFonts w:hint="eastAsia"/>
         </w:rPr>
-        <w:t>/</w:t>
-      </w:r>
-      <w:proofErr w:type="gramEnd"/>
-      <w:r>
-        <w:rPr>
-          <w:rFonts w:hint="eastAsia"/>
-        </w:rPr>
-        <w:t>lib/modules</w:t>
+        <w:t>/lib/modules</w:t>
       </w:r>
       <w:r>
         <w:rPr>
@@ -35947,19 +35632,11 @@
       <w:r>
         <w:t>一个</w:t>
       </w:r>
-      <w:proofErr w:type="gramStart"/>
-      <w:r>
-        <w:rPr>
-          <w:rFonts w:hint="eastAsia"/>
-        </w:rPr>
-        <w:t>页大小</w:t>
-      </w:r>
-      <w:proofErr w:type="gramEnd"/>
-      <w:r>
-        <w:rPr>
-          <w:rFonts w:hint="eastAsia"/>
-        </w:rPr>
-        <w:t>为</w:t>
+      <w:r>
+        <w:rPr>
+          <w:rFonts w:hint="eastAsia"/>
+        </w:rPr>
+        <w:t>页大小为</w:t>
       </w:r>
       <w:r>
         <w:rPr>
@@ -36027,13 +35704,8 @@
         </w:rPr>
         <w:t>创建一个</w:t>
       </w:r>
-      <w:proofErr w:type="gramStart"/>
-      <w:r>
-        <w:t>页大小</w:t>
-      </w:r>
-      <w:proofErr w:type="gramEnd"/>
-      <w:r>
-        <w:t>为</w:t>
+      <w:r>
+        <w:t>页大小为</w:t>
       </w:r>
       <w:r>
         <w:rPr>
@@ -36140,11 +35812,9 @@
         </w:rPr>
         <w:t>、</w:t>
       </w:r>
-      <w:proofErr w:type="gramStart"/>
       <w:r>
         <w:t>总块数</w:t>
       </w:r>
-      <w:proofErr w:type="gramEnd"/>
       <w:r>
         <w:rPr>
           <w:rFonts w:hint="eastAsia"/>
@@ -36184,13 +35854,8 @@
         </w:rPr>
         <w:t xml:space="preserve">$ </w:t>
       </w:r>
-      <w:proofErr w:type="gramStart"/>
-      <w:r>
-        <w:t>ubiformat</w:t>
-      </w:r>
-      <w:proofErr w:type="gramEnd"/>
-      <w:r>
-        <w:t xml:space="preserve"> /dev/mtd</w:t>
+      <w:r>
+        <w:t>ubiformat /dev/mtd</w:t>
       </w:r>
       <w:r>
         <w:t>1</w:t>
@@ -36204,11 +35869,9 @@
       <w:r>
         <w:t xml:space="preserve">$ </w:t>
       </w:r>
-      <w:proofErr w:type="gramStart"/>
       <w:r>
         <w:t>ubiattach</w:t>
       </w:r>
-      <w:proofErr w:type="gramEnd"/>
       <w:r>
         <w:t xml:space="preserve"> </w:t>
       </w:r>
@@ -36405,15 +36068,7 @@
         <w:t>$</w:t>
       </w:r>
       <w:r>
-        <w:t xml:space="preserve"> </w:t>
-      </w:r>
-      <w:proofErr w:type="gramStart"/>
-      <w:r>
-        <w:t>mount</w:t>
-      </w:r>
-      <w:proofErr w:type="gramEnd"/>
-      <w:r>
-        <w:t xml:space="preserve"> /dev/ubi0_0 ~/tmp</w:t>
+        <w:t xml:space="preserve"> mount /dev/ubi0_0 ~/tmp</w:t>
       </w:r>
     </w:p>
     <w:p>
@@ -36811,13 +36466,8 @@
         </w:rPr>
         <w:t xml:space="preserve">$ </w:t>
       </w:r>
-      <w:proofErr w:type="gramStart"/>
-      <w:r>
-        <w:t>ubiformat</w:t>
-      </w:r>
-      <w:proofErr w:type="gramEnd"/>
-      <w:r>
-        <w:t xml:space="preserve"> /dev/mtd</w:t>
+      <w:r>
+        <w:t>ubiformat /dev/mtd</w:t>
       </w:r>
       <w:r>
         <w:t>0</w:t>
@@ -36831,13 +36481,8 @@
       <w:r>
         <w:t xml:space="preserve">$ </w:t>
       </w:r>
-      <w:proofErr w:type="gramStart"/>
-      <w:r>
-        <w:t>ubiattach</w:t>
-      </w:r>
-      <w:proofErr w:type="gramEnd"/>
-      <w:r>
-        <w:t xml:space="preserve"> /dev/ubi_ctrl -m 0</w:t>
+      <w:r>
+        <w:t>ubiattach /dev/ubi_ctrl -m 0</w:t>
       </w:r>
     </w:p>
     <w:p>
@@ -37713,32 +37358,10 @@
         <w:rPr>
           <w:rFonts w:hint="eastAsia"/>
         </w:rPr>
-        <w:t>压</w:t>
-      </w:r>
-      <w:proofErr w:type="gramStart"/>
-      <w:r>
-        <w:rPr>
-          <w:rFonts w:hint="eastAsia"/>
-        </w:rPr>
-        <w:t>栈</w:t>
-      </w:r>
-      <w:proofErr w:type="gramEnd"/>
-      <w:r>
-        <w:rPr>
-          <w:rFonts w:hint="eastAsia"/>
-        </w:rPr>
-        <w:t>、</w:t>
-      </w:r>
-      <w:r>
-        <w:t>弹</w:t>
-      </w:r>
-      <w:proofErr w:type="gramStart"/>
-      <w:r>
-        <w:t>栈</w:t>
-      </w:r>
-      <w:proofErr w:type="gramEnd"/>
-      <w:r>
-        <w:t>开销，</w:t>
+        <w:t>压栈、</w:t>
+      </w:r>
+      <w:r>
+        <w:t>弹栈开销，</w:t>
       </w:r>
       <w:r>
         <w:rPr>
@@ -38287,13 +37910,8 @@
       <w:r>
         <w:t>优化，例如：</w:t>
       </w:r>
-      <w:proofErr w:type="gramStart"/>
-      <w:r>
-        <w:t>if</w:t>
-      </w:r>
-      <w:proofErr w:type="gramEnd"/>
-      <w:r>
-        <w:t xml:space="preserve"> (likely(success)) { … }</w:t>
+      <w:r>
+        <w:t>if (likely(success)) { … }</w:t>
       </w:r>
     </w:p>
     <w:p>
@@ -39254,215 +38872,296 @@
           </w:p>
         </w:tc>
       </w:tr>
+      <w:tr>
+        <w:trPr>
+          <w:jc w:val="center"/>
+        </w:trPr>
+        <w:tc>
+          <w:tcPr>
+            <w:tcW w:w="1989" w:type="dxa"/>
+          </w:tcPr>
+          <w:p>
+            <w:r>
+              <w:rPr>
+                <w:rFonts w:hint="eastAsia"/>
+              </w:rPr>
+              <w:t>初始化</w:t>
+            </w:r>
+            <w:r>
+              <w:t>链表</w:t>
+            </w:r>
+            <w:r>
+              <w:rPr>
+                <w:rFonts w:hint="eastAsia"/>
+              </w:rPr>
+              <w:t>。使用</w:t>
+            </w:r>
+            <w:r>
+              <w:t>举例，</w:t>
+            </w:r>
+            <w:r>
+              <w:t>INIT_LIST_HEAD(&amp;ai-&gt;free)</w:t>
+            </w:r>
+            <w:r>
+              <w:rPr>
+                <w:rFonts w:hint="eastAsia"/>
+              </w:rPr>
+              <w:t>初始化</w:t>
+            </w:r>
+            <w:r>
+              <w:rPr>
+                <w:rFonts w:hint="eastAsia"/>
+              </w:rPr>
+              <w:t>ai-&gt;free</w:t>
+            </w:r>
+            <w:r>
+              <w:rPr>
+                <w:rFonts w:hint="eastAsia"/>
+              </w:rPr>
+              <w:t>链表。链表</w:t>
+            </w:r>
+            <w:r>
+              <w:t>一开始</w:t>
+            </w:r>
+            <w:r>
+              <w:rPr>
+                <w:rFonts w:hint="eastAsia"/>
+              </w:rPr>
+              <w:t>将</w:t>
+            </w:r>
+            <w:r>
+              <w:t>前向后</w:t>
+            </w:r>
+            <w:r>
+              <w:rPr>
+                <w:rFonts w:hint="eastAsia"/>
+              </w:rPr>
+              <w:t>向</w:t>
+            </w:r>
+            <w:r>
+              <w:t>指针指向自己，链表自身也作为其中</w:t>
+            </w:r>
+            <w:r>
+              <w:rPr>
+                <w:rFonts w:hint="eastAsia"/>
+              </w:rPr>
+              <w:t>的</w:t>
+            </w:r>
+            <w:r>
+              <w:t>一个元素。</w:t>
+            </w:r>
+          </w:p>
+        </w:tc>
+        <w:tc>
+          <w:tcPr>
+            <w:tcW w:w="5954" w:type="dxa"/>
+          </w:tcPr>
+          <w:p>
+            <w:r>
+              <w:t>t</w:t>
+            </w:r>
+            <w:r>
+              <w:rPr>
+                <w:rFonts w:hint="eastAsia"/>
+              </w:rPr>
+              <w:t>ools/</w:t>
+            </w:r>
+            <w:r>
+              <w:t>include/linux/list.h</w:t>
+            </w:r>
+            <w:r>
+              <w:rPr>
+                <w:rFonts w:hint="eastAsia"/>
+              </w:rPr>
+              <w:t>：</w:t>
+            </w:r>
+          </w:p>
+          <w:p>
+            <w:r>
+              <w:rPr>
+                <w:noProof/>
+              </w:rPr>
+              <w:drawing>
+                <wp:inline distT="0" distB="0" distL="0" distR="0" wp14:anchorId="078C7449" wp14:editId="5AC35781">
+                  <wp:extent cx="3643630" cy="600075"/>
+                  <wp:effectExtent l="0" t="0" r="0" b="9525"/>
+                  <wp:docPr id="111" name="图片 111"/>
+                  <wp:cNvGraphicFramePr>
+                    <a:graphicFrameLocks xmlns:a="http://schemas.openxmlformats.org/drawingml/2006/main" noChangeAspect="1"/>
+                  </wp:cNvGraphicFramePr>
+                  <a:graphic xmlns:a="http://schemas.openxmlformats.org/drawingml/2006/main">
+                    <a:graphicData uri="http://schemas.openxmlformats.org/drawingml/2006/picture">
+                      <pic:pic xmlns:pic="http://schemas.openxmlformats.org/drawingml/2006/picture">
+                        <pic:nvPicPr>
+                          <pic:cNvPr id="1" name=""/>
+                          <pic:cNvPicPr/>
+                        </pic:nvPicPr>
+                        <pic:blipFill>
+                          <a:blip r:embed="rId104"/>
+                          <a:stretch>
+                            <a:fillRect/>
+                          </a:stretch>
+                        </pic:blipFill>
+                        <pic:spPr>
+                          <a:xfrm>
+                            <a:off x="0" y="0"/>
+                            <a:ext cx="3643630" cy="600075"/>
+                          </a:xfrm>
+                          <a:prstGeom prst="rect">
+                            <a:avLst/>
+                          </a:prstGeom>
+                        </pic:spPr>
+                      </pic:pic>
+                    </a:graphicData>
+                  </a:graphic>
+                </wp:inline>
+              </w:drawing>
+            </w:r>
+          </w:p>
+        </w:tc>
+      </w:tr>
     </w:tbl>
     <w:p>
       <w:pPr>
-        <w:pStyle w:val="3"/>
+        <w:ind w:left="357"/>
       </w:pPr>
       <w:bookmarkStart w:id="6" w:name="_GoBack"/>
       <w:bookmarkEnd w:id="6"/>
-      <w:r>
-        <w:rPr>
-          <w:rFonts w:hint="eastAsia"/>
-        </w:rPr>
-        <w:t>特点</w:t>
-      </w:r>
-      <w:r>
-        <w:t>：</w:t>
-      </w:r>
     </w:p>
     <w:p>
       <w:pPr>
-        <w:pStyle w:val="a0"/>
-        <w:numPr>
-          <w:ilvl w:val="0"/>
-          <w:numId w:val="27"/>
-        </w:numPr>
-        <w:ind w:firstLineChars="0"/>
-      </w:pPr>
-      <w:r>
-        <w:rPr>
-          <w:rFonts w:hint="eastAsia"/>
-        </w:rPr>
-        <w:t>灵活，</w:t>
-      </w:r>
-      <w:r>
-        <w:t>插入</w:t>
-      </w:r>
-      <w:r>
-        <w:rPr>
-          <w:rFonts w:hint="eastAsia"/>
-        </w:rPr>
-        <w:t>元素、</w:t>
-      </w:r>
-      <w:r>
-        <w:t>删除</w:t>
-      </w:r>
-      <w:r>
-        <w:rPr>
-          <w:rFonts w:hint="eastAsia"/>
-        </w:rPr>
-        <w:t>元素、</w:t>
-      </w:r>
-      <w:r>
-        <w:t>合并链表</w:t>
-      </w:r>
-      <w:r>
-        <w:rPr>
-          <w:rFonts w:hint="eastAsia"/>
-        </w:rPr>
-        <w:t>时间</w:t>
-      </w:r>
-      <w:r>
-        <w:t>复杂度为</w:t>
-      </w:r>
-      <w:r>
-        <w:rPr>
-          <w:rFonts w:hint="eastAsia"/>
-        </w:rPr>
-        <w:t>O(</w:t>
-      </w:r>
-      <w:r>
-        <w:t>1</w:t>
-      </w:r>
-      <w:r>
-        <w:rPr>
-          <w:rFonts w:hint="eastAsia"/>
-        </w:rPr>
-        <w:t>)</w:t>
+        <w:pStyle w:val="1"/>
+      </w:pPr>
+      <w:r>
+        <w:rPr>
+          <w:rFonts w:hint="eastAsia"/>
+        </w:rPr>
+        <w:t>Qemu</w:t>
+      </w:r>
+      <w:r>
+        <w:rPr>
+          <w:rFonts w:hint="eastAsia"/>
+        </w:rPr>
+        <w:t>（全系统</w:t>
+      </w:r>
+      <w:r>
+        <w:t>仿真器</w:t>
+      </w:r>
+      <w:r>
+        <w:rPr>
+          <w:rFonts w:hint="eastAsia"/>
+        </w:rPr>
+        <w:t>）</w:t>
       </w:r>
     </w:p>
     <w:p>
       <w:pPr>
-        <w:pStyle w:val="a0"/>
-        <w:numPr>
-          <w:ilvl w:val="0"/>
-          <w:numId w:val="27"/>
-        </w:numPr>
-        <w:ind w:firstLineChars="0"/>
-      </w:pPr>
-      <w:r>
-        <w:rPr>
-          <w:rFonts w:hint="eastAsia"/>
-        </w:rPr>
-        <w:t>无序</w:t>
-      </w:r>
-      <w:r>
-        <w:t>，只能</w:t>
-      </w:r>
-      <w:r>
-        <w:rPr>
-          <w:rFonts w:hint="eastAsia"/>
-        </w:rPr>
-        <w:t>顺序</w:t>
-      </w:r>
-      <w:r>
-        <w:t>遍历，</w:t>
-      </w:r>
-      <w:r>
-        <w:rPr>
-          <w:rFonts w:hint="eastAsia"/>
-        </w:rPr>
-        <w:t>查询</w:t>
-      </w:r>
-      <w:r>
-        <w:t>元素时间复杂度为</w:t>
-      </w:r>
-      <w:r>
-        <w:rPr>
-          <w:rFonts w:hint="eastAsia"/>
-        </w:rPr>
-        <w:t>O(</w:t>
-      </w:r>
-      <w:r>
-        <w:t>n</w:t>
-      </w:r>
-      <w:r>
-        <w:rPr>
-          <w:rFonts w:hint="eastAsia"/>
-        </w:rPr>
-        <w:t>)</w:t>
+        <w:pStyle w:val="2"/>
+      </w:pPr>
+      <w:r>
+        <w:rPr>
+          <w:rFonts w:hint="eastAsia"/>
+        </w:rPr>
+        <w:t>常用</w:t>
+      </w:r>
+      <w:r>
+        <w:t>参数</w:t>
+      </w:r>
+      <w:r>
+        <w:rPr>
+          <w:vertAlign w:val="superscript"/>
+        </w:rPr>
+        <w:fldChar w:fldCharType="begin"/>
+      </w:r>
+      <w:r>
+        <w:rPr>
+          <w:vertAlign w:val="superscript"/>
+        </w:rPr>
+        <w:instrText xml:space="preserve"> REF _Ref8738852 \r \h </w:instrText>
+      </w:r>
+      <w:r>
+        <w:rPr>
+          <w:vertAlign w:val="superscript"/>
+        </w:rPr>
+        <w:instrText xml:space="preserve"> \* MERGEFORMAT </w:instrText>
+      </w:r>
+      <w:r>
+        <w:rPr>
+          <w:vertAlign w:val="superscript"/>
+        </w:rPr>
+      </w:r>
+      <w:r>
+        <w:rPr>
+          <w:vertAlign w:val="superscript"/>
+        </w:rPr>
+        <w:fldChar w:fldCharType="separate"/>
+      </w:r>
+      <w:r>
+        <w:rPr>
+          <w:vertAlign w:val="superscript"/>
+        </w:rPr>
+        <w:t>[10]</w:t>
+      </w:r>
+      <w:r>
+        <w:rPr>
+          <w:vertAlign w:val="superscript"/>
+        </w:rPr>
+        <w:fldChar w:fldCharType="end"/>
       </w:r>
     </w:p>
     <w:p>
       <w:pPr>
-        <w:pStyle w:val="1"/>
-      </w:pPr>
-      <w:r>
-        <w:rPr>
-          <w:rFonts w:hint="eastAsia"/>
-        </w:rPr>
-        <w:t>Qemu</w:t>
-      </w:r>
-      <w:r>
-        <w:rPr>
-          <w:rFonts w:hint="eastAsia"/>
-        </w:rPr>
-        <w:t>（全系统</w:t>
-      </w:r>
-      <w:r>
-        <w:t>仿真器</w:t>
-      </w:r>
-      <w:r>
-        <w:rPr>
-          <w:rFonts w:hint="eastAsia"/>
-        </w:rPr>
-        <w:t>）</w:t>
+        <w:ind w:left="360"/>
+      </w:pPr>
+      <w:r>
+        <w:rPr>
+          <w:rFonts w:hint="eastAsia"/>
+        </w:rPr>
+        <w:t>-</w:t>
+      </w:r>
+      <w:r>
+        <w:t>machine [type=]name</w:t>
+      </w:r>
+      <w:r>
+        <w:rPr>
+          <w:rFonts w:hint="eastAsia"/>
+        </w:rPr>
+        <w:t xml:space="preserve"> : </w:t>
+      </w:r>
+      <w:r>
+        <w:rPr>
+          <w:rFonts w:hint="eastAsia"/>
+        </w:rPr>
+        <w:t>指定</w:t>
+      </w:r>
+      <w:r>
+        <w:t>特定机型</w:t>
       </w:r>
     </w:p>
     <w:p>
       <w:pPr>
-        <w:pStyle w:val="2"/>
-      </w:pPr>
-      <w:r>
-        <w:rPr>
-          <w:rFonts w:hint="eastAsia"/>
-        </w:rPr>
-        <w:t>常用</w:t>
-      </w:r>
-      <w:r>
-        <w:t>参数</w:t>
-      </w:r>
-      <w:r>
-        <w:rPr>
-          <w:vertAlign w:val="superscript"/>
-        </w:rPr>
-        <w:fldChar w:fldCharType="begin"/>
-      </w:r>
-      <w:r>
-        <w:rPr>
-          <w:vertAlign w:val="superscript"/>
-        </w:rPr>
-        <w:instrText xml:space="preserve"> REF _Ref8738852 \r \h </w:instrText>
-      </w:r>
-      <w:r>
-        <w:rPr>
-          <w:vertAlign w:val="superscript"/>
-        </w:rPr>
-        <w:instrText xml:space="preserve"> \* MERGEFORMAT </w:instrText>
-      </w:r>
-      <w:r>
-        <w:rPr>
-          <w:vertAlign w:val="superscript"/>
-        </w:rPr>
-      </w:r>
-      <w:r>
-        <w:rPr>
-          <w:vertAlign w:val="superscript"/>
-        </w:rPr>
-        <w:fldChar w:fldCharType="separate"/>
-      </w:r>
-      <w:r>
-        <w:rPr>
-          <w:vertAlign w:val="superscript"/>
-        </w:rPr>
-        <w:t>[10]</w:t>
-      </w:r>
-      <w:r>
-        <w:rPr>
-          <w:vertAlign w:val="superscript"/>
-        </w:rPr>
-        <w:fldChar w:fldCharType="end"/>
+        <w:ind w:left="360"/>
+      </w:pPr>
+      <w:r>
+        <w:t xml:space="preserve">-smp [cpus=]n[,cores=cores] : </w:t>
+      </w:r>
+      <w:r>
+        <w:rPr>
+          <w:rFonts w:hint="eastAsia"/>
+        </w:rPr>
+        <w:t>设置</w:t>
+      </w:r>
+      <w:r>
+        <w:t>CPU</w:t>
+      </w:r>
+      <w:r>
+        <w:rPr>
+          <w:rFonts w:hint="eastAsia"/>
+        </w:rPr>
+        <w:t>数量，核</w:t>
+      </w:r>
+      <w:r>
+        <w:t>数</w:t>
       </w:r>
     </w:p>
     <w:p>
@@ -39476,22 +39175,31 @@
         <w:t>-</w:t>
       </w:r>
       <w:r>
-        <w:t>machine [type=]name</w:t>
-      </w:r>
-      <w:r>
-        <w:rPr>
-          <w:rFonts w:hint="eastAsia"/>
-        </w:rPr>
-        <w:t xml:space="preserve"> : </w:t>
-      </w:r>
-      <w:r>
-        <w:rPr>
-          <w:rFonts w:hint="eastAsia"/>
-        </w:rPr>
-        <w:t>指定</w:t>
-      </w:r>
-      <w:r>
-        <w:t>特定机型</w:t>
+        <w:t xml:space="preserve">m [size=]megs : </w:t>
+      </w:r>
+      <w:r>
+        <w:rPr>
+          <w:rFonts w:hint="eastAsia"/>
+        </w:rPr>
+        <w:t>设置</w:t>
+      </w:r>
+      <w:r>
+        <w:t>内存大小</w:t>
+      </w:r>
+      <w:r>
+        <w:rPr>
+          <w:rFonts w:hint="eastAsia"/>
+        </w:rPr>
+        <w:t>，默认</w:t>
+      </w:r>
+      <w:r>
+        <w:t>单位</w:t>
+      </w:r>
+      <w:r>
+        <w:rPr>
+          <w:rFonts w:hint="eastAsia"/>
+        </w:rPr>
+        <w:t>MB</w:t>
       </w:r>
     </w:p>
     <w:p>
@@ -39499,7 +39207,22 @@
         <w:ind w:left="360"/>
       </w:pPr>
       <w:r>
-        <w:t xml:space="preserve">-smp [cpus=]n[,cores=cores] : </w:t>
+        <w:rPr>
+          <w:rFonts w:hint="eastAsia"/>
+        </w:rPr>
+        <w:t>-</w:t>
+      </w:r>
+      <w:r>
+        <w:t>name string1[,process=string2]</w:t>
+      </w:r>
+      <w:r>
+        <w:t xml:space="preserve"> </w:t>
+      </w:r>
+      <w:r>
+        <w:rPr>
+          <w:rFonts w:hint="eastAsia"/>
+        </w:rPr>
+        <w:t xml:space="preserve">: </w:t>
       </w:r>
       <w:r>
         <w:rPr>
@@ -39508,16 +39231,40 @@
         <w:t>设置</w:t>
       </w:r>
       <w:r>
-        <w:t>CPU</w:t>
-      </w:r>
-      <w:r>
-        <w:rPr>
-          <w:rFonts w:hint="eastAsia"/>
-        </w:rPr>
-        <w:t>数量，核</w:t>
-      </w:r>
-      <w:r>
-        <w:t>数</w:t>
+        <w:t>客户机名称，</w:t>
+      </w:r>
+      <w:r>
+        <w:t>string1</w:t>
+      </w:r>
+      <w:r>
+        <w:rPr>
+          <w:rFonts w:hint="eastAsia"/>
+        </w:rPr>
+        <w:t>是</w:t>
+      </w:r>
+      <w:r>
+        <w:t>客户机窗口名称，</w:t>
+      </w:r>
+      <w:r>
+        <w:rPr>
+          <w:rFonts w:hint="eastAsia"/>
+        </w:rPr>
+        <w:t>string2</w:t>
+      </w:r>
+      <w:r>
+        <w:rPr>
+          <w:rFonts w:hint="eastAsia"/>
+        </w:rPr>
+        <w:t>是</w:t>
+      </w:r>
+      <w:r>
+        <w:t>客户机在</w:t>
+      </w:r>
+      <w:r>
+        <w:t>Linux</w:t>
+      </w:r>
+      <w:r>
+        <w:t>下进程名称</w:t>
       </w:r>
     </w:p>
     <w:p>
@@ -39525,13 +39272,7 @@
         <w:ind w:left="360"/>
       </w:pPr>
       <w:r>
-        <w:rPr>
-          <w:rFonts w:hint="eastAsia"/>
-        </w:rPr>
-        <w:t>-</w:t>
-      </w:r>
-      <w:r>
-        <w:t xml:space="preserve">m [size=]megs : </w:t>
+        <w:t xml:space="preserve">-uuid uuid : </w:t>
       </w:r>
       <w:r>
         <w:rPr>
@@ -39540,22 +39281,10 @@
         <w:t>设置</w:t>
       </w:r>
       <w:r>
-        <w:t>内存大小</w:t>
-      </w:r>
-      <w:r>
-        <w:rPr>
-          <w:rFonts w:hint="eastAsia"/>
-        </w:rPr>
-        <w:t>，默认</w:t>
-      </w:r>
-      <w:r>
-        <w:t>单位</w:t>
-      </w:r>
-      <w:r>
-        <w:rPr>
-          <w:rFonts w:hint="eastAsia"/>
-        </w:rPr>
-        <w:t>MB</w:t>
+        <w:t>客户机</w:t>
+      </w:r>
+      <w:r>
+        <w:t>UUID</w:t>
       </w:r>
     </w:p>
     <w:p>
@@ -39563,34 +39292,94 @@
         <w:ind w:left="360"/>
       </w:pPr>
       <w:r>
-        <w:rPr>
-          <w:rFonts w:hint="eastAsia"/>
-        </w:rPr>
-        <w:t>-</w:t>
-      </w:r>
-      <w:r>
-        <w:t>name string1[,process=string2]</w:t>
-      </w:r>
-      <w:r>
-        <w:t xml:space="preserve"> </w:t>
-      </w:r>
-      <w:r>
-        <w:rPr>
-          <w:rFonts w:hint="eastAsia"/>
-        </w:rPr>
-        <w:t xml:space="preserve">: </w:t>
-      </w:r>
-      <w:r>
-        <w:rPr>
-          <w:rFonts w:hint="eastAsia"/>
-        </w:rPr>
-        <w:t>设置</w:t>
-      </w:r>
-      <w:r>
-        <w:t>客户机名称，</w:t>
-      </w:r>
-      <w:r>
-        <w:t>string1</w:t>
+        <w:t>-drive file=file</w:t>
+      </w:r>
+      <w:r>
+        <w:t>[</w:t>
+      </w:r>
+      <w:r>
+        <w:t>,if=interface</w:t>
+      </w:r>
+      <w:r>
+        <w:rPr>
+          <w:rFonts w:hint="eastAsia"/>
+        </w:rPr>
+        <w:t>]</w:t>
+      </w:r>
+      <w:r>
+        <w:t>[</w:t>
+      </w:r>
+      <w:r>
+        <w:t>,format=format</w:t>
+      </w:r>
+      <w:r>
+        <w:t>][</w:t>
+      </w:r>
+      <w:r>
+        <w:t>,cache=cache</w:t>
+      </w:r>
+      <w:r>
+        <w:t>][</w:t>
+      </w:r>
+      <w:r>
+        <w:t>,id=id</w:t>
+      </w:r>
+      <w:r>
+        <w:t>][</w:t>
+      </w:r>
+      <w:r>
+        <w:t>,</w:t>
+      </w:r>
+      <w:r>
+        <w:t>file.locking</w:t>
+      </w:r>
+      <w:r>
+        <w:t xml:space="preserve">=locking] : </w:t>
+      </w:r>
+      <w:r>
+        <w:rPr>
+          <w:rFonts w:hint="eastAsia"/>
+        </w:rPr>
+        <w:t>设置一个</w:t>
+      </w:r>
+      <w:r>
+        <w:t>新驱动</w:t>
+      </w:r>
+      <w:r>
+        <w:rPr>
+          <w:rFonts w:hint="eastAsia"/>
+        </w:rPr>
+        <w:t>，要</w:t>
+      </w:r>
+      <w:r>
+        <w:t>指定</w:t>
+      </w:r>
+      <w:r>
+        <w:rPr>
+          <w:rFonts w:hint="eastAsia"/>
+        </w:rPr>
+        <w:t>file</w:t>
+      </w:r>
+      <w:r>
+        <w:rPr>
+          <w:rFonts w:hint="eastAsia"/>
+        </w:rPr>
+        <w:t>路径（挂载</w:t>
+      </w:r>
+      <w:r>
+        <w:t>了磁盘的宿主机目录</w:t>
+      </w:r>
+      <w:r>
+        <w:rPr>
+          <w:rFonts w:hint="eastAsia"/>
+        </w:rPr>
+        <w:t>）；</w:t>
+      </w:r>
+      <w:r>
+        <w:rPr>
+          <w:rFonts w:hint="eastAsia"/>
+        </w:rPr>
+        <w:t>if</w:t>
       </w:r>
       <w:r>
         <w:rPr>
@@ -39599,33 +39388,121 @@
         <w:t>是</w:t>
       </w:r>
       <w:r>
-        <w:t>客户机窗口名称，</w:t>
-      </w:r>
-      <w:r>
-        <w:rPr>
-          <w:rFonts w:hint="eastAsia"/>
-        </w:rPr>
-        <w:t>string2</w:t>
-      </w:r>
-      <w:r>
-        <w:rPr>
-          <w:rFonts w:hint="eastAsia"/>
-        </w:rPr>
+        <w:t>接口类型</w:t>
+      </w:r>
+      <w:r>
+        <w:rPr>
+          <w:rFonts w:hint="eastAsia"/>
+        </w:rPr>
+        <w:t>一般</w:t>
+      </w:r>
+      <w:r>
+        <w:t>设置为</w:t>
+      </w:r>
+      <w:r>
+        <w:rPr>
+          <w:rFonts w:hint="eastAsia"/>
+        </w:rPr>
+        <w:t>none</w:t>
+      </w:r>
+      <w:r>
+        <w:rPr>
+          <w:rFonts w:hint="eastAsia"/>
+        </w:rPr>
+        <w:t>；</w:t>
+      </w:r>
+      <w:r>
+        <w:rPr>
+          <w:rFonts w:hint="eastAsia"/>
+        </w:rPr>
+        <w:t>format</w:t>
+      </w:r>
+      <w:r>
+        <w:rPr>
+          <w:rFonts w:hint="eastAsia"/>
+        </w:rPr>
+        <w:t>一般</w:t>
+      </w:r>
+      <w:r>
         <w:t>是</w:t>
       </w:r>
       <w:r>
-        <w:t>客户机在</w:t>
-      </w:r>
-      <w:r>
-        <w:t>Linux</w:t>
-      </w:r>
-      <w:proofErr w:type="gramStart"/>
-      <w:r>
-        <w:t>下进程</w:t>
-      </w:r>
-      <w:proofErr w:type="gramEnd"/>
-      <w:r>
-        <w:t>名称</w:t>
+        <w:rPr>
+          <w:rFonts w:hint="eastAsia"/>
+        </w:rPr>
+        <w:t>raw</w:t>
+      </w:r>
+      <w:r>
+        <w:rPr>
+          <w:rFonts w:hint="eastAsia"/>
+        </w:rPr>
+        <w:t>；</w:t>
+      </w:r>
+      <w:r>
+        <w:rPr>
+          <w:rFonts w:hint="eastAsia"/>
+        </w:rPr>
+        <w:t>cache</w:t>
+      </w:r>
+      <w:r>
+        <w:rPr>
+          <w:rFonts w:hint="eastAsia"/>
+        </w:rPr>
+        <w:t>表示</w:t>
+      </w:r>
+      <w:r>
+        <w:t>磁盘读写缓冲的</w:t>
+      </w:r>
+      <w:r>
+        <w:rPr>
+          <w:rFonts w:hint="eastAsia"/>
+        </w:rPr>
+        <w:t>模式</w:t>
+      </w:r>
+      <w:r>
+        <w:t>，</w:t>
+      </w:r>
+      <w:r>
+        <w:rPr>
+          <w:rFonts w:hint="eastAsia"/>
+        </w:rPr>
+        <w:t>默认为</w:t>
+      </w:r>
+      <w:r>
+        <w:rPr>
+          <w:rFonts w:hint="eastAsia"/>
+        </w:rPr>
+        <w:t>writeback</w:t>
+      </w:r>
+      <w:r>
+        <w:rPr>
+          <w:rFonts w:hint="eastAsia"/>
+        </w:rPr>
+        <w:t>；</w:t>
+      </w:r>
+      <w:r>
+        <w:rPr>
+          <w:rFonts w:hint="eastAsia"/>
+        </w:rPr>
+        <w:t>id</w:t>
+      </w:r>
+      <w:r>
+        <w:rPr>
+          <w:rFonts w:hint="eastAsia"/>
+        </w:rPr>
+        <w:t>是</w:t>
+      </w:r>
+      <w:r>
+        <w:rPr>
+          <w:rFonts w:hint="eastAsia"/>
+        </w:rPr>
+        <w:t>drive</w:t>
+      </w:r>
+      <w:r>
+        <w:rPr>
+          <w:rFonts w:hint="eastAsia"/>
+        </w:rPr>
+        <w:t>标识符</w:t>
       </w:r>
     </w:p>
     <w:p>
@@ -39633,27 +39510,94 @@
         <w:ind w:left="360"/>
       </w:pPr>
       <w:r>
+        <w:rPr>
+          <w:rFonts w:hint="eastAsia"/>
+        </w:rPr>
         <w:t>-</w:t>
       </w:r>
-      <w:proofErr w:type="gramStart"/>
-      <w:r>
-        <w:t xml:space="preserve">uuid uuid </w:t>
-      </w:r>
-      <w:proofErr w:type="gramEnd"/>
-      <w:r>
-        <w:t xml:space="preserve">: </w:t>
-      </w:r>
-      <w:r>
-        <w:rPr>
-          <w:rFonts w:hint="eastAsia"/>
-        </w:rPr>
-        <w:t>设置</w:t>
-      </w:r>
-      <w:r>
-        <w:t>客户机</w:t>
-      </w:r>
-      <w:r>
-        <w:t>UUID</w:t>
+      <w:r>
+        <w:t>device driver[,drive=drive_id</w:t>
+      </w:r>
+      <w:r>
+        <w:t>][</w:t>
+      </w:r>
+      <w:r>
+        <w:t xml:space="preserve">,id=id] : </w:t>
+      </w:r>
+      <w:r>
+        <w:rPr>
+          <w:rFonts w:hint="eastAsia"/>
+        </w:rPr>
+        <w:t>设置一</w:t>
+      </w:r>
+      <w:r>
+        <w:t>个新设备</w:t>
+      </w:r>
+      <w:r>
+        <w:rPr>
+          <w:rFonts w:hint="eastAsia"/>
+        </w:rPr>
+        <w:t>，其接口类型</w:t>
+      </w:r>
+      <w:r>
+        <w:t>为</w:t>
+      </w:r>
+      <w:r>
+        <w:rPr>
+          <w:rFonts w:hint="eastAsia"/>
+        </w:rPr>
+        <w:t>driver</w:t>
+      </w:r>
+      <w:r>
+        <w:rPr>
+          <w:rFonts w:hint="eastAsia"/>
+        </w:rPr>
+        <w:t>（</w:t>
+      </w:r>
+      <w:r>
+        <w:t>virtio-scsi-pci</w:t>
+      </w:r>
+      <w:r>
+        <w:t xml:space="preserve">, </w:t>
+      </w:r>
+      <w:r>
+        <w:t>virtio-blk, scsi-hd</w:t>
+      </w:r>
+      <w:r>
+        <w:rPr>
+          <w:rFonts w:hint="eastAsia"/>
+        </w:rPr>
+        <w:t>等）</w:t>
+      </w:r>
+      <w:r>
+        <w:t>，</w:t>
+      </w:r>
+      <w:r>
+        <w:rPr>
+          <w:rFonts w:hint="eastAsia"/>
+        </w:rPr>
+        <w:t>可以</w:t>
+      </w:r>
+      <w:r>
+        <w:t>基于已经</w:t>
+      </w:r>
+      <w:r>
+        <w:rPr>
+          <w:rFonts w:hint="eastAsia"/>
+        </w:rPr>
+        <w:t>创建</w:t>
+      </w:r>
+      <w:r>
+        <w:t>的</w:t>
+      </w:r>
+      <w:r>
+        <w:rPr>
+          <w:rFonts w:hint="eastAsia"/>
+        </w:rPr>
+        <w:t>drive</w:t>
+      </w:r>
+      <w:r>
+        <w:t xml:space="preserve"> id</w:t>
       </w:r>
     </w:p>
     <w:p>
@@ -39661,118 +39605,64 @@
         <w:ind w:left="360"/>
       </w:pPr>
       <w:r>
-        <w:t>-drive file=file</w:t>
+        <w:rPr>
+          <w:rFonts w:hint="eastAsia"/>
+        </w:rPr>
+        <w:t>-</w:t>
+      </w:r>
+      <w:r>
+        <w:t>virtfs</w:t>
+      </w:r>
+      <w:r>
+        <w:t xml:space="preserve"> fsdriver[,path=path]</w:t>
       </w:r>
       <w:r>
         <w:t>[</w:t>
       </w:r>
       <w:r>
-        <w:t>,if=interface</w:t>
-      </w:r>
-      <w:r>
-        <w:rPr>
-          <w:rFonts w:hint="eastAsia"/>
-        </w:rPr>
+        <w:t>,mount_tag=tag</w:t>
+      </w:r>
+      <w:r>
         <w:t>]</w:t>
       </w:r>
       <w:r>
-        <w:t>[</w:t>
-      </w:r>
-      <w:r>
-        <w:t>,format=format</w:t>
+        <w:t>[,</w:t>
+      </w:r>
+      <w:r>
+        <w:t>security_model=security_model</w:t>
       </w:r>
       <w:r>
         <w:t>][</w:t>
       </w:r>
       <w:r>
-        <w:t>,cache=cache</w:t>
-      </w:r>
-      <w:r>
-        <w:t>][</w:t>
-      </w:r>
-      <w:r>
-        <w:t>,id=id</w:t>
-      </w:r>
-      <w:r>
-        <w:t>][</w:t>
-      </w:r>
-      <w:r>
-        <w:t>,</w:t>
-      </w:r>
-      <w:r>
-        <w:t>file.locking</w:t>
-      </w:r>
-      <w:r>
-        <w:t xml:space="preserve">=locking] : </w:t>
-      </w:r>
-      <w:r>
-        <w:rPr>
-          <w:rFonts w:hint="eastAsia"/>
-        </w:rPr>
-        <w:t>设置一个</w:t>
-      </w:r>
-      <w:r>
-        <w:t>新驱动</w:t>
-      </w:r>
-      <w:r>
-        <w:rPr>
-          <w:rFonts w:hint="eastAsia"/>
-        </w:rPr>
-        <w:t>，要</w:t>
-      </w:r>
-      <w:r>
-        <w:t>指定</w:t>
-      </w:r>
-      <w:r>
-        <w:rPr>
-          <w:rFonts w:hint="eastAsia"/>
-        </w:rPr>
-        <w:t>file</w:t>
-      </w:r>
-      <w:r>
-        <w:rPr>
-          <w:rFonts w:hint="eastAsia"/>
-        </w:rPr>
-        <w:t>路径（挂载</w:t>
-      </w:r>
-      <w:r>
-        <w:t>了磁盘的宿主机目录</w:t>
-      </w:r>
-      <w:r>
-        <w:rPr>
-          <w:rFonts w:hint="eastAsia"/>
-        </w:rPr>
-        <w:t>）；</w:t>
-      </w:r>
-      <w:r>
-        <w:rPr>
-          <w:rFonts w:hint="eastAsia"/>
-        </w:rPr>
-        <w:t>if</w:t>
-      </w:r>
-      <w:r>
-        <w:rPr>
-          <w:rFonts w:hint="eastAsia"/>
-        </w:rPr>
-        <w:t>是</w:t>
-      </w:r>
-      <w:r>
-        <w:t>接口类型</w:t>
-      </w:r>
-      <w:r>
-        <w:rPr>
-          <w:rFonts w:hint="eastAsia"/>
-        </w:rPr>
-        <w:t>一般</w:t>
-      </w:r>
-      <w:r>
-        <w:t>设置为</w:t>
-      </w:r>
-      <w:r>
-        <w:rPr>
-          <w:rFonts w:hint="eastAsia"/>
-        </w:rPr>
-        <w:t>none</w:t>
+        <w:t xml:space="preserve">,readonly] : </w:t>
+      </w:r>
+      <w:r>
+        <w:rPr>
+          <w:rFonts w:hint="eastAsia"/>
+        </w:rPr>
+        <w:t>创建</w:t>
+      </w:r>
+      <w:r>
+        <w:t>共享文件夹，</w:t>
+      </w:r>
+      <w:r>
+        <w:rPr>
+          <w:rFonts w:hint="eastAsia"/>
+        </w:rPr>
+        <w:t>fsdriver</w:t>
+      </w:r>
+      <w:r>
+        <w:rPr>
+          <w:rFonts w:hint="eastAsia"/>
+        </w:rPr>
+        <w:t>一般为</w:t>
+      </w:r>
+      <w:r>
+        <w:rPr>
+          <w:rFonts w:hint="eastAsia"/>
+        </w:rPr>
+        <w:t>local</w:t>
       </w:r>
       <w:r>
         <w:rPr>
@@ -39781,37 +39671,73 @@
         <w:t>；</w:t>
       </w:r>
       <w:r>
-        <w:rPr>
-          <w:rFonts w:hint="eastAsia"/>
-        </w:rPr>
-        <w:t>format</w:t>
-      </w:r>
-      <w:r>
-        <w:rPr>
-          <w:rFonts w:hint="eastAsia"/>
-        </w:rPr>
-        <w:t>一般</w:t>
-      </w:r>
-      <w:r>
-        <w:t>是</w:t>
-      </w:r>
-      <w:r>
-        <w:rPr>
-          <w:rFonts w:hint="eastAsia"/>
-        </w:rPr>
-        <w:t>raw</w:t>
-      </w:r>
-      <w:r>
-        <w:rPr>
-          <w:rFonts w:hint="eastAsia"/>
-        </w:rPr>
-        <w:t>；</w:t>
-      </w:r>
-      <w:r>
-        <w:rPr>
-          <w:rFonts w:hint="eastAsia"/>
-        </w:rPr>
-        <w:t>cache</w:t>
+        <w:t>path</w:t>
+      </w:r>
+      <w:r>
+        <w:rPr>
+          <w:rFonts w:hint="eastAsia"/>
+        </w:rPr>
+        <w:t>对应</w:t>
+      </w:r>
+      <w:r>
+        <w:t>宿主机</w:t>
+      </w:r>
+      <w:r>
+        <w:rPr>
+          <w:rFonts w:hint="eastAsia"/>
+        </w:rPr>
+        <w:t>共享文件夹</w:t>
+      </w:r>
+      <w:r>
+        <w:t>路径；</w:t>
+      </w:r>
+      <w:r>
+        <w:t>mount_tag</w:t>
+      </w:r>
+      <w:r>
+        <w:rPr>
+          <w:rFonts w:hint="eastAsia"/>
+        </w:rPr>
+        <w:t>是挂载点</w:t>
+      </w:r>
+      <w:r>
+        <w:t>标识符，客户机启动后执行</w:t>
+      </w:r>
+      <w:r>
+        <w:rPr>
+          <w:rFonts w:hint="eastAsia"/>
+        </w:rPr>
+        <w:t>mount</w:t>
+      </w:r>
+      <w:r>
+        <w:rPr>
+          <w:rFonts w:hint="eastAsia"/>
+        </w:rPr>
+        <w:t>需要该</w:t>
+      </w:r>
+      <w:r>
+        <w:t>标识符</w:t>
+      </w:r>
+      <w:r>
+        <w:rPr>
+          <w:rFonts w:hint="eastAsia"/>
+        </w:rPr>
+        <w:t>作为</w:t>
+      </w:r>
+      <w:r>
+        <w:t>挂载</w:t>
+      </w:r>
+      <w:r>
+        <w:rPr>
+          <w:rFonts w:hint="eastAsia"/>
+        </w:rPr>
+        <w:t>内容；</w:t>
+      </w:r>
+      <w:r>
+        <w:rPr>
+          <w:rFonts w:hint="eastAsia"/>
+        </w:rPr>
+        <w:t>readonly</w:t>
       </w:r>
       <w:r>
         <w:rPr>
@@ -39820,58 +39746,11 @@
         <w:t>表示</w:t>
       </w:r>
       <w:r>
-        <w:t>磁盘读写缓冲的</w:t>
-      </w:r>
-      <w:r>
-        <w:rPr>
-          <w:rFonts w:hint="eastAsia"/>
-        </w:rPr>
-        <w:t>模式</w:t>
-      </w:r>
-      <w:r>
-        <w:t>，</w:t>
-      </w:r>
-      <w:r>
-        <w:rPr>
-          <w:rFonts w:hint="eastAsia"/>
-        </w:rPr>
-        <w:t>默认为</w:t>
-      </w:r>
-      <w:r>
-        <w:rPr>
-          <w:rFonts w:hint="eastAsia"/>
-        </w:rPr>
-        <w:t>writeback</w:t>
-      </w:r>
-      <w:r>
-        <w:rPr>
-          <w:rFonts w:hint="eastAsia"/>
-        </w:rPr>
-        <w:t>；</w:t>
-      </w:r>
-      <w:r>
-        <w:rPr>
-          <w:rFonts w:hint="eastAsia"/>
-        </w:rPr>
-        <w:t>id</w:t>
-      </w:r>
-      <w:r>
-        <w:rPr>
-          <w:rFonts w:hint="eastAsia"/>
-        </w:rPr>
-        <w:t>是</w:t>
-      </w:r>
-      <w:r>
-        <w:rPr>
-          <w:rFonts w:hint="eastAsia"/>
-        </w:rPr>
-        <w:t>drive</w:t>
-      </w:r>
-      <w:r>
-        <w:rPr>
-          <w:rFonts w:hint="eastAsia"/>
-        </w:rPr>
-        <w:t>标识符</w:t>
+        <w:t>只</w:t>
+      </w:r>
+      <w:r>
+        <w:lastRenderedPageBreak/>
+        <w:t>读</w:t>
       </w:r>
     </w:p>
     <w:p>
@@ -39882,73 +39761,16 @@
         <w:rPr>
           <w:rFonts w:hint="eastAsia"/>
         </w:rPr>
-        <w:t>-</w:t>
-      </w:r>
-      <w:r>
-        <w:t>device driver[,drive=drive_id</w:t>
-      </w:r>
-      <w:r>
-        <w:t>][</w:t>
-      </w:r>
-      <w:r>
-        <w:t xml:space="preserve">,id=id] : </w:t>
-      </w:r>
-      <w:r>
-        <w:rPr>
-          <w:rFonts w:hint="eastAsia"/>
-        </w:rPr>
-        <w:t>设置一</w:t>
-      </w:r>
-      <w:r>
-        <w:t>个新设备</w:t>
-      </w:r>
-      <w:r>
-        <w:rPr>
-          <w:rFonts w:hint="eastAsia"/>
-        </w:rPr>
-        <w:t>，其接口类型</w:t>
-      </w:r>
-      <w:r>
-        <w:t>为</w:t>
-      </w:r>
-      <w:r>
-        <w:rPr>
-          <w:rFonts w:hint="eastAsia"/>
-        </w:rPr>
-        <w:t>driver</w:t>
-      </w:r>
-      <w:r>
-        <w:rPr>
-          <w:rFonts w:hint="eastAsia"/>
-        </w:rPr>
-        <w:t>（</w:t>
-      </w:r>
-      <w:r>
-        <w:t>virtio-scsi-pci</w:t>
-      </w:r>
-      <w:r>
-        <w:t xml:space="preserve">, </w:t>
-      </w:r>
-      <w:r>
-        <w:t>virtio-blk, scsi-hd</w:t>
-      </w:r>
-      <w:r>
-        <w:rPr>
-          <w:rFonts w:hint="eastAsia"/>
-        </w:rPr>
-        <w:t>等）</w:t>
-      </w:r>
-      <w:r>
-        <w:t>，</w:t>
-      </w:r>
-      <w:r>
-        <w:rPr>
-          <w:rFonts w:hint="eastAsia"/>
-        </w:rPr>
-        <w:t>可以</w:t>
-      </w:r>
-      <w:r>
-        <w:t>基于已经</w:t>
+        <w:t xml:space="preserve">-net </w:t>
+      </w:r>
+      <w:r>
+        <w:t>nic</w:t>
+      </w:r>
+      <w:r>
+        <w:t>[,macaddr=mac][,model=type]</w:t>
+      </w:r>
+      <w:r>
+        <w:t xml:space="preserve"> : </w:t>
       </w:r>
       <w:r>
         <w:rPr>
@@ -39957,16 +39779,49 @@
         <w:t>创建</w:t>
       </w:r>
       <w:r>
-        <w:t>的</w:t>
-      </w:r>
-      <w:r>
-        <w:rPr>
-          <w:rFonts w:hint="eastAsia"/>
-        </w:rPr>
-        <w:t>drive</w:t>
-      </w:r>
-      <w:r>
-        <w:t xml:space="preserve"> id</w:t>
+        <w:t>一个</w:t>
+      </w:r>
+      <w:r>
+        <w:rPr>
+          <w:rFonts w:hint="eastAsia"/>
+        </w:rPr>
+        <w:t>网卡，</w:t>
+      </w:r>
+      <w:r>
+        <w:rPr>
+          <w:rFonts w:hint="eastAsia"/>
+        </w:rPr>
+        <w:t>并指定</w:t>
+      </w:r>
+      <w:r>
+        <w:t>其</w:t>
+      </w:r>
+      <w:r>
+        <w:t>MAC</w:t>
+      </w:r>
+      <w:r>
+        <w:rPr>
+          <w:rFonts w:hint="eastAsia"/>
+        </w:rPr>
+        <w:t>；</w:t>
+      </w:r>
+      <w:r>
+        <w:rPr>
+          <w:rFonts w:hint="eastAsia"/>
+        </w:rPr>
+        <w:t>model</w:t>
+      </w:r>
+      <w:r>
+        <w:rPr>
+          <w:rFonts w:hint="eastAsia"/>
+        </w:rPr>
+        <w:t>是网卡类型</w:t>
+      </w:r>
+      <w:r>
+        <w:t>，可选</w:t>
+      </w:r>
+      <w:r>
+        <w:t>virtio</w:t>
       </w:r>
     </w:p>
     <w:p>
@@ -39977,145 +39832,40 @@
         <w:rPr>
           <w:rFonts w:hint="eastAsia"/>
         </w:rPr>
-        <w:t>-</w:t>
-      </w:r>
-      <w:r>
-        <w:t>virtfs</w:t>
-      </w:r>
-      <w:r>
-        <w:t xml:space="preserve"> fsdriver[,path=path]</w:t>
-      </w:r>
-      <w:r>
-        <w:t>[</w:t>
-      </w:r>
-      <w:r>
-        <w:t>,mount_tag=tag</w:t>
-      </w:r>
-      <w:r>
-        <w:t>]</w:t>
-      </w:r>
-      <w:r>
-        <w:t>[,</w:t>
-      </w:r>
-      <w:r>
-        <w:t>security_model=security_model</w:t>
-      </w:r>
-      <w:r>
-        <w:t>][</w:t>
-      </w:r>
-      <w:r>
-        <w:t xml:space="preserve">,readonly] : </w:t>
-      </w:r>
-      <w:r>
-        <w:rPr>
-          <w:rFonts w:hint="eastAsia"/>
-        </w:rPr>
-        <w:t>创建</w:t>
-      </w:r>
-      <w:r>
-        <w:t>共享文件夹，</w:t>
-      </w:r>
-      <w:r>
-        <w:rPr>
-          <w:rFonts w:hint="eastAsia"/>
-        </w:rPr>
-        <w:t>fsdriver</w:t>
-      </w:r>
-      <w:r>
-        <w:rPr>
-          <w:rFonts w:hint="eastAsia"/>
-        </w:rPr>
-        <w:t>一般为</w:t>
-      </w:r>
-      <w:r>
-        <w:rPr>
-          <w:rFonts w:hint="eastAsia"/>
-        </w:rPr>
-        <w:t>local</w:t>
-      </w:r>
-      <w:r>
-        <w:rPr>
-          <w:rFonts w:hint="eastAsia"/>
-        </w:rPr>
-        <w:t>；</w:t>
-      </w:r>
-      <w:r>
-        <w:t>path</w:t>
-      </w:r>
-      <w:r>
-        <w:rPr>
-          <w:rFonts w:hint="eastAsia"/>
-        </w:rPr>
-        <w:t>对应</w:t>
-      </w:r>
-      <w:r>
-        <w:t>宿主机</w:t>
-      </w:r>
-      <w:r>
-        <w:rPr>
-          <w:rFonts w:hint="eastAsia"/>
-        </w:rPr>
-        <w:t>共享文件夹</w:t>
-      </w:r>
-      <w:r>
-        <w:t>路径；</w:t>
-      </w:r>
-      <w:r>
-        <w:t>mount_tag</w:t>
-      </w:r>
-      <w:r>
-        <w:rPr>
-          <w:rFonts w:hint="eastAsia"/>
-        </w:rPr>
-        <w:t>是挂载点</w:t>
-      </w:r>
-      <w:r>
-        <w:t>标识符，客户机启动后执行</w:t>
-      </w:r>
-      <w:r>
-        <w:rPr>
-          <w:rFonts w:hint="eastAsia"/>
-        </w:rPr>
-        <w:t>mount</w:t>
-      </w:r>
-      <w:r>
-        <w:rPr>
-          <w:rFonts w:hint="eastAsia"/>
-        </w:rPr>
-        <w:t>需要该</w:t>
-      </w:r>
-      <w:r>
-        <w:t>标识符</w:t>
-      </w:r>
-      <w:r>
-        <w:rPr>
-          <w:rFonts w:hint="eastAsia"/>
-        </w:rPr>
-        <w:t>作为</w:t>
-      </w:r>
-      <w:r>
-        <w:t>挂载</w:t>
-      </w:r>
-      <w:r>
-        <w:rPr>
-          <w:rFonts w:hint="eastAsia"/>
-        </w:rPr>
-        <w:t>内容；</w:t>
-      </w:r>
-      <w:r>
-        <w:rPr>
-          <w:rFonts w:hint="eastAsia"/>
-        </w:rPr>
-        <w:t>readonly</w:t>
-      </w:r>
-      <w:r>
-        <w:rPr>
-          <w:rFonts w:hint="eastAsia"/>
-        </w:rPr>
-        <w:t>表示</w:t>
-      </w:r>
-      <w:r>
-        <w:t>只读</w:t>
+        <w:t>-net bridge</w:t>
+      </w:r>
+      <w:r>
+        <w:t>[,name=name]</w:t>
+      </w:r>
+      <w:r>
+        <w:t xml:space="preserve"> : </w:t>
+      </w:r>
+      <w:r>
+        <w:rPr>
+          <w:rFonts w:hint="eastAsia"/>
+        </w:rPr>
+        <w:t>指定客户机</w:t>
+      </w:r>
+      <w:r>
+        <w:t>网络为桥接模式</w:t>
+      </w:r>
+      <w:r>
+        <w:rPr>
+          <w:rFonts w:hint="eastAsia"/>
+        </w:rPr>
+        <w:t>，并</w:t>
+      </w:r>
+      <w:r>
+        <w:t>指定</w:t>
+      </w:r>
+      <w:r>
+        <w:rPr>
+          <w:rFonts w:hint="eastAsia"/>
+        </w:rPr>
+        <w:t>其</w:t>
+      </w:r>
+      <w:r>
+        <w:t>名字</w:t>
       </w:r>
     </w:p>
     <w:p>
@@ -40126,67 +39876,28 @@
         <w:rPr>
           <w:rFonts w:hint="eastAsia"/>
         </w:rPr>
-        <w:t xml:space="preserve">-net </w:t>
-      </w:r>
-      <w:r>
-        <w:t>nic</w:t>
-      </w:r>
-      <w:r>
-        <w:t>[,macaddr=mac][,model=type]</w:t>
-      </w:r>
-      <w:r>
-        <w:t xml:space="preserve"> : </w:t>
-      </w:r>
-      <w:r>
-        <w:rPr>
-          <w:rFonts w:hint="eastAsia"/>
-        </w:rPr>
-        <w:t>创建</w:t>
-      </w:r>
-      <w:r>
-        <w:t>一个</w:t>
-      </w:r>
-      <w:r>
-        <w:rPr>
-          <w:rFonts w:hint="eastAsia"/>
-        </w:rPr>
-        <w:t>网卡，</w:t>
-      </w:r>
-      <w:r>
-        <w:rPr>
-          <w:rFonts w:hint="eastAsia"/>
-        </w:rPr>
-        <w:t>并指定</w:t>
-      </w:r>
-      <w:r>
-        <w:t>其</w:t>
-      </w:r>
-      <w:r>
-        <w:t>MAC</w:t>
-      </w:r>
-      <w:r>
-        <w:rPr>
-          <w:rFonts w:hint="eastAsia"/>
-        </w:rPr>
-        <w:t>；</w:t>
-      </w:r>
-      <w:r>
-        <w:rPr>
-          <w:rFonts w:hint="eastAsia"/>
-        </w:rPr>
-        <w:t>model</w:t>
-      </w:r>
-      <w:r>
-        <w:rPr>
-          <w:rFonts w:hint="eastAsia"/>
-        </w:rPr>
-        <w:t>是网卡类型</w:t>
-      </w:r>
-      <w:r>
-        <w:t>，可选</w:t>
-      </w:r>
-      <w:r>
-        <w:t>virtio</w:t>
+        <w:t xml:space="preserve">-kernel </w:t>
+      </w:r>
+      <w:r>
+        <w:t xml:space="preserve">bzImage : </w:t>
+      </w:r>
+      <w:r>
+        <w:rPr>
+          <w:rFonts w:hint="eastAsia"/>
+        </w:rPr>
+        <w:t>使用</w:t>
+      </w:r>
+      <w:r>
+        <w:t>bzImage</w:t>
+      </w:r>
+      <w:r>
+        <w:rPr>
+          <w:rFonts w:hint="eastAsia"/>
+        </w:rPr>
+        <w:t>作为</w:t>
+      </w:r>
+      <w:r>
+        <w:t>客户机内核镜像</w:t>
       </w:r>
     </w:p>
     <w:p>
@@ -40194,13 +39905,7 @@
         <w:ind w:left="360"/>
       </w:pPr>
       <w:r>
-        <w:rPr>
-          <w:rFonts w:hint="eastAsia"/>
-        </w:rPr>
-        <w:t>-net bridge</w:t>
-      </w:r>
-      <w:r>
-        <w:t>[,name=name]</w:t>
+        <w:t>-initrd file</w:t>
       </w:r>
       <w:r>
         <w:t xml:space="preserve"> : </w:t>
@@ -40209,28 +39914,28 @@
         <w:rPr>
           <w:rFonts w:hint="eastAsia"/>
         </w:rPr>
-        <w:t>指定客户机</w:t>
-      </w:r>
-      <w:r>
-        <w:t>网络为桥接模式</w:t>
-      </w:r>
-      <w:r>
-        <w:rPr>
-          <w:rFonts w:hint="eastAsia"/>
-        </w:rPr>
-        <w:t>，并</w:t>
-      </w:r>
-      <w:r>
-        <w:t>指定</w:t>
-      </w:r>
-      <w:r>
-        <w:rPr>
-          <w:rFonts w:hint="eastAsia"/>
-        </w:rPr>
-        <w:t>其</w:t>
-      </w:r>
-      <w:r>
-        <w:t>名字</w:t>
+        <w:t>使用</w:t>
+      </w:r>
+      <w:r>
+        <w:rPr>
+          <w:rFonts w:hint="eastAsia"/>
+        </w:rPr>
+        <w:t>file</w:t>
+      </w:r>
+      <w:r>
+        <w:rPr>
+          <w:rFonts w:hint="eastAsia"/>
+        </w:rPr>
+        <w:t>作为客户机</w:t>
+      </w:r>
+      <w:r>
+        <w:rPr>
+          <w:rFonts w:hint="eastAsia"/>
+        </w:rPr>
+        <w:t>的根文件</w:t>
+      </w:r>
+      <w:r>
+        <w:t>系统</w:t>
       </w:r>
     </w:p>
     <w:p>
@@ -40238,13 +39943,10 @@
         <w:ind w:left="360"/>
       </w:pPr>
       <w:r>
-        <w:rPr>
-          <w:rFonts w:hint="eastAsia"/>
-        </w:rPr>
-        <w:t xml:space="preserve">-kernel </w:t>
-      </w:r>
-      <w:r>
-        <w:t xml:space="preserve">bzImage : </w:t>
+        <w:t>-append cmdline</w:t>
+      </w:r>
+      <w:r>
+        <w:t xml:space="preserve"> : </w:t>
       </w:r>
       <w:r>
         <w:rPr>
@@ -40253,7 +39955,10 @@
         <w:t>使用</w:t>
       </w:r>
       <w:r>
-        <w:t>bzImage</w:t>
+        <w:rPr>
+          <w:rFonts w:hint="eastAsia"/>
+        </w:rPr>
+        <w:t>cmdline</w:t>
       </w:r>
       <w:r>
         <w:rPr>
@@ -40262,76 +39967,6 @@
         <w:t>作为</w:t>
       </w:r>
       <w:r>
-        <w:t>客户机内核镜像</w:t>
-      </w:r>
-    </w:p>
-    <w:p>
-      <w:pPr>
-        <w:ind w:left="360"/>
-      </w:pPr>
-      <w:r>
-        <w:t>-initrd file</w:t>
-      </w:r>
-      <w:r>
-        <w:t xml:space="preserve"> : </w:t>
-      </w:r>
-      <w:r>
-        <w:rPr>
-          <w:rFonts w:hint="eastAsia"/>
-        </w:rPr>
-        <w:t>使用</w:t>
-      </w:r>
-      <w:r>
-        <w:rPr>
-          <w:rFonts w:hint="eastAsia"/>
-        </w:rPr>
-        <w:t>file</w:t>
-      </w:r>
-      <w:r>
-        <w:rPr>
-          <w:rFonts w:hint="eastAsia"/>
-        </w:rPr>
-        <w:t>作为客户机</w:t>
-      </w:r>
-      <w:r>
-        <w:rPr>
-          <w:rFonts w:hint="eastAsia"/>
-        </w:rPr>
-        <w:t>的根文件</w:t>
-      </w:r>
-      <w:r>
-        <w:t>系统</w:t>
-      </w:r>
-    </w:p>
-    <w:p>
-      <w:pPr>
-        <w:ind w:left="360"/>
-      </w:pPr>
-      <w:r>
-        <w:t>-append cmdline</w:t>
-      </w:r>
-      <w:r>
-        <w:t xml:space="preserve"> : </w:t>
-      </w:r>
-      <w:r>
-        <w:rPr>
-          <w:rFonts w:hint="eastAsia"/>
-        </w:rPr>
-        <w:t>使用</w:t>
-      </w:r>
-      <w:r>
-        <w:rPr>
-          <w:rFonts w:hint="eastAsia"/>
-        </w:rPr>
-        <w:t>cmdline</w:t>
-      </w:r>
-      <w:r>
-        <w:rPr>
-          <w:rFonts w:hint="eastAsia"/>
-        </w:rPr>
-        <w:t>作为</w:t>
-      </w:r>
-      <w:r>
         <w:t>内核</w:t>
       </w:r>
       <w:r>
@@ -40371,14 +40006,7 @@
         <w:rPr>
           <w:rFonts w:hint="eastAsia"/>
         </w:rPr>
-        <w:t>并配合</w:t>
-      </w:r>
-      <w:r>
-        <w:rPr>
-          <w:rFonts w:hint="eastAsia"/>
-        </w:rPr>
-        <w:lastRenderedPageBreak/>
-        <w:t>选项</w:t>
+        <w:t>并配合选项</w:t>
       </w:r>
       <w:r>
         <w:t>-nographic</w:t>
@@ -40549,13 +40177,8 @@
       <w:r>
         <w:t xml:space="preserve">$ </w:t>
       </w:r>
-      <w:proofErr w:type="gramStart"/>
-      <w:r>
-        <w:t>echo</w:t>
-      </w:r>
-      <w:proofErr w:type="gramEnd"/>
-      <w:r>
-        <w:t xml:space="preserve"> $(printf 'DE:AD:BE:EF:%02X:%02X\n' $((RANDOM%256)) $((RANDOM%256)))</w:t>
+      <w:r>
+        <w:t>echo $(printf 'DE:AD:BE:EF:%02X:%02X\n' $((RANDOM%256)) $((RANDOM%256)))</w:t>
       </w:r>
     </w:p>
     <w:p>
@@ -40564,13 +40187,8 @@
         <w:ind w:left="720" w:firstLineChars="0" w:firstLine="0"/>
       </w:pPr>
       <w:r>
-        <w:t>DE</w:t>
-      </w:r>
-      <w:proofErr w:type="gramStart"/>
-      <w:r>
-        <w:t>:AD:BE:EF:9B:5E</w:t>
-      </w:r>
-      <w:proofErr w:type="gramEnd"/>
+        <w:t>DE:AD:BE:EF:9B:5E</w:t>
+      </w:r>
     </w:p>
     <w:p>
       <w:pPr>
@@ -40705,21 +40323,7 @@
         <w:rPr>
           <w:rFonts w:hint="eastAsia"/>
         </w:rPr>
-        <w:t xml:space="preserve">$ </w:t>
-      </w:r>
-      <w:proofErr w:type="gramStart"/>
-      <w:r>
-        <w:rPr>
-          <w:rFonts w:hint="eastAsia"/>
-        </w:rPr>
-        <w:t>ls</w:t>
-      </w:r>
-      <w:proofErr w:type="gramEnd"/>
-      <w:r>
-        <w:rPr>
-          <w:rFonts w:hint="eastAsia"/>
-        </w:rPr>
-        <w:t xml:space="preserve"> </w:t>
+        <w:t xml:space="preserve">$ ls </w:t>
       </w:r>
       <w:r>
         <w:t>-l</w:t>
@@ -40731,15 +40335,7 @@
         <w:ind w:left="720" w:firstLineChars="0" w:firstLine="0"/>
       </w:pPr>
       <w:r>
-        <w:t>-</w:t>
-      </w:r>
-      <w:proofErr w:type="gramStart"/>
-      <w:r>
-        <w:t>rw-</w:t>
-      </w:r>
-      <w:proofErr w:type="gramEnd"/>
-      <w:r>
-        <w:t>rw-r-- 1 freg freg 10737418240 May 14 20:48 sda_disk</w:t>
+        <w:t>-rw-rw-r-- 1 freg freg 10737418240 May 14 20:48 sda_disk</w:t>
       </w:r>
     </w:p>
     <w:p>
@@ -40748,15 +40344,7 @@
         <w:ind w:left="720" w:firstLineChars="0" w:firstLine="0"/>
       </w:pPr>
       <w:r>
-        <w:t>-</w:t>
-      </w:r>
-      <w:proofErr w:type="gramStart"/>
-      <w:r>
-        <w:t>rw-</w:t>
-      </w:r>
-      <w:proofErr w:type="gramEnd"/>
-      <w:r>
-        <w:t>rw-r-- 1 freg freg  5368709120 May 14 20:48 sdb_disk</w:t>
+        <w:t>-rw-rw-r-- 1 freg freg  5368709120 May 14 20:48 sdb_disk</w:t>
       </w:r>
     </w:p>
     <w:p>
@@ -40765,15 +40353,7 @@
         <w:ind w:left="720" w:firstLineChars="0" w:firstLine="0"/>
       </w:pPr>
       <w:r>
-        <w:t>-</w:t>
-      </w:r>
-      <w:proofErr w:type="gramStart"/>
-      <w:r>
-        <w:t>rw-</w:t>
-      </w:r>
-      <w:proofErr w:type="gramEnd"/>
-      <w:r>
-        <w:t>rw-r-- 1 freg freg  5368709120 May 14 20:48 sdc_disk</w:t>
+        <w:t>-rw-rw-r-- 1 freg freg  5368709120 May 14 20:48 sdc_disk</w:t>
       </w:r>
     </w:p>
     <w:p>
@@ -40847,13 +40427,8 @@
         </w:rPr>
         <w:t xml:space="preserve">$ </w:t>
       </w:r>
-      <w:proofErr w:type="gramStart"/>
-      <w:r>
-        <w:t>dd</w:t>
-      </w:r>
-      <w:proofErr w:type="gramEnd"/>
-      <w:r>
-        <w:t xml:space="preserve"> if=/</w:t>
+      <w:r>
+        <w:t>dd if=/</w:t>
       </w:r>
       <w:r>
         <w:t xml:space="preserve"> of=</w:t>
@@ -40998,13 +40573,8 @@
       <w:r>
         <w:t xml:space="preserve">$ </w:t>
       </w:r>
-      <w:proofErr w:type="gramStart"/>
-      <w:r>
-        <w:t>br=</w:t>
-      </w:r>
-      <w:proofErr w:type="gramEnd"/>
-      <w:r>
-        <w:t>qemu_czh</w:t>
+      <w:r>
+        <w:t>br=qemu_czh</w:t>
       </w:r>
     </w:p>
     <w:p>
@@ -41015,13 +40585,8 @@
       <w:r>
         <w:t xml:space="preserve">$ </w:t>
       </w:r>
-      <w:proofErr w:type="gramStart"/>
-      <w:r>
-        <w:t>dev=</w:t>
-      </w:r>
-      <w:proofErr w:type="gramEnd"/>
-      <w:r>
-        <w:t>eth0</w:t>
+      <w:r>
+        <w:t>dev=eth0</w:t>
       </w:r>
     </w:p>
     <w:p>
@@ -41032,13 +40597,8 @@
       <w:r>
         <w:t xml:space="preserve">$ </w:t>
       </w:r>
-      <w:proofErr w:type="gramStart"/>
-      <w:r>
-        <w:t>ip=</w:t>
-      </w:r>
-      <w:proofErr w:type="gramEnd"/>
-      <w:r>
-        <w:t>192.168.88.1</w:t>
+      <w:r>
+        <w:t>ip=192.168.88.1</w:t>
       </w:r>
     </w:p>
     <w:p>
@@ -41049,13 +40609,8 @@
       <w:r>
         <w:t xml:space="preserve">$ </w:t>
       </w:r>
-      <w:proofErr w:type="gramStart"/>
-      <w:r>
-        <w:t>sudo</w:t>
-      </w:r>
-      <w:proofErr w:type="gramEnd"/>
-      <w:r>
-        <w:t xml:space="preserve"> brctl addbr $br</w:t>
+      <w:r>
+        <w:t>sudo brctl addbr $br</w:t>
       </w:r>
     </w:p>
     <w:p>
@@ -41066,13 +40621,8 @@
       <w:r>
         <w:t xml:space="preserve">$ </w:t>
       </w:r>
-      <w:proofErr w:type="gramStart"/>
-      <w:r>
-        <w:t>sudo</w:t>
-      </w:r>
-      <w:proofErr w:type="gramEnd"/>
-      <w:r>
-        <w:t xml:space="preserve"> brctl stp $br o</w:t>
+      <w:r>
+        <w:t>sudo brctl stp $br o</w:t>
       </w:r>
       <w:r>
         <w:t>n</w:t>
@@ -41086,13 +40636,8 @@
       <w:r>
         <w:t xml:space="preserve">$ </w:t>
       </w:r>
-      <w:proofErr w:type="gramStart"/>
-      <w:r>
-        <w:t>sudo</w:t>
-      </w:r>
-      <w:proofErr w:type="gramEnd"/>
-      <w:r>
-        <w:t xml:space="preserve"> ip addr add $ip dev $br</w:t>
+      <w:r>
+        <w:t>sudo ip addr add $ip dev $br</w:t>
       </w:r>
     </w:p>
     <w:p>
@@ -41103,13 +40648,8 @@
       <w:r>
         <w:t xml:space="preserve">$ </w:t>
       </w:r>
-      <w:proofErr w:type="gramStart"/>
-      <w:r>
-        <w:t>sudo</w:t>
-      </w:r>
-      <w:proofErr w:type="gramEnd"/>
-      <w:r>
-        <w:t xml:space="preserve"> brctl addif $br $dev</w:t>
+      <w:r>
+        <w:t>sudo brctl addif $br $dev</w:t>
       </w:r>
     </w:p>
     <w:p>
@@ -41120,13 +40660,8 @@
       <w:r>
         <w:t xml:space="preserve">$ </w:t>
       </w:r>
-      <w:proofErr w:type="gramStart"/>
-      <w:r>
-        <w:t>sudo</w:t>
-      </w:r>
-      <w:proofErr w:type="gramEnd"/>
-      <w:r>
-        <w:t xml:space="preserve"> ip link set $br up</w:t>
+      <w:r>
+        <w:t>sudo ip link set $br up</w:t>
       </w:r>
     </w:p>
     <w:p>
@@ -41209,7 +40744,11 @@
         <w:t xml:space="preserve">$ </w:t>
       </w:r>
       <w:r>
-        <w:t>sudo strace -f -e openat,open /fs_harden/sw/x86/bin/qemu-system-x86_64 -enable-kvm -smp 8 -m 4096 -kernel /home/freg/qemu/kernel_img/bzImage -net nic,model=virtio,macaddr=DE:AD:BE:EF:9B:5E -net bridge,br=qemu_czh -device virtio-scsi-pci -drive file=/home/freg/qemu/root_fs/rootfs.gz,if=none,cache=none,id=root -device virtio-blk,drive=root,id=d_root -drive file=/home/freg/qemu/disk/sda_disk,if=none,format=raw,id=dd_1 -device scsi-hd,drive=dd_1,id=disk_1 -drive file=/home/freg/qemu/disk/sdb_disk,if=none,format=raw,id=dd_2 -device scsi-hd,drive=dd_2,id=disk_2 -drive file=/home/freg/qemu/disk/sdc_disk,if=none,format=raw,id=dd_3 -device scsi-hd,drive=dd_3,id=disk_3 -virtfs local,path=/home/freg/qemu/share,mount_tag=share_dir,security_model=none -append "console=ttyS0 IP=192.168.88.66 root=/dev/vda1 rw" -nographic 2&gt;&amp;1 |grep bridge.con</w:t>
+        <w:t xml:space="preserve">sudo strace -f -e openat,open /fs_harden/sw/x86/bin/qemu-system-x86_64 -enable-kvm -smp 8 -m 4096 -kernel /home/freg/qemu/kernel_img/bzImage -net nic,model=virtio,macaddr=DE:AD:BE:EF:9B:5E -net bridge,br=qemu_czh -device virtio-scsi-pci -drive file=/home/freg/qemu/root_fs/rootfs.gz,if=none,cache=none,id=root -device virtio-blk,drive=root,id=d_root -drive file=/home/freg/qemu/disk/sda_disk,if=none,format=raw,id=dd_1 -device scsi-hd,drive=dd_1,id=disk_1 -drive file=/home/freg/qemu/disk/sdb_disk,if=none,format=raw,id=dd_2 -device scsi-hd,drive=dd_2,id=disk_2 -drive </w:t>
+      </w:r>
+      <w:r>
+        <w:lastRenderedPageBreak/>
+        <w:t>file=/home/freg/qemu/disk/sdc_disk,if=none,format=raw,id=dd_3 -device scsi-hd,drive=dd_3,id=disk_3 -virtfs local,path=/home/freg/qemu/share,mount_tag=share_dir,security_model=none -append "console=ttyS0 IP=192.168.88.66 root=/dev/vda1 rw" -nographic 2&gt;&amp;1 |grep bridge.con</w:t>
       </w:r>
     </w:p>
     <w:p>
@@ -41218,15 +40757,7 @@
         <w:ind w:left="720" w:firstLineChars="0" w:firstLine="0"/>
       </w:pPr>
       <w:r>
-        <w:t>[</w:t>
-      </w:r>
-      <w:proofErr w:type="gramStart"/>
-      <w:r>
-        <w:t>pid</w:t>
-      </w:r>
-      <w:proofErr w:type="gramEnd"/>
-      <w:r>
-        <w:t xml:space="preserve"> 42878] open("/fs_harden/sw/x86/etc/qemu/bridge.conf", O_RDONLY) = 3</w:t>
+        <w:t>[pid 42878] open("/fs_harden/sw/x86/etc/qemu/bridge.conf", O_RDONLY) = 3</w:t>
       </w:r>
     </w:p>
     <w:p>
@@ -41259,7 +40790,6 @@
         <w:rPr>
           <w:rFonts w:hint="eastAsia"/>
         </w:rPr>
-        <w:lastRenderedPageBreak/>
         <w:t>查看虚拟</w:t>
       </w:r>
       <w:r>
@@ -41277,13 +40807,8 @@
         </w:rPr>
         <w:t xml:space="preserve">$ </w:t>
       </w:r>
-      <w:proofErr w:type="gramStart"/>
-      <w:r>
-        <w:t>ls</w:t>
-      </w:r>
-      <w:proofErr w:type="gramEnd"/>
-      <w:r>
-        <w:t xml:space="preserve"> /sys/devices/virtual/net/</w:t>
+      <w:r>
+        <w:t>ls /sys/devices/virtual/net/</w:t>
       </w:r>
     </w:p>
     <w:p>
@@ -41292,15 +40817,7 @@
         <w:ind w:left="720" w:firstLineChars="0" w:firstLine="0"/>
       </w:pPr>
       <w:r>
-        <w:t>qemu_</w:t>
-      </w:r>
-      <w:proofErr w:type="gramStart"/>
-      <w:r>
-        <w:t>ci  qemu</w:t>
-      </w:r>
-      <w:proofErr w:type="gramEnd"/>
-      <w:r>
-        <w:t>_czh  qemu_fs</w:t>
+        <w:t>qemu_ci  qemu_czh  qemu_fs</w:t>
       </w:r>
     </w:p>
     <w:p>
@@ -41326,13 +40843,8 @@
       <w:r>
         <w:t xml:space="preserve">$ </w:t>
       </w:r>
-      <w:proofErr w:type="gramStart"/>
-      <w:r>
-        <w:t>sudo</w:t>
-      </w:r>
-      <w:proofErr w:type="gramEnd"/>
-      <w:r>
-        <w:t xml:space="preserve"> ip link set $br down</w:t>
+      <w:r>
+        <w:t>sudo ip link set $br down</w:t>
       </w:r>
     </w:p>
     <w:p>
@@ -41343,13 +40855,8 @@
       <w:r>
         <w:t xml:space="preserve">$ </w:t>
       </w:r>
-      <w:proofErr w:type="gramStart"/>
-      <w:r>
-        <w:t>sudo</w:t>
-      </w:r>
-      <w:proofErr w:type="gramEnd"/>
-      <w:r>
-        <w:t xml:space="preserve"> brctl delbr $br</w:t>
+      <w:r>
+        <w:t>sudo brctl delbr $br</w:t>
       </w:r>
     </w:p>
     <w:p>
@@ -41595,24 +41102,13 @@
         <w:ind w:left="720" w:firstLineChars="0" w:firstLine="0"/>
       </w:pPr>
       <w:r>
-        <w:t xml:space="preserve">$ </w:t>
-      </w:r>
-      <w:proofErr w:type="gramStart"/>
-      <w:r>
-        <w:t>m</w:t>
-      </w:r>
-      <w:r>
-        <w:rPr>
-          <w:rFonts w:hint="eastAsia"/>
-        </w:rPr>
-        <w:t>kdir</w:t>
-      </w:r>
-      <w:proofErr w:type="gramEnd"/>
-      <w:r>
-        <w:rPr>
-          <w:rFonts w:hint="eastAsia"/>
-        </w:rPr>
-        <w:t xml:space="preserve"> </w:t>
+        <w:t>$ m</w:t>
+      </w:r>
+      <w:r>
+        <w:rPr>
+          <w:rFonts w:hint="eastAsia"/>
+        </w:rPr>
+        <w:t xml:space="preserve">kdir </w:t>
       </w:r>
       <w:r>
         <w:t>/home/freg/qemu/share</w:t>
@@ -41804,7 +41300,7 @@
       <w:r>
         <w:t xml:space="preserve"> </w:t>
       </w:r>
-      <w:hyperlink r:id="rId104" w:history="1">
+      <w:hyperlink r:id="rId105" w:history="1">
         <w:r>
           <w:rPr>
             <w:rStyle w:val="a6"/>
@@ -41831,19 +41327,11 @@
         <w:rPr>
           <w:rFonts w:hint="eastAsia"/>
         </w:rPr>
-        <w:t>逻辑</w:t>
-      </w:r>
-      <w:proofErr w:type="gramStart"/>
-      <w:r>
-        <w:rPr>
-          <w:rFonts w:hint="eastAsia"/>
-        </w:rPr>
-        <w:t>卷</w:t>
+        <w:t>逻辑卷</w:t>
       </w:r>
       <w:r>
         <w:t>管理</w:t>
       </w:r>
-      <w:proofErr w:type="gramEnd"/>
       <w:r>
         <w:rPr>
           <w:rFonts w:hint="eastAsia"/>
@@ -41859,7 +41347,7 @@
         </w:rPr>
         <w:t xml:space="preserve">). </w:t>
       </w:r>
-      <w:hyperlink r:id="rId105" w:history="1">
+      <w:hyperlink r:id="rId106" w:history="1">
         <w:r>
           <w:rPr>
             <w:rStyle w:val="a6"/>
@@ -41886,6 +41374,7 @@
         <w:rPr>
           <w:rFonts w:hint="eastAsia"/>
         </w:rPr>
+        <w:lastRenderedPageBreak/>
         <w:t>UBI</w:t>
       </w:r>
       <w:r>
@@ -41900,7 +41389,7 @@
         </w:rPr>
         <w:t xml:space="preserve">. </w:t>
       </w:r>
-      <w:hyperlink r:id="rId106" w:history="1">
+      <w:hyperlink r:id="rId107" w:history="1">
         <w:r>
           <w:rPr>
             <w:rStyle w:val="a6"/>
@@ -42165,7 +41654,6 @@
       </w:pPr>
       <w:bookmarkStart w:id="14" w:name="_Ref8725845"/>
       <w:r>
-        <w:lastRenderedPageBreak/>
         <w:t>C</w:t>
       </w:r>
       <w:r>
@@ -42183,7 +41671,7 @@
         </w:rPr>
         <w:t xml:space="preserve">. </w:t>
       </w:r>
-      <w:hyperlink r:id="rId107" w:history="1">
+      <w:hyperlink r:id="rId108" w:history="1">
         <w:r>
           <w:rPr>
             <w:rStyle w:val="a6"/>
@@ -42230,7 +41718,7 @@
       <w:r>
         <w:t xml:space="preserve"> </w:t>
       </w:r>
-      <w:hyperlink r:id="rId108" w:history="1">
+      <w:hyperlink r:id="rId109" w:history="1">
         <w:r>
           <w:rPr>
             <w:rStyle w:val="a6"/>
@@ -42283,7 +41771,7 @@
       <w:r>
         <w:t xml:space="preserve"> </w:t>
       </w:r>
-      <w:hyperlink r:id="rId109" w:history="1">
+      <w:hyperlink r:id="rId110" w:history="1">
         <w:r>
           <w:rPr>
             <w:rStyle w:val="a6"/>
@@ -42324,7 +41812,7 @@
       <w:r>
         <w:t xml:space="preserve"> </w:t>
       </w:r>
-      <w:hyperlink r:id="rId110" w:history="1">
+      <w:hyperlink r:id="rId111" w:history="1">
         <w:r>
           <w:rPr>
             <w:rStyle w:val="a6"/>
@@ -42362,7 +41850,7 @@
         </w:rPr>
         <w:t xml:space="preserve">. </w:t>
       </w:r>
-      <w:hyperlink r:id="rId111" w:history="1">
+      <w:hyperlink r:id="rId112" w:history="1">
         <w:r>
           <w:rPr>
             <w:rStyle w:val="a6"/>
@@ -42403,7 +41891,7 @@
       <w:r>
         <w:t xml:space="preserve">. </w:t>
       </w:r>
-      <w:hyperlink r:id="rId112" w:history="1">
+      <w:hyperlink r:id="rId113" w:history="1">
         <w:r>
           <w:rPr>
             <w:rStyle w:val="a6"/>
@@ -42450,7 +41938,7 @@
         </w:rPr>
         <w:t xml:space="preserve">. </w:t>
       </w:r>
-      <w:hyperlink r:id="rId113" w:history="1">
+      <w:hyperlink r:id="rId114" w:history="1">
         <w:r>
           <w:rPr>
             <w:rStyle w:val="a6"/>
@@ -42491,7 +41979,7 @@
       <w:r>
         <w:t xml:space="preserve">. </w:t>
       </w:r>
-      <w:hyperlink r:id="rId114" w:history="1">
+      <w:hyperlink r:id="rId115" w:history="1">
         <w:r>
           <w:rPr>
             <w:rStyle w:val="a6"/>
@@ -42541,7 +42029,7 @@
       <w:r>
         <w:t xml:space="preserve">UBI. </w:t>
       </w:r>
-      <w:hyperlink r:id="rId115" w:history="1">
+      <w:hyperlink r:id="rId116" w:history="1">
         <w:r>
           <w:rPr>
             <w:rStyle w:val="a6"/>
@@ -42597,7 +42085,7 @@
         </w:rPr>
         <w:t xml:space="preserve">. </w:t>
       </w:r>
-      <w:hyperlink r:id="rId116" w:history="1">
+      <w:hyperlink r:id="rId117" w:history="1">
         <w:r>
           <w:rPr>
             <w:rStyle w:val="a6"/>
@@ -42635,7 +42123,7 @@
         </w:rPr>
         <w:t xml:space="preserve">. </w:t>
       </w:r>
-      <w:hyperlink r:id="rId117" w:history="1">
+      <w:hyperlink r:id="rId118" w:history="1">
         <w:r>
           <w:rPr>
             <w:rStyle w:val="a6"/>
@@ -42676,7 +42164,7 @@
         </w:rPr>
         <w:t xml:space="preserve">. </w:t>
       </w:r>
-      <w:hyperlink r:id="rId118" w:history="1">
+      <w:hyperlink r:id="rId119" w:history="1">
         <w:r>
           <w:rPr>
             <w:rStyle w:val="a6"/>

</xml_diff>

<commit_message>
Add data structure 03
</commit_message>
<xml_diff>
--- a/Kernel.docx
+++ b/Kernel.docx
@@ -39020,10 +39020,648 @@
           </w:p>
         </w:tc>
       </w:tr>
+      <w:tr>
+        <w:trPr>
+          <w:jc w:val="center"/>
+        </w:trPr>
+        <w:tc>
+          <w:tcPr>
+            <w:tcW w:w="1989" w:type="dxa"/>
+          </w:tcPr>
+          <w:p>
+            <w:r>
+              <w:rPr>
+                <w:rFonts w:hint="eastAsia"/>
+              </w:rPr>
+              <w:t>向</w:t>
+            </w:r>
+            <w:r>
+              <w:t>链表</w:t>
+            </w:r>
+            <w:r>
+              <w:rPr>
+                <w:rFonts w:hint="eastAsia"/>
+              </w:rPr>
+              <w:t>添加</w:t>
+            </w:r>
+            <w:r>
+              <w:t>元素</w:t>
+            </w:r>
+            <w:r>
+              <w:rPr>
+                <w:rFonts w:hint="eastAsia"/>
+              </w:rPr>
+              <w:t>。</w:t>
+            </w:r>
+            <w:r>
+              <w:rPr>
+                <w:rFonts w:hint="eastAsia"/>
+              </w:rPr>
+              <w:t>使用</w:t>
+            </w:r>
+            <w:r>
+              <w:t>举例</w:t>
+            </w:r>
+            <w:r>
+              <w:rPr>
+                <w:rFonts w:hint="eastAsia"/>
+              </w:rPr>
+              <w:t>，</w:t>
+            </w:r>
+            <w:r>
+              <w:t>list_add(&amp;aeb-&gt;u.list, &amp;ai-&gt;free</w:t>
+            </w:r>
+            <w:r>
+              <w:t>)</w:t>
+            </w:r>
+            <w:r>
+              <w:rPr>
+                <w:rFonts w:hint="eastAsia"/>
+              </w:rPr>
+              <w:t>，</w:t>
+            </w:r>
+            <w:r>
+              <w:t>添加</w:t>
+            </w:r>
+            <w:r>
+              <w:rPr>
+                <w:rFonts w:hint="eastAsia"/>
+              </w:rPr>
+              <w:t>aeb</w:t>
+            </w:r>
+            <w:r>
+              <w:rPr>
+                <w:rFonts w:hint="eastAsia"/>
+              </w:rPr>
+              <w:t>到</w:t>
+            </w:r>
+            <w:r>
+              <w:rPr>
+                <w:rFonts w:hint="eastAsia"/>
+              </w:rPr>
+              <w:t>ai-&gt;free</w:t>
+            </w:r>
+            <w:r>
+              <w:rPr>
+                <w:rFonts w:hint="eastAsia"/>
+              </w:rPr>
+              <w:t>链表</w:t>
+            </w:r>
+            <w:r>
+              <w:rPr>
+                <w:rFonts w:hint="eastAsia"/>
+              </w:rPr>
+              <w:t>的头部</w:t>
+            </w:r>
+            <w:r>
+              <w:rPr>
+                <w:rFonts w:hint="eastAsia"/>
+              </w:rPr>
+              <w:t>，</w:t>
+            </w:r>
+            <w:r>
+              <w:t>其中</w:t>
+            </w:r>
+            <w:r>
+              <w:rPr>
+                <w:rFonts w:hint="eastAsia"/>
+              </w:rPr>
+              <w:t>list_add</w:t>
+            </w:r>
+            <w:r>
+              <w:rPr>
+                <w:rFonts w:hint="eastAsia"/>
+              </w:rPr>
+              <w:t>中的</w:t>
+            </w:r>
+            <w:r>
+              <w:rPr>
+                <w:rFonts w:hint="eastAsia"/>
+              </w:rPr>
+              <w:t>head</w:t>
+            </w:r>
+            <w:r>
+              <w:rPr>
+                <w:rFonts w:hint="eastAsia"/>
+              </w:rPr>
+              <w:t>参数就是链表自身，</w:t>
+            </w:r>
+            <w:r>
+              <w:t>初始</w:t>
+            </w:r>
+            <w:r>
+              <w:rPr>
+                <w:rFonts w:hint="eastAsia"/>
+              </w:rPr>
+              <w:t>化</w:t>
+            </w:r>
+            <w:r>
+              <w:t>过程中</w:t>
+            </w:r>
+            <w:r>
+              <w:rPr>
+                <w:rFonts w:hint="eastAsia"/>
+              </w:rPr>
+              <w:t>已</w:t>
+            </w:r>
+            <w:r>
+              <w:rPr>
+                <w:rFonts w:hint="eastAsia"/>
+              </w:rPr>
+              <w:t>指明</w:t>
+            </w:r>
+            <w:r>
+              <w:rPr>
+                <w:rFonts w:hint="eastAsia"/>
+              </w:rPr>
+              <w:t>，头部位置</w:t>
+            </w:r>
+            <w:r>
+              <w:t>就是</w:t>
+            </w:r>
+            <w:r>
+              <w:rPr>
+                <w:rFonts w:hint="eastAsia"/>
+              </w:rPr>
+              <w:t>head</w:t>
+            </w:r>
+            <w:r>
+              <w:rPr>
+                <w:rFonts w:hint="eastAsia"/>
+              </w:rPr>
+              <w:t>的</w:t>
+            </w:r>
+            <w:r>
+              <w:t>下一个</w:t>
+            </w:r>
+            <w:r>
+              <w:rPr>
+                <w:rFonts w:hint="eastAsia"/>
+              </w:rPr>
+              <w:t>元素；</w:t>
+            </w:r>
+            <w:r>
+              <w:t xml:space="preserve">list_add_tail(&amp;aeb-&gt;u.list, </w:t>
+            </w:r>
+            <w:r>
+              <w:t>&amp;ai-&gt;free</w:t>
+            </w:r>
+            <w:r>
+              <w:t>)</w:t>
+            </w:r>
+            <w:r>
+              <w:t xml:space="preserve"> </w:t>
+            </w:r>
+            <w:r>
+              <w:t>添加</w:t>
+            </w:r>
+            <w:r>
+              <w:rPr>
+                <w:rFonts w:hint="eastAsia"/>
+              </w:rPr>
+              <w:t>aeb</w:t>
+            </w:r>
+            <w:r>
+              <w:rPr>
+                <w:rFonts w:hint="eastAsia"/>
+              </w:rPr>
+              <w:t>到</w:t>
+            </w:r>
+            <w:r>
+              <w:rPr>
+                <w:rFonts w:hint="eastAsia"/>
+              </w:rPr>
+              <w:t>ai-&gt;free</w:t>
+            </w:r>
+            <w:r>
+              <w:rPr>
+                <w:rFonts w:hint="eastAsia"/>
+              </w:rPr>
+              <w:t>链表的尾部</w:t>
+            </w:r>
+            <w:r>
+              <w:t>，</w:t>
+            </w:r>
+            <w:r>
+              <w:rPr>
+                <w:rFonts w:hint="eastAsia"/>
+              </w:rPr>
+              <w:t>尾部位置</w:t>
+            </w:r>
+            <w:r>
+              <w:t>就是</w:t>
+            </w:r>
+            <w:r>
+              <w:rPr>
+                <w:rFonts w:hint="eastAsia"/>
+              </w:rPr>
+              <w:t>head</w:t>
+            </w:r>
+            <w:r>
+              <w:rPr>
+                <w:rFonts w:hint="eastAsia"/>
+              </w:rPr>
+              <w:t>的</w:t>
+            </w:r>
+            <w:r>
+              <w:t>上一个元素。</w:t>
+            </w:r>
+          </w:p>
+        </w:tc>
+        <w:tc>
+          <w:tcPr>
+            <w:tcW w:w="5954" w:type="dxa"/>
+          </w:tcPr>
+          <w:p>
+            <w:r>
+              <w:t>t</w:t>
+            </w:r>
+            <w:r>
+              <w:rPr>
+                <w:rFonts w:hint="eastAsia"/>
+              </w:rPr>
+              <w:t>ools/</w:t>
+            </w:r>
+            <w:r>
+              <w:t>include/linux/list.h</w:t>
+            </w:r>
+            <w:r>
+              <w:rPr>
+                <w:rFonts w:hint="eastAsia"/>
+              </w:rPr>
+              <w:t>：</w:t>
+            </w:r>
+          </w:p>
+          <w:p>
+            <w:r>
+              <w:rPr>
+                <w:noProof/>
+              </w:rPr>
+              <w:drawing>
+                <wp:inline distT="0" distB="0" distL="0" distR="0" wp14:anchorId="06D4FBC5" wp14:editId="358105FE">
+                  <wp:extent cx="3643630" cy="397510"/>
+                  <wp:effectExtent l="0" t="0" r="0" b="2540"/>
+                  <wp:docPr id="110" name="图片 110"/>
+                  <wp:cNvGraphicFramePr>
+                    <a:graphicFrameLocks xmlns:a="http://schemas.openxmlformats.org/drawingml/2006/main" noChangeAspect="1"/>
+                  </wp:cNvGraphicFramePr>
+                  <a:graphic xmlns:a="http://schemas.openxmlformats.org/drawingml/2006/main">
+                    <a:graphicData uri="http://schemas.openxmlformats.org/drawingml/2006/picture">
+                      <pic:pic xmlns:pic="http://schemas.openxmlformats.org/drawingml/2006/picture">
+                        <pic:nvPicPr>
+                          <pic:cNvPr id="1" name=""/>
+                          <pic:cNvPicPr/>
+                        </pic:nvPicPr>
+                        <pic:blipFill>
+                          <a:blip r:embed="rId105"/>
+                          <a:stretch>
+                            <a:fillRect/>
+                          </a:stretch>
+                        </pic:blipFill>
+                        <pic:spPr>
+                          <a:xfrm>
+                            <a:off x="0" y="0"/>
+                            <a:ext cx="3643630" cy="397510"/>
+                          </a:xfrm>
+                          <a:prstGeom prst="rect">
+                            <a:avLst/>
+                          </a:prstGeom>
+                        </pic:spPr>
+                      </pic:pic>
+                    </a:graphicData>
+                  </a:graphic>
+                </wp:inline>
+              </w:drawing>
+            </w:r>
+          </w:p>
+          <w:p>
+            <w:r>
+              <w:t>t</w:t>
+            </w:r>
+            <w:r>
+              <w:rPr>
+                <w:rFonts w:hint="eastAsia"/>
+              </w:rPr>
+              <w:t>ools/</w:t>
+            </w:r>
+            <w:r>
+              <w:t>include/linux/list.h</w:t>
+            </w:r>
+            <w:r>
+              <w:rPr>
+                <w:rFonts w:hint="eastAsia"/>
+              </w:rPr>
+              <w:t>：</w:t>
+            </w:r>
+          </w:p>
+          <w:p>
+            <w:r>
+              <w:rPr>
+                <w:noProof/>
+              </w:rPr>
+              <w:drawing>
+                <wp:inline distT="0" distB="0" distL="0" distR="0" wp14:anchorId="4E585863" wp14:editId="1AB30BB7">
+                  <wp:extent cx="3643630" cy="337185"/>
+                  <wp:effectExtent l="0" t="0" r="0" b="5715"/>
+                  <wp:docPr id="112" name="图片 112"/>
+                  <wp:cNvGraphicFramePr>
+                    <a:graphicFrameLocks xmlns:a="http://schemas.openxmlformats.org/drawingml/2006/main" noChangeAspect="1"/>
+                  </wp:cNvGraphicFramePr>
+                  <a:graphic xmlns:a="http://schemas.openxmlformats.org/drawingml/2006/main">
+                    <a:graphicData uri="http://schemas.openxmlformats.org/drawingml/2006/picture">
+                      <pic:pic xmlns:pic="http://schemas.openxmlformats.org/drawingml/2006/picture">
+                        <pic:nvPicPr>
+                          <pic:cNvPr id="1" name=""/>
+                          <pic:cNvPicPr/>
+                        </pic:nvPicPr>
+                        <pic:blipFill>
+                          <a:blip r:embed="rId106"/>
+                          <a:stretch>
+                            <a:fillRect/>
+                          </a:stretch>
+                        </pic:blipFill>
+                        <pic:spPr>
+                          <a:xfrm>
+                            <a:off x="0" y="0"/>
+                            <a:ext cx="3643630" cy="337185"/>
+                          </a:xfrm>
+                          <a:prstGeom prst="rect">
+                            <a:avLst/>
+                          </a:prstGeom>
+                        </pic:spPr>
+                      </pic:pic>
+                    </a:graphicData>
+                  </a:graphic>
+                </wp:inline>
+              </w:drawing>
+            </w:r>
+          </w:p>
+          <w:p>
+            <w:r>
+              <w:t>t</w:t>
+            </w:r>
+            <w:r>
+              <w:rPr>
+                <w:rFonts w:hint="eastAsia"/>
+              </w:rPr>
+              <w:t>ools/</w:t>
+            </w:r>
+            <w:r>
+              <w:t>include/linux/list.h</w:t>
+            </w:r>
+            <w:r>
+              <w:rPr>
+                <w:rFonts w:hint="eastAsia"/>
+              </w:rPr>
+              <w:t>：</w:t>
+            </w:r>
+          </w:p>
+          <w:p>
+            <w:r>
+              <w:rPr>
+                <w:noProof/>
+              </w:rPr>
+              <w:drawing>
+                <wp:inline distT="0" distB="0" distL="0" distR="0" wp14:anchorId="6E529260" wp14:editId="172BC379">
+                  <wp:extent cx="3643630" cy="1179830"/>
+                  <wp:effectExtent l="0" t="0" r="0" b="1270"/>
+                  <wp:docPr id="108" name="图片 108"/>
+                  <wp:cNvGraphicFramePr>
+                    <a:graphicFrameLocks xmlns:a="http://schemas.openxmlformats.org/drawingml/2006/main" noChangeAspect="1"/>
+                  </wp:cNvGraphicFramePr>
+                  <a:graphic xmlns:a="http://schemas.openxmlformats.org/drawingml/2006/main">
+                    <a:graphicData uri="http://schemas.openxmlformats.org/drawingml/2006/picture">
+                      <pic:pic xmlns:pic="http://schemas.openxmlformats.org/drawingml/2006/picture">
+                        <pic:nvPicPr>
+                          <pic:cNvPr id="1" name=""/>
+                          <pic:cNvPicPr/>
+                        </pic:nvPicPr>
+                        <pic:blipFill>
+                          <a:blip r:embed="rId107"/>
+                          <a:stretch>
+                            <a:fillRect/>
+                          </a:stretch>
+                        </pic:blipFill>
+                        <pic:spPr>
+                          <a:xfrm>
+                            <a:off x="0" y="0"/>
+                            <a:ext cx="3643630" cy="1179830"/>
+                          </a:xfrm>
+                          <a:prstGeom prst="rect">
+                            <a:avLst/>
+                          </a:prstGeom>
+                        </pic:spPr>
+                      </pic:pic>
+                    </a:graphicData>
+                  </a:graphic>
+                </wp:inline>
+              </w:drawing>
+            </w:r>
+          </w:p>
+        </w:tc>
+      </w:tr>
+      <w:tr>
+        <w:trPr>
+          <w:jc w:val="center"/>
+        </w:trPr>
+        <w:tc>
+          <w:tcPr>
+            <w:tcW w:w="1989" w:type="dxa"/>
+          </w:tcPr>
+          <w:p>
+            <w:r>
+              <w:rPr>
+                <w:rFonts w:hint="eastAsia"/>
+              </w:rPr>
+              <w:t>从链表</w:t>
+            </w:r>
+            <w:r>
+              <w:t>删除节点</w:t>
+            </w:r>
+            <w:r>
+              <w:rPr>
+                <w:rFonts w:hint="eastAsia"/>
+              </w:rPr>
+              <w:t>。</w:t>
+            </w:r>
+            <w:r>
+              <w:lastRenderedPageBreak/>
+              <w:t>使用</w:t>
+            </w:r>
+            <w:r>
+              <w:rPr>
+                <w:rFonts w:hint="eastAsia"/>
+              </w:rPr>
+              <w:t>举例</w:t>
+            </w:r>
+            <w:r>
+              <w:t>list_del(&amp;aeb-&gt;u.list)</w:t>
+            </w:r>
+            <w:r>
+              <w:rPr>
+                <w:rFonts w:hint="eastAsia"/>
+              </w:rPr>
+              <w:t>，</w:t>
+            </w:r>
+            <w:r>
+              <w:t>删除</w:t>
+            </w:r>
+            <w:r>
+              <w:rPr>
+                <w:rFonts w:hint="eastAsia"/>
+              </w:rPr>
+              <w:t>aeb</w:t>
+            </w:r>
+            <w:r>
+              <w:rPr>
+                <w:rFonts w:hint="eastAsia"/>
+              </w:rPr>
+              <w:t>。</w:t>
+            </w:r>
+            <w:r>
+              <w:t>LIST_POISON1=</w:t>
+            </w:r>
+            <w:r>
+              <w:t>LIST_POISON2</w:t>
+            </w:r>
+            <w:r>
+              <w:t>=NULL</w:t>
+            </w:r>
+            <w:r>
+              <w:rPr>
+                <w:rFonts w:hint="eastAsia"/>
+              </w:rPr>
+              <w:t>。</w:t>
+            </w:r>
+          </w:p>
+        </w:tc>
+        <w:tc>
+          <w:tcPr>
+            <w:tcW w:w="5954" w:type="dxa"/>
+          </w:tcPr>
+          <w:p>
+            <w:r>
+              <w:lastRenderedPageBreak/>
+              <w:t>tools/usb/usbip/libsrc</w:t>
+            </w:r>
+            <w:r>
+              <w:t>/list.h</w:t>
+            </w:r>
+            <w:r>
+              <w:rPr>
+                <w:rFonts w:hint="eastAsia"/>
+              </w:rPr>
+              <w:t>：</w:t>
+            </w:r>
+          </w:p>
+          <w:p>
+            <w:r>
+              <w:rPr>
+                <w:noProof/>
+              </w:rPr>
+              <w:lastRenderedPageBreak/>
+              <w:drawing>
+                <wp:inline distT="0" distB="0" distL="0" distR="0" wp14:anchorId="026A4FBC" wp14:editId="14B4B490">
+                  <wp:extent cx="3600450" cy="790575"/>
+                  <wp:effectExtent l="0" t="0" r="0" b="9525"/>
+                  <wp:docPr id="113" name="图片 113"/>
+                  <wp:cNvGraphicFramePr>
+                    <a:graphicFrameLocks xmlns:a="http://schemas.openxmlformats.org/drawingml/2006/main" noChangeAspect="1"/>
+                  </wp:cNvGraphicFramePr>
+                  <a:graphic xmlns:a="http://schemas.openxmlformats.org/drawingml/2006/main">
+                    <a:graphicData uri="http://schemas.openxmlformats.org/drawingml/2006/picture">
+                      <pic:pic xmlns:pic="http://schemas.openxmlformats.org/drawingml/2006/picture">
+                        <pic:nvPicPr>
+                          <pic:cNvPr id="1" name=""/>
+                          <pic:cNvPicPr/>
+                        </pic:nvPicPr>
+                        <pic:blipFill>
+                          <a:blip r:embed="rId108"/>
+                          <a:stretch>
+                            <a:fillRect/>
+                          </a:stretch>
+                        </pic:blipFill>
+                        <pic:spPr>
+                          <a:xfrm>
+                            <a:off x="0" y="0"/>
+                            <a:ext cx="3600450" cy="790575"/>
+                          </a:xfrm>
+                          <a:prstGeom prst="rect">
+                            <a:avLst/>
+                          </a:prstGeom>
+                        </pic:spPr>
+                      </pic:pic>
+                    </a:graphicData>
+                  </a:graphic>
+                </wp:inline>
+              </w:drawing>
+            </w:r>
+          </w:p>
+          <w:p>
+            <w:r>
+              <w:t>tools/usb/usbip/libsrc/</w:t>
+            </w:r>
+            <w:r>
+              <w:t>list.h</w:t>
+            </w:r>
+            <w:r>
+              <w:rPr>
+                <w:rFonts w:hint="eastAsia"/>
+              </w:rPr>
+              <w:t>：</w:t>
+            </w:r>
+          </w:p>
+          <w:p>
+            <w:r>
+              <w:rPr>
+                <w:noProof/>
+              </w:rPr>
+              <w:drawing>
+                <wp:inline distT="0" distB="0" distL="0" distR="0" wp14:anchorId="452781BB" wp14:editId="322AB81F">
+                  <wp:extent cx="3643630" cy="445135"/>
+                  <wp:effectExtent l="0" t="0" r="0" b="0"/>
+                  <wp:docPr id="115" name="图片 115"/>
+                  <wp:cNvGraphicFramePr>
+                    <a:graphicFrameLocks xmlns:a="http://schemas.openxmlformats.org/drawingml/2006/main" noChangeAspect="1"/>
+                  </wp:cNvGraphicFramePr>
+                  <a:graphic xmlns:a="http://schemas.openxmlformats.org/drawingml/2006/main">
+                    <a:graphicData uri="http://schemas.openxmlformats.org/drawingml/2006/picture">
+                      <pic:pic xmlns:pic="http://schemas.openxmlformats.org/drawingml/2006/picture">
+                        <pic:nvPicPr>
+                          <pic:cNvPr id="1" name=""/>
+                          <pic:cNvPicPr/>
+                        </pic:nvPicPr>
+                        <pic:blipFill>
+                          <a:blip r:embed="rId109"/>
+                          <a:stretch>
+                            <a:fillRect/>
+                          </a:stretch>
+                        </pic:blipFill>
+                        <pic:spPr>
+                          <a:xfrm>
+                            <a:off x="0" y="0"/>
+                            <a:ext cx="3643630" cy="445135"/>
+                          </a:xfrm>
+                          <a:prstGeom prst="rect">
+                            <a:avLst/>
+                          </a:prstGeom>
+                        </pic:spPr>
+                      </pic:pic>
+                    </a:graphicData>
+                  </a:graphic>
+                </wp:inline>
+              </w:drawing>
+            </w:r>
+          </w:p>
+        </w:tc>
+      </w:tr>
     </w:tbl>
     <w:p>
       <w:pPr>
-        <w:ind w:left="357"/>
+        <w:ind w:left="360"/>
+        <w:rPr>
+          <w:rFonts w:hint="eastAsia"/>
+        </w:rPr>
       </w:pPr>
       <w:bookmarkStart w:id="6" w:name="_GoBack"/>
       <w:bookmarkEnd w:id="6"/>
@@ -39746,11 +40384,7 @@
         <w:t>表示</w:t>
       </w:r>
       <w:r>
-        <w:t>只</w:t>
-      </w:r>
-      <w:r>
-        <w:lastRenderedPageBreak/>
-        <w:t>读</w:t>
+        <w:t>只读</w:t>
       </w:r>
     </w:p>
     <w:p>
@@ -40284,6 +40918,7 @@
         <w:ind w:left="720" w:firstLineChars="0" w:firstLine="0"/>
       </w:pPr>
       <w:r>
+        <w:lastRenderedPageBreak/>
         <w:t xml:space="preserve">$ </w:t>
       </w:r>
       <w:r>
@@ -40744,11 +41379,7 @@
         <w:t xml:space="preserve">$ </w:t>
       </w:r>
       <w:r>
-        <w:t xml:space="preserve">sudo strace -f -e openat,open /fs_harden/sw/x86/bin/qemu-system-x86_64 -enable-kvm -smp 8 -m 4096 -kernel /home/freg/qemu/kernel_img/bzImage -net nic,model=virtio,macaddr=DE:AD:BE:EF:9B:5E -net bridge,br=qemu_czh -device virtio-scsi-pci -drive file=/home/freg/qemu/root_fs/rootfs.gz,if=none,cache=none,id=root -device virtio-blk,drive=root,id=d_root -drive file=/home/freg/qemu/disk/sda_disk,if=none,format=raw,id=dd_1 -device scsi-hd,drive=dd_1,id=disk_1 -drive file=/home/freg/qemu/disk/sdb_disk,if=none,format=raw,id=dd_2 -device scsi-hd,drive=dd_2,id=disk_2 -drive </w:t>
-      </w:r>
-      <w:r>
-        <w:lastRenderedPageBreak/>
-        <w:t>file=/home/freg/qemu/disk/sdc_disk,if=none,format=raw,id=dd_3 -device scsi-hd,drive=dd_3,id=disk_3 -virtfs local,path=/home/freg/qemu/share,mount_tag=share_dir,security_model=none -append "console=ttyS0 IP=192.168.88.66 root=/dev/vda1 rw" -nographic 2&gt;&amp;1 |grep bridge.con</w:t>
+        <w:t>sudo strace -f -e openat,open /fs_harden/sw/x86/bin/qemu-system-x86_64 -enable-kvm -smp 8 -m 4096 -kernel /home/freg/qemu/kernel_img/bzImage -net nic,model=virtio,macaddr=DE:AD:BE:EF:9B:5E -net bridge,br=qemu_czh -device virtio-scsi-pci -drive file=/home/freg/qemu/root_fs/rootfs.gz,if=none,cache=none,id=root -device virtio-blk,drive=root,id=d_root -drive file=/home/freg/qemu/disk/sda_disk,if=none,format=raw,id=dd_1 -device scsi-hd,drive=dd_1,id=disk_1 -drive file=/home/freg/qemu/disk/sdb_disk,if=none,format=raw,id=dd_2 -device scsi-hd,drive=dd_2,id=disk_2 -drive file=/home/freg/qemu/disk/sdc_disk,if=none,format=raw,id=dd_3 -device scsi-hd,drive=dd_3,id=disk_3 -virtfs local,path=/home/freg/qemu/share,mount_tag=share_dir,security_model=none -append "console=ttyS0 IP=192.168.88.66 root=/dev/vda1 rw" -nographic 2&gt;&amp;1 |grep bridge.con</w:t>
       </w:r>
     </w:p>
     <w:p>
@@ -40999,6 +41630,7 @@
         <w:rPr>
           <w:rFonts w:hint="eastAsia"/>
         </w:rPr>
+        <w:lastRenderedPageBreak/>
         <w:t>生成</w:t>
       </w:r>
       <w:r>
@@ -41300,7 +41932,7 @@
       <w:r>
         <w:t xml:space="preserve"> </w:t>
       </w:r>
-      <w:hyperlink r:id="rId105" w:history="1">
+      <w:hyperlink r:id="rId110" w:history="1">
         <w:r>
           <w:rPr>
             <w:rStyle w:val="a6"/>
@@ -41347,7 +41979,7 @@
         </w:rPr>
         <w:t xml:space="preserve">). </w:t>
       </w:r>
-      <w:hyperlink r:id="rId106" w:history="1">
+      <w:hyperlink r:id="rId111" w:history="1">
         <w:r>
           <w:rPr>
             <w:rStyle w:val="a6"/>
@@ -41374,7 +42006,6 @@
         <w:rPr>
           <w:rFonts w:hint="eastAsia"/>
         </w:rPr>
-        <w:lastRenderedPageBreak/>
         <w:t>UBI</w:t>
       </w:r>
       <w:r>
@@ -41389,7 +42020,7 @@
         </w:rPr>
         <w:t xml:space="preserve">. </w:t>
       </w:r>
-      <w:hyperlink r:id="rId107" w:history="1">
+      <w:hyperlink r:id="rId112" w:history="1">
         <w:r>
           <w:rPr>
             <w:rStyle w:val="a6"/>
@@ -41671,7 +42302,7 @@
         </w:rPr>
         <w:t xml:space="preserve">. </w:t>
       </w:r>
-      <w:hyperlink r:id="rId108" w:history="1">
+      <w:hyperlink r:id="rId113" w:history="1">
         <w:r>
           <w:rPr>
             <w:rStyle w:val="a6"/>
@@ -41718,7 +42349,7 @@
       <w:r>
         <w:t xml:space="preserve"> </w:t>
       </w:r>
-      <w:hyperlink r:id="rId109" w:history="1">
+      <w:hyperlink r:id="rId114" w:history="1">
         <w:r>
           <w:rPr>
             <w:rStyle w:val="a6"/>
@@ -41771,7 +42402,7 @@
       <w:r>
         <w:t xml:space="preserve"> </w:t>
       </w:r>
-      <w:hyperlink r:id="rId110" w:history="1">
+      <w:hyperlink r:id="rId115" w:history="1">
         <w:r>
           <w:rPr>
             <w:rStyle w:val="a6"/>
@@ -41812,7 +42443,7 @@
       <w:r>
         <w:t xml:space="preserve"> </w:t>
       </w:r>
-      <w:hyperlink r:id="rId111" w:history="1">
+      <w:hyperlink r:id="rId116" w:history="1">
         <w:r>
           <w:rPr>
             <w:rStyle w:val="a6"/>
@@ -41850,7 +42481,7 @@
         </w:rPr>
         <w:t xml:space="preserve">. </w:t>
       </w:r>
-      <w:hyperlink r:id="rId112" w:history="1">
+      <w:hyperlink r:id="rId117" w:history="1">
         <w:r>
           <w:rPr>
             <w:rStyle w:val="a6"/>
@@ -41891,7 +42522,7 @@
       <w:r>
         <w:t xml:space="preserve">. </w:t>
       </w:r>
-      <w:hyperlink r:id="rId113" w:history="1">
+      <w:hyperlink r:id="rId118" w:history="1">
         <w:r>
           <w:rPr>
             <w:rStyle w:val="a6"/>
@@ -41938,7 +42569,7 @@
         </w:rPr>
         <w:t xml:space="preserve">. </w:t>
       </w:r>
-      <w:hyperlink r:id="rId114" w:history="1">
+      <w:hyperlink r:id="rId119" w:history="1">
         <w:r>
           <w:rPr>
             <w:rStyle w:val="a6"/>
@@ -41979,7 +42610,7 @@
       <w:r>
         <w:t xml:space="preserve">. </w:t>
       </w:r>
-      <w:hyperlink r:id="rId115" w:history="1">
+      <w:hyperlink r:id="rId120" w:history="1">
         <w:r>
           <w:rPr>
             <w:rStyle w:val="a6"/>
@@ -42029,7 +42660,7 @@
       <w:r>
         <w:t xml:space="preserve">UBI. </w:t>
       </w:r>
-      <w:hyperlink r:id="rId116" w:history="1">
+      <w:hyperlink r:id="rId121" w:history="1">
         <w:r>
           <w:rPr>
             <w:rStyle w:val="a6"/>
@@ -42085,7 +42716,7 @@
         </w:rPr>
         <w:t xml:space="preserve">. </w:t>
       </w:r>
-      <w:hyperlink r:id="rId117" w:history="1">
+      <w:hyperlink r:id="rId122" w:history="1">
         <w:r>
           <w:rPr>
             <w:rStyle w:val="a6"/>
@@ -42123,7 +42754,7 @@
         </w:rPr>
         <w:t xml:space="preserve">. </w:t>
       </w:r>
-      <w:hyperlink r:id="rId118" w:history="1">
+      <w:hyperlink r:id="rId123" w:history="1">
         <w:r>
           <w:rPr>
             <w:rStyle w:val="a6"/>
@@ -42164,7 +42795,7 @@
         </w:rPr>
         <w:t xml:space="preserve">. </w:t>
       </w:r>
-      <w:hyperlink r:id="rId119" w:history="1">
+      <w:hyperlink r:id="rId124" w:history="1">
         <w:r>
           <w:rPr>
             <w:rStyle w:val="a6"/>

</xml_diff>

<commit_message>
Add data structure 04
</commit_message>
<xml_diff>
--- a/Kernel.docx
+++ b/Kernel.docx
@@ -40615,92 +40615,449 @@
         <w:t>操作：</w:t>
       </w:r>
     </w:p>
+    <w:tbl>
+      <w:tblPr>
+        <w:tblStyle w:val="a4"/>
+        <w:tblW w:w="0" w:type="auto"/>
+        <w:jc w:val="center"/>
+        <w:tblLayout w:type="fixed"/>
+        <w:tblLook w:val="04A0" w:firstRow="1" w:lastRow="0" w:firstColumn="1" w:lastColumn="0" w:noHBand="0" w:noVBand="1"/>
+      </w:tblPr>
+      <w:tblGrid>
+        <w:gridCol w:w="1989"/>
+        <w:gridCol w:w="5954"/>
+      </w:tblGrid>
+      <w:tr>
+        <w:trPr>
+          <w:jc w:val="center"/>
+        </w:trPr>
+        <w:tc>
+          <w:tcPr>
+            <w:tcW w:w="1989" w:type="dxa"/>
+          </w:tcPr>
+          <w:p>
+            <w:pPr>
+              <w:jc w:val="center"/>
+            </w:pPr>
+            <w:r>
+              <w:rPr>
+                <w:rFonts w:hint="eastAsia"/>
+              </w:rPr>
+              <w:t>操作</w:t>
+            </w:r>
+          </w:p>
+        </w:tc>
+        <w:tc>
+          <w:tcPr>
+            <w:tcW w:w="5954" w:type="dxa"/>
+          </w:tcPr>
+          <w:p>
+            <w:pPr>
+              <w:jc w:val="center"/>
+            </w:pPr>
+            <w:r>
+              <w:rPr>
+                <w:rFonts w:hint="eastAsia"/>
+              </w:rPr>
+              <w:t>源码</w:t>
+            </w:r>
+          </w:p>
+        </w:tc>
+      </w:tr>
+      <w:tr>
+        <w:trPr>
+          <w:jc w:val="center"/>
+        </w:trPr>
+        <w:tc>
+          <w:tcPr>
+            <w:tcW w:w="1989" w:type="dxa"/>
+          </w:tcPr>
+          <w:p>
+            <w:r>
+              <w:rPr>
+                <w:rFonts w:hint="eastAsia"/>
+              </w:rPr>
+              <w:t>根据红黑树</w:t>
+            </w:r>
+            <w:r>
+              <w:t>标识</w:t>
+            </w:r>
+            <w:r>
+              <w:rPr>
+                <w:rFonts w:hint="eastAsia"/>
+              </w:rPr>
+              <w:t>获取</w:t>
+            </w:r>
+            <w:r>
+              <w:t>对象</w:t>
+            </w:r>
+            <w:r>
+              <w:rPr>
+                <w:rFonts w:hint="eastAsia"/>
+              </w:rPr>
+              <w:t>地址。</w:t>
+            </w:r>
+            <w:r>
+              <w:t>ptr</w:t>
+            </w:r>
+            <w:r>
+              <w:rPr>
+                <w:rFonts w:hint="eastAsia"/>
+              </w:rPr>
+              <w:t>是红黑树</w:t>
+            </w:r>
+            <w:r>
+              <w:t>地址，</w:t>
+            </w:r>
+            <w:r>
+              <w:rPr>
+                <w:rFonts w:hint="eastAsia"/>
+              </w:rPr>
+              <w:t>type</w:t>
+            </w:r>
+            <w:r>
+              <w:rPr>
+                <w:rFonts w:hint="eastAsia"/>
+              </w:rPr>
+              <w:t>是结构体</w:t>
+            </w:r>
+            <w:r>
+              <w:t>对象</w:t>
+            </w:r>
+            <w:r>
+              <w:rPr>
+                <w:rFonts w:hint="eastAsia"/>
+              </w:rPr>
+              <w:t>类型</w:t>
+            </w:r>
+            <w:r>
+              <w:t>，</w:t>
+            </w:r>
+            <w:r>
+              <w:rPr>
+                <w:rFonts w:hint="eastAsia"/>
+              </w:rPr>
+              <w:t>member</w:t>
+            </w:r>
+            <w:r>
+              <w:rPr>
+                <w:rFonts w:hint="eastAsia"/>
+              </w:rPr>
+              <w:t>是结构体对象</w:t>
+            </w:r>
+            <w:r>
+              <w:t>中的</w:t>
+            </w:r>
+            <w:r>
+              <w:rPr>
+                <w:rFonts w:hint="eastAsia"/>
+              </w:rPr>
+              <w:t>红黑树</w:t>
+            </w:r>
+            <w:r>
+              <w:t>标识</w:t>
+            </w:r>
+            <w:r>
+              <w:rPr>
+                <w:rFonts w:hint="eastAsia"/>
+              </w:rPr>
+              <w:t>名。使用举例</w:t>
+            </w:r>
+            <w:r>
+              <w:t>rb_entry(</w:t>
+            </w:r>
+            <w:r>
+              <w:t>ai-&gt;volumes.rb_node, struct ubi_ainf_volume, rb)</w:t>
+            </w:r>
+            <w:r>
+              <w:rPr>
+                <w:rFonts w:hint="eastAsia"/>
+              </w:rPr>
+              <w:t>，</w:t>
+            </w:r>
+            <w:r>
+              <w:t>根据</w:t>
+            </w:r>
+            <w:r>
+              <w:rPr>
+                <w:rFonts w:hint="eastAsia"/>
+              </w:rPr>
+              <w:t>ai-&gt;</w:t>
+            </w:r>
+            <w:r>
+              <w:t>volumes</w:t>
+            </w:r>
+            <w:r>
+              <w:rPr>
+                <w:rFonts w:hint="eastAsia"/>
+              </w:rPr>
+              <w:t>红黑树中根节点</w:t>
+            </w:r>
+            <w:r>
+              <w:t>rb_node</w:t>
+            </w:r>
+            <w:r>
+              <w:t>找到</w:t>
+            </w:r>
+            <w:r>
+              <w:rPr>
+                <w:rFonts w:hint="eastAsia"/>
+              </w:rPr>
+              <w:t>对应红黑树</w:t>
+            </w:r>
+            <w:r>
+              <w:t>标识</w:t>
+            </w:r>
+            <w:r>
+              <w:rPr>
+                <w:rFonts w:hint="eastAsia"/>
+              </w:rPr>
+              <w:t>的</w:t>
+            </w:r>
+            <w:r>
+              <w:t>结构体</w:t>
+            </w:r>
+            <w:r>
+              <w:rPr>
+                <w:rFonts w:hint="eastAsia"/>
+              </w:rPr>
+              <w:t>对象</w:t>
+            </w:r>
+            <w:r>
+              <w:t>struct ubi_ainf_volume</w:t>
+            </w:r>
+            <w:r>
+              <w:t xml:space="preserve"> * </w:t>
+            </w:r>
+            <w:r>
+              <w:t>av</w:t>
+            </w:r>
+            <w:r>
+              <w:rPr>
+                <w:rFonts w:hint="eastAsia"/>
+              </w:rPr>
+              <w:t>。</w:t>
+            </w:r>
+          </w:p>
+        </w:tc>
+        <w:tc>
+          <w:tcPr>
+            <w:tcW w:w="5954" w:type="dxa"/>
+          </w:tcPr>
+          <w:p>
+            <w:r>
+              <w:t>t</w:t>
+            </w:r>
+            <w:r>
+              <w:rPr>
+                <w:rFonts w:hint="eastAsia"/>
+              </w:rPr>
+              <w:t>ools/</w:t>
+            </w:r>
+            <w:r>
+              <w:t>include/linux/rbtree.h</w:t>
+            </w:r>
+            <w:r>
+              <w:rPr>
+                <w:rFonts w:hint="eastAsia"/>
+              </w:rPr>
+              <w:t>：其中</w:t>
+            </w:r>
+            <w:r>
+              <w:rPr>
+                <w:rFonts w:hint="eastAsia"/>
+              </w:rPr>
+              <w:t>offset</w:t>
+            </w:r>
+            <w:r>
+              <w:t>of</w:t>
+            </w:r>
+            <w:r>
+              <w:rPr>
+                <w:rFonts w:hint="eastAsia"/>
+              </w:rPr>
+              <w:t>用于</w:t>
+            </w:r>
+            <w:r>
+              <w:t>计算链表标识在结构体对象中的地址偏移量</w:t>
+            </w:r>
+          </w:p>
+          <w:p>
+            <w:r>
+              <w:rPr>
+                <w:noProof/>
+              </w:rPr>
+              <w:drawing>
+                <wp:inline distT="0" distB="0" distL="0" distR="0" wp14:anchorId="705AB262" wp14:editId="0918261C">
+                  <wp:extent cx="3643630" cy="116840"/>
+                  <wp:effectExtent l="0" t="0" r="0" b="0"/>
+                  <wp:docPr id="130" name="图片 130"/>
+                  <wp:cNvGraphicFramePr>
+                    <a:graphicFrameLocks xmlns:a="http://schemas.openxmlformats.org/drawingml/2006/main" noChangeAspect="1"/>
+                  </wp:cNvGraphicFramePr>
+                  <a:graphic xmlns:a="http://schemas.openxmlformats.org/drawingml/2006/main">
+                    <a:graphicData uri="http://schemas.openxmlformats.org/drawingml/2006/picture">
+                      <pic:pic xmlns:pic="http://schemas.openxmlformats.org/drawingml/2006/picture">
+                        <pic:nvPicPr>
+                          <pic:cNvPr id="1" name=""/>
+                          <pic:cNvPicPr/>
+                        </pic:nvPicPr>
+                        <pic:blipFill>
+                          <a:blip r:embed="rId117"/>
+                          <a:stretch>
+                            <a:fillRect/>
+                          </a:stretch>
+                        </pic:blipFill>
+                        <pic:spPr>
+                          <a:xfrm>
+                            <a:off x="0" y="0"/>
+                            <a:ext cx="3643630" cy="116840"/>
+                          </a:xfrm>
+                          <a:prstGeom prst="rect">
+                            <a:avLst/>
+                          </a:prstGeom>
+                        </pic:spPr>
+                      </pic:pic>
+                    </a:graphicData>
+                  </a:graphic>
+                </wp:inline>
+              </w:drawing>
+            </w:r>
+          </w:p>
+          <w:p>
+            <w:r>
+              <w:rPr>
+                <w:noProof/>
+              </w:rPr>
+              <w:drawing>
+                <wp:inline distT="0" distB="0" distL="0" distR="0" wp14:anchorId="5AD31706" wp14:editId="71B1684D">
+                  <wp:extent cx="3643630" cy="626745"/>
+                  <wp:effectExtent l="0" t="0" r="0" b="1905"/>
+                  <wp:docPr id="131" name="图片 131"/>
+                  <wp:cNvGraphicFramePr>
+                    <a:graphicFrameLocks xmlns:a="http://schemas.openxmlformats.org/drawingml/2006/main" noChangeAspect="1"/>
+                  </wp:cNvGraphicFramePr>
+                  <a:graphic xmlns:a="http://schemas.openxmlformats.org/drawingml/2006/main">
+                    <a:graphicData uri="http://schemas.openxmlformats.org/drawingml/2006/picture">
+                      <pic:pic xmlns:pic="http://schemas.openxmlformats.org/drawingml/2006/picture">
+                        <pic:nvPicPr>
+                          <pic:cNvPr id="1" name=""/>
+                          <pic:cNvPicPr/>
+                        </pic:nvPicPr>
+                        <pic:blipFill>
+                          <a:blip r:embed="rId118"/>
+                          <a:stretch>
+                            <a:fillRect/>
+                          </a:stretch>
+                        </pic:blipFill>
+                        <pic:spPr>
+                          <a:xfrm>
+                            <a:off x="0" y="0"/>
+                            <a:ext cx="3643630" cy="626745"/>
+                          </a:xfrm>
+                          <a:prstGeom prst="rect">
+                            <a:avLst/>
+                          </a:prstGeom>
+                        </pic:spPr>
+                      </pic:pic>
+                    </a:graphicData>
+                  </a:graphic>
+                </wp:inline>
+              </w:drawing>
+            </w:r>
+          </w:p>
+        </w:tc>
+      </w:tr>
+    </w:tbl>
     <w:p>
       <w:pPr>
-        <w:ind w:left="357"/>
+        <w:ind w:left="360"/>
       </w:pPr>
       <w:bookmarkStart w:id="6" w:name="_GoBack"/>
       <w:bookmarkEnd w:id="6"/>
     </w:p>
     <w:p>
       <w:pPr>
-        <w:pStyle w:val="1"/>
-      </w:pPr>
-      <w:r>
-        <w:rPr>
-          <w:rFonts w:hint="eastAsia"/>
-        </w:rPr>
-        <w:t>Qemu</w:t>
-      </w:r>
-      <w:r>
-        <w:rPr>
-          <w:rFonts w:hint="eastAsia"/>
-        </w:rPr>
-        <w:t>（全系统</w:t>
-      </w:r>
-      <w:r>
-        <w:t>仿真器</w:t>
-      </w:r>
-      <w:r>
-        <w:rPr>
-          <w:rFonts w:hint="eastAsia"/>
-        </w:rPr>
-        <w:t>）</w:t>
+        <w:pStyle w:val="2"/>
+      </w:pPr>
+      <w:r>
+        <w:rPr>
+          <w:rFonts w:hint="eastAsia"/>
+        </w:rPr>
+        <w:t>常用</w:t>
+      </w:r>
+      <w:r>
+        <w:t>参数</w:t>
+      </w:r>
+      <w:r>
+        <w:rPr>
+          <w:vertAlign w:val="superscript"/>
+        </w:rPr>
+        <w:fldChar w:fldCharType="begin"/>
+      </w:r>
+      <w:r>
+        <w:rPr>
+          <w:vertAlign w:val="superscript"/>
+        </w:rPr>
+        <w:instrText xml:space="preserve"> REF _Ref8738852 \r \h </w:instrText>
+      </w:r>
+      <w:r>
+        <w:rPr>
+          <w:vertAlign w:val="superscript"/>
+        </w:rPr>
+        <w:instrText xml:space="preserve"> \* MERGEFORMAT </w:instrText>
+      </w:r>
+      <w:r>
+        <w:rPr>
+          <w:vertAlign w:val="superscript"/>
+        </w:rPr>
+      </w:r>
+      <w:r>
+        <w:rPr>
+          <w:vertAlign w:val="superscript"/>
+        </w:rPr>
+        <w:fldChar w:fldCharType="separate"/>
+      </w:r>
+      <w:r>
+        <w:rPr>
+          <w:vertAlign w:val="superscript"/>
+        </w:rPr>
+        <w:t>[10]</w:t>
+      </w:r>
+      <w:r>
+        <w:rPr>
+          <w:vertAlign w:val="superscript"/>
+        </w:rPr>
+        <w:fldChar w:fldCharType="end"/>
       </w:r>
     </w:p>
     <w:p>
       <w:pPr>
-        <w:pStyle w:val="2"/>
-      </w:pPr>
-      <w:r>
-        <w:rPr>
-          <w:rFonts w:hint="eastAsia"/>
-        </w:rPr>
-        <w:t>常用</w:t>
-      </w:r>
-      <w:r>
-        <w:t>参数</w:t>
-      </w:r>
-      <w:r>
-        <w:rPr>
-          <w:vertAlign w:val="superscript"/>
-        </w:rPr>
-        <w:fldChar w:fldCharType="begin"/>
-      </w:r>
-      <w:r>
-        <w:rPr>
-          <w:vertAlign w:val="superscript"/>
-        </w:rPr>
-        <w:instrText xml:space="preserve"> REF _Ref8738852 \r \h </w:instrText>
-      </w:r>
-      <w:r>
-        <w:rPr>
-          <w:vertAlign w:val="superscript"/>
-        </w:rPr>
-        <w:instrText xml:space="preserve"> \* MERGEFORMAT </w:instrText>
-      </w:r>
-      <w:r>
-        <w:rPr>
-          <w:vertAlign w:val="superscript"/>
-        </w:rPr>
-      </w:r>
-      <w:r>
-        <w:rPr>
-          <w:vertAlign w:val="superscript"/>
-        </w:rPr>
-        <w:fldChar w:fldCharType="separate"/>
-      </w:r>
-      <w:r>
-        <w:rPr>
-          <w:vertAlign w:val="superscript"/>
-        </w:rPr>
-        <w:t>[10]</w:t>
-      </w:r>
-      <w:r>
-        <w:rPr>
-          <w:vertAlign w:val="superscript"/>
-        </w:rPr>
-        <w:fldChar w:fldCharType="end"/>
+        <w:ind w:left="360"/>
+      </w:pPr>
+      <w:r>
+        <w:rPr>
+          <w:rFonts w:hint="eastAsia"/>
+        </w:rPr>
+        <w:t>-</w:t>
+      </w:r>
+      <w:r>
+        <w:t>machine [type=]name</w:t>
+      </w:r>
+      <w:r>
+        <w:rPr>
+          <w:rFonts w:hint="eastAsia"/>
+        </w:rPr>
+        <w:t xml:space="preserve"> : </w:t>
+      </w:r>
+      <w:r>
+        <w:rPr>
+          <w:rFonts w:hint="eastAsia"/>
+        </w:rPr>
+        <w:t>指定</w:t>
+      </w:r>
+      <w:r>
+        <w:t>特定机型</w:t>
       </w:r>
     </w:p>
     <w:p>
@@ -40708,28 +41065,25 @@
         <w:ind w:left="360"/>
       </w:pPr>
       <w:r>
-        <w:rPr>
-          <w:rFonts w:hint="eastAsia"/>
-        </w:rPr>
-        <w:t>-</w:t>
-      </w:r>
-      <w:r>
-        <w:t>machine [type=]name</w:t>
-      </w:r>
-      <w:r>
-        <w:rPr>
-          <w:rFonts w:hint="eastAsia"/>
-        </w:rPr>
-        <w:t xml:space="preserve"> : </w:t>
-      </w:r>
-      <w:r>
-        <w:rPr>
-          <w:rFonts w:hint="eastAsia"/>
-        </w:rPr>
-        <w:t>指定</w:t>
-      </w:r>
-      <w:r>
-        <w:t>特定机型</w:t>
+        <w:t xml:space="preserve">-smp [cpus=]n[,cores=cores] : </w:t>
+      </w:r>
+      <w:r>
+        <w:rPr>
+          <w:rFonts w:hint="eastAsia"/>
+        </w:rPr>
+        <w:t>设置</w:t>
+      </w:r>
+      <w:r>
+        <w:t>CPU</w:t>
+      </w:r>
+      <w:r>
+        <w:rPr>
+          <w:rFonts w:hint="eastAsia"/>
+        </w:rPr>
+        <w:t>数量，核</w:t>
+      </w:r>
+      <w:r>
+        <w:t>数</w:t>
       </w:r>
     </w:p>
     <w:p>
@@ -40737,7 +41091,13 @@
         <w:ind w:left="360"/>
       </w:pPr>
       <w:r>
-        <w:t xml:space="preserve">-smp [cpus=]n[,cores=cores] : </w:t>
+        <w:rPr>
+          <w:rFonts w:hint="eastAsia"/>
+        </w:rPr>
+        <w:t>-</w:t>
+      </w:r>
+      <w:r>
+        <w:t xml:space="preserve">m [size=]megs : </w:t>
       </w:r>
       <w:r>
         <w:rPr>
@@ -40746,16 +41106,22 @@
         <w:t>设置</w:t>
       </w:r>
       <w:r>
-        <w:t>CPU</w:t>
-      </w:r>
-      <w:r>
-        <w:rPr>
-          <w:rFonts w:hint="eastAsia"/>
-        </w:rPr>
-        <w:t>数量，核</w:t>
-      </w:r>
-      <w:r>
-        <w:t>数</w:t>
+        <w:t>内存大小</w:t>
+      </w:r>
+      <w:r>
+        <w:rPr>
+          <w:rFonts w:hint="eastAsia"/>
+        </w:rPr>
+        <w:t>，默认</w:t>
+      </w:r>
+      <w:r>
+        <w:t>单位</w:t>
+      </w:r>
+      <w:r>
+        <w:rPr>
+          <w:rFonts w:hint="eastAsia"/>
+        </w:rPr>
+        <w:t>MB</w:t>
       </w:r>
     </w:p>
     <w:p>
@@ -40769,7 +41135,16 @@
         <w:t>-</w:t>
       </w:r>
       <w:r>
-        <w:t xml:space="preserve">m [size=]megs : </w:t>
+        <w:t>name string1[,process=string2]</w:t>
+      </w:r>
+      <w:r>
+        <w:t xml:space="preserve"> </w:t>
+      </w:r>
+      <w:r>
+        <w:rPr>
+          <w:rFonts w:hint="eastAsia"/>
+        </w:rPr>
+        <w:t xml:space="preserve">: </w:t>
       </w:r>
       <w:r>
         <w:rPr>
@@ -40778,22 +41153,40 @@
         <w:t>设置</w:t>
       </w:r>
       <w:r>
-        <w:t>内存大小</w:t>
-      </w:r>
-      <w:r>
-        <w:rPr>
-          <w:rFonts w:hint="eastAsia"/>
-        </w:rPr>
-        <w:t>，默认</w:t>
-      </w:r>
-      <w:r>
-        <w:t>单位</w:t>
-      </w:r>
-      <w:r>
-        <w:rPr>
-          <w:rFonts w:hint="eastAsia"/>
-        </w:rPr>
-        <w:t>MB</w:t>
+        <w:t>客户机名称，</w:t>
+      </w:r>
+      <w:r>
+        <w:t>string1</w:t>
+      </w:r>
+      <w:r>
+        <w:rPr>
+          <w:rFonts w:hint="eastAsia"/>
+        </w:rPr>
+        <w:t>是</w:t>
+      </w:r>
+      <w:r>
+        <w:t>客户机窗口名称，</w:t>
+      </w:r>
+      <w:r>
+        <w:rPr>
+          <w:rFonts w:hint="eastAsia"/>
+        </w:rPr>
+        <w:t>string2</w:t>
+      </w:r>
+      <w:r>
+        <w:rPr>
+          <w:rFonts w:hint="eastAsia"/>
+        </w:rPr>
+        <w:t>是</w:t>
+      </w:r>
+      <w:r>
+        <w:t>客户机在</w:t>
+      </w:r>
+      <w:r>
+        <w:t>Linux</w:t>
+      </w:r>
+      <w:r>
+        <w:t>下进程名称</w:t>
       </w:r>
     </w:p>
     <w:p>
@@ -40801,22 +41194,7 @@
         <w:ind w:left="360"/>
       </w:pPr>
       <w:r>
-        <w:rPr>
-          <w:rFonts w:hint="eastAsia"/>
-        </w:rPr>
-        <w:t>-</w:t>
-      </w:r>
-      <w:r>
-        <w:t>name string1[,process=string2]</w:t>
-      </w:r>
-      <w:r>
-        <w:t xml:space="preserve"> </w:t>
-      </w:r>
-      <w:r>
-        <w:rPr>
-          <w:rFonts w:hint="eastAsia"/>
-        </w:rPr>
-        <w:t xml:space="preserve">: </w:t>
+        <w:t xml:space="preserve">-uuid uuid : </w:t>
       </w:r>
       <w:r>
         <w:rPr>
@@ -40825,40 +41203,10 @@
         <w:t>设置</w:t>
       </w:r>
       <w:r>
-        <w:t>客户机名称，</w:t>
-      </w:r>
-      <w:r>
-        <w:t>string1</w:t>
-      </w:r>
-      <w:r>
-        <w:rPr>
-          <w:rFonts w:hint="eastAsia"/>
-        </w:rPr>
-        <w:t>是</w:t>
-      </w:r>
-      <w:r>
-        <w:t>客户机窗口名称，</w:t>
-      </w:r>
-      <w:r>
-        <w:rPr>
-          <w:rFonts w:hint="eastAsia"/>
-        </w:rPr>
-        <w:t>string2</w:t>
-      </w:r>
-      <w:r>
-        <w:rPr>
-          <w:rFonts w:hint="eastAsia"/>
-        </w:rPr>
-        <w:t>是</w:t>
-      </w:r>
-      <w:r>
-        <w:t>客户机在</w:t>
-      </w:r>
-      <w:r>
-        <w:t>Linux</w:t>
-      </w:r>
-      <w:r>
-        <w:t>下进程名称</w:t>
+        <w:t>客户机</w:t>
+      </w:r>
+      <w:r>
+        <w:t>UUID</w:t>
       </w:r>
     </w:p>
     <w:p>
@@ -40866,19 +41214,217 @@
         <w:ind w:left="360"/>
       </w:pPr>
       <w:r>
-        <w:t xml:space="preserve">-uuid uuid : </w:t>
-      </w:r>
-      <w:r>
-        <w:rPr>
-          <w:rFonts w:hint="eastAsia"/>
-        </w:rPr>
-        <w:t>设置</w:t>
-      </w:r>
-      <w:r>
-        <w:t>客户机</w:t>
-      </w:r>
-      <w:r>
-        <w:t>UUID</w:t>
+        <w:t>-drive file=file</w:t>
+      </w:r>
+      <w:r>
+        <w:t>[</w:t>
+      </w:r>
+      <w:r>
+        <w:t>,if=interface</w:t>
+      </w:r>
+      <w:r>
+        <w:rPr>
+          <w:rFonts w:hint="eastAsia"/>
+        </w:rPr>
+        <w:t>]</w:t>
+      </w:r>
+      <w:r>
+        <w:t>[</w:t>
+      </w:r>
+      <w:r>
+        <w:t>,format=format</w:t>
+      </w:r>
+      <w:r>
+        <w:t>][</w:t>
+      </w:r>
+      <w:r>
+        <w:t>,cache=cache</w:t>
+      </w:r>
+      <w:r>
+        <w:t>][</w:t>
+      </w:r>
+      <w:r>
+        <w:t>,id=id</w:t>
+      </w:r>
+      <w:r>
+        <w:t>][</w:t>
+      </w:r>
+      <w:r>
+        <w:t>,</w:t>
+      </w:r>
+      <w:r>
+        <w:t>file.locking</w:t>
+      </w:r>
+      <w:r>
+        <w:t xml:space="preserve">=locking] : </w:t>
+      </w:r>
+      <w:r>
+        <w:rPr>
+          <w:rFonts w:hint="eastAsia"/>
+        </w:rPr>
+        <w:t>设置一个</w:t>
+      </w:r>
+      <w:r>
+        <w:t>新驱动</w:t>
+      </w:r>
+      <w:r>
+        <w:rPr>
+          <w:rFonts w:hint="eastAsia"/>
+        </w:rPr>
+        <w:t>，要</w:t>
+      </w:r>
+      <w:r>
+        <w:t>指定</w:t>
+      </w:r>
+      <w:r>
+        <w:rPr>
+          <w:rFonts w:hint="eastAsia"/>
+        </w:rPr>
+        <w:t>file</w:t>
+      </w:r>
+      <w:r>
+        <w:rPr>
+          <w:rFonts w:hint="eastAsia"/>
+        </w:rPr>
+        <w:t>路径（挂载</w:t>
+      </w:r>
+      <w:r>
+        <w:t>了磁盘的宿主机目录</w:t>
+      </w:r>
+      <w:r>
+        <w:rPr>
+          <w:rFonts w:hint="eastAsia"/>
+        </w:rPr>
+        <w:t>）；</w:t>
+      </w:r>
+      <w:r>
+        <w:rPr>
+          <w:rFonts w:hint="eastAsia"/>
+        </w:rPr>
+        <w:t>if</w:t>
+      </w:r>
+      <w:r>
+        <w:rPr>
+          <w:rFonts w:hint="eastAsia"/>
+        </w:rPr>
+        <w:t>是</w:t>
+      </w:r>
+      <w:r>
+        <w:t>接口类型</w:t>
+      </w:r>
+      <w:r>
+        <w:rPr>
+          <w:rFonts w:hint="eastAsia"/>
+        </w:rPr>
+        <w:t>一般</w:t>
+      </w:r>
+      <w:r>
+        <w:t>设置为</w:t>
+      </w:r>
+      <w:r>
+        <w:rPr>
+          <w:rFonts w:hint="eastAsia"/>
+        </w:rPr>
+        <w:t>none</w:t>
+      </w:r>
+      <w:r>
+        <w:rPr>
+          <w:rFonts w:hint="eastAsia"/>
+        </w:rPr>
+        <w:t>；</w:t>
+      </w:r>
+      <w:r>
+        <w:rPr>
+          <w:rFonts w:hint="eastAsia"/>
+        </w:rPr>
+        <w:t>format</w:t>
+      </w:r>
+      <w:r>
+        <w:rPr>
+          <w:rFonts w:hint="eastAsia"/>
+        </w:rPr>
+        <w:t>一般</w:t>
+      </w:r>
+      <w:r>
+        <w:t>是</w:t>
+      </w:r>
+      <w:r>
+        <w:rPr>
+          <w:rFonts w:hint="eastAsia"/>
+        </w:rPr>
+        <w:t>raw</w:t>
+      </w:r>
+      <w:r>
+        <w:rPr>
+          <w:rFonts w:hint="eastAsia"/>
+        </w:rPr>
+        <w:t>；</w:t>
+      </w:r>
+      <w:r>
+        <w:rPr>
+          <w:rFonts w:hint="eastAsia"/>
+        </w:rPr>
+        <w:t>cache</w:t>
+      </w:r>
+      <w:r>
+        <w:rPr>
+          <w:rFonts w:hint="eastAsia"/>
+        </w:rPr>
+        <w:t>表示</w:t>
+      </w:r>
+      <w:r>
+        <w:t>磁盘读写缓冲的</w:t>
+      </w:r>
+      <w:r>
+        <w:rPr>
+          <w:rFonts w:hint="eastAsia"/>
+        </w:rPr>
+        <w:t>模式</w:t>
+      </w:r>
+      <w:r>
+        <w:t>，</w:t>
+      </w:r>
+      <w:r>
+        <w:rPr>
+          <w:rFonts w:hint="eastAsia"/>
+        </w:rPr>
+        <w:t>默认为</w:t>
+      </w:r>
+      <w:r>
+        <w:rPr>
+          <w:rFonts w:hint="eastAsia"/>
+        </w:rPr>
+        <w:t>writeback</w:t>
+      </w:r>
+      <w:r>
+        <w:rPr>
+          <w:rFonts w:hint="eastAsia"/>
+        </w:rPr>
+        <w:t>；</w:t>
+      </w:r>
+      <w:r>
+        <w:rPr>
+          <w:rFonts w:hint="eastAsia"/>
+        </w:rPr>
+        <w:t>id</w:t>
+      </w:r>
+      <w:r>
+        <w:rPr>
+          <w:rFonts w:hint="eastAsia"/>
+        </w:rPr>
+        <w:t>是</w:t>
+      </w:r>
+      <w:r>
+        <w:rPr>
+          <w:rFonts w:hint="eastAsia"/>
+        </w:rPr>
+        <w:t>drive</w:t>
+      </w:r>
+      <w:r>
+        <w:rPr>
+          <w:rFonts w:hint="eastAsia"/>
+        </w:rPr>
+        <w:t>标识符</w:t>
       </w:r>
     </w:p>
     <w:p>
@@ -40886,172 +41432,64 @@
         <w:ind w:left="360"/>
       </w:pPr>
       <w:r>
-        <w:t>-drive file=file</w:t>
-      </w:r>
-      <w:r>
-        <w:t>[</w:t>
-      </w:r>
-      <w:r>
-        <w:t>,if=interface</w:t>
-      </w:r>
-      <w:r>
-        <w:rPr>
-          <w:rFonts w:hint="eastAsia"/>
-        </w:rPr>
-        <w:t>]</w:t>
-      </w:r>
-      <w:r>
-        <w:t>[</w:t>
-      </w:r>
-      <w:r>
-        <w:t>,format=format</w:t>
+        <w:rPr>
+          <w:rFonts w:hint="eastAsia"/>
+        </w:rPr>
+        <w:t>-</w:t>
+      </w:r>
+      <w:r>
+        <w:t>device driver[,drive=drive_id</w:t>
       </w:r>
       <w:r>
         <w:t>][</w:t>
       </w:r>
       <w:r>
-        <w:t>,cache=cache</w:t>
-      </w:r>
-      <w:r>
-        <w:t>][</w:t>
-      </w:r>
-      <w:r>
-        <w:t>,id=id</w:t>
-      </w:r>
-      <w:r>
-        <w:t>][</w:t>
-      </w:r>
-      <w:r>
-        <w:t>,</w:t>
-      </w:r>
-      <w:r>
-        <w:t>file.locking</w:t>
-      </w:r>
-      <w:r>
-        <w:t xml:space="preserve">=locking] : </w:t>
-      </w:r>
-      <w:r>
-        <w:rPr>
-          <w:rFonts w:hint="eastAsia"/>
-        </w:rPr>
-        <w:t>设置一个</w:t>
-      </w:r>
-      <w:r>
-        <w:t>新驱动</w:t>
-      </w:r>
-      <w:r>
-        <w:rPr>
-          <w:rFonts w:hint="eastAsia"/>
-        </w:rPr>
-        <w:t>，要</w:t>
-      </w:r>
-      <w:r>
-        <w:t>指定</w:t>
-      </w:r>
-      <w:r>
-        <w:rPr>
-          <w:rFonts w:hint="eastAsia"/>
-        </w:rPr>
-        <w:t>file</w:t>
-      </w:r>
-      <w:r>
-        <w:rPr>
-          <w:rFonts w:hint="eastAsia"/>
-        </w:rPr>
-        <w:t>路径（挂载</w:t>
-      </w:r>
-      <w:r>
-        <w:t>了磁盘的宿主机目录</w:t>
-      </w:r>
-      <w:r>
-        <w:rPr>
-          <w:rFonts w:hint="eastAsia"/>
-        </w:rPr>
-        <w:t>）；</w:t>
-      </w:r>
-      <w:r>
-        <w:rPr>
-          <w:rFonts w:hint="eastAsia"/>
-        </w:rPr>
-        <w:t>if</w:t>
-      </w:r>
-      <w:r>
-        <w:rPr>
-          <w:rFonts w:hint="eastAsia"/>
-        </w:rPr>
-        <w:t>是</w:t>
-      </w:r>
-      <w:r>
-        <w:t>接口类型</w:t>
-      </w:r>
-      <w:r>
-        <w:rPr>
-          <w:rFonts w:hint="eastAsia"/>
-        </w:rPr>
-        <w:t>一般</w:t>
-      </w:r>
-      <w:r>
-        <w:t>设置为</w:t>
-      </w:r>
-      <w:r>
-        <w:rPr>
-          <w:rFonts w:hint="eastAsia"/>
-        </w:rPr>
-        <w:t>none</w:t>
-      </w:r>
-      <w:r>
-        <w:rPr>
-          <w:rFonts w:hint="eastAsia"/>
-        </w:rPr>
-        <w:t>；</w:t>
-      </w:r>
-      <w:r>
-        <w:rPr>
-          <w:rFonts w:hint="eastAsia"/>
-        </w:rPr>
-        <w:t>format</w:t>
-      </w:r>
-      <w:r>
-        <w:rPr>
-          <w:rFonts w:hint="eastAsia"/>
-        </w:rPr>
-        <w:t>一般</w:t>
-      </w:r>
-      <w:r>
-        <w:t>是</w:t>
-      </w:r>
-      <w:r>
-        <w:rPr>
-          <w:rFonts w:hint="eastAsia"/>
-        </w:rPr>
-        <w:t>raw</w:t>
-      </w:r>
-      <w:r>
-        <w:rPr>
-          <w:rFonts w:hint="eastAsia"/>
-        </w:rPr>
-        <w:t>；</w:t>
-      </w:r>
-      <w:r>
-        <w:rPr>
-          <w:rFonts w:hint="eastAsia"/>
-        </w:rPr>
-        <w:t>cache</w:t>
-      </w:r>
-      <w:r>
-        <w:rPr>
-          <w:rFonts w:hint="eastAsia"/>
-        </w:rPr>
-        <w:t>表示</w:t>
-      </w:r>
-      <w:r>
-        <w:t>磁盘读写缓冲的</w:t>
-      </w:r>
-      <w:r>
-        <w:rPr>
-          <w:rFonts w:hint="eastAsia"/>
-        </w:rPr>
-        <w:t>模式</w:t>
+        <w:t xml:space="preserve">,id=id] : </w:t>
+      </w:r>
+      <w:r>
+        <w:rPr>
+          <w:rFonts w:hint="eastAsia"/>
+        </w:rPr>
+        <w:t>设置一</w:t>
+      </w:r>
+      <w:r>
+        <w:t>个新设备</w:t>
+      </w:r>
+      <w:r>
+        <w:rPr>
+          <w:rFonts w:hint="eastAsia"/>
+        </w:rPr>
+        <w:t>，其接口类型</w:t>
+      </w:r>
+      <w:r>
+        <w:t>为</w:t>
+      </w:r>
+      <w:r>
+        <w:rPr>
+          <w:rFonts w:hint="eastAsia"/>
+        </w:rPr>
+        <w:t>driver</w:t>
+      </w:r>
+      <w:r>
+        <w:rPr>
+          <w:rFonts w:hint="eastAsia"/>
+        </w:rPr>
+        <w:t>（</w:t>
+      </w:r>
+      <w:r>
+        <w:t>virtio-scsi-pci</w:t>
+      </w:r>
+      <w:r>
+        <w:t xml:space="preserve">, </w:t>
+      </w:r>
+      <w:r>
+        <w:t>virtio-blk, scsi-hd</w:t>
+      </w:r>
+      <w:r>
+        <w:rPr>
+          <w:rFonts w:hint="eastAsia"/>
+        </w:rPr>
+        <w:t>等）</w:t>
       </w:r>
       <w:r>
         <w:t>，</w:t>
@@ -41060,31 +41498,19 @@
         <w:rPr>
           <w:rFonts w:hint="eastAsia"/>
         </w:rPr>
-        <w:t>默认为</w:t>
-      </w:r>
-      <w:r>
-        <w:rPr>
-          <w:rFonts w:hint="eastAsia"/>
-        </w:rPr>
-        <w:t>writeback</w:t>
-      </w:r>
-      <w:r>
-        <w:rPr>
-          <w:rFonts w:hint="eastAsia"/>
-        </w:rPr>
-        <w:t>；</w:t>
-      </w:r>
-      <w:r>
-        <w:rPr>
-          <w:rFonts w:hint="eastAsia"/>
-        </w:rPr>
-        <w:t>id</w:t>
-      </w:r>
-      <w:r>
-        <w:rPr>
-          <w:rFonts w:hint="eastAsia"/>
-        </w:rPr>
-        <w:t>是</w:t>
+        <w:t>可以</w:t>
+      </w:r>
+      <w:r>
+        <w:t>基于已经</w:t>
+      </w:r>
+      <w:r>
+        <w:rPr>
+          <w:rFonts w:hint="eastAsia"/>
+        </w:rPr>
+        <w:t>创建</w:t>
+      </w:r>
+      <w:r>
+        <w:t>的</w:t>
       </w:r>
       <w:r>
         <w:rPr>
@@ -41093,10 +41519,7 @@
         <w:t>drive</w:t>
       </w:r>
       <w:r>
-        <w:rPr>
-          <w:rFonts w:hint="eastAsia"/>
-        </w:rPr>
-        <w:t>标识符</w:t>
+        <w:t xml:space="preserve"> id</w:t>
       </w:r>
     </w:p>
     <w:p>
@@ -41107,101 +41530,7 @@
         <w:rPr>
           <w:rFonts w:hint="eastAsia"/>
         </w:rPr>
-        <w:t>-</w:t>
-      </w:r>
-      <w:r>
-        <w:t>device driver[,drive=drive_id</w:t>
-      </w:r>
-      <w:r>
-        <w:t>][</w:t>
-      </w:r>
-      <w:r>
-        <w:t xml:space="preserve">,id=id] : </w:t>
-      </w:r>
-      <w:r>
-        <w:rPr>
-          <w:rFonts w:hint="eastAsia"/>
-        </w:rPr>
-        <w:t>设置一</w:t>
-      </w:r>
-      <w:r>
-        <w:t>个新设备</w:t>
-      </w:r>
-      <w:r>
-        <w:rPr>
-          <w:rFonts w:hint="eastAsia"/>
-        </w:rPr>
-        <w:t>，其接口类型</w:t>
-      </w:r>
-      <w:r>
-        <w:t>为</w:t>
-      </w:r>
-      <w:r>
-        <w:rPr>
-          <w:rFonts w:hint="eastAsia"/>
-        </w:rPr>
-        <w:t>driver</w:t>
-      </w:r>
-      <w:r>
-        <w:rPr>
-          <w:rFonts w:hint="eastAsia"/>
-        </w:rPr>
-        <w:t>（</w:t>
-      </w:r>
-      <w:r>
-        <w:t>virtio-scsi-pci</w:t>
-      </w:r>
-      <w:r>
-        <w:t xml:space="preserve">, </w:t>
-      </w:r>
-      <w:r>
-        <w:t>virtio-blk, scsi-hd</w:t>
-      </w:r>
-      <w:r>
-        <w:rPr>
-          <w:rFonts w:hint="eastAsia"/>
-        </w:rPr>
-        <w:t>等）</w:t>
-      </w:r>
-      <w:r>
-        <w:t>，</w:t>
-      </w:r>
-      <w:r>
-        <w:rPr>
-          <w:rFonts w:hint="eastAsia"/>
-        </w:rPr>
-        <w:t>可以</w:t>
-      </w:r>
-      <w:r>
-        <w:t>基于已经</w:t>
-      </w:r>
-      <w:r>
-        <w:rPr>
-          <w:rFonts w:hint="eastAsia"/>
-        </w:rPr>
-        <w:t>创建</w:t>
-      </w:r>
-      <w:r>
-        <w:t>的</w:t>
-      </w:r>
-      <w:r>
-        <w:rPr>
-          <w:rFonts w:hint="eastAsia"/>
-        </w:rPr>
-        <w:t>drive</w:t>
-      </w:r>
-      <w:r>
-        <w:t xml:space="preserve"> id</w:t>
-      </w:r>
-    </w:p>
-    <w:p>
-      <w:pPr>
-        <w:ind w:left="360"/>
-      </w:pPr>
-      <w:r>
-        <w:rPr>
-          <w:rFonts w:hint="eastAsia"/>
-        </w:rPr>
+        <w:lastRenderedPageBreak/>
         <w:t>-</w:t>
       </w:r>
       <w:r>
@@ -41777,7 +42106,6 @@
         <w:ind w:left="720" w:firstLineChars="0" w:firstLine="0"/>
       </w:pPr>
       <w:r>
-        <w:lastRenderedPageBreak/>
         <w:t>DE:AD:BE:EF:9B:5E</w:t>
       </w:r>
     </w:p>
@@ -42335,7 +42663,11 @@
         <w:t xml:space="preserve">$ </w:t>
       </w:r>
       <w:r>
-        <w:t>sudo strace -f -e openat,open /fs_harden/sw/x86/bin/qemu-system-x86_64 -enable-kvm -smp 8 -m 4096 -kernel /home/freg/qemu/kernel_img/bzImage -net nic,model=virtio,macaddr=DE:AD:BE:EF:9B:5E -net bridge,br=qemu_czh -device virtio-scsi-pci -drive file=/home/freg/qemu/root_fs/rootfs.gz,if=none,cache=none,id=root -device virtio-blk,drive=root,id=d_root -drive file=/home/freg/qemu/disk/sda_disk,if=none,format=raw,id=dd_1 -device scsi-hd,drive=dd_1,id=disk_1 -drive file=/home/freg/qemu/disk/sdb_disk,if=none,format=raw,id=dd_2 -device scsi-hd,drive=dd_2,id=disk_2 -drive file=/home/freg/qemu/disk/sdc_disk,if=none,format=raw,id=dd_3 -device scsi-hd,drive=dd_3,id=disk_3 -virtfs local,path=/home/freg/qemu/share,mount_tag=share_dir,security_model=none -append "console=ttyS0 IP=192.168.88.66 root=/dev/vda1 rw" -nographic 2&gt;&amp;1 |grep bridge.con</w:t>
+        <w:t>sudo strace -f -e openat,open /fs_harden/sw/x86/bin/qemu-system-x86_64 -enable-kvm -smp 8 -m 4096 -kernel /home/freg/qemu/kernel_img/bzImage -net nic,model=virtio,macaddr=DE:AD:BE:EF:9B:5E -net bridge,br=qemu_czh -device virtio-scsi-pci -drive file=/home/freg/qemu/root_fs/rootfs.gz,if=none,cache=none,id=root -device virtio-blk,drive=root,id=d_root -drive file=/home/freg/qemu/disk/sda_disk,if=none,format=raw,id=dd_1 -device scsi-</w:t>
+      </w:r>
+      <w:r>
+        <w:lastRenderedPageBreak/>
+        <w:t>hd,drive=dd_1,id=disk_1 -drive file=/home/freg/qemu/disk/sdb_disk,if=none,format=raw,id=dd_2 -device scsi-hd,drive=dd_2,id=disk_2 -drive file=/home/freg/qemu/disk/sdc_disk,if=none,format=raw,id=dd_3 -device scsi-hd,drive=dd_3,id=disk_3 -virtfs local,path=/home/freg/qemu/share,mount_tag=share_dir,security_model=none -append "console=ttyS0 IP=192.168.88.66 root=/dev/vda1 rw" -nographic 2&gt;&amp;1 |grep bridge.con</w:t>
       </w:r>
     </w:p>
     <w:p>
@@ -42565,7 +42897,6 @@
         <w:ind w:left="720" w:firstLineChars="0" w:firstLine="0"/>
       </w:pPr>
       <w:r>
-        <w:lastRenderedPageBreak/>
         <w:t>$ make menuconfig</w:t>
       </w:r>
     </w:p>
@@ -42860,6 +43191,7 @@
         <w:rPr>
           <w:rFonts w:hint="eastAsia"/>
         </w:rPr>
+        <w:lastRenderedPageBreak/>
         <w:t>参考文献</w:t>
       </w:r>
     </w:p>
@@ -42888,7 +43220,7 @@
       <w:r>
         <w:t xml:space="preserve"> </w:t>
       </w:r>
-      <w:hyperlink r:id="rId117" w:history="1">
+      <w:hyperlink r:id="rId119" w:history="1">
         <w:r>
           <w:rPr>
             <w:rStyle w:val="a6"/>
@@ -42935,7 +43267,7 @@
         </w:rPr>
         <w:t xml:space="preserve">). </w:t>
       </w:r>
-      <w:hyperlink r:id="rId118" w:history="1">
+      <w:hyperlink r:id="rId120" w:history="1">
         <w:r>
           <w:rPr>
             <w:rStyle w:val="a6"/>
@@ -42976,7 +43308,7 @@
         </w:rPr>
         <w:t xml:space="preserve">. </w:t>
       </w:r>
-      <w:hyperlink r:id="rId119" w:history="1">
+      <w:hyperlink r:id="rId121" w:history="1">
         <w:r>
           <w:rPr>
             <w:rStyle w:val="a6"/>
@@ -43258,7 +43590,7 @@
         </w:rPr>
         <w:t xml:space="preserve">. </w:t>
       </w:r>
-      <w:hyperlink r:id="rId120" w:history="1">
+      <w:hyperlink r:id="rId122" w:history="1">
         <w:r>
           <w:rPr>
             <w:rStyle w:val="a6"/>
@@ -43305,7 +43637,7 @@
       <w:r>
         <w:t xml:space="preserve"> </w:t>
       </w:r>
-      <w:hyperlink r:id="rId121" w:history="1">
+      <w:hyperlink r:id="rId123" w:history="1">
         <w:r>
           <w:rPr>
             <w:rStyle w:val="a6"/>
@@ -43358,7 +43690,7 @@
       <w:r>
         <w:t xml:space="preserve"> </w:t>
       </w:r>
-      <w:hyperlink r:id="rId122" w:history="1">
+      <w:hyperlink r:id="rId124" w:history="1">
         <w:r>
           <w:rPr>
             <w:rStyle w:val="a6"/>
@@ -43399,7 +43731,7 @@
       <w:r>
         <w:t xml:space="preserve"> </w:t>
       </w:r>
-      <w:hyperlink r:id="rId123" w:history="1">
+      <w:hyperlink r:id="rId125" w:history="1">
         <w:r>
           <w:rPr>
             <w:rStyle w:val="a6"/>
@@ -43437,7 +43769,7 @@
         </w:rPr>
         <w:t xml:space="preserve">. </w:t>
       </w:r>
-      <w:hyperlink r:id="rId124" w:history="1">
+      <w:hyperlink r:id="rId126" w:history="1">
         <w:r>
           <w:rPr>
             <w:rStyle w:val="a6"/>
@@ -43478,7 +43810,7 @@
       <w:r>
         <w:t xml:space="preserve">. </w:t>
       </w:r>
-      <w:hyperlink r:id="rId125" w:history="1">
+      <w:hyperlink r:id="rId127" w:history="1">
         <w:r>
           <w:rPr>
             <w:rStyle w:val="a6"/>
@@ -43505,7 +43837,6 @@
         <w:rPr>
           <w:rFonts w:hint="eastAsia"/>
         </w:rPr>
-        <w:lastRenderedPageBreak/>
         <w:t>使用</w:t>
       </w:r>
       <w:r>
@@ -43526,7 +43857,7 @@
         </w:rPr>
         <w:t xml:space="preserve">. </w:t>
       </w:r>
-      <w:hyperlink r:id="rId126" w:history="1">
+      <w:hyperlink r:id="rId128" w:history="1">
         <w:r>
           <w:rPr>
             <w:rStyle w:val="a6"/>
@@ -43567,7 +43898,7 @@
       <w:r>
         <w:t xml:space="preserve">. </w:t>
       </w:r>
-      <w:hyperlink r:id="rId127" w:history="1">
+      <w:hyperlink r:id="rId129" w:history="1">
         <w:r>
           <w:rPr>
             <w:rStyle w:val="a6"/>
@@ -43617,7 +43948,7 @@
       <w:r>
         <w:t xml:space="preserve">UBI. </w:t>
       </w:r>
-      <w:hyperlink r:id="rId128" w:history="1">
+      <w:hyperlink r:id="rId130" w:history="1">
         <w:r>
           <w:rPr>
             <w:rStyle w:val="a6"/>
@@ -43673,7 +44004,7 @@
         </w:rPr>
         <w:t xml:space="preserve">. </w:t>
       </w:r>
-      <w:hyperlink r:id="rId129" w:history="1">
+      <w:hyperlink r:id="rId131" w:history="1">
         <w:r>
           <w:rPr>
             <w:rStyle w:val="a6"/>
@@ -43711,7 +44042,7 @@
         </w:rPr>
         <w:t xml:space="preserve">. </w:t>
       </w:r>
-      <w:hyperlink r:id="rId130" w:history="1">
+      <w:hyperlink r:id="rId132" w:history="1">
         <w:r>
           <w:rPr>
             <w:rStyle w:val="a6"/>
@@ -43752,7 +44083,7 @@
         </w:rPr>
         <w:t xml:space="preserve">. </w:t>
       </w:r>
-      <w:hyperlink r:id="rId131" w:history="1">
+      <w:hyperlink r:id="rId133" w:history="1">
         <w:r>
           <w:rPr>
             <w:rStyle w:val="a6"/>

</xml_diff>

<commit_message>
Add data structure 05
</commit_message>
<xml_diff>
--- a/Kernel.docx
+++ b/Kernel.docx
@@ -40968,96 +40968,435 @@
           </w:p>
         </w:tc>
       </w:tr>
+      <w:tr>
+        <w:trPr>
+          <w:jc w:val="center"/>
+        </w:trPr>
+        <w:tc>
+          <w:tcPr>
+            <w:tcW w:w="1989" w:type="dxa"/>
+          </w:tcPr>
+          <w:p>
+            <w:r>
+              <w:rPr>
+                <w:rFonts w:hint="eastAsia"/>
+              </w:rPr>
+              <w:t>插入节点。首先</w:t>
+            </w:r>
+            <w:r>
+              <w:t>在红黑</w:t>
+            </w:r>
+            <w:r>
+              <w:rPr>
+                <w:rFonts w:hint="eastAsia"/>
+              </w:rPr>
+              <w:t>树中</w:t>
+            </w:r>
+            <w:r>
+              <w:t>遍历，找到适合的节点插入位置</w:t>
+            </w:r>
+            <w:r>
+              <w:rPr>
+                <w:rFonts w:hint="eastAsia"/>
+              </w:rPr>
+              <w:t>；</w:t>
+            </w:r>
+            <w:r>
+              <w:t>然后</w:t>
+            </w:r>
+            <w:r>
+              <w:rPr>
+                <w:rFonts w:hint="eastAsia"/>
+              </w:rPr>
+              <w:t>调用</w:t>
+            </w:r>
+            <w:r>
+              <w:rPr>
+                <w:rFonts w:hint="eastAsia"/>
+              </w:rPr>
+              <w:t>rb_link_node</w:t>
+            </w:r>
+            <w:r>
+              <w:rPr>
+                <w:rFonts w:hint="eastAsia"/>
+              </w:rPr>
+              <w:t>在</w:t>
+            </w:r>
+            <w:r>
+              <w:t>红黑树中</w:t>
+            </w:r>
+            <w:r>
+              <w:rPr>
+                <w:rFonts w:hint="eastAsia"/>
+              </w:rPr>
+              <w:t>插入</w:t>
+            </w:r>
+            <w:r>
+              <w:t>节点</w:t>
+            </w:r>
+            <w:r>
+              <w:rPr>
+                <w:rFonts w:hint="eastAsia"/>
+              </w:rPr>
+              <w:t>替换</w:t>
+            </w:r>
+            <w:r>
+              <w:t>叶子节点</w:t>
+            </w:r>
+            <w:r>
+              <w:rPr>
+                <w:rFonts w:hint="eastAsia"/>
+              </w:rPr>
+              <w:t>；</w:t>
+            </w:r>
+            <w:r>
+              <w:t>最后调用</w:t>
+            </w:r>
+            <w:r>
+              <w:t>rb_insert_color</w:t>
+            </w:r>
+            <w:r>
+              <w:rPr>
+                <w:rFonts w:hint="eastAsia"/>
+              </w:rPr>
+              <w:t>为</w:t>
+            </w:r>
+            <w:r>
+              <w:t>父节点</w:t>
+            </w:r>
+            <w:r>
+              <w:rPr>
+                <w:rFonts w:hint="eastAsia"/>
+              </w:rPr>
+              <w:t>着色</w:t>
+            </w:r>
+            <w:r>
+              <w:t>并</w:t>
+            </w:r>
+            <w:r>
+              <w:rPr>
+                <w:rFonts w:hint="eastAsia"/>
+              </w:rPr>
+              <w:t>根据</w:t>
+            </w:r>
+            <w:r>
+              <w:t>情况</w:t>
+            </w:r>
+            <w:r>
+              <w:rPr>
+                <w:rFonts w:hint="eastAsia"/>
+              </w:rPr>
+              <w:t>自旋调整</w:t>
+            </w:r>
+            <w:r>
+              <w:t>二叉树的平衡状态。</w:t>
+            </w:r>
+          </w:p>
+        </w:tc>
+        <w:tc>
+          <w:tcPr>
+            <w:tcW w:w="5954" w:type="dxa"/>
+          </w:tcPr>
+          <w:p>
+            <w:r>
+              <w:t>drivers/mtd/ubi/attach.c-</w:t>
+            </w:r>
+            <w:r>
+              <w:t>find_or_add_av</w:t>
+            </w:r>
+            <w:r>
+              <w:rPr>
+                <w:rFonts w:hint="eastAsia"/>
+              </w:rPr>
+              <w:t>：查找</w:t>
+            </w:r>
+            <w:r>
+              <w:t>插入</w:t>
+            </w:r>
+            <w:r>
+              <w:rPr>
+                <w:rFonts w:hint="eastAsia"/>
+              </w:rPr>
+              <w:t>位置</w:t>
+            </w:r>
+          </w:p>
+          <w:p>
+            <w:r>
+              <w:rPr>
+                <w:noProof/>
+              </w:rPr>
+              <w:drawing>
+                <wp:inline distT="0" distB="0" distL="0" distR="0" wp14:anchorId="269B0DD8" wp14:editId="3765AE39">
+                  <wp:extent cx="3643630" cy="2101215"/>
+                  <wp:effectExtent l="0" t="0" r="0" b="0"/>
+                  <wp:docPr id="127" name="图片 127"/>
+                  <wp:cNvGraphicFramePr>
+                    <a:graphicFrameLocks xmlns:a="http://schemas.openxmlformats.org/drawingml/2006/main" noChangeAspect="1"/>
+                  </wp:cNvGraphicFramePr>
+                  <a:graphic xmlns:a="http://schemas.openxmlformats.org/drawingml/2006/main">
+                    <a:graphicData uri="http://schemas.openxmlformats.org/drawingml/2006/picture">
+                      <pic:pic xmlns:pic="http://schemas.openxmlformats.org/drawingml/2006/picture">
+                        <pic:nvPicPr>
+                          <pic:cNvPr id="1" name=""/>
+                          <pic:cNvPicPr/>
+                        </pic:nvPicPr>
+                        <pic:blipFill>
+                          <a:blip r:embed="rId119"/>
+                          <a:stretch>
+                            <a:fillRect/>
+                          </a:stretch>
+                        </pic:blipFill>
+                        <pic:spPr>
+                          <a:xfrm>
+                            <a:off x="0" y="0"/>
+                            <a:ext cx="3643630" cy="2101215"/>
+                          </a:xfrm>
+                          <a:prstGeom prst="rect">
+                            <a:avLst/>
+                          </a:prstGeom>
+                        </pic:spPr>
+                      </pic:pic>
+                    </a:graphicData>
+                  </a:graphic>
+                </wp:inline>
+              </w:drawing>
+            </w:r>
+          </w:p>
+          <w:p>
+            <w:r>
+              <w:t>t</w:t>
+            </w:r>
+            <w:r>
+              <w:rPr>
+                <w:rFonts w:hint="eastAsia"/>
+              </w:rPr>
+              <w:t>ools/</w:t>
+            </w:r>
+            <w:r>
+              <w:t>include/linux/rbtree.h</w:t>
+            </w:r>
+            <w:r>
+              <w:rPr>
+                <w:rFonts w:hint="eastAsia"/>
+              </w:rPr>
+              <w:t>：</w:t>
+            </w:r>
+            <w:r>
+              <w:rPr>
+                <w:rFonts w:hint="eastAsia"/>
+              </w:rPr>
+              <w:t>插入</w:t>
+            </w:r>
+            <w:r>
+              <w:t>节点</w:t>
+            </w:r>
+          </w:p>
+          <w:p>
+            <w:r>
+              <w:rPr>
+                <w:noProof/>
+              </w:rPr>
+              <w:lastRenderedPageBreak/>
+              <w:drawing>
+                <wp:inline distT="0" distB="0" distL="0" distR="0" wp14:anchorId="49B2BBE8" wp14:editId="6262863C">
+                  <wp:extent cx="3643630" cy="699135"/>
+                  <wp:effectExtent l="0" t="0" r="0" b="5715"/>
+                  <wp:docPr id="125" name="图片 125"/>
+                  <wp:cNvGraphicFramePr>
+                    <a:graphicFrameLocks xmlns:a="http://schemas.openxmlformats.org/drawingml/2006/main" noChangeAspect="1"/>
+                  </wp:cNvGraphicFramePr>
+                  <a:graphic xmlns:a="http://schemas.openxmlformats.org/drawingml/2006/main">
+                    <a:graphicData uri="http://schemas.openxmlformats.org/drawingml/2006/picture">
+                      <pic:pic xmlns:pic="http://schemas.openxmlformats.org/drawingml/2006/picture">
+                        <pic:nvPicPr>
+                          <pic:cNvPr id="1" name=""/>
+                          <pic:cNvPicPr/>
+                        </pic:nvPicPr>
+                        <pic:blipFill>
+                          <a:blip r:embed="rId120"/>
+                          <a:stretch>
+                            <a:fillRect/>
+                          </a:stretch>
+                        </pic:blipFill>
+                        <pic:spPr>
+                          <a:xfrm>
+                            <a:off x="0" y="0"/>
+                            <a:ext cx="3643630" cy="699135"/>
+                          </a:xfrm>
+                          <a:prstGeom prst="rect">
+                            <a:avLst/>
+                          </a:prstGeom>
+                        </pic:spPr>
+                      </pic:pic>
+                    </a:graphicData>
+                  </a:graphic>
+                </wp:inline>
+              </w:drawing>
+            </w:r>
+          </w:p>
+          <w:p>
+            <w:r>
+              <w:t>t</w:t>
+            </w:r>
+            <w:r>
+              <w:rPr>
+                <w:rFonts w:hint="eastAsia"/>
+              </w:rPr>
+              <w:t>ools/</w:t>
+            </w:r>
+            <w:r>
+              <w:t>lib/rbtree.c</w:t>
+            </w:r>
+            <w:r>
+              <w:rPr>
+                <w:rFonts w:hint="eastAsia"/>
+              </w:rPr>
+              <w:t>：自旋调整</w:t>
+            </w:r>
+            <w:r>
+              <w:t>平衡</w:t>
+            </w:r>
+            <w:r>
+              <w:rPr>
+                <w:rFonts w:hint="eastAsia"/>
+              </w:rPr>
+              <w:t>，</w:t>
+            </w:r>
+            <w:r>
+              <w:t>着色</w:t>
+            </w:r>
+          </w:p>
+          <w:p>
+            <w:r>
+              <w:rPr>
+                <w:noProof/>
+              </w:rPr>
+              <w:drawing>
+                <wp:inline distT="0" distB="0" distL="0" distR="0" wp14:anchorId="08F56AEB" wp14:editId="73EA9C9C">
+                  <wp:extent cx="3643630" cy="416560"/>
+                  <wp:effectExtent l="0" t="0" r="0" b="2540"/>
+                  <wp:docPr id="128" name="图片 128"/>
+                  <wp:cNvGraphicFramePr>
+                    <a:graphicFrameLocks xmlns:a="http://schemas.openxmlformats.org/drawingml/2006/main" noChangeAspect="1"/>
+                  </wp:cNvGraphicFramePr>
+                  <a:graphic xmlns:a="http://schemas.openxmlformats.org/drawingml/2006/main">
+                    <a:graphicData uri="http://schemas.openxmlformats.org/drawingml/2006/picture">
+                      <pic:pic xmlns:pic="http://schemas.openxmlformats.org/drawingml/2006/picture">
+                        <pic:nvPicPr>
+                          <pic:cNvPr id="1" name=""/>
+                          <pic:cNvPicPr/>
+                        </pic:nvPicPr>
+                        <pic:blipFill>
+                          <a:blip r:embed="rId121"/>
+                          <a:stretch>
+                            <a:fillRect/>
+                          </a:stretch>
+                        </pic:blipFill>
+                        <pic:spPr>
+                          <a:xfrm>
+                            <a:off x="0" y="0"/>
+                            <a:ext cx="3643630" cy="416560"/>
+                          </a:xfrm>
+                          <a:prstGeom prst="rect">
+                            <a:avLst/>
+                          </a:prstGeom>
+                        </pic:spPr>
+                      </pic:pic>
+                    </a:graphicData>
+                  </a:graphic>
+                </wp:inline>
+              </w:drawing>
+            </w:r>
+          </w:p>
+        </w:tc>
+      </w:tr>
     </w:tbl>
     <w:p>
       <w:pPr>
-        <w:ind w:left="360"/>
+        <w:pStyle w:val="3"/>
       </w:pPr>
       <w:bookmarkStart w:id="6" w:name="_GoBack"/>
       <w:bookmarkEnd w:id="6"/>
     </w:p>
     <w:p>
       <w:pPr>
-        <w:pStyle w:val="2"/>
-      </w:pPr>
-      <w:r>
-        <w:rPr>
-          <w:rFonts w:hint="eastAsia"/>
-        </w:rPr>
-        <w:t>常用</w:t>
-      </w:r>
-      <w:r>
-        <w:t>参数</w:t>
-      </w:r>
-      <w:r>
-        <w:rPr>
-          <w:vertAlign w:val="superscript"/>
-        </w:rPr>
-        <w:fldChar w:fldCharType="begin"/>
-      </w:r>
-      <w:r>
-        <w:rPr>
-          <w:vertAlign w:val="superscript"/>
-        </w:rPr>
-        <w:instrText xml:space="preserve"> REF _Ref8738852 \r \h </w:instrText>
-      </w:r>
-      <w:r>
-        <w:rPr>
-          <w:vertAlign w:val="superscript"/>
-        </w:rPr>
-        <w:instrText xml:space="preserve"> \* MERGEFORMAT </w:instrText>
-      </w:r>
-      <w:r>
-        <w:rPr>
-          <w:vertAlign w:val="superscript"/>
-        </w:rPr>
-      </w:r>
-      <w:r>
-        <w:rPr>
-          <w:vertAlign w:val="superscript"/>
-        </w:rPr>
-        <w:fldChar w:fldCharType="separate"/>
-      </w:r>
-      <w:r>
-        <w:rPr>
-          <w:vertAlign w:val="superscript"/>
-        </w:rPr>
-        <w:t>[10]</w:t>
-      </w:r>
-      <w:r>
-        <w:rPr>
-          <w:vertAlign w:val="superscript"/>
-        </w:rPr>
-        <w:fldChar w:fldCharType="end"/>
+        <w:pStyle w:val="1"/>
+      </w:pPr>
+      <w:r>
+        <w:rPr>
+          <w:rFonts w:hint="eastAsia"/>
+        </w:rPr>
+        <w:t>Qemu</w:t>
+      </w:r>
+      <w:r>
+        <w:rPr>
+          <w:rFonts w:hint="eastAsia"/>
+        </w:rPr>
+        <w:t>（全系统</w:t>
+      </w:r>
+      <w:r>
+        <w:t>仿真器</w:t>
+      </w:r>
+      <w:r>
+        <w:rPr>
+          <w:rFonts w:hint="eastAsia"/>
+        </w:rPr>
+        <w:t>）</w:t>
       </w:r>
     </w:p>
     <w:p>
       <w:pPr>
-        <w:ind w:left="360"/>
-      </w:pPr>
-      <w:r>
-        <w:rPr>
-          <w:rFonts w:hint="eastAsia"/>
-        </w:rPr>
-        <w:t>-</w:t>
-      </w:r>
-      <w:r>
-        <w:t>machine [type=]name</w:t>
-      </w:r>
-      <w:r>
-        <w:rPr>
-          <w:rFonts w:hint="eastAsia"/>
-        </w:rPr>
-        <w:t xml:space="preserve"> : </w:t>
-      </w:r>
-      <w:r>
-        <w:rPr>
-          <w:rFonts w:hint="eastAsia"/>
-        </w:rPr>
-        <w:t>指定</w:t>
-      </w:r>
-      <w:r>
-        <w:t>特定机型</w:t>
+        <w:pStyle w:val="2"/>
+      </w:pPr>
+      <w:r>
+        <w:rPr>
+          <w:rFonts w:hint="eastAsia"/>
+        </w:rPr>
+        <w:t>常用</w:t>
+      </w:r>
+      <w:r>
+        <w:t>参数</w:t>
+      </w:r>
+      <w:r>
+        <w:rPr>
+          <w:vertAlign w:val="superscript"/>
+        </w:rPr>
+        <w:fldChar w:fldCharType="begin"/>
+      </w:r>
+      <w:r>
+        <w:rPr>
+          <w:vertAlign w:val="superscript"/>
+        </w:rPr>
+        <w:instrText xml:space="preserve"> REF _Ref8738852 \r \h </w:instrText>
+      </w:r>
+      <w:r>
+        <w:rPr>
+          <w:vertAlign w:val="superscript"/>
+        </w:rPr>
+        <w:instrText xml:space="preserve"> \* MERGEFORMAT </w:instrText>
+      </w:r>
+      <w:r>
+        <w:rPr>
+          <w:vertAlign w:val="superscript"/>
+        </w:rPr>
+      </w:r>
+      <w:r>
+        <w:rPr>
+          <w:vertAlign w:val="superscript"/>
+        </w:rPr>
+        <w:fldChar w:fldCharType="separate"/>
+      </w:r>
+      <w:r>
+        <w:rPr>
+          <w:vertAlign w:val="superscript"/>
+        </w:rPr>
+        <w:t>[10]</w:t>
+      </w:r>
+      <w:r>
+        <w:rPr>
+          <w:vertAlign w:val="superscript"/>
+        </w:rPr>
+        <w:fldChar w:fldCharType="end"/>
       </w:r>
     </w:p>
     <w:p>
@@ -41065,25 +41404,28 @@
         <w:ind w:left="360"/>
       </w:pPr>
       <w:r>
-        <w:t xml:space="preserve">-smp [cpus=]n[,cores=cores] : </w:t>
-      </w:r>
-      <w:r>
-        <w:rPr>
-          <w:rFonts w:hint="eastAsia"/>
-        </w:rPr>
-        <w:t>设置</w:t>
-      </w:r>
-      <w:r>
-        <w:t>CPU</w:t>
-      </w:r>
-      <w:r>
-        <w:rPr>
-          <w:rFonts w:hint="eastAsia"/>
-        </w:rPr>
-        <w:t>数量，核</w:t>
-      </w:r>
-      <w:r>
-        <w:t>数</w:t>
+        <w:rPr>
+          <w:rFonts w:hint="eastAsia"/>
+        </w:rPr>
+        <w:t>-</w:t>
+      </w:r>
+      <w:r>
+        <w:t>machine [type=]name</w:t>
+      </w:r>
+      <w:r>
+        <w:rPr>
+          <w:rFonts w:hint="eastAsia"/>
+        </w:rPr>
+        <w:t xml:space="preserve"> : </w:t>
+      </w:r>
+      <w:r>
+        <w:rPr>
+          <w:rFonts w:hint="eastAsia"/>
+        </w:rPr>
+        <w:t>指定</w:t>
+      </w:r>
+      <w:r>
+        <w:t>特定机型</w:t>
       </w:r>
     </w:p>
     <w:p>
@@ -41091,13 +41433,7 @@
         <w:ind w:left="360"/>
       </w:pPr>
       <w:r>
-        <w:rPr>
-          <w:rFonts w:hint="eastAsia"/>
-        </w:rPr>
-        <w:t>-</w:t>
-      </w:r>
-      <w:r>
-        <w:t xml:space="preserve">m [size=]megs : </w:t>
+        <w:t xml:space="preserve">-smp [cpus=]n[,cores=cores] : </w:t>
       </w:r>
       <w:r>
         <w:rPr>
@@ -41106,22 +41442,16 @@
         <w:t>设置</w:t>
       </w:r>
       <w:r>
-        <w:t>内存大小</w:t>
-      </w:r>
-      <w:r>
-        <w:rPr>
-          <w:rFonts w:hint="eastAsia"/>
-        </w:rPr>
-        <w:t>，默认</w:t>
-      </w:r>
-      <w:r>
-        <w:t>单位</w:t>
-      </w:r>
-      <w:r>
-        <w:rPr>
-          <w:rFonts w:hint="eastAsia"/>
-        </w:rPr>
-        <w:t>MB</w:t>
+        <w:t>CPU</w:t>
+      </w:r>
+      <w:r>
+        <w:rPr>
+          <w:rFonts w:hint="eastAsia"/>
+        </w:rPr>
+        <w:t>数量，核</w:t>
+      </w:r>
+      <w:r>
+        <w:t>数</w:t>
       </w:r>
     </w:p>
     <w:p>
@@ -41135,16 +41465,7 @@
         <w:t>-</w:t>
       </w:r>
       <w:r>
-        <w:t>name string1[,process=string2]</w:t>
-      </w:r>
-      <w:r>
-        <w:t xml:space="preserve"> </w:t>
-      </w:r>
-      <w:r>
-        <w:rPr>
-          <w:rFonts w:hint="eastAsia"/>
-        </w:rPr>
-        <w:t xml:space="preserve">: </w:t>
+        <w:t xml:space="preserve">m [size=]megs : </w:t>
       </w:r>
       <w:r>
         <w:rPr>
@@ -41153,40 +41474,22 @@
         <w:t>设置</w:t>
       </w:r>
       <w:r>
-        <w:t>客户机名称，</w:t>
-      </w:r>
-      <w:r>
-        <w:t>string1</w:t>
-      </w:r>
-      <w:r>
-        <w:rPr>
-          <w:rFonts w:hint="eastAsia"/>
-        </w:rPr>
-        <w:t>是</w:t>
-      </w:r>
-      <w:r>
-        <w:t>客户机窗口名称，</w:t>
-      </w:r>
-      <w:r>
-        <w:rPr>
-          <w:rFonts w:hint="eastAsia"/>
-        </w:rPr>
-        <w:t>string2</w:t>
-      </w:r>
-      <w:r>
-        <w:rPr>
-          <w:rFonts w:hint="eastAsia"/>
-        </w:rPr>
-        <w:t>是</w:t>
-      </w:r>
-      <w:r>
-        <w:t>客户机在</w:t>
-      </w:r>
-      <w:r>
-        <w:t>Linux</w:t>
-      </w:r>
-      <w:r>
-        <w:t>下进程名称</w:t>
+        <w:t>内存大小</w:t>
+      </w:r>
+      <w:r>
+        <w:rPr>
+          <w:rFonts w:hint="eastAsia"/>
+        </w:rPr>
+        <w:t>，默认</w:t>
+      </w:r>
+      <w:r>
+        <w:t>单位</w:t>
+      </w:r>
+      <w:r>
+        <w:rPr>
+          <w:rFonts w:hint="eastAsia"/>
+        </w:rPr>
+        <w:t>MB</w:t>
       </w:r>
     </w:p>
     <w:p>
@@ -41194,7 +41497,22 @@
         <w:ind w:left="360"/>
       </w:pPr>
       <w:r>
-        <w:t xml:space="preserve">-uuid uuid : </w:t>
+        <w:rPr>
+          <w:rFonts w:hint="eastAsia"/>
+        </w:rPr>
+        <w:t>-</w:t>
+      </w:r>
+      <w:r>
+        <w:t>name string1[,process=string2]</w:t>
+      </w:r>
+      <w:r>
+        <w:t xml:space="preserve"> </w:t>
+      </w:r>
+      <w:r>
+        <w:rPr>
+          <w:rFonts w:hint="eastAsia"/>
+        </w:rPr>
+        <w:t xml:space="preserve">: </w:t>
       </w:r>
       <w:r>
         <w:rPr>
@@ -41203,10 +41521,40 @@
         <w:t>设置</w:t>
       </w:r>
       <w:r>
-        <w:t>客户机</w:t>
-      </w:r>
-      <w:r>
-        <w:t>UUID</w:t>
+        <w:t>客户机名称，</w:t>
+      </w:r>
+      <w:r>
+        <w:t>string1</w:t>
+      </w:r>
+      <w:r>
+        <w:rPr>
+          <w:rFonts w:hint="eastAsia"/>
+        </w:rPr>
+        <w:t>是</w:t>
+      </w:r>
+      <w:r>
+        <w:t>客户机窗口名称，</w:t>
+      </w:r>
+      <w:r>
+        <w:rPr>
+          <w:rFonts w:hint="eastAsia"/>
+        </w:rPr>
+        <w:t>string2</w:t>
+      </w:r>
+      <w:r>
+        <w:rPr>
+          <w:rFonts w:hint="eastAsia"/>
+        </w:rPr>
+        <w:t>是</w:t>
+      </w:r>
+      <w:r>
+        <w:t>客户机在</w:t>
+      </w:r>
+      <w:r>
+        <w:t>Linux</w:t>
+      </w:r>
+      <w:r>
+        <w:t>下进程名称</w:t>
       </w:r>
     </w:p>
     <w:p>
@@ -41214,217 +41562,19 @@
         <w:ind w:left="360"/>
       </w:pPr>
       <w:r>
-        <w:t>-drive file=file</w:t>
-      </w:r>
-      <w:r>
-        <w:t>[</w:t>
-      </w:r>
-      <w:r>
-        <w:t>,if=interface</w:t>
-      </w:r>
-      <w:r>
-        <w:rPr>
-          <w:rFonts w:hint="eastAsia"/>
-        </w:rPr>
-        <w:t>]</w:t>
-      </w:r>
-      <w:r>
-        <w:t>[</w:t>
-      </w:r>
-      <w:r>
-        <w:t>,format=format</w:t>
-      </w:r>
-      <w:r>
-        <w:t>][</w:t>
-      </w:r>
-      <w:r>
-        <w:t>,cache=cache</w:t>
-      </w:r>
-      <w:r>
-        <w:t>][</w:t>
-      </w:r>
-      <w:r>
-        <w:t>,id=id</w:t>
-      </w:r>
-      <w:r>
-        <w:t>][</w:t>
-      </w:r>
-      <w:r>
-        <w:t>,</w:t>
-      </w:r>
-      <w:r>
-        <w:t>file.locking</w:t>
-      </w:r>
-      <w:r>
-        <w:t xml:space="preserve">=locking] : </w:t>
-      </w:r>
-      <w:r>
-        <w:rPr>
-          <w:rFonts w:hint="eastAsia"/>
-        </w:rPr>
-        <w:t>设置一个</w:t>
-      </w:r>
-      <w:r>
-        <w:t>新驱动</w:t>
-      </w:r>
-      <w:r>
-        <w:rPr>
-          <w:rFonts w:hint="eastAsia"/>
-        </w:rPr>
-        <w:t>，要</w:t>
-      </w:r>
-      <w:r>
-        <w:t>指定</w:t>
-      </w:r>
-      <w:r>
-        <w:rPr>
-          <w:rFonts w:hint="eastAsia"/>
-        </w:rPr>
-        <w:t>file</w:t>
-      </w:r>
-      <w:r>
-        <w:rPr>
-          <w:rFonts w:hint="eastAsia"/>
-        </w:rPr>
-        <w:t>路径（挂载</w:t>
-      </w:r>
-      <w:r>
-        <w:t>了磁盘的宿主机目录</w:t>
-      </w:r>
-      <w:r>
-        <w:rPr>
-          <w:rFonts w:hint="eastAsia"/>
-        </w:rPr>
-        <w:t>）；</w:t>
-      </w:r>
-      <w:r>
-        <w:rPr>
-          <w:rFonts w:hint="eastAsia"/>
-        </w:rPr>
-        <w:t>if</w:t>
-      </w:r>
-      <w:r>
-        <w:rPr>
-          <w:rFonts w:hint="eastAsia"/>
-        </w:rPr>
-        <w:t>是</w:t>
-      </w:r>
-      <w:r>
-        <w:t>接口类型</w:t>
-      </w:r>
-      <w:r>
-        <w:rPr>
-          <w:rFonts w:hint="eastAsia"/>
-        </w:rPr>
-        <w:t>一般</w:t>
-      </w:r>
-      <w:r>
-        <w:t>设置为</w:t>
-      </w:r>
-      <w:r>
-        <w:rPr>
-          <w:rFonts w:hint="eastAsia"/>
-        </w:rPr>
-        <w:t>none</w:t>
-      </w:r>
-      <w:r>
-        <w:rPr>
-          <w:rFonts w:hint="eastAsia"/>
-        </w:rPr>
-        <w:t>；</w:t>
-      </w:r>
-      <w:r>
-        <w:rPr>
-          <w:rFonts w:hint="eastAsia"/>
-        </w:rPr>
-        <w:t>format</w:t>
-      </w:r>
-      <w:r>
-        <w:rPr>
-          <w:rFonts w:hint="eastAsia"/>
-        </w:rPr>
-        <w:t>一般</w:t>
-      </w:r>
-      <w:r>
-        <w:t>是</w:t>
-      </w:r>
-      <w:r>
-        <w:rPr>
-          <w:rFonts w:hint="eastAsia"/>
-        </w:rPr>
-        <w:t>raw</w:t>
-      </w:r>
-      <w:r>
-        <w:rPr>
-          <w:rFonts w:hint="eastAsia"/>
-        </w:rPr>
-        <w:t>；</w:t>
-      </w:r>
-      <w:r>
-        <w:rPr>
-          <w:rFonts w:hint="eastAsia"/>
-        </w:rPr>
-        <w:t>cache</w:t>
-      </w:r>
-      <w:r>
-        <w:rPr>
-          <w:rFonts w:hint="eastAsia"/>
-        </w:rPr>
-        <w:t>表示</w:t>
-      </w:r>
-      <w:r>
-        <w:t>磁盘读写缓冲的</w:t>
-      </w:r>
-      <w:r>
-        <w:rPr>
-          <w:rFonts w:hint="eastAsia"/>
-        </w:rPr>
-        <w:t>模式</w:t>
-      </w:r>
-      <w:r>
-        <w:t>，</w:t>
-      </w:r>
-      <w:r>
-        <w:rPr>
-          <w:rFonts w:hint="eastAsia"/>
-        </w:rPr>
-        <w:t>默认为</w:t>
-      </w:r>
-      <w:r>
-        <w:rPr>
-          <w:rFonts w:hint="eastAsia"/>
-        </w:rPr>
-        <w:t>writeback</w:t>
-      </w:r>
-      <w:r>
-        <w:rPr>
-          <w:rFonts w:hint="eastAsia"/>
-        </w:rPr>
-        <w:t>；</w:t>
-      </w:r>
-      <w:r>
-        <w:rPr>
-          <w:rFonts w:hint="eastAsia"/>
-        </w:rPr>
-        <w:t>id</w:t>
-      </w:r>
-      <w:r>
-        <w:rPr>
-          <w:rFonts w:hint="eastAsia"/>
-        </w:rPr>
-        <w:t>是</w:t>
-      </w:r>
-      <w:r>
-        <w:rPr>
-          <w:rFonts w:hint="eastAsia"/>
-        </w:rPr>
-        <w:t>drive</w:t>
-      </w:r>
-      <w:r>
-        <w:rPr>
-          <w:rFonts w:hint="eastAsia"/>
-        </w:rPr>
-        <w:t>标识符</w:t>
+        <w:t xml:space="preserve">-uuid uuid : </w:t>
+      </w:r>
+      <w:r>
+        <w:rPr>
+          <w:rFonts w:hint="eastAsia"/>
+        </w:rPr>
+        <w:t>设置</w:t>
+      </w:r>
+      <w:r>
+        <w:t>客户机</w:t>
+      </w:r>
+      <w:r>
+        <w:t>UUID</w:t>
       </w:r>
     </w:p>
     <w:p>
@@ -41432,64 +41582,172 @@
         <w:ind w:left="360"/>
       </w:pPr>
       <w:r>
-        <w:rPr>
-          <w:rFonts w:hint="eastAsia"/>
-        </w:rPr>
-        <w:t>-</w:t>
-      </w:r>
-      <w:r>
-        <w:t>device driver[,drive=drive_id</w:t>
+        <w:t>-drive file=file</w:t>
+      </w:r>
+      <w:r>
+        <w:t>[</w:t>
+      </w:r>
+      <w:r>
+        <w:t>,if=interface</w:t>
+      </w:r>
+      <w:r>
+        <w:rPr>
+          <w:rFonts w:hint="eastAsia"/>
+        </w:rPr>
+        <w:t>]</w:t>
+      </w:r>
+      <w:r>
+        <w:t>[</w:t>
+      </w:r>
+      <w:r>
+        <w:t>,format=format</w:t>
       </w:r>
       <w:r>
         <w:t>][</w:t>
       </w:r>
       <w:r>
-        <w:t xml:space="preserve">,id=id] : </w:t>
-      </w:r>
-      <w:r>
-        <w:rPr>
-          <w:rFonts w:hint="eastAsia"/>
-        </w:rPr>
-        <w:t>设置一</w:t>
-      </w:r>
-      <w:r>
-        <w:t>个新设备</w:t>
-      </w:r>
-      <w:r>
-        <w:rPr>
-          <w:rFonts w:hint="eastAsia"/>
-        </w:rPr>
-        <w:t>，其接口类型</w:t>
-      </w:r>
-      <w:r>
-        <w:t>为</w:t>
-      </w:r>
-      <w:r>
-        <w:rPr>
-          <w:rFonts w:hint="eastAsia"/>
-        </w:rPr>
-        <w:t>driver</w:t>
-      </w:r>
-      <w:r>
-        <w:rPr>
-          <w:rFonts w:hint="eastAsia"/>
-        </w:rPr>
-        <w:t>（</w:t>
-      </w:r>
-      <w:r>
-        <w:t>virtio-scsi-pci</w:t>
-      </w:r>
-      <w:r>
-        <w:t xml:space="preserve">, </w:t>
-      </w:r>
-      <w:r>
-        <w:t>virtio-blk, scsi-hd</w:t>
-      </w:r>
-      <w:r>
-        <w:rPr>
-          <w:rFonts w:hint="eastAsia"/>
-        </w:rPr>
-        <w:t>等）</w:t>
+        <w:t>,cache=cache</w:t>
+      </w:r>
+      <w:r>
+        <w:t>][</w:t>
+      </w:r>
+      <w:r>
+        <w:t>,id=id</w:t>
+      </w:r>
+      <w:r>
+        <w:t>][</w:t>
+      </w:r>
+      <w:r>
+        <w:t>,</w:t>
+      </w:r>
+      <w:r>
+        <w:t>file.locking</w:t>
+      </w:r>
+      <w:r>
+        <w:t xml:space="preserve">=locking] : </w:t>
+      </w:r>
+      <w:r>
+        <w:rPr>
+          <w:rFonts w:hint="eastAsia"/>
+        </w:rPr>
+        <w:t>设置一个</w:t>
+      </w:r>
+      <w:r>
+        <w:t>新驱动</w:t>
+      </w:r>
+      <w:r>
+        <w:rPr>
+          <w:rFonts w:hint="eastAsia"/>
+        </w:rPr>
+        <w:t>，要</w:t>
+      </w:r>
+      <w:r>
+        <w:t>指定</w:t>
+      </w:r>
+      <w:r>
+        <w:rPr>
+          <w:rFonts w:hint="eastAsia"/>
+        </w:rPr>
+        <w:t>file</w:t>
+      </w:r>
+      <w:r>
+        <w:rPr>
+          <w:rFonts w:hint="eastAsia"/>
+        </w:rPr>
+        <w:t>路径（挂载</w:t>
+      </w:r>
+      <w:r>
+        <w:t>了磁盘的宿主机目录</w:t>
+      </w:r>
+      <w:r>
+        <w:rPr>
+          <w:rFonts w:hint="eastAsia"/>
+        </w:rPr>
+        <w:t>）；</w:t>
+      </w:r>
+      <w:r>
+        <w:rPr>
+          <w:rFonts w:hint="eastAsia"/>
+        </w:rPr>
+        <w:t>if</w:t>
+      </w:r>
+      <w:r>
+        <w:rPr>
+          <w:rFonts w:hint="eastAsia"/>
+        </w:rPr>
+        <w:t>是</w:t>
+      </w:r>
+      <w:r>
+        <w:t>接口类型</w:t>
+      </w:r>
+      <w:r>
+        <w:rPr>
+          <w:rFonts w:hint="eastAsia"/>
+        </w:rPr>
+        <w:t>一般</w:t>
+      </w:r>
+      <w:r>
+        <w:t>设置为</w:t>
+      </w:r>
+      <w:r>
+        <w:rPr>
+          <w:rFonts w:hint="eastAsia"/>
+        </w:rPr>
+        <w:t>none</w:t>
+      </w:r>
+      <w:r>
+        <w:rPr>
+          <w:rFonts w:hint="eastAsia"/>
+        </w:rPr>
+        <w:t>；</w:t>
+      </w:r>
+      <w:r>
+        <w:rPr>
+          <w:rFonts w:hint="eastAsia"/>
+        </w:rPr>
+        <w:t>format</w:t>
+      </w:r>
+      <w:r>
+        <w:rPr>
+          <w:rFonts w:hint="eastAsia"/>
+        </w:rPr>
+        <w:t>一般</w:t>
+      </w:r>
+      <w:r>
+        <w:t>是</w:t>
+      </w:r>
+      <w:r>
+        <w:rPr>
+          <w:rFonts w:hint="eastAsia"/>
+        </w:rPr>
+        <w:t>raw</w:t>
+      </w:r>
+      <w:r>
+        <w:rPr>
+          <w:rFonts w:hint="eastAsia"/>
+        </w:rPr>
+        <w:t>；</w:t>
+      </w:r>
+      <w:r>
+        <w:rPr>
+          <w:rFonts w:hint="eastAsia"/>
+        </w:rPr>
+        <w:t>cache</w:t>
+      </w:r>
+      <w:r>
+        <w:rPr>
+          <w:rFonts w:hint="eastAsia"/>
+        </w:rPr>
+        <w:t>表示</w:t>
+      </w:r>
+      <w:r>
+        <w:t>磁盘读写缓冲的</w:t>
+      </w:r>
+      <w:r>
+        <w:rPr>
+          <w:rFonts w:hint="eastAsia"/>
+        </w:rPr>
+        <w:t>模式</w:t>
       </w:r>
       <w:r>
         <w:t>，</w:t>
@@ -41498,19 +41756,31 @@
         <w:rPr>
           <w:rFonts w:hint="eastAsia"/>
         </w:rPr>
-        <w:t>可以</w:t>
-      </w:r>
-      <w:r>
-        <w:t>基于已经</w:t>
-      </w:r>
-      <w:r>
-        <w:rPr>
-          <w:rFonts w:hint="eastAsia"/>
-        </w:rPr>
-        <w:t>创建</w:t>
-      </w:r>
-      <w:r>
-        <w:t>的</w:t>
+        <w:t>默认为</w:t>
+      </w:r>
+      <w:r>
+        <w:rPr>
+          <w:rFonts w:hint="eastAsia"/>
+        </w:rPr>
+        <w:t>writeback</w:t>
+      </w:r>
+      <w:r>
+        <w:rPr>
+          <w:rFonts w:hint="eastAsia"/>
+        </w:rPr>
+        <w:t>；</w:t>
+      </w:r>
+      <w:r>
+        <w:rPr>
+          <w:rFonts w:hint="eastAsia"/>
+        </w:rPr>
+        <w:t>id</w:t>
+      </w:r>
+      <w:r>
+        <w:rPr>
+          <w:rFonts w:hint="eastAsia"/>
+        </w:rPr>
+        <w:t>是</w:t>
       </w:r>
       <w:r>
         <w:rPr>
@@ -41519,7 +41789,10 @@
         <w:t>drive</w:t>
       </w:r>
       <w:r>
-        <w:t xml:space="preserve"> id</w:t>
+        <w:rPr>
+          <w:rFonts w:hint="eastAsia"/>
+        </w:rPr>
+        <w:t>标识符</w:t>
       </w:r>
     </w:p>
     <w:p>
@@ -41530,7 +41803,101 @@
         <w:rPr>
           <w:rFonts w:hint="eastAsia"/>
         </w:rPr>
-        <w:lastRenderedPageBreak/>
+        <w:t>-</w:t>
+      </w:r>
+      <w:r>
+        <w:t>device driver[,drive=drive_id</w:t>
+      </w:r>
+      <w:r>
+        <w:t>][</w:t>
+      </w:r>
+      <w:r>
+        <w:t xml:space="preserve">,id=id] : </w:t>
+      </w:r>
+      <w:r>
+        <w:rPr>
+          <w:rFonts w:hint="eastAsia"/>
+        </w:rPr>
+        <w:t>设置一</w:t>
+      </w:r>
+      <w:r>
+        <w:t>个新设备</w:t>
+      </w:r>
+      <w:r>
+        <w:rPr>
+          <w:rFonts w:hint="eastAsia"/>
+        </w:rPr>
+        <w:t>，其接口类型</w:t>
+      </w:r>
+      <w:r>
+        <w:t>为</w:t>
+      </w:r>
+      <w:r>
+        <w:rPr>
+          <w:rFonts w:hint="eastAsia"/>
+        </w:rPr>
+        <w:t>driver</w:t>
+      </w:r>
+      <w:r>
+        <w:rPr>
+          <w:rFonts w:hint="eastAsia"/>
+        </w:rPr>
+        <w:t>（</w:t>
+      </w:r>
+      <w:r>
+        <w:t>virtio-scsi-pci</w:t>
+      </w:r>
+      <w:r>
+        <w:t xml:space="preserve">, </w:t>
+      </w:r>
+      <w:r>
+        <w:t>virtio-blk, scsi-hd</w:t>
+      </w:r>
+      <w:r>
+        <w:rPr>
+          <w:rFonts w:hint="eastAsia"/>
+        </w:rPr>
+        <w:t>等）</w:t>
+      </w:r>
+      <w:r>
+        <w:t>，</w:t>
+      </w:r>
+      <w:r>
+        <w:rPr>
+          <w:rFonts w:hint="eastAsia"/>
+        </w:rPr>
+        <w:t>可以</w:t>
+      </w:r>
+      <w:r>
+        <w:t>基于已经</w:t>
+      </w:r>
+      <w:r>
+        <w:rPr>
+          <w:rFonts w:hint="eastAsia"/>
+        </w:rPr>
+        <w:t>创建</w:t>
+      </w:r>
+      <w:r>
+        <w:t>的</w:t>
+      </w:r>
+      <w:r>
+        <w:rPr>
+          <w:rFonts w:hint="eastAsia"/>
+        </w:rPr>
+        <w:t>drive</w:t>
+      </w:r>
+      <w:r>
+        <w:t xml:space="preserve"> id</w:t>
+      </w:r>
+    </w:p>
+    <w:p>
+      <w:pPr>
+        <w:ind w:left="360"/>
+      </w:pPr>
+      <w:r>
+        <w:rPr>
+          <w:rFonts w:hint="eastAsia"/>
+        </w:rPr>
         <w:t>-</w:t>
       </w:r>
       <w:r>
@@ -42215,6 +42582,7 @@
         <w:ind w:left="720" w:firstLineChars="0" w:firstLine="0"/>
       </w:pPr>
       <w:r>
+        <w:lastRenderedPageBreak/>
         <w:t xml:space="preserve">$ </w:t>
       </w:r>
       <w:r>
@@ -42663,11 +43031,7 @@
         <w:t xml:space="preserve">$ </w:t>
       </w:r>
       <w:r>
-        <w:t>sudo strace -f -e openat,open /fs_harden/sw/x86/bin/qemu-system-x86_64 -enable-kvm -smp 8 -m 4096 -kernel /home/freg/qemu/kernel_img/bzImage -net nic,model=virtio,macaddr=DE:AD:BE:EF:9B:5E -net bridge,br=qemu_czh -device virtio-scsi-pci -drive file=/home/freg/qemu/root_fs/rootfs.gz,if=none,cache=none,id=root -device virtio-blk,drive=root,id=d_root -drive file=/home/freg/qemu/disk/sda_disk,if=none,format=raw,id=dd_1 -device scsi-</w:t>
-      </w:r>
-      <w:r>
-        <w:lastRenderedPageBreak/>
-        <w:t>hd,drive=dd_1,id=disk_1 -drive file=/home/freg/qemu/disk/sdb_disk,if=none,format=raw,id=dd_2 -device scsi-hd,drive=dd_2,id=disk_2 -drive file=/home/freg/qemu/disk/sdc_disk,if=none,format=raw,id=dd_3 -device scsi-hd,drive=dd_3,id=disk_3 -virtfs local,path=/home/freg/qemu/share,mount_tag=share_dir,security_model=none -append "console=ttyS0 IP=192.168.88.66 root=/dev/vda1 rw" -nographic 2&gt;&amp;1 |grep bridge.con</w:t>
+        <w:t>sudo strace -f -e openat,open /fs_harden/sw/x86/bin/qemu-system-x86_64 -enable-kvm -smp 8 -m 4096 -kernel /home/freg/qemu/kernel_img/bzImage -net nic,model=virtio,macaddr=DE:AD:BE:EF:9B:5E -net bridge,br=qemu_czh -device virtio-scsi-pci -drive file=/home/freg/qemu/root_fs/rootfs.gz,if=none,cache=none,id=root -device virtio-blk,drive=root,id=d_root -drive file=/home/freg/qemu/disk/sda_disk,if=none,format=raw,id=dd_1 -device scsi-hd,drive=dd_1,id=disk_1 -drive file=/home/freg/qemu/disk/sdb_disk,if=none,format=raw,id=dd_2 -device scsi-hd,drive=dd_2,id=disk_2 -drive file=/home/freg/qemu/disk/sdc_disk,if=none,format=raw,id=dd_3 -device scsi-hd,drive=dd_3,id=disk_3 -virtfs local,path=/home/freg/qemu/share,mount_tag=share_dir,security_model=none -append "console=ttyS0 IP=192.168.88.66 root=/dev/vda1 rw" -nographic 2&gt;&amp;1 |grep bridge.con</w:t>
       </w:r>
     </w:p>
     <w:p>
@@ -42945,6 +43309,7 @@
         <w:rPr>
           <w:rFonts w:hint="eastAsia"/>
         </w:rPr>
+        <w:lastRenderedPageBreak/>
         <w:t>编译</w:t>
       </w:r>
       <w:r>
@@ -43191,7 +43556,6 @@
         <w:rPr>
           <w:rFonts w:hint="eastAsia"/>
         </w:rPr>
-        <w:lastRenderedPageBreak/>
         <w:t>参考文献</w:t>
       </w:r>
     </w:p>
@@ -43220,7 +43584,7 @@
       <w:r>
         <w:t xml:space="preserve"> </w:t>
       </w:r>
-      <w:hyperlink r:id="rId119" w:history="1">
+      <w:hyperlink r:id="rId122" w:history="1">
         <w:r>
           <w:rPr>
             <w:rStyle w:val="a6"/>
@@ -43267,7 +43631,7 @@
         </w:rPr>
         <w:t xml:space="preserve">). </w:t>
       </w:r>
-      <w:hyperlink r:id="rId120" w:history="1">
+      <w:hyperlink r:id="rId123" w:history="1">
         <w:r>
           <w:rPr>
             <w:rStyle w:val="a6"/>
@@ -43308,7 +43672,7 @@
         </w:rPr>
         <w:t xml:space="preserve">. </w:t>
       </w:r>
-      <w:hyperlink r:id="rId121" w:history="1">
+      <w:hyperlink r:id="rId124" w:history="1">
         <w:r>
           <w:rPr>
             <w:rStyle w:val="a6"/>
@@ -43590,7 +43954,7 @@
         </w:rPr>
         <w:t xml:space="preserve">. </w:t>
       </w:r>
-      <w:hyperlink r:id="rId122" w:history="1">
+      <w:hyperlink r:id="rId125" w:history="1">
         <w:r>
           <w:rPr>
             <w:rStyle w:val="a6"/>
@@ -43637,7 +44001,7 @@
       <w:r>
         <w:t xml:space="preserve"> </w:t>
       </w:r>
-      <w:hyperlink r:id="rId123" w:history="1">
+      <w:hyperlink r:id="rId126" w:history="1">
         <w:r>
           <w:rPr>
             <w:rStyle w:val="a6"/>
@@ -43690,7 +44054,7 @@
       <w:r>
         <w:t xml:space="preserve"> </w:t>
       </w:r>
-      <w:hyperlink r:id="rId124" w:history="1">
+      <w:hyperlink r:id="rId127" w:history="1">
         <w:r>
           <w:rPr>
             <w:rStyle w:val="a6"/>
@@ -43731,7 +44095,7 @@
       <w:r>
         <w:t xml:space="preserve"> </w:t>
       </w:r>
-      <w:hyperlink r:id="rId125" w:history="1">
+      <w:hyperlink r:id="rId128" w:history="1">
         <w:r>
           <w:rPr>
             <w:rStyle w:val="a6"/>
@@ -43769,7 +44133,7 @@
         </w:rPr>
         <w:t xml:space="preserve">. </w:t>
       </w:r>
-      <w:hyperlink r:id="rId126" w:history="1">
+      <w:hyperlink r:id="rId129" w:history="1">
         <w:r>
           <w:rPr>
             <w:rStyle w:val="a6"/>
@@ -43810,7 +44174,7 @@
       <w:r>
         <w:t xml:space="preserve">. </w:t>
       </w:r>
-      <w:hyperlink r:id="rId127" w:history="1">
+      <w:hyperlink r:id="rId130" w:history="1">
         <w:r>
           <w:rPr>
             <w:rStyle w:val="a6"/>
@@ -43857,7 +44221,7 @@
         </w:rPr>
         <w:t xml:space="preserve">. </w:t>
       </w:r>
-      <w:hyperlink r:id="rId128" w:history="1">
+      <w:hyperlink r:id="rId131" w:history="1">
         <w:r>
           <w:rPr>
             <w:rStyle w:val="a6"/>
@@ -43898,7 +44262,7 @@
       <w:r>
         <w:t xml:space="preserve">. </w:t>
       </w:r>
-      <w:hyperlink r:id="rId129" w:history="1">
+      <w:hyperlink r:id="rId132" w:history="1">
         <w:r>
           <w:rPr>
             <w:rStyle w:val="a6"/>
@@ -43925,6 +44289,7 @@
         <w:rPr>
           <w:rFonts w:hint="eastAsia"/>
         </w:rPr>
+        <w:lastRenderedPageBreak/>
         <w:t>使用</w:t>
       </w:r>
       <w:r>
@@ -43948,7 +44313,7 @@
       <w:r>
         <w:t xml:space="preserve">UBI. </w:t>
       </w:r>
-      <w:hyperlink r:id="rId130" w:history="1">
+      <w:hyperlink r:id="rId133" w:history="1">
         <w:r>
           <w:rPr>
             <w:rStyle w:val="a6"/>
@@ -44004,7 +44369,7 @@
         </w:rPr>
         <w:t xml:space="preserve">. </w:t>
       </w:r>
-      <w:hyperlink r:id="rId131" w:history="1">
+      <w:hyperlink r:id="rId134" w:history="1">
         <w:r>
           <w:rPr>
             <w:rStyle w:val="a6"/>
@@ -44042,7 +44407,7 @@
         </w:rPr>
         <w:t xml:space="preserve">. </w:t>
       </w:r>
-      <w:hyperlink r:id="rId132" w:history="1">
+      <w:hyperlink r:id="rId135" w:history="1">
         <w:r>
           <w:rPr>
             <w:rStyle w:val="a6"/>
@@ -44083,7 +44448,7 @@
         </w:rPr>
         <w:t xml:space="preserve">. </w:t>
       </w:r>
-      <w:hyperlink r:id="rId133" w:history="1">
+      <w:hyperlink r:id="rId136" w:history="1">
         <w:r>
           <w:rPr>
             <w:rStyle w:val="a6"/>

</xml_diff>

<commit_message>
Add data structure 06
</commit_message>
<xml_diff>
--- a/Kernel.docx
+++ b/Kernel.docx
@@ -41310,10 +41310,289 @@
           </w:p>
         </w:tc>
       </w:tr>
+      <w:tr>
+        <w:trPr>
+          <w:jc w:val="center"/>
+        </w:trPr>
+        <w:tc>
+          <w:tcPr>
+            <w:tcW w:w="1989" w:type="dxa"/>
+          </w:tcPr>
+          <w:p>
+            <w:r>
+              <w:rPr>
+                <w:rFonts w:hint="eastAsia"/>
+              </w:rPr>
+              <w:lastRenderedPageBreak/>
+              <w:t>删除</w:t>
+            </w:r>
+            <w:r>
+              <w:t>节点。</w:t>
+            </w:r>
+            <w:r>
+              <w:rPr>
+                <w:rFonts w:hint="eastAsia"/>
+              </w:rPr>
+              <w:t>使用举例</w:t>
+            </w:r>
+            <w:r>
+              <w:t>，</w:t>
+            </w:r>
+            <w:r>
+              <w:rPr>
+                <w:rFonts w:hint="eastAsia"/>
+              </w:rPr>
+              <w:t>调用</w:t>
+            </w:r>
+            <w:r>
+              <w:t>rb_erase(&amp;av-&gt;rb, &amp;ai-&gt;volumes)</w:t>
+            </w:r>
+            <w:r>
+              <w:rPr>
+                <w:rFonts w:hint="eastAsia"/>
+              </w:rPr>
+              <w:t>删除卷。</w:t>
+            </w:r>
+          </w:p>
+        </w:tc>
+        <w:tc>
+          <w:tcPr>
+            <w:tcW w:w="5954" w:type="dxa"/>
+          </w:tcPr>
+          <w:p>
+            <w:r>
+              <w:t>t</w:t>
+            </w:r>
+            <w:r>
+              <w:rPr>
+                <w:rFonts w:hint="eastAsia"/>
+              </w:rPr>
+              <w:t>ools/</w:t>
+            </w:r>
+            <w:r>
+              <w:t>lib/rbtree.c</w:t>
+            </w:r>
+            <w:r>
+              <w:rPr>
+                <w:rFonts w:hint="eastAsia"/>
+              </w:rPr>
+              <w:t>：</w:t>
+            </w:r>
+          </w:p>
+          <w:p>
+            <w:r>
+              <w:rPr>
+                <w:noProof/>
+              </w:rPr>
+              <w:drawing>
+                <wp:inline distT="0" distB="0" distL="0" distR="0" wp14:anchorId="5B02D4D0" wp14:editId="1668284F">
+                  <wp:extent cx="3643630" cy="959485"/>
+                  <wp:effectExtent l="0" t="0" r="0" b="0"/>
+                  <wp:docPr id="129" name="图片 129"/>
+                  <wp:cNvGraphicFramePr>
+                    <a:graphicFrameLocks xmlns:a="http://schemas.openxmlformats.org/drawingml/2006/main" noChangeAspect="1"/>
+                  </wp:cNvGraphicFramePr>
+                  <a:graphic xmlns:a="http://schemas.openxmlformats.org/drawingml/2006/main">
+                    <a:graphicData uri="http://schemas.openxmlformats.org/drawingml/2006/picture">
+                      <pic:pic xmlns:pic="http://schemas.openxmlformats.org/drawingml/2006/picture">
+                        <pic:nvPicPr>
+                          <pic:cNvPr id="1" name=""/>
+                          <pic:cNvPicPr/>
+                        </pic:nvPicPr>
+                        <pic:blipFill>
+                          <a:blip r:embed="rId122"/>
+                          <a:stretch>
+                            <a:fillRect/>
+                          </a:stretch>
+                        </pic:blipFill>
+                        <pic:spPr>
+                          <a:xfrm>
+                            <a:off x="0" y="0"/>
+                            <a:ext cx="3643630" cy="959485"/>
+                          </a:xfrm>
+                          <a:prstGeom prst="rect">
+                            <a:avLst/>
+                          </a:prstGeom>
+                        </pic:spPr>
+                      </pic:pic>
+                    </a:graphicData>
+                  </a:graphic>
+                </wp:inline>
+              </w:drawing>
+            </w:r>
+          </w:p>
+        </w:tc>
+      </w:tr>
     </w:tbl>
     <w:p>
       <w:pPr>
         <w:pStyle w:val="3"/>
+      </w:pPr>
+      <w:r>
+        <w:rPr>
+          <w:rFonts w:hint="eastAsia"/>
+        </w:rPr>
+        <w:t>特点：</w:t>
+      </w:r>
+    </w:p>
+    <w:p>
+      <w:pPr>
+        <w:pStyle w:val="a0"/>
+        <w:numPr>
+          <w:ilvl w:val="0"/>
+          <w:numId w:val="28"/>
+        </w:numPr>
+        <w:ind w:firstLineChars="0"/>
+      </w:pPr>
+      <w:r>
+        <w:rPr>
+          <w:rFonts w:hint="eastAsia"/>
+        </w:rPr>
+        <w:t>半平衡</w:t>
+      </w:r>
+      <w:r>
+        <w:t>二叉</w:t>
+      </w:r>
+      <w:r>
+        <w:rPr>
+          <w:rFonts w:hint="eastAsia"/>
+        </w:rPr>
+        <w:t>搜索</w:t>
+      </w:r>
+      <w:r>
+        <w:t>树，插入</w:t>
+      </w:r>
+      <w:r>
+        <w:rPr>
+          <w:rFonts w:hint="eastAsia"/>
+        </w:rPr>
+        <w:t>、</w:t>
+      </w:r>
+      <w:r>
+        <w:t>删除</w:t>
+      </w:r>
+      <w:r>
+        <w:rPr>
+          <w:rFonts w:hint="eastAsia"/>
+        </w:rPr>
+        <w:t>、</w:t>
+      </w:r>
+      <w:r>
+        <w:t>查询的</w:t>
+      </w:r>
+      <w:r>
+        <w:rPr>
+          <w:rFonts w:hint="eastAsia"/>
+        </w:rPr>
+        <w:t>时间</w:t>
+      </w:r>
+      <w:r>
+        <w:t>复杂度</w:t>
+      </w:r>
+      <w:r>
+        <w:rPr>
+          <w:rFonts w:hint="eastAsia"/>
+        </w:rPr>
+        <w:t>为</w:t>
+      </w:r>
+      <w:r>
+        <w:rPr>
+          <w:rFonts w:hint="eastAsia"/>
+        </w:rPr>
+        <w:t>O(</w:t>
+      </w:r>
+      <w:r>
+        <w:t>lgN</w:t>
+      </w:r>
+      <w:r>
+        <w:rPr>
+          <w:rFonts w:hint="eastAsia"/>
+        </w:rPr>
+        <w:t>)</w:t>
+      </w:r>
+      <w:r>
+        <w:rPr>
+          <w:rFonts w:hint="eastAsia"/>
+        </w:rPr>
+        <w:t>，</w:t>
+      </w:r>
+      <w:r>
+        <w:t>适合大量数据</w:t>
+      </w:r>
+      <w:r>
+        <w:rPr>
+          <w:rFonts w:hint="eastAsia"/>
+        </w:rPr>
+        <w:t>频繁的</w:t>
+      </w:r>
+      <w:r>
+        <w:t>快速查询</w:t>
+      </w:r>
+      <w:r>
+        <w:rPr>
+          <w:rFonts w:hint="eastAsia"/>
+        </w:rPr>
+        <w:t>操作</w:t>
+      </w:r>
+    </w:p>
+    <w:p>
+      <w:pPr>
+        <w:pStyle w:val="a0"/>
+        <w:numPr>
+          <w:ilvl w:val="0"/>
+          <w:numId w:val="28"/>
+        </w:numPr>
+        <w:ind w:firstLineChars="0"/>
+      </w:pPr>
+      <w:r>
+        <w:rPr>
+          <w:rFonts w:hint="eastAsia"/>
+        </w:rPr>
+        <w:t>每个节点</w:t>
+      </w:r>
+      <w:r>
+        <w:t>颜色使用</w:t>
+      </w:r>
+      <w:r>
+        <w:rPr>
+          <w:rFonts w:hint="eastAsia"/>
+        </w:rPr>
+        <w:t>unsigned long</w:t>
+      </w:r>
+      <w:r>
+        <w:rPr>
+          <w:rFonts w:hint="eastAsia"/>
+        </w:rPr>
+        <w:t>存储，</w:t>
+      </w:r>
+      <w:r>
+        <w:t>带来</w:t>
+      </w:r>
+      <w:r>
+        <w:rPr>
+          <w:rFonts w:hint="eastAsia"/>
+        </w:rPr>
+        <w:t>一定</w:t>
+      </w:r>
+      <w:r>
+        <w:t>的</w:t>
+      </w:r>
+      <w:r>
+        <w:rPr>
+          <w:rFonts w:hint="eastAsia"/>
+        </w:rPr>
+        <w:t>内存</w:t>
+      </w:r>
+      <w:r>
+        <w:t>开销</w:t>
+      </w:r>
+    </w:p>
+    <w:p>
+      <w:pPr>
+        <w:ind w:left="360"/>
+        <w:rPr>
+          <w:rFonts w:hint="eastAsia"/>
+        </w:rPr>
       </w:pPr>
       <w:bookmarkStart w:id="6" w:name="_GoBack"/>
       <w:bookmarkEnd w:id="6"/>
@@ -42292,7 +42571,14 @@
         <w:rPr>
           <w:rFonts w:hint="eastAsia"/>
         </w:rPr>
-        <w:t>并配合选项</w:t>
+        <w:t>并配合</w:t>
+      </w:r>
+      <w:r>
+        <w:rPr>
+          <w:rFonts w:hint="eastAsia"/>
+        </w:rPr>
+        <w:lastRenderedPageBreak/>
+        <w:t>选项</w:t>
       </w:r>
       <w:r>
         <w:t>-nographic</w:t>
@@ -42582,7 +42868,6 @@
         <w:ind w:left="720" w:firstLineChars="0" w:firstLine="0"/>
       </w:pPr>
       <w:r>
-        <w:lastRenderedPageBreak/>
         <w:t xml:space="preserve">$ </w:t>
       </w:r>
       <w:r>
@@ -43073,6 +43358,7 @@
         <w:rPr>
           <w:rFonts w:hint="eastAsia"/>
         </w:rPr>
+        <w:lastRenderedPageBreak/>
         <w:t>查看虚拟</w:t>
       </w:r>
       <w:r>
@@ -43309,7 +43595,6 @@
         <w:rPr>
           <w:rFonts w:hint="eastAsia"/>
         </w:rPr>
-        <w:lastRenderedPageBreak/>
         <w:t>编译</w:t>
       </w:r>
       <w:r>
@@ -43584,7 +43869,7 @@
       <w:r>
         <w:t xml:space="preserve"> </w:t>
       </w:r>
-      <w:hyperlink r:id="rId122" w:history="1">
+      <w:hyperlink r:id="rId123" w:history="1">
         <w:r>
           <w:rPr>
             <w:rStyle w:val="a6"/>
@@ -43631,7 +43916,7 @@
         </w:rPr>
         <w:t xml:space="preserve">). </w:t>
       </w:r>
-      <w:hyperlink r:id="rId123" w:history="1">
+      <w:hyperlink r:id="rId124" w:history="1">
         <w:r>
           <w:rPr>
             <w:rStyle w:val="a6"/>
@@ -43672,7 +43957,7 @@
         </w:rPr>
         <w:t xml:space="preserve">. </w:t>
       </w:r>
-      <w:hyperlink r:id="rId124" w:history="1">
+      <w:hyperlink r:id="rId125" w:history="1">
         <w:r>
           <w:rPr>
             <w:rStyle w:val="a6"/>
@@ -43937,6 +44222,7 @@
       </w:pPr>
       <w:bookmarkStart w:id="14" w:name="_Ref8725845"/>
       <w:r>
+        <w:lastRenderedPageBreak/>
         <w:t>C</w:t>
       </w:r>
       <w:r>
@@ -43954,7 +44240,7 @@
         </w:rPr>
         <w:t xml:space="preserve">. </w:t>
       </w:r>
-      <w:hyperlink r:id="rId125" w:history="1">
+      <w:hyperlink r:id="rId126" w:history="1">
         <w:r>
           <w:rPr>
             <w:rStyle w:val="a6"/>
@@ -44001,7 +44287,7 @@
       <w:r>
         <w:t xml:space="preserve"> </w:t>
       </w:r>
-      <w:hyperlink r:id="rId126" w:history="1">
+      <w:hyperlink r:id="rId127" w:history="1">
         <w:r>
           <w:rPr>
             <w:rStyle w:val="a6"/>
@@ -44054,7 +44340,7 @@
       <w:r>
         <w:t xml:space="preserve"> </w:t>
       </w:r>
-      <w:hyperlink r:id="rId127" w:history="1">
+      <w:hyperlink r:id="rId128" w:history="1">
         <w:r>
           <w:rPr>
             <w:rStyle w:val="a6"/>
@@ -44095,7 +44381,7 @@
       <w:r>
         <w:t xml:space="preserve"> </w:t>
       </w:r>
-      <w:hyperlink r:id="rId128" w:history="1">
+      <w:hyperlink r:id="rId129" w:history="1">
         <w:r>
           <w:rPr>
             <w:rStyle w:val="a6"/>
@@ -44133,7 +44419,7 @@
         </w:rPr>
         <w:t xml:space="preserve">. </w:t>
       </w:r>
-      <w:hyperlink r:id="rId129" w:history="1">
+      <w:hyperlink r:id="rId130" w:history="1">
         <w:r>
           <w:rPr>
             <w:rStyle w:val="a6"/>
@@ -44174,7 +44460,7 @@
       <w:r>
         <w:t xml:space="preserve">. </w:t>
       </w:r>
-      <w:hyperlink r:id="rId130" w:history="1">
+      <w:hyperlink r:id="rId131" w:history="1">
         <w:r>
           <w:rPr>
             <w:rStyle w:val="a6"/>
@@ -44221,7 +44507,7 @@
         </w:rPr>
         <w:t xml:space="preserve">. </w:t>
       </w:r>
-      <w:hyperlink r:id="rId131" w:history="1">
+      <w:hyperlink r:id="rId132" w:history="1">
         <w:r>
           <w:rPr>
             <w:rStyle w:val="a6"/>
@@ -44262,7 +44548,7 @@
       <w:r>
         <w:t xml:space="preserve">. </w:t>
       </w:r>
-      <w:hyperlink r:id="rId132" w:history="1">
+      <w:hyperlink r:id="rId133" w:history="1">
         <w:r>
           <w:rPr>
             <w:rStyle w:val="a6"/>
@@ -44289,7 +44575,6 @@
         <w:rPr>
           <w:rFonts w:hint="eastAsia"/>
         </w:rPr>
-        <w:lastRenderedPageBreak/>
         <w:t>使用</w:t>
       </w:r>
       <w:r>
@@ -44313,7 +44598,7 @@
       <w:r>
         <w:t xml:space="preserve">UBI. </w:t>
       </w:r>
-      <w:hyperlink r:id="rId133" w:history="1">
+      <w:hyperlink r:id="rId134" w:history="1">
         <w:r>
           <w:rPr>
             <w:rStyle w:val="a6"/>
@@ -44369,7 +44654,7 @@
         </w:rPr>
         <w:t xml:space="preserve">. </w:t>
       </w:r>
-      <w:hyperlink r:id="rId134" w:history="1">
+      <w:hyperlink r:id="rId135" w:history="1">
         <w:r>
           <w:rPr>
             <w:rStyle w:val="a6"/>
@@ -44407,7 +44692,7 @@
         </w:rPr>
         <w:t xml:space="preserve">. </w:t>
       </w:r>
-      <w:hyperlink r:id="rId135" w:history="1">
+      <w:hyperlink r:id="rId136" w:history="1">
         <w:r>
           <w:rPr>
             <w:rStyle w:val="a6"/>
@@ -44448,7 +44733,7 @@
         </w:rPr>
         <w:t xml:space="preserve">. </w:t>
       </w:r>
-      <w:hyperlink r:id="rId136" w:history="1">
+      <w:hyperlink r:id="rId137" w:history="1">
         <w:r>
           <w:rPr>
             <w:rStyle w:val="a6"/>

</xml_diff>

<commit_message>
Add data structure 07
</commit_message>
<xml_diff>
--- a/Kernel.docx
+++ b/Kernel.docx
@@ -41589,93 +41589,712 @@
     </w:p>
     <w:p>
       <w:pPr>
-        <w:ind w:left="360"/>
-        <w:rPr>
-          <w:rFonts w:hint="eastAsia"/>
-        </w:rPr>
+        <w:pStyle w:val="2"/>
+      </w:pPr>
+      <w:r>
+        <w:rPr>
+          <w:rFonts w:hint="eastAsia"/>
+        </w:rPr>
+        <w:t>位图</w:t>
+      </w:r>
+    </w:p>
+    <w:p>
+      <w:pPr>
+        <w:pStyle w:val="3"/>
+      </w:pPr>
+      <w:r>
+        <w:rPr>
+          <w:rFonts w:hint="eastAsia"/>
+        </w:rPr>
+        <w:t>结构定义</w:t>
+      </w:r>
+      <w:r>
+        <w:t>：</w:t>
+      </w:r>
+    </w:p>
+    <w:p>
+      <w:pPr>
+        <w:jc w:val="center"/>
+      </w:pPr>
+      <w:r>
+        <w:rPr>
+          <w:noProof/>
+        </w:rPr>
+        <w:drawing>
+          <wp:inline distT="0" distB="0" distL="0" distR="0">
+            <wp:extent cx="4382219" cy="1292761"/>
+            <wp:effectExtent l="0" t="0" r="0" b="3175"/>
+            <wp:docPr id="142" name="图片 142" descr="D:\工作\ssh\内核原图\数据结构\位图.png"/>
+            <wp:cNvGraphicFramePr>
+              <a:graphicFrameLocks xmlns:a="http://schemas.openxmlformats.org/drawingml/2006/main" noChangeAspect="1"/>
+            </wp:cNvGraphicFramePr>
+            <a:graphic xmlns:a="http://schemas.openxmlformats.org/drawingml/2006/main">
+              <a:graphicData uri="http://schemas.openxmlformats.org/drawingml/2006/picture">
+                <pic:pic xmlns:pic="http://schemas.openxmlformats.org/drawingml/2006/picture">
+                  <pic:nvPicPr>
+                    <pic:cNvPr id="0" name="Picture 2" descr="D:\工作\ssh\内核原图\数据结构\位图.png"/>
+                    <pic:cNvPicPr>
+                      <a:picLocks noChangeAspect="1" noChangeArrowheads="1"/>
+                    </pic:cNvPicPr>
+                  </pic:nvPicPr>
+                  <pic:blipFill>
+                    <a:blip r:embed="rId123">
+                      <a:extLst>
+                        <a:ext uri="{28A0092B-C50C-407E-A947-70E740481C1C}">
+                          <a14:useLocalDpi xmlns:a14="http://schemas.microsoft.com/office/drawing/2010/main" val="0"/>
+                        </a:ext>
+                      </a:extLst>
+                    </a:blip>
+                    <a:srcRect/>
+                    <a:stretch>
+                      <a:fillRect/>
+                    </a:stretch>
+                  </pic:blipFill>
+                  <pic:spPr bwMode="auto">
+                    <a:xfrm>
+                      <a:off x="0" y="0"/>
+                      <a:ext cx="4399056" cy="1297728"/>
+                    </a:xfrm>
+                    <a:prstGeom prst="rect">
+                      <a:avLst/>
+                    </a:prstGeom>
+                    <a:noFill/>
+                    <a:ln>
+                      <a:noFill/>
+                    </a:ln>
+                  </pic:spPr>
+                </pic:pic>
+              </a:graphicData>
+            </a:graphic>
+          </wp:inline>
+        </w:drawing>
+      </w:r>
+    </w:p>
+    <w:p>
+      <w:pPr>
+        <w:pStyle w:val="3"/>
+      </w:pPr>
+      <w:r>
+        <w:rPr>
+          <w:rFonts w:hint="eastAsia"/>
+        </w:rPr>
+        <w:t>使用</w:t>
+      </w:r>
+      <w:r>
+        <w:t>：</w:t>
+      </w:r>
+    </w:p>
+    <w:p>
+      <w:pPr>
+        <w:ind w:left="357"/>
+      </w:pPr>
+      <w:r>
+        <w:rPr>
+          <w:rFonts w:hint="eastAsia"/>
+        </w:rPr>
+        <w:t>位图</w:t>
+      </w:r>
+      <w:r>
+        <w:t>和</w:t>
+      </w:r>
+      <w:r>
+        <w:rPr>
+          <w:rFonts w:hint="eastAsia"/>
+        </w:rPr>
+        <w:t>数据</w:t>
+      </w:r>
+      <w:r>
+        <w:t>对象是分离的，二者之间没有</w:t>
+      </w:r>
+      <w:r>
+        <w:rPr>
+          <w:rFonts w:hint="eastAsia"/>
+        </w:rPr>
+        <w:t>像</w:t>
+      </w:r>
+      <w:r>
+        <w:t>链表或红黑树一样的内存</w:t>
+      </w:r>
+      <w:r>
+        <w:rPr>
+          <w:rFonts w:hint="eastAsia"/>
+        </w:rPr>
+        <w:t>偏移关系</w:t>
+      </w:r>
+      <w:r>
+        <w:t>，</w:t>
+      </w:r>
+      <w:r>
+        <w:rPr>
+          <w:rFonts w:hint="eastAsia"/>
+        </w:rPr>
+        <w:t>也即数据</w:t>
+      </w:r>
+      <w:r>
+        <w:t>结构体对象</w:t>
+      </w:r>
+      <w:r>
+        <w:rPr>
+          <w:rFonts w:hint="eastAsia"/>
+        </w:rPr>
+        <w:t>中</w:t>
+      </w:r>
+      <w:r>
+        <w:t>并没有</w:t>
+      </w:r>
+      <w:r>
+        <w:rPr>
+          <w:rFonts w:hint="eastAsia"/>
+        </w:rPr>
+        <w:t>和</w:t>
+      </w:r>
+      <w:r>
+        <w:t>位图</w:t>
+      </w:r>
+      <w:r>
+        <w:rPr>
+          <w:rFonts w:hint="eastAsia"/>
+        </w:rPr>
+        <w:t>相关</w:t>
+      </w:r>
+      <w:r>
+        <w:t>的成员</w:t>
+      </w:r>
+      <w:r>
+        <w:rPr>
+          <w:rFonts w:hint="eastAsia"/>
+        </w:rPr>
+        <w:t>。</w:t>
+      </w:r>
+      <w:r>
+        <w:t>位图</w:t>
+      </w:r>
+      <w:r>
+        <w:rPr>
+          <w:rFonts w:hint="eastAsia"/>
+        </w:rPr>
+        <w:t>一般使用</w:t>
+      </w:r>
+      <w:r>
+        <w:rPr>
+          <w:rFonts w:hint="eastAsia"/>
+        </w:rPr>
+        <w:t>unsigned long</w:t>
+      </w:r>
+      <w:r>
+        <w:rPr>
+          <w:rFonts w:hint="eastAsia"/>
+        </w:rPr>
+        <w:t>数组</w:t>
+      </w:r>
+      <w:r>
+        <w:t>，</w:t>
+      </w:r>
+      <w:r>
+        <w:rPr>
+          <w:rFonts w:hint="eastAsia"/>
+        </w:rPr>
+        <w:t>每个</w:t>
+      </w:r>
+      <w:r>
+        <w:t>数据对象</w:t>
+      </w:r>
+      <w:r>
+        <w:t>ID</w:t>
+      </w:r>
+      <w:r>
+        <w:rPr>
+          <w:rFonts w:hint="eastAsia"/>
+        </w:rPr>
+        <w:t>对应</w:t>
+      </w:r>
+      <w:r>
+        <w:t>到数组在内存中的</w:t>
+      </w:r>
+      <w:r>
+        <w:rPr>
+          <w:rFonts w:hint="eastAsia"/>
+        </w:rPr>
+        <w:t>一个</w:t>
+      </w:r>
+      <w:r>
+        <w:t>二进制位</w:t>
+      </w:r>
+      <w:r>
+        <w:rPr>
+          <w:rFonts w:hint="eastAsia"/>
+        </w:rPr>
+        <w:t>。</w:t>
+      </w:r>
+    </w:p>
+    <w:p>
+      <w:pPr>
+        <w:pStyle w:val="3"/>
+      </w:pPr>
+      <w:r>
+        <w:rPr>
+          <w:rFonts w:hint="eastAsia"/>
+        </w:rPr>
+        <w:t>操作</w:t>
+      </w:r>
+      <w:r>
+        <w:t>：</w:t>
+      </w:r>
+    </w:p>
+    <w:tbl>
+      <w:tblPr>
+        <w:tblStyle w:val="a4"/>
+        <w:tblW w:w="0" w:type="auto"/>
+        <w:jc w:val="center"/>
+        <w:tblLayout w:type="fixed"/>
+        <w:tblLook w:val="04A0" w:firstRow="1" w:lastRow="0" w:firstColumn="1" w:lastColumn="0" w:noHBand="0" w:noVBand="1"/>
+      </w:tblPr>
+      <w:tblGrid>
+        <w:gridCol w:w="1989"/>
+        <w:gridCol w:w="5954"/>
+      </w:tblGrid>
+      <w:tr>
+        <w:trPr>
+          <w:jc w:val="center"/>
+        </w:trPr>
+        <w:tc>
+          <w:tcPr>
+            <w:tcW w:w="1989" w:type="dxa"/>
+          </w:tcPr>
+          <w:p>
+            <w:pPr>
+              <w:jc w:val="center"/>
+            </w:pPr>
+            <w:r>
+              <w:rPr>
+                <w:rFonts w:hint="eastAsia"/>
+              </w:rPr>
+              <w:t>操作</w:t>
+            </w:r>
+          </w:p>
+        </w:tc>
+        <w:tc>
+          <w:tcPr>
+            <w:tcW w:w="5954" w:type="dxa"/>
+          </w:tcPr>
+          <w:p>
+            <w:pPr>
+              <w:jc w:val="center"/>
+            </w:pPr>
+            <w:r>
+              <w:rPr>
+                <w:rFonts w:hint="eastAsia"/>
+              </w:rPr>
+              <w:t>源码</w:t>
+            </w:r>
+          </w:p>
+        </w:tc>
+      </w:tr>
+      <w:tr>
+        <w:trPr>
+          <w:jc w:val="center"/>
+        </w:trPr>
+        <w:tc>
+          <w:tcPr>
+            <w:tcW w:w="1989" w:type="dxa"/>
+          </w:tcPr>
+          <w:p>
+            <w:r>
+              <w:rPr>
+                <w:rFonts w:hint="eastAsia"/>
+              </w:rPr>
+              <w:t>为已知</w:t>
+            </w:r>
+            <w:r>
+              <w:t>数量的元素</w:t>
+            </w:r>
+            <w:r>
+              <w:rPr>
+                <w:rFonts w:hint="eastAsia"/>
+              </w:rPr>
+              <w:t>申请位图。以</w:t>
+            </w:r>
+            <w:r>
+              <w:rPr>
+                <w:rFonts w:hint="eastAsia"/>
+              </w:rPr>
+              <w:t>unsigned long</w:t>
+            </w:r>
+            <w:r>
+              <w:rPr>
+                <w:rFonts w:hint="eastAsia"/>
+              </w:rPr>
+              <w:t>为对齐单位</w:t>
+            </w:r>
+            <w:r>
+              <w:t>申请</w:t>
+            </w:r>
+            <w:r>
+              <w:rPr>
+                <w:rFonts w:hint="eastAsia"/>
+              </w:rPr>
+              <w:t>满足</w:t>
+            </w:r>
+            <w:r>
+              <w:t>元素数量的最小空间，</w:t>
+            </w:r>
+            <w:r>
+              <w:rPr>
+                <w:rFonts w:hint="eastAsia"/>
+              </w:rPr>
+              <w:t>如果</w:t>
+            </w:r>
+            <w:r>
+              <w:rPr>
+                <w:rFonts w:hint="eastAsia"/>
+              </w:rPr>
+              <w:t>unsigned long</w:t>
+            </w:r>
+            <w:r>
+              <w:rPr>
+                <w:rFonts w:hint="eastAsia"/>
+              </w:rPr>
+              <w:t>有</w:t>
+            </w:r>
+            <w:r>
+              <w:rPr>
+                <w:rFonts w:hint="eastAsia"/>
+              </w:rPr>
+              <w:t>64</w:t>
+            </w:r>
+            <w:r>
+              <w:rPr>
+                <w:rFonts w:hint="eastAsia"/>
+              </w:rPr>
+              <w:t>位</w:t>
+            </w:r>
+            <w:r>
+              <w:t>则可以</w:t>
+            </w:r>
+            <w:r>
+              <w:rPr>
+                <w:rFonts w:hint="eastAsia"/>
+              </w:rPr>
+              <w:t>存放</w:t>
+            </w:r>
+            <w:r>
+              <w:rPr>
+                <w:rFonts w:hint="eastAsia"/>
+              </w:rPr>
+              <w:t>64</w:t>
+            </w:r>
+            <w:r>
+              <w:rPr>
+                <w:rFonts w:hint="eastAsia"/>
+              </w:rPr>
+              <w:t>个</w:t>
+            </w:r>
+            <w:r>
+              <w:t>元素元素</w:t>
+            </w:r>
+            <w:r>
+              <w:rPr>
+                <w:rFonts w:hint="eastAsia"/>
+              </w:rPr>
+              <w:t>。</w:t>
+            </w:r>
+          </w:p>
+        </w:tc>
+        <w:tc>
+          <w:tcPr>
+            <w:tcW w:w="5954" w:type="dxa"/>
+          </w:tcPr>
+          <w:p>
+            <w:r>
+              <w:t>drivers/mtd/ubi/fastmap.c-init_seen</w:t>
+            </w:r>
+            <w:r>
+              <w:rPr>
+                <w:rFonts w:hint="eastAsia"/>
+              </w:rPr>
+              <w:t>：</w:t>
+            </w:r>
+          </w:p>
+          <w:p>
+            <w:r>
+              <w:rPr>
+                <w:noProof/>
+              </w:rPr>
+              <w:drawing>
+                <wp:inline distT="0" distB="0" distL="0" distR="0" wp14:anchorId="70C6C51B" wp14:editId="588AA9DC">
+                  <wp:extent cx="3643630" cy="247015"/>
+                  <wp:effectExtent l="0" t="0" r="0" b="635"/>
+                  <wp:docPr id="134" name="图片 134"/>
+                  <wp:cNvGraphicFramePr>
+                    <a:graphicFrameLocks xmlns:a="http://schemas.openxmlformats.org/drawingml/2006/main" noChangeAspect="1"/>
+                  </wp:cNvGraphicFramePr>
+                  <a:graphic xmlns:a="http://schemas.openxmlformats.org/drawingml/2006/main">
+                    <a:graphicData uri="http://schemas.openxmlformats.org/drawingml/2006/picture">
+                      <pic:pic xmlns:pic="http://schemas.openxmlformats.org/drawingml/2006/picture">
+                        <pic:nvPicPr>
+                          <pic:cNvPr id="1" name=""/>
+                          <pic:cNvPicPr/>
+                        </pic:nvPicPr>
+                        <pic:blipFill>
+                          <a:blip r:embed="rId124"/>
+                          <a:stretch>
+                            <a:fillRect/>
+                          </a:stretch>
+                        </pic:blipFill>
+                        <pic:spPr>
+                          <a:xfrm>
+                            <a:off x="0" y="0"/>
+                            <a:ext cx="3643630" cy="247015"/>
+                          </a:xfrm>
+                          <a:prstGeom prst="rect">
+                            <a:avLst/>
+                          </a:prstGeom>
+                        </pic:spPr>
+                      </pic:pic>
+                    </a:graphicData>
+                  </a:graphic>
+                </wp:inline>
+              </w:drawing>
+            </w:r>
+          </w:p>
+          <w:p>
+            <w:r>
+              <w:t>t</w:t>
+            </w:r>
+            <w:r>
+              <w:rPr>
+                <w:rFonts w:hint="eastAsia"/>
+              </w:rPr>
+              <w:t>oos/</w:t>
+            </w:r>
+            <w:r>
+              <w:t>include/linux/bitops.h</w:t>
+            </w:r>
+            <w:r>
+              <w:rPr>
+                <w:rFonts w:hint="eastAsia"/>
+              </w:rPr>
+              <w:t>：</w:t>
+            </w:r>
+          </w:p>
+          <w:p>
+            <w:r>
+              <w:rPr>
+                <w:noProof/>
+              </w:rPr>
+              <w:drawing>
+                <wp:inline distT="0" distB="0" distL="0" distR="0" wp14:anchorId="755C366B" wp14:editId="60F89222">
+                  <wp:extent cx="3643630" cy="119380"/>
+                  <wp:effectExtent l="0" t="0" r="0" b="0"/>
+                  <wp:docPr id="135" name="图片 135"/>
+                  <wp:cNvGraphicFramePr>
+                    <a:graphicFrameLocks xmlns:a="http://schemas.openxmlformats.org/drawingml/2006/main" noChangeAspect="1"/>
+                  </wp:cNvGraphicFramePr>
+                  <a:graphic xmlns:a="http://schemas.openxmlformats.org/drawingml/2006/main">
+                    <a:graphicData uri="http://schemas.openxmlformats.org/drawingml/2006/picture">
+                      <pic:pic xmlns:pic="http://schemas.openxmlformats.org/drawingml/2006/picture">
+                        <pic:nvPicPr>
+                          <pic:cNvPr id="1" name=""/>
+                          <pic:cNvPicPr/>
+                        </pic:nvPicPr>
+                        <pic:blipFill>
+                          <a:blip r:embed="rId125"/>
+                          <a:stretch>
+                            <a:fillRect/>
+                          </a:stretch>
+                        </pic:blipFill>
+                        <pic:spPr>
+                          <a:xfrm>
+                            <a:off x="0" y="0"/>
+                            <a:ext cx="3643630" cy="119380"/>
+                          </a:xfrm>
+                          <a:prstGeom prst="rect">
+                            <a:avLst/>
+                          </a:prstGeom>
+                        </pic:spPr>
+                      </pic:pic>
+                    </a:graphicData>
+                  </a:graphic>
+                </wp:inline>
+              </w:drawing>
+            </w:r>
+          </w:p>
+          <w:p>
+            <w:r>
+              <w:t>t</w:t>
+            </w:r>
+            <w:r>
+              <w:rPr>
+                <w:rFonts w:hint="eastAsia"/>
+              </w:rPr>
+              <w:t>oos/</w:t>
+            </w:r>
+            <w:r>
+              <w:t>include/linux/kernel.h</w:t>
+            </w:r>
+            <w:r>
+              <w:rPr>
+                <w:rFonts w:hint="eastAsia"/>
+              </w:rPr>
+              <w:t>：</w:t>
+            </w:r>
+          </w:p>
+          <w:p>
+            <w:r>
+              <w:rPr>
+                <w:noProof/>
+              </w:rPr>
+              <w:drawing>
+                <wp:inline distT="0" distB="0" distL="0" distR="0" wp14:anchorId="29F96E38" wp14:editId="124DF431">
+                  <wp:extent cx="3343275" cy="161925"/>
+                  <wp:effectExtent l="0" t="0" r="9525" b="9525"/>
+                  <wp:docPr id="136" name="图片 136"/>
+                  <wp:cNvGraphicFramePr>
+                    <a:graphicFrameLocks xmlns:a="http://schemas.openxmlformats.org/drawingml/2006/main" noChangeAspect="1"/>
+                  </wp:cNvGraphicFramePr>
+                  <a:graphic xmlns:a="http://schemas.openxmlformats.org/drawingml/2006/main">
+                    <a:graphicData uri="http://schemas.openxmlformats.org/drawingml/2006/picture">
+                      <pic:pic xmlns:pic="http://schemas.openxmlformats.org/drawingml/2006/picture">
+                        <pic:nvPicPr>
+                          <pic:cNvPr id="1" name=""/>
+                          <pic:cNvPicPr/>
+                        </pic:nvPicPr>
+                        <pic:blipFill>
+                          <a:blip r:embed="rId126"/>
+                          <a:stretch>
+                            <a:fillRect/>
+                          </a:stretch>
+                        </pic:blipFill>
+                        <pic:spPr>
+                          <a:xfrm>
+                            <a:off x="0" y="0"/>
+                            <a:ext cx="3343275" cy="161925"/>
+                          </a:xfrm>
+                          <a:prstGeom prst="rect">
+                            <a:avLst/>
+                          </a:prstGeom>
+                        </pic:spPr>
+                      </pic:pic>
+                    </a:graphicData>
+                  </a:graphic>
+                </wp:inline>
+              </w:drawing>
+            </w:r>
+          </w:p>
+        </w:tc>
+      </w:tr>
+    </w:tbl>
+    <w:p>
+      <w:pPr>
+        <w:pStyle w:val="1"/>
       </w:pPr>
       <w:bookmarkStart w:id="6" w:name="_GoBack"/>
       <w:bookmarkEnd w:id="6"/>
+      <w:r>
+        <w:rPr>
+          <w:rFonts w:hint="eastAsia"/>
+        </w:rPr>
+        <w:lastRenderedPageBreak/>
+        <w:t>Qemu</w:t>
+      </w:r>
+      <w:r>
+        <w:rPr>
+          <w:rFonts w:hint="eastAsia"/>
+        </w:rPr>
+        <w:t>（全系统</w:t>
+      </w:r>
+      <w:r>
+        <w:t>仿真器</w:t>
+      </w:r>
+      <w:r>
+        <w:rPr>
+          <w:rFonts w:hint="eastAsia"/>
+        </w:rPr>
+        <w:t>）</w:t>
+      </w:r>
     </w:p>
     <w:p>
       <w:pPr>
-        <w:pStyle w:val="1"/>
-      </w:pPr>
-      <w:r>
-        <w:rPr>
-          <w:rFonts w:hint="eastAsia"/>
-        </w:rPr>
-        <w:t>Qemu</w:t>
-      </w:r>
-      <w:r>
-        <w:rPr>
-          <w:rFonts w:hint="eastAsia"/>
-        </w:rPr>
-        <w:t>（全系统</w:t>
-      </w:r>
-      <w:r>
-        <w:t>仿真器</w:t>
-      </w:r>
-      <w:r>
-        <w:rPr>
-          <w:rFonts w:hint="eastAsia"/>
-        </w:rPr>
-        <w:t>）</w:t>
+        <w:pStyle w:val="2"/>
+      </w:pPr>
+      <w:r>
+        <w:rPr>
+          <w:rFonts w:hint="eastAsia"/>
+        </w:rPr>
+        <w:t>常用</w:t>
+      </w:r>
+      <w:r>
+        <w:t>参数</w:t>
+      </w:r>
+      <w:r>
+        <w:rPr>
+          <w:vertAlign w:val="superscript"/>
+        </w:rPr>
+        <w:fldChar w:fldCharType="begin"/>
+      </w:r>
+      <w:r>
+        <w:rPr>
+          <w:vertAlign w:val="superscript"/>
+        </w:rPr>
+        <w:instrText xml:space="preserve"> REF _Ref8738852 \r \h </w:instrText>
+      </w:r>
+      <w:r>
+        <w:rPr>
+          <w:vertAlign w:val="superscript"/>
+        </w:rPr>
+        <w:instrText xml:space="preserve"> \* MERGEFORMAT </w:instrText>
+      </w:r>
+      <w:r>
+        <w:rPr>
+          <w:vertAlign w:val="superscript"/>
+        </w:rPr>
+      </w:r>
+      <w:r>
+        <w:rPr>
+          <w:vertAlign w:val="superscript"/>
+        </w:rPr>
+        <w:fldChar w:fldCharType="separate"/>
+      </w:r>
+      <w:r>
+        <w:rPr>
+          <w:vertAlign w:val="superscript"/>
+        </w:rPr>
+        <w:t>[10]</w:t>
+      </w:r>
+      <w:r>
+        <w:rPr>
+          <w:vertAlign w:val="superscript"/>
+        </w:rPr>
+        <w:fldChar w:fldCharType="end"/>
       </w:r>
     </w:p>
     <w:p>
       <w:pPr>
-        <w:pStyle w:val="2"/>
-      </w:pPr>
-      <w:r>
-        <w:rPr>
-          <w:rFonts w:hint="eastAsia"/>
-        </w:rPr>
-        <w:t>常用</w:t>
-      </w:r>
-      <w:r>
-        <w:t>参数</w:t>
-      </w:r>
-      <w:r>
-        <w:rPr>
-          <w:vertAlign w:val="superscript"/>
-        </w:rPr>
-        <w:fldChar w:fldCharType="begin"/>
-      </w:r>
-      <w:r>
-        <w:rPr>
-          <w:vertAlign w:val="superscript"/>
-        </w:rPr>
-        <w:instrText xml:space="preserve"> REF _Ref8738852 \r \h </w:instrText>
-      </w:r>
-      <w:r>
-        <w:rPr>
-          <w:vertAlign w:val="superscript"/>
-        </w:rPr>
-        <w:instrText xml:space="preserve"> \* MERGEFORMAT </w:instrText>
-      </w:r>
-      <w:r>
-        <w:rPr>
-          <w:vertAlign w:val="superscript"/>
-        </w:rPr>
-      </w:r>
-      <w:r>
-        <w:rPr>
-          <w:vertAlign w:val="superscript"/>
-        </w:rPr>
-        <w:fldChar w:fldCharType="separate"/>
-      </w:r>
-      <w:r>
-        <w:rPr>
-          <w:vertAlign w:val="superscript"/>
-        </w:rPr>
-        <w:t>[10]</w:t>
-      </w:r>
-      <w:r>
-        <w:rPr>
-          <w:vertAlign w:val="superscript"/>
-        </w:rPr>
-        <w:fldChar w:fldCharType="end"/>
+        <w:ind w:left="360"/>
+      </w:pPr>
+      <w:r>
+        <w:rPr>
+          <w:rFonts w:hint="eastAsia"/>
+        </w:rPr>
+        <w:t>-</w:t>
+      </w:r>
+      <w:r>
+        <w:t>machine [type=]name</w:t>
+      </w:r>
+      <w:r>
+        <w:rPr>
+          <w:rFonts w:hint="eastAsia"/>
+        </w:rPr>
+        <w:t xml:space="preserve"> : </w:t>
+      </w:r>
+      <w:r>
+        <w:rPr>
+          <w:rFonts w:hint="eastAsia"/>
+        </w:rPr>
+        <w:t>指定</w:t>
+      </w:r>
+      <w:r>
+        <w:t>特定机型</w:t>
       </w:r>
     </w:p>
     <w:p>
@@ -41683,28 +42302,25 @@
         <w:ind w:left="360"/>
       </w:pPr>
       <w:r>
-        <w:rPr>
-          <w:rFonts w:hint="eastAsia"/>
-        </w:rPr>
-        <w:t>-</w:t>
-      </w:r>
-      <w:r>
-        <w:t>machine [type=]name</w:t>
-      </w:r>
-      <w:r>
-        <w:rPr>
-          <w:rFonts w:hint="eastAsia"/>
-        </w:rPr>
-        <w:t xml:space="preserve"> : </w:t>
-      </w:r>
-      <w:r>
-        <w:rPr>
-          <w:rFonts w:hint="eastAsia"/>
-        </w:rPr>
-        <w:t>指定</w:t>
-      </w:r>
-      <w:r>
-        <w:t>特定机型</w:t>
+        <w:t xml:space="preserve">-smp [cpus=]n[,cores=cores] : </w:t>
+      </w:r>
+      <w:r>
+        <w:rPr>
+          <w:rFonts w:hint="eastAsia"/>
+        </w:rPr>
+        <w:t>设置</w:t>
+      </w:r>
+      <w:r>
+        <w:t>CPU</w:t>
+      </w:r>
+      <w:r>
+        <w:rPr>
+          <w:rFonts w:hint="eastAsia"/>
+        </w:rPr>
+        <w:t>数量，核</w:t>
+      </w:r>
+      <w:r>
+        <w:t>数</w:t>
       </w:r>
     </w:p>
     <w:p>
@@ -41712,7 +42328,13 @@
         <w:ind w:left="360"/>
       </w:pPr>
       <w:r>
-        <w:t xml:space="preserve">-smp [cpus=]n[,cores=cores] : </w:t>
+        <w:rPr>
+          <w:rFonts w:hint="eastAsia"/>
+        </w:rPr>
+        <w:t>-</w:t>
+      </w:r>
+      <w:r>
+        <w:t xml:space="preserve">m [size=]megs : </w:t>
       </w:r>
       <w:r>
         <w:rPr>
@@ -41721,16 +42343,22 @@
         <w:t>设置</w:t>
       </w:r>
       <w:r>
-        <w:t>CPU</w:t>
-      </w:r>
-      <w:r>
-        <w:rPr>
-          <w:rFonts w:hint="eastAsia"/>
-        </w:rPr>
-        <w:t>数量，核</w:t>
-      </w:r>
-      <w:r>
-        <w:t>数</w:t>
+        <w:t>内存大小</w:t>
+      </w:r>
+      <w:r>
+        <w:rPr>
+          <w:rFonts w:hint="eastAsia"/>
+        </w:rPr>
+        <w:t>，默认</w:t>
+      </w:r>
+      <w:r>
+        <w:t>单位</w:t>
+      </w:r>
+      <w:r>
+        <w:rPr>
+          <w:rFonts w:hint="eastAsia"/>
+        </w:rPr>
+        <w:t>MB</w:t>
       </w:r>
     </w:p>
     <w:p>
@@ -41744,7 +42372,16 @@
         <w:t>-</w:t>
       </w:r>
       <w:r>
-        <w:t xml:space="preserve">m [size=]megs : </w:t>
+        <w:t>name string1[,process=string2]</w:t>
+      </w:r>
+      <w:r>
+        <w:t xml:space="preserve"> </w:t>
+      </w:r>
+      <w:r>
+        <w:rPr>
+          <w:rFonts w:hint="eastAsia"/>
+        </w:rPr>
+        <w:t xml:space="preserve">: </w:t>
       </w:r>
       <w:r>
         <w:rPr>
@@ -41753,22 +42390,40 @@
         <w:t>设置</w:t>
       </w:r>
       <w:r>
-        <w:t>内存大小</w:t>
-      </w:r>
-      <w:r>
-        <w:rPr>
-          <w:rFonts w:hint="eastAsia"/>
-        </w:rPr>
-        <w:t>，默认</w:t>
-      </w:r>
-      <w:r>
-        <w:t>单位</w:t>
-      </w:r>
-      <w:r>
-        <w:rPr>
-          <w:rFonts w:hint="eastAsia"/>
-        </w:rPr>
-        <w:t>MB</w:t>
+        <w:t>客户机名称，</w:t>
+      </w:r>
+      <w:r>
+        <w:t>string1</w:t>
+      </w:r>
+      <w:r>
+        <w:rPr>
+          <w:rFonts w:hint="eastAsia"/>
+        </w:rPr>
+        <w:t>是</w:t>
+      </w:r>
+      <w:r>
+        <w:t>客户机窗口名称，</w:t>
+      </w:r>
+      <w:r>
+        <w:rPr>
+          <w:rFonts w:hint="eastAsia"/>
+        </w:rPr>
+        <w:t>string2</w:t>
+      </w:r>
+      <w:r>
+        <w:rPr>
+          <w:rFonts w:hint="eastAsia"/>
+        </w:rPr>
+        <w:t>是</w:t>
+      </w:r>
+      <w:r>
+        <w:t>客户机在</w:t>
+      </w:r>
+      <w:r>
+        <w:t>Linux</w:t>
+      </w:r>
+      <w:r>
+        <w:t>下进程名称</w:t>
       </w:r>
     </w:p>
     <w:p>
@@ -41776,22 +42431,7 @@
         <w:ind w:left="360"/>
       </w:pPr>
       <w:r>
-        <w:rPr>
-          <w:rFonts w:hint="eastAsia"/>
-        </w:rPr>
-        <w:t>-</w:t>
-      </w:r>
-      <w:r>
-        <w:t>name string1[,process=string2]</w:t>
-      </w:r>
-      <w:r>
-        <w:t xml:space="preserve"> </w:t>
-      </w:r>
-      <w:r>
-        <w:rPr>
-          <w:rFonts w:hint="eastAsia"/>
-        </w:rPr>
-        <w:t xml:space="preserve">: </w:t>
+        <w:t xml:space="preserve">-uuid uuid : </w:t>
       </w:r>
       <w:r>
         <w:rPr>
@@ -41800,40 +42440,10 @@
         <w:t>设置</w:t>
       </w:r>
       <w:r>
-        <w:t>客户机名称，</w:t>
-      </w:r>
-      <w:r>
-        <w:t>string1</w:t>
-      </w:r>
-      <w:r>
-        <w:rPr>
-          <w:rFonts w:hint="eastAsia"/>
-        </w:rPr>
-        <w:t>是</w:t>
-      </w:r>
-      <w:r>
-        <w:t>客户机窗口名称，</w:t>
-      </w:r>
-      <w:r>
-        <w:rPr>
-          <w:rFonts w:hint="eastAsia"/>
-        </w:rPr>
-        <w:t>string2</w:t>
-      </w:r>
-      <w:r>
-        <w:rPr>
-          <w:rFonts w:hint="eastAsia"/>
-        </w:rPr>
-        <w:t>是</w:t>
-      </w:r>
-      <w:r>
-        <w:t>客户机在</w:t>
-      </w:r>
-      <w:r>
-        <w:t>Linux</w:t>
-      </w:r>
-      <w:r>
-        <w:t>下进程名称</w:t>
+        <w:t>客户机</w:t>
+      </w:r>
+      <w:r>
+        <w:t>UUID</w:t>
       </w:r>
     </w:p>
     <w:p>
@@ -41841,19 +42451,217 @@
         <w:ind w:left="360"/>
       </w:pPr>
       <w:r>
-        <w:t xml:space="preserve">-uuid uuid : </w:t>
-      </w:r>
-      <w:r>
-        <w:rPr>
-          <w:rFonts w:hint="eastAsia"/>
-        </w:rPr>
-        <w:t>设置</w:t>
-      </w:r>
-      <w:r>
-        <w:t>客户机</w:t>
-      </w:r>
-      <w:r>
-        <w:t>UUID</w:t>
+        <w:t>-drive file=file</w:t>
+      </w:r>
+      <w:r>
+        <w:t>[</w:t>
+      </w:r>
+      <w:r>
+        <w:t>,if=interface</w:t>
+      </w:r>
+      <w:r>
+        <w:rPr>
+          <w:rFonts w:hint="eastAsia"/>
+        </w:rPr>
+        <w:t>]</w:t>
+      </w:r>
+      <w:r>
+        <w:t>[</w:t>
+      </w:r>
+      <w:r>
+        <w:t>,format=format</w:t>
+      </w:r>
+      <w:r>
+        <w:t>][</w:t>
+      </w:r>
+      <w:r>
+        <w:t>,cache=cache</w:t>
+      </w:r>
+      <w:r>
+        <w:t>][</w:t>
+      </w:r>
+      <w:r>
+        <w:t>,id=id</w:t>
+      </w:r>
+      <w:r>
+        <w:t>][</w:t>
+      </w:r>
+      <w:r>
+        <w:t>,</w:t>
+      </w:r>
+      <w:r>
+        <w:t>file.locking</w:t>
+      </w:r>
+      <w:r>
+        <w:t xml:space="preserve">=locking] : </w:t>
+      </w:r>
+      <w:r>
+        <w:rPr>
+          <w:rFonts w:hint="eastAsia"/>
+        </w:rPr>
+        <w:t>设置一个</w:t>
+      </w:r>
+      <w:r>
+        <w:t>新驱动</w:t>
+      </w:r>
+      <w:r>
+        <w:rPr>
+          <w:rFonts w:hint="eastAsia"/>
+        </w:rPr>
+        <w:t>，要</w:t>
+      </w:r>
+      <w:r>
+        <w:t>指定</w:t>
+      </w:r>
+      <w:r>
+        <w:rPr>
+          <w:rFonts w:hint="eastAsia"/>
+        </w:rPr>
+        <w:t>file</w:t>
+      </w:r>
+      <w:r>
+        <w:rPr>
+          <w:rFonts w:hint="eastAsia"/>
+        </w:rPr>
+        <w:t>路径（挂载</w:t>
+      </w:r>
+      <w:r>
+        <w:t>了磁盘的宿主机目录</w:t>
+      </w:r>
+      <w:r>
+        <w:rPr>
+          <w:rFonts w:hint="eastAsia"/>
+        </w:rPr>
+        <w:t>）；</w:t>
+      </w:r>
+      <w:r>
+        <w:rPr>
+          <w:rFonts w:hint="eastAsia"/>
+        </w:rPr>
+        <w:t>if</w:t>
+      </w:r>
+      <w:r>
+        <w:rPr>
+          <w:rFonts w:hint="eastAsia"/>
+        </w:rPr>
+        <w:t>是</w:t>
+      </w:r>
+      <w:r>
+        <w:t>接口类型</w:t>
+      </w:r>
+      <w:r>
+        <w:rPr>
+          <w:rFonts w:hint="eastAsia"/>
+        </w:rPr>
+        <w:t>一般</w:t>
+      </w:r>
+      <w:r>
+        <w:t>设置为</w:t>
+      </w:r>
+      <w:r>
+        <w:rPr>
+          <w:rFonts w:hint="eastAsia"/>
+        </w:rPr>
+        <w:t>none</w:t>
+      </w:r>
+      <w:r>
+        <w:rPr>
+          <w:rFonts w:hint="eastAsia"/>
+        </w:rPr>
+        <w:t>；</w:t>
+      </w:r>
+      <w:r>
+        <w:rPr>
+          <w:rFonts w:hint="eastAsia"/>
+        </w:rPr>
+        <w:t>format</w:t>
+      </w:r>
+      <w:r>
+        <w:rPr>
+          <w:rFonts w:hint="eastAsia"/>
+        </w:rPr>
+        <w:t>一般</w:t>
+      </w:r>
+      <w:r>
+        <w:t>是</w:t>
+      </w:r>
+      <w:r>
+        <w:rPr>
+          <w:rFonts w:hint="eastAsia"/>
+        </w:rPr>
+        <w:t>raw</w:t>
+      </w:r>
+      <w:r>
+        <w:rPr>
+          <w:rFonts w:hint="eastAsia"/>
+        </w:rPr>
+        <w:t>；</w:t>
+      </w:r>
+      <w:r>
+        <w:rPr>
+          <w:rFonts w:hint="eastAsia"/>
+        </w:rPr>
+        <w:t>cache</w:t>
+      </w:r>
+      <w:r>
+        <w:rPr>
+          <w:rFonts w:hint="eastAsia"/>
+        </w:rPr>
+        <w:t>表示</w:t>
+      </w:r>
+      <w:r>
+        <w:t>磁盘读写缓冲的</w:t>
+      </w:r>
+      <w:r>
+        <w:rPr>
+          <w:rFonts w:hint="eastAsia"/>
+        </w:rPr>
+        <w:t>模式</w:t>
+      </w:r>
+      <w:r>
+        <w:t>，</w:t>
+      </w:r>
+      <w:r>
+        <w:rPr>
+          <w:rFonts w:hint="eastAsia"/>
+        </w:rPr>
+        <w:t>默认为</w:t>
+      </w:r>
+      <w:r>
+        <w:rPr>
+          <w:rFonts w:hint="eastAsia"/>
+        </w:rPr>
+        <w:t>writeback</w:t>
+      </w:r>
+      <w:r>
+        <w:rPr>
+          <w:rFonts w:hint="eastAsia"/>
+        </w:rPr>
+        <w:t>；</w:t>
+      </w:r>
+      <w:r>
+        <w:rPr>
+          <w:rFonts w:hint="eastAsia"/>
+        </w:rPr>
+        <w:t>id</w:t>
+      </w:r>
+      <w:r>
+        <w:rPr>
+          <w:rFonts w:hint="eastAsia"/>
+        </w:rPr>
+        <w:t>是</w:t>
+      </w:r>
+      <w:r>
+        <w:rPr>
+          <w:rFonts w:hint="eastAsia"/>
+        </w:rPr>
+        <w:t>drive</w:t>
+      </w:r>
+      <w:r>
+        <w:rPr>
+          <w:rFonts w:hint="eastAsia"/>
+        </w:rPr>
+        <w:t>标识符</w:t>
       </w:r>
     </w:p>
     <w:p>
@@ -41861,172 +42669,64 @@
         <w:ind w:left="360"/>
       </w:pPr>
       <w:r>
-        <w:t>-drive file=file</w:t>
-      </w:r>
-      <w:r>
-        <w:t>[</w:t>
-      </w:r>
-      <w:r>
-        <w:t>,if=interface</w:t>
-      </w:r>
-      <w:r>
-        <w:rPr>
-          <w:rFonts w:hint="eastAsia"/>
-        </w:rPr>
-        <w:t>]</w:t>
-      </w:r>
-      <w:r>
-        <w:t>[</w:t>
-      </w:r>
-      <w:r>
-        <w:t>,format=format</w:t>
+        <w:rPr>
+          <w:rFonts w:hint="eastAsia"/>
+        </w:rPr>
+        <w:t>-</w:t>
+      </w:r>
+      <w:r>
+        <w:t>device driver[,drive=drive_id</w:t>
       </w:r>
       <w:r>
         <w:t>][</w:t>
       </w:r>
       <w:r>
-        <w:t>,cache=cache</w:t>
-      </w:r>
-      <w:r>
-        <w:t>][</w:t>
-      </w:r>
-      <w:r>
-        <w:t>,id=id</w:t>
-      </w:r>
-      <w:r>
-        <w:t>][</w:t>
-      </w:r>
-      <w:r>
-        <w:t>,</w:t>
-      </w:r>
-      <w:r>
-        <w:t>file.locking</w:t>
-      </w:r>
-      <w:r>
-        <w:t xml:space="preserve">=locking] : </w:t>
-      </w:r>
-      <w:r>
-        <w:rPr>
-          <w:rFonts w:hint="eastAsia"/>
-        </w:rPr>
-        <w:t>设置一个</w:t>
-      </w:r>
-      <w:r>
-        <w:t>新驱动</w:t>
-      </w:r>
-      <w:r>
-        <w:rPr>
-          <w:rFonts w:hint="eastAsia"/>
-        </w:rPr>
-        <w:t>，要</w:t>
-      </w:r>
-      <w:r>
-        <w:t>指定</w:t>
-      </w:r>
-      <w:r>
-        <w:rPr>
-          <w:rFonts w:hint="eastAsia"/>
-        </w:rPr>
-        <w:t>file</w:t>
-      </w:r>
-      <w:r>
-        <w:rPr>
-          <w:rFonts w:hint="eastAsia"/>
-        </w:rPr>
-        <w:t>路径（挂载</w:t>
-      </w:r>
-      <w:r>
-        <w:t>了磁盘的宿主机目录</w:t>
-      </w:r>
-      <w:r>
-        <w:rPr>
-          <w:rFonts w:hint="eastAsia"/>
-        </w:rPr>
-        <w:t>）；</w:t>
-      </w:r>
-      <w:r>
-        <w:rPr>
-          <w:rFonts w:hint="eastAsia"/>
-        </w:rPr>
-        <w:t>if</w:t>
-      </w:r>
-      <w:r>
-        <w:rPr>
-          <w:rFonts w:hint="eastAsia"/>
-        </w:rPr>
-        <w:t>是</w:t>
-      </w:r>
-      <w:r>
-        <w:t>接口类型</w:t>
-      </w:r>
-      <w:r>
-        <w:rPr>
-          <w:rFonts w:hint="eastAsia"/>
-        </w:rPr>
-        <w:t>一般</w:t>
-      </w:r>
-      <w:r>
-        <w:t>设置为</w:t>
-      </w:r>
-      <w:r>
-        <w:rPr>
-          <w:rFonts w:hint="eastAsia"/>
-        </w:rPr>
-        <w:t>none</w:t>
-      </w:r>
-      <w:r>
-        <w:rPr>
-          <w:rFonts w:hint="eastAsia"/>
-        </w:rPr>
-        <w:t>；</w:t>
-      </w:r>
-      <w:r>
-        <w:rPr>
-          <w:rFonts w:hint="eastAsia"/>
-        </w:rPr>
-        <w:t>format</w:t>
-      </w:r>
-      <w:r>
-        <w:rPr>
-          <w:rFonts w:hint="eastAsia"/>
-        </w:rPr>
-        <w:t>一般</w:t>
-      </w:r>
-      <w:r>
-        <w:t>是</w:t>
-      </w:r>
-      <w:r>
-        <w:rPr>
-          <w:rFonts w:hint="eastAsia"/>
-        </w:rPr>
-        <w:t>raw</w:t>
-      </w:r>
-      <w:r>
-        <w:rPr>
-          <w:rFonts w:hint="eastAsia"/>
-        </w:rPr>
-        <w:t>；</w:t>
-      </w:r>
-      <w:r>
-        <w:rPr>
-          <w:rFonts w:hint="eastAsia"/>
-        </w:rPr>
-        <w:t>cache</w:t>
-      </w:r>
-      <w:r>
-        <w:rPr>
-          <w:rFonts w:hint="eastAsia"/>
-        </w:rPr>
-        <w:t>表示</w:t>
-      </w:r>
-      <w:r>
-        <w:t>磁盘读写缓冲的</w:t>
-      </w:r>
-      <w:r>
-        <w:rPr>
-          <w:rFonts w:hint="eastAsia"/>
-        </w:rPr>
-        <w:t>模式</w:t>
+        <w:t xml:space="preserve">,id=id] : </w:t>
+      </w:r>
+      <w:r>
+        <w:rPr>
+          <w:rFonts w:hint="eastAsia"/>
+        </w:rPr>
+        <w:t>设置一</w:t>
+      </w:r>
+      <w:r>
+        <w:t>个新设备</w:t>
+      </w:r>
+      <w:r>
+        <w:rPr>
+          <w:rFonts w:hint="eastAsia"/>
+        </w:rPr>
+        <w:t>，其接口类型</w:t>
+      </w:r>
+      <w:r>
+        <w:t>为</w:t>
+      </w:r>
+      <w:r>
+        <w:rPr>
+          <w:rFonts w:hint="eastAsia"/>
+        </w:rPr>
+        <w:t>driver</w:t>
+      </w:r>
+      <w:r>
+        <w:rPr>
+          <w:rFonts w:hint="eastAsia"/>
+        </w:rPr>
+        <w:t>（</w:t>
+      </w:r>
+      <w:r>
+        <w:t>virtio-scsi-pci</w:t>
+      </w:r>
+      <w:r>
+        <w:t xml:space="preserve">, </w:t>
+      </w:r>
+      <w:r>
+        <w:t>virtio-blk, scsi-hd</w:t>
+      </w:r>
+      <w:r>
+        <w:rPr>
+          <w:rFonts w:hint="eastAsia"/>
+        </w:rPr>
+        <w:t>等）</w:t>
       </w:r>
       <w:r>
         <w:t>，</w:t>
@@ -42035,31 +42735,19 @@
         <w:rPr>
           <w:rFonts w:hint="eastAsia"/>
         </w:rPr>
-        <w:t>默认为</w:t>
-      </w:r>
-      <w:r>
-        <w:rPr>
-          <w:rFonts w:hint="eastAsia"/>
-        </w:rPr>
-        <w:t>writeback</w:t>
-      </w:r>
-      <w:r>
-        <w:rPr>
-          <w:rFonts w:hint="eastAsia"/>
-        </w:rPr>
-        <w:t>；</w:t>
-      </w:r>
-      <w:r>
-        <w:rPr>
-          <w:rFonts w:hint="eastAsia"/>
-        </w:rPr>
-        <w:t>id</w:t>
-      </w:r>
-      <w:r>
-        <w:rPr>
-          <w:rFonts w:hint="eastAsia"/>
-        </w:rPr>
-        <w:t>是</w:t>
+        <w:t>可以</w:t>
+      </w:r>
+      <w:r>
+        <w:t>基于已经</w:t>
+      </w:r>
+      <w:r>
+        <w:rPr>
+          <w:rFonts w:hint="eastAsia"/>
+        </w:rPr>
+        <w:t>创建</w:t>
+      </w:r>
+      <w:r>
+        <w:t>的</w:t>
       </w:r>
       <w:r>
         <w:rPr>
@@ -42068,10 +42756,7 @@
         <w:t>drive</w:t>
       </w:r>
       <w:r>
-        <w:rPr>
-          <w:rFonts w:hint="eastAsia"/>
-        </w:rPr>
-        <w:t>标识符</w:t>
+        <w:t xml:space="preserve"> id</w:t>
       </w:r>
     </w:p>
     <w:p>
@@ -42085,70 +42770,31 @@
         <w:t>-</w:t>
       </w:r>
       <w:r>
-        <w:t>device driver[,drive=drive_id</w:t>
+        <w:t>virtfs</w:t>
+      </w:r>
+      <w:r>
+        <w:t xml:space="preserve"> fsdriver[,path=path]</w:t>
+      </w:r>
+      <w:r>
+        <w:t>[</w:t>
+      </w:r>
+      <w:r>
+        <w:t>,mount_tag=tag</w:t>
+      </w:r>
+      <w:r>
+        <w:t>]</w:t>
+      </w:r>
+      <w:r>
+        <w:t>[,</w:t>
+      </w:r>
+      <w:r>
+        <w:t>security_model=security_model</w:t>
       </w:r>
       <w:r>
         <w:t>][</w:t>
       </w:r>
       <w:r>
-        <w:t xml:space="preserve">,id=id] : </w:t>
-      </w:r>
-      <w:r>
-        <w:rPr>
-          <w:rFonts w:hint="eastAsia"/>
-        </w:rPr>
-        <w:t>设置一</w:t>
-      </w:r>
-      <w:r>
-        <w:t>个新设备</w:t>
-      </w:r>
-      <w:r>
-        <w:rPr>
-          <w:rFonts w:hint="eastAsia"/>
-        </w:rPr>
-        <w:t>，其接口类型</w:t>
-      </w:r>
-      <w:r>
-        <w:t>为</w:t>
-      </w:r>
-      <w:r>
-        <w:rPr>
-          <w:rFonts w:hint="eastAsia"/>
-        </w:rPr>
-        <w:t>driver</w:t>
-      </w:r>
-      <w:r>
-        <w:rPr>
-          <w:rFonts w:hint="eastAsia"/>
-        </w:rPr>
-        <w:t>（</w:t>
-      </w:r>
-      <w:r>
-        <w:t>virtio-scsi-pci</w:t>
-      </w:r>
-      <w:r>
-        <w:t xml:space="preserve">, </w:t>
-      </w:r>
-      <w:r>
-        <w:t>virtio-blk, scsi-hd</w:t>
-      </w:r>
-      <w:r>
-        <w:rPr>
-          <w:rFonts w:hint="eastAsia"/>
-        </w:rPr>
-        <w:t>等）</w:t>
-      </w:r>
-      <w:r>
-        <w:t>，</w:t>
-      </w:r>
-      <w:r>
-        <w:rPr>
-          <w:rFonts w:hint="eastAsia"/>
-        </w:rPr>
-        <w:t>可以</w:t>
-      </w:r>
-      <w:r>
-        <w:t>基于已经</w:t>
+        <w:t xml:space="preserve">,readonly] : </w:t>
       </w:r>
       <w:r>
         <w:rPr>
@@ -42157,16 +42803,109 @@
         <w:t>创建</w:t>
       </w:r>
       <w:r>
-        <w:t>的</w:t>
-      </w:r>
-      <w:r>
-        <w:rPr>
-          <w:rFonts w:hint="eastAsia"/>
-        </w:rPr>
-        <w:t>drive</w:t>
-      </w:r>
-      <w:r>
-        <w:t xml:space="preserve"> id</w:t>
+        <w:t>共享文件夹，</w:t>
+      </w:r>
+      <w:r>
+        <w:rPr>
+          <w:rFonts w:hint="eastAsia"/>
+        </w:rPr>
+        <w:t>fsdriver</w:t>
+      </w:r>
+      <w:r>
+        <w:rPr>
+          <w:rFonts w:hint="eastAsia"/>
+        </w:rPr>
+        <w:t>一般为</w:t>
+      </w:r>
+      <w:r>
+        <w:rPr>
+          <w:rFonts w:hint="eastAsia"/>
+        </w:rPr>
+        <w:t>local</w:t>
+      </w:r>
+      <w:r>
+        <w:rPr>
+          <w:rFonts w:hint="eastAsia"/>
+        </w:rPr>
+        <w:t>；</w:t>
+      </w:r>
+      <w:r>
+        <w:t>path</w:t>
+      </w:r>
+      <w:r>
+        <w:rPr>
+          <w:rFonts w:hint="eastAsia"/>
+        </w:rPr>
+        <w:t>对应</w:t>
+      </w:r>
+      <w:r>
+        <w:t>宿主机</w:t>
+      </w:r>
+      <w:r>
+        <w:rPr>
+          <w:rFonts w:hint="eastAsia"/>
+        </w:rPr>
+        <w:t>共享文件夹</w:t>
+      </w:r>
+      <w:r>
+        <w:t>路径；</w:t>
+      </w:r>
+      <w:r>
+        <w:t>mount_tag</w:t>
+      </w:r>
+      <w:r>
+        <w:rPr>
+          <w:rFonts w:hint="eastAsia"/>
+        </w:rPr>
+        <w:t>是挂载点</w:t>
+      </w:r>
+      <w:r>
+        <w:t>标识符，客户机启动后执行</w:t>
+      </w:r>
+      <w:r>
+        <w:rPr>
+          <w:rFonts w:hint="eastAsia"/>
+        </w:rPr>
+        <w:t>mount</w:t>
+      </w:r>
+      <w:r>
+        <w:rPr>
+          <w:rFonts w:hint="eastAsia"/>
+        </w:rPr>
+        <w:t>需要该</w:t>
+      </w:r>
+      <w:r>
+        <w:t>标识符</w:t>
+      </w:r>
+      <w:r>
+        <w:rPr>
+          <w:rFonts w:hint="eastAsia"/>
+        </w:rPr>
+        <w:t>作为</w:t>
+      </w:r>
+      <w:r>
+        <w:t>挂载</w:t>
+      </w:r>
+      <w:r>
+        <w:rPr>
+          <w:rFonts w:hint="eastAsia"/>
+        </w:rPr>
+        <w:t>内容；</w:t>
+      </w:r>
+      <w:r>
+        <w:rPr>
+          <w:rFonts w:hint="eastAsia"/>
+        </w:rPr>
+        <w:t>readonly</w:t>
+      </w:r>
+      <w:r>
+        <w:rPr>
+          <w:rFonts w:hint="eastAsia"/>
+        </w:rPr>
+        <w:t>表示</w:t>
+      </w:r>
+      <w:r>
+        <w:t>只读</w:t>
       </w:r>
     </w:p>
     <w:p>
@@ -42177,34 +42916,16 @@
         <w:rPr>
           <w:rFonts w:hint="eastAsia"/>
         </w:rPr>
-        <w:t>-</w:t>
-      </w:r>
-      <w:r>
-        <w:t>virtfs</w:t>
-      </w:r>
-      <w:r>
-        <w:t xml:space="preserve"> fsdriver[,path=path]</w:t>
-      </w:r>
-      <w:r>
-        <w:t>[</w:t>
-      </w:r>
-      <w:r>
-        <w:t>,mount_tag=tag</w:t>
-      </w:r>
-      <w:r>
-        <w:t>]</w:t>
-      </w:r>
-      <w:r>
-        <w:t>[,</w:t>
-      </w:r>
-      <w:r>
-        <w:t>security_model=security_model</w:t>
-      </w:r>
-      <w:r>
-        <w:t>][</w:t>
-      </w:r>
-      <w:r>
-        <w:t xml:space="preserve">,readonly] : </w:t>
+        <w:t xml:space="preserve">-net </w:t>
+      </w:r>
+      <w:r>
+        <w:t>nic</w:t>
+      </w:r>
+      <w:r>
+        <w:t>[,macaddr=mac][,model=type]</w:t>
+      </w:r>
+      <w:r>
+        <w:t xml:space="preserve"> : </w:t>
       </w:r>
       <w:r>
         <w:rPr>
@@ -42213,25 +42934,25 @@
         <w:t>创建</w:t>
       </w:r>
       <w:r>
-        <w:t>共享文件夹，</w:t>
-      </w:r>
-      <w:r>
-        <w:rPr>
-          <w:rFonts w:hint="eastAsia"/>
-        </w:rPr>
-        <w:t>fsdriver</w:t>
-      </w:r>
-      <w:r>
-        <w:rPr>
-          <w:rFonts w:hint="eastAsia"/>
-        </w:rPr>
-        <w:t>一般为</w:t>
-      </w:r>
-      <w:r>
-        <w:rPr>
-          <w:rFonts w:hint="eastAsia"/>
-        </w:rPr>
-        <w:t>local</w:t>
+        <w:t>一个</w:t>
+      </w:r>
+      <w:r>
+        <w:rPr>
+          <w:rFonts w:hint="eastAsia"/>
+        </w:rPr>
+        <w:t>网卡，</w:t>
+      </w:r>
+      <w:r>
+        <w:rPr>
+          <w:rFonts w:hint="eastAsia"/>
+        </w:rPr>
+        <w:t>并指定</w:t>
+      </w:r>
+      <w:r>
+        <w:t>其</w:t>
+      </w:r>
+      <w:r>
+        <w:t>MAC</w:t>
       </w:r>
       <w:r>
         <w:rPr>
@@ -42240,82 +42961,22 @@
         <w:t>；</w:t>
       </w:r>
       <w:r>
-        <w:t>path</w:t>
-      </w:r>
-      <w:r>
-        <w:rPr>
-          <w:rFonts w:hint="eastAsia"/>
-        </w:rPr>
-        <w:t>对应</w:t>
-      </w:r>
-      <w:r>
-        <w:t>宿主机</w:t>
-      </w:r>
-      <w:r>
-        <w:rPr>
-          <w:rFonts w:hint="eastAsia"/>
-        </w:rPr>
-        <w:t>共享文件夹</w:t>
-      </w:r>
-      <w:r>
-        <w:t>路径；</w:t>
-      </w:r>
-      <w:r>
-        <w:t>mount_tag</w:t>
-      </w:r>
-      <w:r>
-        <w:rPr>
-          <w:rFonts w:hint="eastAsia"/>
-        </w:rPr>
-        <w:t>是挂载点</w:t>
-      </w:r>
-      <w:r>
-        <w:t>标识符，客户机启动后执行</w:t>
-      </w:r>
-      <w:r>
-        <w:rPr>
-          <w:rFonts w:hint="eastAsia"/>
-        </w:rPr>
-        <w:t>mount</w:t>
-      </w:r>
-      <w:r>
-        <w:rPr>
-          <w:rFonts w:hint="eastAsia"/>
-        </w:rPr>
-        <w:t>需要该</w:t>
-      </w:r>
-      <w:r>
-        <w:t>标识符</w:t>
-      </w:r>
-      <w:r>
-        <w:rPr>
-          <w:rFonts w:hint="eastAsia"/>
-        </w:rPr>
-        <w:t>作为</w:t>
-      </w:r>
-      <w:r>
-        <w:t>挂载</w:t>
-      </w:r>
-      <w:r>
-        <w:rPr>
-          <w:rFonts w:hint="eastAsia"/>
-        </w:rPr>
-        <w:t>内容；</w:t>
-      </w:r>
-      <w:r>
-        <w:rPr>
-          <w:rFonts w:hint="eastAsia"/>
-        </w:rPr>
-        <w:t>readonly</w:t>
-      </w:r>
-      <w:r>
-        <w:rPr>
-          <w:rFonts w:hint="eastAsia"/>
-        </w:rPr>
-        <w:t>表示</w:t>
-      </w:r>
-      <w:r>
-        <w:t>只读</w:t>
+        <w:rPr>
+          <w:rFonts w:hint="eastAsia"/>
+        </w:rPr>
+        <w:t>model</w:t>
+      </w:r>
+      <w:r>
+        <w:rPr>
+          <w:rFonts w:hint="eastAsia"/>
+        </w:rPr>
+        <w:t>是网卡类型</w:t>
+      </w:r>
+      <w:r>
+        <w:t>，可选</w:t>
+      </w:r>
+      <w:r>
+        <w:t>virtio</w:t>
       </w:r>
     </w:p>
     <w:p>
@@ -42326,13 +42987,10 @@
         <w:rPr>
           <w:rFonts w:hint="eastAsia"/>
         </w:rPr>
-        <w:t xml:space="preserve">-net </w:t>
-      </w:r>
-      <w:r>
-        <w:t>nic</w:t>
-      </w:r>
-      <w:r>
-        <w:t>[,macaddr=mac][,model=type]</w:t>
+        <w:t>-net bridge</w:t>
+      </w:r>
+      <w:r>
+        <w:t>[,name=name]</w:t>
       </w:r>
       <w:r>
         <w:t xml:space="preserve"> : </w:t>
@@ -42341,52 +42999,28 @@
         <w:rPr>
           <w:rFonts w:hint="eastAsia"/>
         </w:rPr>
-        <w:t>创建</w:t>
-      </w:r>
-      <w:r>
-        <w:t>一个</w:t>
-      </w:r>
-      <w:r>
-        <w:rPr>
-          <w:rFonts w:hint="eastAsia"/>
-        </w:rPr>
-        <w:t>网卡，</w:t>
-      </w:r>
-      <w:r>
-        <w:rPr>
-          <w:rFonts w:hint="eastAsia"/>
-        </w:rPr>
-        <w:t>并指定</w:t>
-      </w:r>
-      <w:r>
+        <w:t>指定客户机</w:t>
+      </w:r>
+      <w:r>
+        <w:t>网络为桥接模式</w:t>
+      </w:r>
+      <w:r>
+        <w:rPr>
+          <w:rFonts w:hint="eastAsia"/>
+        </w:rPr>
+        <w:t>，并</w:t>
+      </w:r>
+      <w:r>
+        <w:t>指定</w:t>
+      </w:r>
+      <w:r>
+        <w:rPr>
+          <w:rFonts w:hint="eastAsia"/>
+        </w:rPr>
         <w:t>其</w:t>
       </w:r>
       <w:r>
-        <w:t>MAC</w:t>
-      </w:r>
-      <w:r>
-        <w:rPr>
-          <w:rFonts w:hint="eastAsia"/>
-        </w:rPr>
-        <w:t>；</w:t>
-      </w:r>
-      <w:r>
-        <w:rPr>
-          <w:rFonts w:hint="eastAsia"/>
-        </w:rPr>
-        <w:t>model</w:t>
-      </w:r>
-      <w:r>
-        <w:rPr>
-          <w:rFonts w:hint="eastAsia"/>
-        </w:rPr>
-        <w:t>是网卡类型</w:t>
-      </w:r>
-      <w:r>
-        <w:t>，可选</w:t>
-      </w:r>
-      <w:r>
-        <w:t>virtio</w:t>
+        <w:t>名字</w:t>
       </w:r>
     </w:p>
     <w:p>
@@ -42397,40 +43031,28 @@
         <w:rPr>
           <w:rFonts w:hint="eastAsia"/>
         </w:rPr>
-        <w:t>-net bridge</w:t>
-      </w:r>
-      <w:r>
-        <w:t>[,name=name]</w:t>
-      </w:r>
-      <w:r>
-        <w:t xml:space="preserve"> : </w:t>
-      </w:r>
-      <w:r>
-        <w:rPr>
-          <w:rFonts w:hint="eastAsia"/>
-        </w:rPr>
-        <w:t>指定客户机</w:t>
-      </w:r>
-      <w:r>
-        <w:t>网络为桥接模式</w:t>
-      </w:r>
-      <w:r>
-        <w:rPr>
-          <w:rFonts w:hint="eastAsia"/>
-        </w:rPr>
-        <w:t>，并</w:t>
-      </w:r>
-      <w:r>
-        <w:t>指定</w:t>
-      </w:r>
-      <w:r>
-        <w:rPr>
-          <w:rFonts w:hint="eastAsia"/>
-        </w:rPr>
-        <w:t>其</w:t>
-      </w:r>
-      <w:r>
-        <w:t>名字</w:t>
+        <w:t xml:space="preserve">-kernel </w:t>
+      </w:r>
+      <w:r>
+        <w:t xml:space="preserve">bzImage : </w:t>
+      </w:r>
+      <w:r>
+        <w:rPr>
+          <w:rFonts w:hint="eastAsia"/>
+        </w:rPr>
+        <w:t>使用</w:t>
+      </w:r>
+      <w:r>
+        <w:t>bzImage</w:t>
+      </w:r>
+      <w:r>
+        <w:rPr>
+          <w:rFonts w:hint="eastAsia"/>
+        </w:rPr>
+        <w:t>作为</w:t>
+      </w:r>
+      <w:r>
+        <w:t>客户机内核镜像</w:t>
       </w:r>
     </w:p>
     <w:p>
@@ -42438,13 +43060,10 @@
         <w:ind w:left="360"/>
       </w:pPr>
       <w:r>
-        <w:rPr>
-          <w:rFonts w:hint="eastAsia"/>
-        </w:rPr>
-        <w:t xml:space="preserve">-kernel </w:t>
-      </w:r>
-      <w:r>
-        <w:t xml:space="preserve">bzImage : </w:t>
+        <w:t>-initrd file</w:t>
+      </w:r>
+      <w:r>
+        <w:t xml:space="preserve"> : </w:t>
       </w:r>
       <w:r>
         <w:rPr>
@@ -42453,16 +43072,25 @@
         <w:t>使用</w:t>
       </w:r>
       <w:r>
-        <w:t>bzImage</w:t>
-      </w:r>
-      <w:r>
-        <w:rPr>
-          <w:rFonts w:hint="eastAsia"/>
-        </w:rPr>
-        <w:t>作为</w:t>
-      </w:r>
-      <w:r>
-        <w:t>客户机内核镜像</w:t>
+        <w:rPr>
+          <w:rFonts w:hint="eastAsia"/>
+        </w:rPr>
+        <w:t>file</w:t>
+      </w:r>
+      <w:r>
+        <w:rPr>
+          <w:rFonts w:hint="eastAsia"/>
+        </w:rPr>
+        <w:t>作为客户机</w:t>
+      </w:r>
+      <w:r>
+        <w:rPr>
+          <w:rFonts w:hint="eastAsia"/>
+        </w:rPr>
+        <w:t>的根文件</w:t>
+      </w:r>
+      <w:r>
+        <w:t>系统</w:t>
       </w:r>
     </w:p>
     <w:p>
@@ -42470,7 +43098,7 @@
         <w:ind w:left="360"/>
       </w:pPr>
       <w:r>
-        <w:t>-initrd file</w:t>
+        <w:t>-append cmdline</w:t>
       </w:r>
       <w:r>
         <w:t xml:space="preserve"> : </w:t>
@@ -42485,44 +43113,6 @@
         <w:rPr>
           <w:rFonts w:hint="eastAsia"/>
         </w:rPr>
-        <w:t>file</w:t>
-      </w:r>
-      <w:r>
-        <w:rPr>
-          <w:rFonts w:hint="eastAsia"/>
-        </w:rPr>
-        <w:t>作为客户机</w:t>
-      </w:r>
-      <w:r>
-        <w:rPr>
-          <w:rFonts w:hint="eastAsia"/>
-        </w:rPr>
-        <w:t>的根文件</w:t>
-      </w:r>
-      <w:r>
-        <w:t>系统</w:t>
-      </w:r>
-    </w:p>
-    <w:p>
-      <w:pPr>
-        <w:ind w:left="360"/>
-      </w:pPr>
-      <w:r>
-        <w:t>-append cmdline</w:t>
-      </w:r>
-      <w:r>
-        <w:t xml:space="preserve"> : </w:t>
-      </w:r>
-      <w:r>
-        <w:rPr>
-          <w:rFonts w:hint="eastAsia"/>
-        </w:rPr>
-        <w:t>使用</w:t>
-      </w:r>
-      <w:r>
-        <w:rPr>
-          <w:rFonts w:hint="eastAsia"/>
-        </w:rPr>
         <w:t>cmdline</w:t>
       </w:r>
       <w:r>
@@ -42571,14 +43161,7 @@
         <w:rPr>
           <w:rFonts w:hint="eastAsia"/>
         </w:rPr>
-        <w:t>并配合</w:t>
-      </w:r>
-      <w:r>
-        <w:rPr>
-          <w:rFonts w:hint="eastAsia"/>
-        </w:rPr>
-        <w:lastRenderedPageBreak/>
-        <w:t>选项</w:t>
+        <w:t>并配合选项</w:t>
       </w:r>
       <w:r>
         <w:t>-nographic</w:t>
@@ -43143,6 +43726,7 @@
         <w:ind w:left="720" w:firstLineChars="0" w:firstLine="0"/>
       </w:pPr>
       <w:r>
+        <w:lastRenderedPageBreak/>
         <w:t xml:space="preserve">$ </w:t>
       </w:r>
       <w:r>
@@ -43358,7 +43942,6 @@
         <w:rPr>
           <w:rFonts w:hint="eastAsia"/>
         </w:rPr>
-        <w:lastRenderedPageBreak/>
         <w:t>查看虚拟</w:t>
       </w:r>
       <w:r>
@@ -43726,7 +44309,11 @@
         <w:t>F:9B:5E -net bridge,br=qemu_czh</w:t>
       </w:r>
       <w:r>
-        <w:t xml:space="preserve"> -device virtio-scsi-pci -drive file=/home/freg/qemu/root_fs/rootfs.gz,if=none,cache=none,id=root -device virtio-blk,drive=root,id=d_root -drive file=/home/freg/qemu/disk/sda_disk,if=none,format=raw,id=dd_1 -device scsi-hd,drive=dd_1,id=disk_1 -drive file=/home/freg/qemu/disk/sdb_disk,if=none,format=raw,id=dd_2 -device scsi-hd,drive=dd_2,id=disk_2 -drive file=/home/freg/qemu/disk/sdc_disk,if=none,format=raw,id=dd_3 -device scsi-hd,drive=dd_3,id=disk_3 -virtfs local,path=/home/freg/qemu/share,mount_tag=share_dir,security_model=none -appe</w:t>
+        <w:t xml:space="preserve"> -device virtio-</w:t>
+      </w:r>
+      <w:r>
+        <w:lastRenderedPageBreak/>
+        <w:t>scsi-pci -drive file=/home/freg/qemu/root_fs/rootfs.gz,if=none,cache=none,id=root -device virtio-blk,drive=root,id=d_root -drive file=/home/freg/qemu/disk/sda_disk,if=none,format=raw,id=dd_1 -device scsi-hd,drive=dd_1,id=disk_1 -drive file=/home/freg/qemu/disk/sdb_disk,if=none,format=raw,id=dd_2 -device scsi-hd,drive=dd_2,id=disk_2 -drive file=/home/freg/qemu/disk/sdc_disk,if=none,format=raw,id=dd_3 -device scsi-hd,drive=dd_3,id=disk_3 -virtfs local,path=/home/freg/qemu/share,mount_tag=share_dir,security_model=none -appe</w:t>
       </w:r>
       <w:r>
         <w:t>nd "console=ttyS0 IP=192.168.88</w:t>
@@ -43869,7 +44456,7 @@
       <w:r>
         <w:t xml:space="preserve"> </w:t>
       </w:r>
-      <w:hyperlink r:id="rId123" w:history="1">
+      <w:hyperlink r:id="rId127" w:history="1">
         <w:r>
           <w:rPr>
             <w:rStyle w:val="a6"/>
@@ -43916,7 +44503,7 @@
         </w:rPr>
         <w:t xml:space="preserve">). </w:t>
       </w:r>
-      <w:hyperlink r:id="rId124" w:history="1">
+      <w:hyperlink r:id="rId128" w:history="1">
         <w:r>
           <w:rPr>
             <w:rStyle w:val="a6"/>
@@ -43957,7 +44544,7 @@
         </w:rPr>
         <w:t xml:space="preserve">. </w:t>
       </w:r>
-      <w:hyperlink r:id="rId125" w:history="1">
+      <w:hyperlink r:id="rId129" w:history="1">
         <w:r>
           <w:rPr>
             <w:rStyle w:val="a6"/>
@@ -44222,7 +44809,6 @@
       </w:pPr>
       <w:bookmarkStart w:id="14" w:name="_Ref8725845"/>
       <w:r>
-        <w:lastRenderedPageBreak/>
         <w:t>C</w:t>
       </w:r>
       <w:r>
@@ -44240,7 +44826,7 @@
         </w:rPr>
         <w:t xml:space="preserve">. </w:t>
       </w:r>
-      <w:hyperlink r:id="rId126" w:history="1">
+      <w:hyperlink r:id="rId130" w:history="1">
         <w:r>
           <w:rPr>
             <w:rStyle w:val="a6"/>
@@ -44287,7 +44873,7 @@
       <w:r>
         <w:t xml:space="preserve"> </w:t>
       </w:r>
-      <w:hyperlink r:id="rId127" w:history="1">
+      <w:hyperlink r:id="rId131" w:history="1">
         <w:r>
           <w:rPr>
             <w:rStyle w:val="a6"/>
@@ -44340,7 +44926,7 @@
       <w:r>
         <w:t xml:space="preserve"> </w:t>
       </w:r>
-      <w:hyperlink r:id="rId128" w:history="1">
+      <w:hyperlink r:id="rId132" w:history="1">
         <w:r>
           <w:rPr>
             <w:rStyle w:val="a6"/>
@@ -44381,7 +44967,7 @@
       <w:r>
         <w:t xml:space="preserve"> </w:t>
       </w:r>
-      <w:hyperlink r:id="rId129" w:history="1">
+      <w:hyperlink r:id="rId133" w:history="1">
         <w:r>
           <w:rPr>
             <w:rStyle w:val="a6"/>
@@ -44419,7 +45005,7 @@
         </w:rPr>
         <w:t xml:space="preserve">. </w:t>
       </w:r>
-      <w:hyperlink r:id="rId130" w:history="1">
+      <w:hyperlink r:id="rId134" w:history="1">
         <w:r>
           <w:rPr>
             <w:rStyle w:val="a6"/>
@@ -44460,7 +45046,7 @@
       <w:r>
         <w:t xml:space="preserve">. </w:t>
       </w:r>
-      <w:hyperlink r:id="rId131" w:history="1">
+      <w:hyperlink r:id="rId135" w:history="1">
         <w:r>
           <w:rPr>
             <w:rStyle w:val="a6"/>
@@ -44507,7 +45093,7 @@
         </w:rPr>
         <w:t xml:space="preserve">. </w:t>
       </w:r>
-      <w:hyperlink r:id="rId132" w:history="1">
+      <w:hyperlink r:id="rId136" w:history="1">
         <w:r>
           <w:rPr>
             <w:rStyle w:val="a6"/>
@@ -44548,7 +45134,7 @@
       <w:r>
         <w:t xml:space="preserve">. </w:t>
       </w:r>
-      <w:hyperlink r:id="rId133" w:history="1">
+      <w:hyperlink r:id="rId137" w:history="1">
         <w:r>
           <w:rPr>
             <w:rStyle w:val="a6"/>
@@ -44598,7 +45184,7 @@
       <w:r>
         <w:t xml:space="preserve">UBI. </w:t>
       </w:r>
-      <w:hyperlink r:id="rId134" w:history="1">
+      <w:hyperlink r:id="rId138" w:history="1">
         <w:r>
           <w:rPr>
             <w:rStyle w:val="a6"/>
@@ -44654,7 +45240,7 @@
         </w:rPr>
         <w:t xml:space="preserve">. </w:t>
       </w:r>
-      <w:hyperlink r:id="rId135" w:history="1">
+      <w:hyperlink r:id="rId139" w:history="1">
         <w:r>
           <w:rPr>
             <w:rStyle w:val="a6"/>
@@ -44692,7 +45278,7 @@
         </w:rPr>
         <w:t xml:space="preserve">. </w:t>
       </w:r>
-      <w:hyperlink r:id="rId136" w:history="1">
+      <w:hyperlink r:id="rId140" w:history="1">
         <w:r>
           <w:rPr>
             <w:rStyle w:val="a6"/>
@@ -44733,7 +45319,7 @@
         </w:rPr>
         <w:t xml:space="preserve">. </w:t>
       </w:r>
-      <w:hyperlink r:id="rId137" w:history="1">
+      <w:hyperlink r:id="rId141" w:history="1">
         <w:r>
           <w:rPr>
             <w:rStyle w:val="a6"/>

</xml_diff>

<commit_message>
Add data structure 08
</commit_message>
<xml_diff>
--- a/Kernel.docx
+++ b/Kernel.docx
@@ -42183,6 +42183,258 @@
           </w:p>
         </w:tc>
       </w:tr>
+      <w:tr>
+        <w:trPr>
+          <w:jc w:val="center"/>
+        </w:trPr>
+        <w:tc>
+          <w:tcPr>
+            <w:tcW w:w="1989" w:type="dxa"/>
+          </w:tcPr>
+          <w:p>
+            <w:r>
+              <w:rPr>
+                <w:rFonts w:hint="eastAsia"/>
+              </w:rPr>
+              <w:t>置位</w:t>
+            </w:r>
+            <w:r>
+              <w:t>。</w:t>
+            </w:r>
+            <w:r>
+              <w:rPr>
+                <w:rFonts w:hint="eastAsia"/>
+              </w:rPr>
+              <w:t>在位图中</w:t>
+            </w:r>
+            <w:r>
+              <w:t>设置元素存在。</w:t>
+            </w:r>
+          </w:p>
+        </w:tc>
+        <w:tc>
+          <w:tcPr>
+            <w:tcW w:w="5954" w:type="dxa"/>
+          </w:tcPr>
+          <w:p>
+            <w:r>
+              <w:t>drivers/mtd/ubi/fastmap.c-set_seen</w:t>
+            </w:r>
+            <w:r>
+              <w:rPr>
+                <w:rFonts w:hint="eastAsia"/>
+              </w:rPr>
+              <w:t>：</w:t>
+            </w:r>
+          </w:p>
+          <w:p>
+            <w:r>
+              <w:rPr>
+                <w:noProof/>
+              </w:rPr>
+              <w:drawing>
+                <wp:inline distT="0" distB="0" distL="0" distR="0" wp14:anchorId="493F1D5B" wp14:editId="7B6D1865">
+                  <wp:extent cx="1352550" cy="123825"/>
+                  <wp:effectExtent l="0" t="0" r="0" b="9525"/>
+                  <wp:docPr id="137" name="图片 137"/>
+                  <wp:cNvGraphicFramePr>
+                    <a:graphicFrameLocks xmlns:a="http://schemas.openxmlformats.org/drawingml/2006/main" noChangeAspect="1"/>
+                  </wp:cNvGraphicFramePr>
+                  <a:graphic xmlns:a="http://schemas.openxmlformats.org/drawingml/2006/main">
+                    <a:graphicData uri="http://schemas.openxmlformats.org/drawingml/2006/picture">
+                      <pic:pic xmlns:pic="http://schemas.openxmlformats.org/drawingml/2006/picture">
+                        <pic:nvPicPr>
+                          <pic:cNvPr id="1" name=""/>
+                          <pic:cNvPicPr/>
+                        </pic:nvPicPr>
+                        <pic:blipFill>
+                          <a:blip r:embed="rId127"/>
+                          <a:stretch>
+                            <a:fillRect/>
+                          </a:stretch>
+                        </pic:blipFill>
+                        <pic:spPr>
+                          <a:xfrm>
+                            <a:off x="0" y="0"/>
+                            <a:ext cx="1352550" cy="123825"/>
+                          </a:xfrm>
+                          <a:prstGeom prst="rect">
+                            <a:avLst/>
+                          </a:prstGeom>
+                        </pic:spPr>
+                      </pic:pic>
+                    </a:graphicData>
+                  </a:graphic>
+                </wp:inline>
+              </w:drawing>
+            </w:r>
+          </w:p>
+          <w:p>
+            <w:r>
+              <w:lastRenderedPageBreak/>
+              <w:t>tools\include\asm-generic\bitops</w:t>
+            </w:r>
+            <w:r>
+              <w:t>/</w:t>
+            </w:r>
+            <w:r>
+              <w:t>atomic.h</w:t>
+            </w:r>
+            <w:r>
+              <w:rPr>
+                <w:rFonts w:hint="eastAsia"/>
+              </w:rPr>
+              <w:t>：</w:t>
+            </w:r>
+          </w:p>
+          <w:p>
+            <w:r>
+              <w:rPr>
+                <w:noProof/>
+              </w:rPr>
+              <w:drawing>
+                <wp:inline distT="0" distB="0" distL="0" distR="0" wp14:anchorId="44910D22" wp14:editId="568B75FC">
+                  <wp:extent cx="3643630" cy="499745"/>
+                  <wp:effectExtent l="0" t="0" r="0" b="0"/>
+                  <wp:docPr id="138" name="图片 138"/>
+                  <wp:cNvGraphicFramePr>
+                    <a:graphicFrameLocks xmlns:a="http://schemas.openxmlformats.org/drawingml/2006/main" noChangeAspect="1"/>
+                  </wp:cNvGraphicFramePr>
+                  <a:graphic xmlns:a="http://schemas.openxmlformats.org/drawingml/2006/main">
+                    <a:graphicData uri="http://schemas.openxmlformats.org/drawingml/2006/picture">
+                      <pic:pic xmlns:pic="http://schemas.openxmlformats.org/drawingml/2006/picture">
+                        <pic:nvPicPr>
+                          <pic:cNvPr id="1" name=""/>
+                          <pic:cNvPicPr/>
+                        </pic:nvPicPr>
+                        <pic:blipFill>
+                          <a:blip r:embed="rId128"/>
+                          <a:stretch>
+                            <a:fillRect/>
+                          </a:stretch>
+                        </pic:blipFill>
+                        <pic:spPr>
+                          <a:xfrm>
+                            <a:off x="0" y="0"/>
+                            <a:ext cx="3643630" cy="499745"/>
+                          </a:xfrm>
+                          <a:prstGeom prst="rect">
+                            <a:avLst/>
+                          </a:prstGeom>
+                        </pic:spPr>
+                      </pic:pic>
+                    </a:graphicData>
+                  </a:graphic>
+                </wp:inline>
+              </w:drawing>
+            </w:r>
+          </w:p>
+        </w:tc>
+      </w:tr>
+      <w:tr>
+        <w:trPr>
+          <w:jc w:val="center"/>
+        </w:trPr>
+        <w:tc>
+          <w:tcPr>
+            <w:tcW w:w="1989" w:type="dxa"/>
+          </w:tcPr>
+          <w:p>
+            <w:r>
+              <w:rPr>
+                <w:rFonts w:hint="eastAsia"/>
+              </w:rPr>
+              <w:lastRenderedPageBreak/>
+              <w:t>消位。</w:t>
+            </w:r>
+            <w:r>
+              <w:rPr>
+                <w:rFonts w:hint="eastAsia"/>
+              </w:rPr>
+              <w:t>在位图中</w:t>
+            </w:r>
+            <w:r>
+              <w:t>设置元素</w:t>
+            </w:r>
+            <w:r>
+              <w:rPr>
+                <w:rFonts w:hint="eastAsia"/>
+              </w:rPr>
+              <w:t>不存在</w:t>
+            </w:r>
+            <w:r>
+              <w:t>。</w:t>
+            </w:r>
+          </w:p>
+        </w:tc>
+        <w:tc>
+          <w:tcPr>
+            <w:tcW w:w="5954" w:type="dxa"/>
+          </w:tcPr>
+          <w:p>
+            <w:r>
+              <w:t>tools/include/asm-generic/</w:t>
+            </w:r>
+            <w:r>
+              <w:t>bitops</w:t>
+            </w:r>
+            <w:r>
+              <w:t>/</w:t>
+            </w:r>
+            <w:r>
+              <w:t>atomic.h</w:t>
+            </w:r>
+            <w:r>
+              <w:rPr>
+                <w:rFonts w:hint="eastAsia"/>
+              </w:rPr>
+              <w:t>：</w:t>
+            </w:r>
+          </w:p>
+          <w:p>
+            <w:r>
+              <w:rPr>
+                <w:noProof/>
+              </w:rPr>
+              <w:drawing>
+                <wp:inline distT="0" distB="0" distL="0" distR="0" wp14:anchorId="21C76F03" wp14:editId="41943856">
+                  <wp:extent cx="3643630" cy="471805"/>
+                  <wp:effectExtent l="0" t="0" r="0" b="4445"/>
+                  <wp:docPr id="139" name="图片 139"/>
+                  <wp:cNvGraphicFramePr>
+                    <a:graphicFrameLocks xmlns:a="http://schemas.openxmlformats.org/drawingml/2006/main" noChangeAspect="1"/>
+                  </wp:cNvGraphicFramePr>
+                  <a:graphic xmlns:a="http://schemas.openxmlformats.org/drawingml/2006/main">
+                    <a:graphicData uri="http://schemas.openxmlformats.org/drawingml/2006/picture">
+                      <pic:pic xmlns:pic="http://schemas.openxmlformats.org/drawingml/2006/picture">
+                        <pic:nvPicPr>
+                          <pic:cNvPr id="1" name=""/>
+                          <pic:cNvPicPr/>
+                        </pic:nvPicPr>
+                        <pic:blipFill>
+                          <a:blip r:embed="rId129"/>
+                          <a:stretch>
+                            <a:fillRect/>
+                          </a:stretch>
+                        </pic:blipFill>
+                        <pic:spPr>
+                          <a:xfrm>
+                            <a:off x="0" y="0"/>
+                            <a:ext cx="3643630" cy="471805"/>
+                          </a:xfrm>
+                          <a:prstGeom prst="rect">
+                            <a:avLst/>
+                          </a:prstGeom>
+                        </pic:spPr>
+                      </pic:pic>
+                    </a:graphicData>
+                  </a:graphic>
+                </wp:inline>
+              </w:drawing>
+            </w:r>
+          </w:p>
+        </w:tc>
+      </w:tr>
     </w:tbl>
     <w:p>
       <w:pPr>
@@ -42194,7 +42446,6 @@
         <w:rPr>
           <w:rFonts w:hint="eastAsia"/>
         </w:rPr>
-        <w:lastRenderedPageBreak/>
         <w:t>Qemu</w:t>
       </w:r>
       <w:r>
@@ -43463,6 +43714,7 @@
         <w:ind w:left="720" w:firstLineChars="0" w:firstLine="0"/>
       </w:pPr>
       <w:r>
+        <w:lastRenderedPageBreak/>
         <w:t xml:space="preserve">$ </w:t>
       </w:r>
       <w:r>
@@ -43726,7 +43978,6 @@
         <w:ind w:left="720" w:firstLineChars="0" w:firstLine="0"/>
       </w:pPr>
       <w:r>
-        <w:lastRenderedPageBreak/>
         <w:t xml:space="preserve">$ </w:t>
       </w:r>
       <w:r>
@@ -44199,6 +44450,7 @@
         <w:rPr>
           <w:rFonts w:hint="eastAsia"/>
         </w:rPr>
+        <w:lastRenderedPageBreak/>
         <w:t xml:space="preserve">$ </w:t>
       </w:r>
       <w:r>
@@ -44309,11 +44561,7 @@
         <w:t>F:9B:5E -net bridge,br=qemu_czh</w:t>
       </w:r>
       <w:r>
-        <w:t xml:space="preserve"> -device virtio-</w:t>
-      </w:r>
-      <w:r>
-        <w:lastRenderedPageBreak/>
-        <w:t>scsi-pci -drive file=/home/freg/qemu/root_fs/rootfs.gz,if=none,cache=none,id=root -device virtio-blk,drive=root,id=d_root -drive file=/home/freg/qemu/disk/sda_disk,if=none,format=raw,id=dd_1 -device scsi-hd,drive=dd_1,id=disk_1 -drive file=/home/freg/qemu/disk/sdb_disk,if=none,format=raw,id=dd_2 -device scsi-hd,drive=dd_2,id=disk_2 -drive file=/home/freg/qemu/disk/sdc_disk,if=none,format=raw,id=dd_3 -device scsi-hd,drive=dd_3,id=disk_3 -virtfs local,path=/home/freg/qemu/share,mount_tag=share_dir,security_model=none -appe</w:t>
+        <w:t xml:space="preserve"> -device virtio-scsi-pci -drive file=/home/freg/qemu/root_fs/rootfs.gz,if=none,cache=none,id=root -device virtio-blk,drive=root,id=d_root -drive file=/home/freg/qemu/disk/sda_disk,if=none,format=raw,id=dd_1 -device scsi-hd,drive=dd_1,id=disk_1 -drive file=/home/freg/qemu/disk/sdb_disk,if=none,format=raw,id=dd_2 -device scsi-hd,drive=dd_2,id=disk_2 -drive file=/home/freg/qemu/disk/sdc_disk,if=none,format=raw,id=dd_3 -device scsi-hd,drive=dd_3,id=disk_3 -virtfs local,path=/home/freg/qemu/share,mount_tag=share_dir,security_model=none -appe</w:t>
       </w:r>
       <w:r>
         <w:t>nd "console=ttyS0 IP=192.168.88</w:t>
@@ -44456,7 +44704,7 @@
       <w:r>
         <w:t xml:space="preserve"> </w:t>
       </w:r>
-      <w:hyperlink r:id="rId127" w:history="1">
+      <w:hyperlink r:id="rId130" w:history="1">
         <w:r>
           <w:rPr>
             <w:rStyle w:val="a6"/>
@@ -44503,7 +44751,7 @@
         </w:rPr>
         <w:t xml:space="preserve">). </w:t>
       </w:r>
-      <w:hyperlink r:id="rId128" w:history="1">
+      <w:hyperlink r:id="rId131" w:history="1">
         <w:r>
           <w:rPr>
             <w:rStyle w:val="a6"/>
@@ -44544,7 +44792,7 @@
         </w:rPr>
         <w:t xml:space="preserve">. </w:t>
       </w:r>
-      <w:hyperlink r:id="rId129" w:history="1">
+      <w:hyperlink r:id="rId132" w:history="1">
         <w:r>
           <w:rPr>
             <w:rStyle w:val="a6"/>
@@ -44826,7 +45074,7 @@
         </w:rPr>
         <w:t xml:space="preserve">. </w:t>
       </w:r>
-      <w:hyperlink r:id="rId130" w:history="1">
+      <w:hyperlink r:id="rId133" w:history="1">
         <w:r>
           <w:rPr>
             <w:rStyle w:val="a6"/>
@@ -44873,7 +45121,7 @@
       <w:r>
         <w:t xml:space="preserve"> </w:t>
       </w:r>
-      <w:hyperlink r:id="rId131" w:history="1">
+      <w:hyperlink r:id="rId134" w:history="1">
         <w:r>
           <w:rPr>
             <w:rStyle w:val="a6"/>
@@ -44926,7 +45174,7 @@
       <w:r>
         <w:t xml:space="preserve"> </w:t>
       </w:r>
-      <w:hyperlink r:id="rId132" w:history="1">
+      <w:hyperlink r:id="rId135" w:history="1">
         <w:r>
           <w:rPr>
             <w:rStyle w:val="a6"/>
@@ -44967,7 +45215,7 @@
       <w:r>
         <w:t xml:space="preserve"> </w:t>
       </w:r>
-      <w:hyperlink r:id="rId133" w:history="1">
+      <w:hyperlink r:id="rId136" w:history="1">
         <w:r>
           <w:rPr>
             <w:rStyle w:val="a6"/>
@@ -45005,7 +45253,7 @@
         </w:rPr>
         <w:t xml:space="preserve">. </w:t>
       </w:r>
-      <w:hyperlink r:id="rId134" w:history="1">
+      <w:hyperlink r:id="rId137" w:history="1">
         <w:r>
           <w:rPr>
             <w:rStyle w:val="a6"/>
@@ -45046,7 +45294,7 @@
       <w:r>
         <w:t xml:space="preserve">. </w:t>
       </w:r>
-      <w:hyperlink r:id="rId135" w:history="1">
+      <w:hyperlink r:id="rId138" w:history="1">
         <w:r>
           <w:rPr>
             <w:rStyle w:val="a6"/>
@@ -45093,7 +45341,7 @@
         </w:rPr>
         <w:t xml:space="preserve">. </w:t>
       </w:r>
-      <w:hyperlink r:id="rId136" w:history="1">
+      <w:hyperlink r:id="rId139" w:history="1">
         <w:r>
           <w:rPr>
             <w:rStyle w:val="a6"/>
@@ -45134,7 +45382,7 @@
       <w:r>
         <w:t xml:space="preserve">. </w:t>
       </w:r>
-      <w:hyperlink r:id="rId137" w:history="1">
+      <w:hyperlink r:id="rId140" w:history="1">
         <w:r>
           <w:rPr>
             <w:rStyle w:val="a6"/>
@@ -45184,7 +45432,7 @@
       <w:r>
         <w:t xml:space="preserve">UBI. </w:t>
       </w:r>
-      <w:hyperlink r:id="rId138" w:history="1">
+      <w:hyperlink r:id="rId141" w:history="1">
         <w:r>
           <w:rPr>
             <w:rStyle w:val="a6"/>
@@ -45240,7 +45488,7 @@
         </w:rPr>
         <w:t xml:space="preserve">. </w:t>
       </w:r>
-      <w:hyperlink r:id="rId139" w:history="1">
+      <w:hyperlink r:id="rId142" w:history="1">
         <w:r>
           <w:rPr>
             <w:rStyle w:val="a6"/>
@@ -45278,7 +45526,7 @@
         </w:rPr>
         <w:t xml:space="preserve">. </w:t>
       </w:r>
-      <w:hyperlink r:id="rId140" w:history="1">
+      <w:hyperlink r:id="rId143" w:history="1">
         <w:r>
           <w:rPr>
             <w:rStyle w:val="a6"/>
@@ -45319,7 +45567,7 @@
         </w:rPr>
         <w:t xml:space="preserve">. </w:t>
       </w:r>
-      <w:hyperlink r:id="rId141" w:history="1">
+      <w:hyperlink r:id="rId144" w:history="1">
         <w:r>
           <w:rPr>
             <w:rStyle w:val="a6"/>

</xml_diff>

<commit_message>
Add data structure 09
</commit_message>
<xml_diff>
--- a/Kernel.docx
+++ b/Kernel.docx
@@ -42435,117 +42435,507 @@
           </w:p>
         </w:tc>
       </w:tr>
+      <w:tr>
+        <w:trPr>
+          <w:jc w:val="center"/>
+        </w:trPr>
+        <w:tc>
+          <w:tcPr>
+            <w:tcW w:w="1989" w:type="dxa"/>
+          </w:tcPr>
+          <w:p>
+            <w:r>
+              <w:rPr>
+                <w:rFonts w:hint="eastAsia"/>
+              </w:rPr>
+              <w:t>判断</w:t>
+            </w:r>
+            <w:r>
+              <w:t>。在位图中判断元素是否存在。</w:t>
+            </w:r>
+            <w:r>
+              <w:rPr>
+                <w:rFonts w:hint="eastAsia"/>
+              </w:rPr>
+              <w:t>使用举例，</w:t>
+            </w:r>
+            <w:r>
+              <w:t>test_bit(pnum, seen)</w:t>
+            </w:r>
+            <w:r>
+              <w:rPr>
+                <w:rFonts w:hint="eastAsia"/>
+              </w:rPr>
+              <w:t>判断</w:t>
+            </w:r>
+            <w:r>
+              <w:rPr>
+                <w:rFonts w:hint="eastAsia"/>
+              </w:rPr>
+              <w:t>pnum</w:t>
+            </w:r>
+            <w:r>
+              <w:rPr>
+                <w:rFonts w:hint="eastAsia"/>
+              </w:rPr>
+              <w:t>对应</w:t>
+            </w:r>
+            <w:r>
+              <w:t>的</w:t>
+            </w:r>
+            <w:r>
+              <w:t>PEB</w:t>
+            </w:r>
+            <w:r>
+              <w:t>是否在位图</w:t>
+            </w:r>
+            <w:r>
+              <w:rPr>
+                <w:rFonts w:hint="eastAsia"/>
+              </w:rPr>
+              <w:t>seen</w:t>
+            </w:r>
+            <w:r>
+              <w:rPr>
+                <w:rFonts w:hint="eastAsia"/>
+              </w:rPr>
+              <w:t>中</w:t>
+            </w:r>
+            <w:r>
+              <w:t>存在。</w:t>
+            </w:r>
+          </w:p>
+        </w:tc>
+        <w:tc>
+          <w:tcPr>
+            <w:tcW w:w="5954" w:type="dxa"/>
+          </w:tcPr>
+          <w:p>
+            <w:r>
+              <w:t>tools/include/asm-generic/</w:t>
+            </w:r>
+            <w:r>
+              <w:t>bitops</w:t>
+            </w:r>
+            <w:r>
+              <w:t>/</w:t>
+            </w:r>
+            <w:r>
+              <w:t>non-atomic.h</w:t>
+            </w:r>
+            <w:r>
+              <w:rPr>
+                <w:rFonts w:hint="eastAsia"/>
+              </w:rPr>
+              <w:t>：</w:t>
+            </w:r>
+          </w:p>
+          <w:p>
+            <w:r>
+              <w:rPr>
+                <w:noProof/>
+              </w:rPr>
+              <w:drawing>
+                <wp:inline distT="0" distB="0" distL="0" distR="0" wp14:anchorId="2640CFFE" wp14:editId="5ED1A56C">
+                  <wp:extent cx="3643630" cy="424815"/>
+                  <wp:effectExtent l="0" t="0" r="0" b="0"/>
+                  <wp:docPr id="140" name="图片 140"/>
+                  <wp:cNvGraphicFramePr>
+                    <a:graphicFrameLocks xmlns:a="http://schemas.openxmlformats.org/drawingml/2006/main" noChangeAspect="1"/>
+                  </wp:cNvGraphicFramePr>
+                  <a:graphic xmlns:a="http://schemas.openxmlformats.org/drawingml/2006/main">
+                    <a:graphicData uri="http://schemas.openxmlformats.org/drawingml/2006/picture">
+                      <pic:pic xmlns:pic="http://schemas.openxmlformats.org/drawingml/2006/picture">
+                        <pic:nvPicPr>
+                          <pic:cNvPr id="1" name=""/>
+                          <pic:cNvPicPr/>
+                        </pic:nvPicPr>
+                        <pic:blipFill>
+                          <a:blip r:embed="rId130"/>
+                          <a:stretch>
+                            <a:fillRect/>
+                          </a:stretch>
+                        </pic:blipFill>
+                        <pic:spPr>
+                          <a:xfrm>
+                            <a:off x="0" y="0"/>
+                            <a:ext cx="3643630" cy="424815"/>
+                          </a:xfrm>
+                          <a:prstGeom prst="rect">
+                            <a:avLst/>
+                          </a:prstGeom>
+                        </pic:spPr>
+                      </pic:pic>
+                    </a:graphicData>
+                  </a:graphic>
+                </wp:inline>
+              </w:drawing>
+            </w:r>
+          </w:p>
+          <w:p>
+            <w:r>
+              <w:t>tools/include/</w:t>
+            </w:r>
+            <w:r>
+              <w:t>linux</w:t>
+            </w:r>
+            <w:r>
+              <w:rPr>
+                <w:rFonts w:hint="eastAsia"/>
+              </w:rPr>
+              <w:t>/bits.h</w:t>
+            </w:r>
+            <w:r>
+              <w:rPr>
+                <w:rFonts w:hint="eastAsia"/>
+              </w:rPr>
+              <w:t>：</w:t>
+            </w:r>
+          </w:p>
+          <w:p>
+            <w:r>
+              <w:rPr>
+                <w:noProof/>
+              </w:rPr>
+              <w:drawing>
+                <wp:inline distT="0" distB="0" distL="0" distR="0" wp14:anchorId="1E74C4F3" wp14:editId="21DC1D56">
+                  <wp:extent cx="3409950" cy="133350"/>
+                  <wp:effectExtent l="0" t="0" r="0" b="0"/>
+                  <wp:docPr id="141" name="图片 141"/>
+                  <wp:cNvGraphicFramePr>
+                    <a:graphicFrameLocks xmlns:a="http://schemas.openxmlformats.org/drawingml/2006/main" noChangeAspect="1"/>
+                  </wp:cNvGraphicFramePr>
+                  <a:graphic xmlns:a="http://schemas.openxmlformats.org/drawingml/2006/main">
+                    <a:graphicData uri="http://schemas.openxmlformats.org/drawingml/2006/picture">
+                      <pic:pic xmlns:pic="http://schemas.openxmlformats.org/drawingml/2006/picture">
+                        <pic:nvPicPr>
+                          <pic:cNvPr id="1" name=""/>
+                          <pic:cNvPicPr/>
+                        </pic:nvPicPr>
+                        <pic:blipFill>
+                          <a:blip r:embed="rId131"/>
+                          <a:stretch>
+                            <a:fillRect/>
+                          </a:stretch>
+                        </pic:blipFill>
+                        <pic:spPr>
+                          <a:xfrm>
+                            <a:off x="0" y="0"/>
+                            <a:ext cx="3409950" cy="133350"/>
+                          </a:xfrm>
+                          <a:prstGeom prst="rect">
+                            <a:avLst/>
+                          </a:prstGeom>
+                        </pic:spPr>
+                      </pic:pic>
+                    </a:graphicData>
+                  </a:graphic>
+                </wp:inline>
+              </w:drawing>
+            </w:r>
+          </w:p>
+        </w:tc>
+      </w:tr>
     </w:tbl>
     <w:p>
       <w:pPr>
-        <w:pStyle w:val="1"/>
-      </w:pPr>
+        <w:pStyle w:val="3"/>
+      </w:pPr>
+      <w:r>
+        <w:rPr>
+          <w:rFonts w:hint="eastAsia"/>
+        </w:rPr>
+        <w:t>特点</w:t>
+      </w:r>
+      <w:r>
+        <w:t>：</w:t>
+      </w:r>
+    </w:p>
+    <w:p>
+      <w:pPr>
+        <w:pStyle w:val="a0"/>
+        <w:numPr>
+          <w:ilvl w:val="0"/>
+          <w:numId w:val="29"/>
+        </w:numPr>
+        <w:ind w:firstLineChars="0"/>
+      </w:pPr>
+      <w:r>
+        <w:rPr>
+          <w:rFonts w:hint="eastAsia"/>
+        </w:rPr>
+        <w:t>在已知</w:t>
+      </w:r>
+      <w:r>
+        <w:t>元素数量</w:t>
+      </w:r>
+      <w:r>
+        <w:rPr>
+          <w:rFonts w:hint="eastAsia"/>
+        </w:rPr>
+        <w:t>而且</w:t>
+      </w:r>
+      <w:r>
+        <w:t>数量不变的情况下，</w:t>
+      </w:r>
+      <w:r>
+        <w:rPr>
+          <w:rFonts w:hint="eastAsia"/>
+        </w:rPr>
+        <w:t>在</w:t>
+      </w:r>
+      <w:r>
+        <w:rPr>
+          <w:rFonts w:hint="eastAsia"/>
+        </w:rPr>
+        <w:t>O</w:t>
+      </w:r>
+      <w:r>
+        <w:t>(1)</w:t>
+      </w:r>
+      <w:r>
+        <w:rPr>
+          <w:rFonts w:hint="eastAsia"/>
+        </w:rPr>
+        <w:t>时间判断</w:t>
+      </w:r>
+      <w:r>
+        <w:t>一个元素否是存在</w:t>
+      </w:r>
+      <w:r>
+        <w:rPr>
+          <w:rFonts w:hint="eastAsia"/>
+        </w:rPr>
+        <w:t>，</w:t>
+      </w:r>
+      <w:r>
+        <w:t>在</w:t>
+      </w:r>
+      <w:r>
+        <w:rPr>
+          <w:rFonts w:hint="eastAsia"/>
+        </w:rPr>
+        <w:t>O(</w:t>
+      </w:r>
+      <w:r>
+        <w:t>1</w:t>
+      </w:r>
+      <w:r>
+        <w:rPr>
+          <w:rFonts w:hint="eastAsia"/>
+        </w:rPr>
+        <w:t>)</w:t>
+      </w:r>
+      <w:r>
+        <w:rPr>
+          <w:rFonts w:hint="eastAsia"/>
+        </w:rPr>
+        <w:t>时间从</w:t>
+      </w:r>
+      <w:r>
+        <w:t>位图中抹去或添加一个元素</w:t>
+      </w:r>
+    </w:p>
+    <w:p>
+      <w:pPr>
+        <w:pStyle w:val="a0"/>
+        <w:numPr>
+          <w:ilvl w:val="0"/>
+          <w:numId w:val="29"/>
+        </w:numPr>
+        <w:ind w:firstLineChars="0"/>
+      </w:pPr>
+      <w:r>
+        <w:rPr>
+          <w:rFonts w:hint="eastAsia"/>
+        </w:rPr>
+        <w:t>一个</w:t>
+      </w:r>
+      <w:r>
+        <w:t>元素占用一个</w:t>
+      </w:r>
+      <w:r>
+        <w:rPr>
+          <w:rFonts w:hint="eastAsia"/>
+        </w:rPr>
+        <w:t>二进制</w:t>
+      </w:r>
+      <w:r>
+        <w:t>位</w:t>
+      </w:r>
+      <w:r>
+        <w:rPr>
+          <w:rFonts w:hint="eastAsia"/>
+        </w:rPr>
+        <w:t>，</w:t>
+      </w:r>
+      <w:r>
+        <w:t>节约大量</w:t>
+      </w:r>
+      <w:r>
+        <w:rPr>
+          <w:rFonts w:hint="eastAsia"/>
+        </w:rPr>
+        <w:t>内存</w:t>
+      </w:r>
+    </w:p>
+    <w:p>
+      <w:pPr>
+        <w:pStyle w:val="a0"/>
+        <w:numPr>
+          <w:ilvl w:val="0"/>
+          <w:numId w:val="29"/>
+        </w:numPr>
+        <w:ind w:firstLineChars="0"/>
+      </w:pPr>
+      <w:r>
+        <w:rPr>
+          <w:rFonts w:hint="eastAsia"/>
+        </w:rPr>
+        <w:t>只能</w:t>
+      </w:r>
+      <w:r>
+        <w:t>用于判断元素是否</w:t>
+      </w:r>
+      <w:r>
+        <w:rPr>
+          <w:rFonts w:hint="eastAsia"/>
+        </w:rPr>
+        <w:t>存在</w:t>
+      </w:r>
+      <w:r>
+        <w:t>。位图</w:t>
+      </w:r>
+      <w:r>
+        <w:rPr>
+          <w:rFonts w:hint="eastAsia"/>
+        </w:rPr>
+        <w:t>中的</w:t>
+      </w:r>
+      <w:r>
+        <w:t>元素之间没有任何关系</w:t>
+      </w:r>
+      <w:r>
+        <w:rPr>
+          <w:rFonts w:hint="eastAsia"/>
+        </w:rPr>
+        <w:t>（例如</w:t>
+      </w:r>
+      <w:r>
+        <w:t>链表中的元素有</w:t>
+      </w:r>
+      <w:r>
+        <w:t>prev-next</w:t>
+      </w:r>
+      <w:r>
+        <w:t>关系，红黑树</w:t>
+      </w:r>
+      <w:r>
+        <w:rPr>
+          <w:rFonts w:hint="eastAsia"/>
+        </w:rPr>
+        <w:t>中</w:t>
+      </w:r>
+      <w:r>
+        <w:t>的元素有</w:t>
+      </w:r>
+      <w:r>
+        <w:rPr>
+          <w:rFonts w:hint="eastAsia"/>
+        </w:rPr>
+        <w:t>parent</w:t>
+      </w:r>
+      <w:r>
+        <w:t>-son</w:t>
+      </w:r>
+      <w:r>
+        <w:rPr>
+          <w:rFonts w:hint="eastAsia"/>
+        </w:rPr>
+        <w:t>关系）</w:t>
+      </w:r>
       <w:bookmarkStart w:id="6" w:name="_GoBack"/>
       <w:bookmarkEnd w:id="6"/>
-      <w:r>
-        <w:rPr>
-          <w:rFonts w:hint="eastAsia"/>
-        </w:rPr>
-        <w:t>Qemu</w:t>
-      </w:r>
-      <w:r>
-        <w:rPr>
-          <w:rFonts w:hint="eastAsia"/>
-        </w:rPr>
-        <w:t>（全系统</w:t>
-      </w:r>
-      <w:r>
-        <w:t>仿真器</w:t>
-      </w:r>
-      <w:r>
-        <w:rPr>
-          <w:rFonts w:hint="eastAsia"/>
-        </w:rPr>
-        <w:t>）</w:t>
-      </w:r>
     </w:p>
     <w:p>
       <w:pPr>
-        <w:pStyle w:val="2"/>
-      </w:pPr>
-      <w:r>
-        <w:rPr>
-          <w:rFonts w:hint="eastAsia"/>
-        </w:rPr>
-        <w:t>常用</w:t>
-      </w:r>
-      <w:r>
-        <w:t>参数</w:t>
-      </w:r>
-      <w:r>
-        <w:rPr>
-          <w:vertAlign w:val="superscript"/>
-        </w:rPr>
-        <w:fldChar w:fldCharType="begin"/>
-      </w:r>
-      <w:r>
-        <w:rPr>
-          <w:vertAlign w:val="superscript"/>
-        </w:rPr>
-        <w:instrText xml:space="preserve"> REF _Ref8738852 \r \h </w:instrText>
-      </w:r>
-      <w:r>
-        <w:rPr>
-          <w:vertAlign w:val="superscript"/>
-        </w:rPr>
-        <w:instrText xml:space="preserve"> \* MERGEFORMAT </w:instrText>
-      </w:r>
-      <w:r>
-        <w:rPr>
-          <w:vertAlign w:val="superscript"/>
-        </w:rPr>
-      </w:r>
-      <w:r>
-        <w:rPr>
-          <w:vertAlign w:val="superscript"/>
-        </w:rPr>
-        <w:fldChar w:fldCharType="separate"/>
-      </w:r>
-      <w:r>
-        <w:rPr>
-          <w:vertAlign w:val="superscript"/>
-        </w:rPr>
-        <w:t>[10]</w:t>
-      </w:r>
-      <w:r>
-        <w:rPr>
-          <w:vertAlign w:val="superscript"/>
-        </w:rPr>
-        <w:fldChar w:fldCharType="end"/>
+        <w:pStyle w:val="1"/>
+      </w:pPr>
+      <w:r>
+        <w:rPr>
+          <w:rFonts w:hint="eastAsia"/>
+        </w:rPr>
+        <w:t>Qemu</w:t>
+      </w:r>
+      <w:r>
+        <w:rPr>
+          <w:rFonts w:hint="eastAsia"/>
+        </w:rPr>
+        <w:t>（全系统</w:t>
+      </w:r>
+      <w:r>
+        <w:t>仿真器</w:t>
+      </w:r>
+      <w:r>
+        <w:rPr>
+          <w:rFonts w:hint="eastAsia"/>
+        </w:rPr>
+        <w:t>）</w:t>
       </w:r>
     </w:p>
     <w:p>
       <w:pPr>
-        <w:ind w:left="360"/>
-      </w:pPr>
-      <w:r>
-        <w:rPr>
-          <w:rFonts w:hint="eastAsia"/>
-        </w:rPr>
-        <w:t>-</w:t>
-      </w:r>
-      <w:r>
-        <w:t>machine [type=]name</w:t>
-      </w:r>
-      <w:r>
-        <w:rPr>
-          <w:rFonts w:hint="eastAsia"/>
-        </w:rPr>
-        <w:t xml:space="preserve"> : </w:t>
-      </w:r>
-      <w:r>
-        <w:rPr>
-          <w:rFonts w:hint="eastAsia"/>
-        </w:rPr>
-        <w:t>指定</w:t>
-      </w:r>
-      <w:r>
-        <w:t>特定机型</w:t>
+        <w:pStyle w:val="2"/>
+      </w:pPr>
+      <w:r>
+        <w:rPr>
+          <w:rFonts w:hint="eastAsia"/>
+        </w:rPr>
+        <w:t>常用</w:t>
+      </w:r>
+      <w:r>
+        <w:t>参数</w:t>
+      </w:r>
+      <w:r>
+        <w:rPr>
+          <w:vertAlign w:val="superscript"/>
+        </w:rPr>
+        <w:fldChar w:fldCharType="begin"/>
+      </w:r>
+      <w:r>
+        <w:rPr>
+          <w:vertAlign w:val="superscript"/>
+        </w:rPr>
+        <w:instrText xml:space="preserve"> REF _Ref8738852 \r \h </w:instrText>
+      </w:r>
+      <w:r>
+        <w:rPr>
+          <w:vertAlign w:val="superscript"/>
+        </w:rPr>
+        <w:instrText xml:space="preserve"> \* MERGEFORMAT </w:instrText>
+      </w:r>
+      <w:r>
+        <w:rPr>
+          <w:vertAlign w:val="superscript"/>
+        </w:rPr>
+      </w:r>
+      <w:r>
+        <w:rPr>
+          <w:vertAlign w:val="superscript"/>
+        </w:rPr>
+        <w:fldChar w:fldCharType="separate"/>
+      </w:r>
+      <w:r>
+        <w:rPr>
+          <w:vertAlign w:val="superscript"/>
+        </w:rPr>
+        <w:t>[10]</w:t>
+      </w:r>
+      <w:r>
+        <w:rPr>
+          <w:vertAlign w:val="superscript"/>
+        </w:rPr>
+        <w:fldChar w:fldCharType="end"/>
       </w:r>
     </w:p>
     <w:p>
@@ -42553,25 +42943,28 @@
         <w:ind w:left="360"/>
       </w:pPr>
       <w:r>
-        <w:t xml:space="preserve">-smp [cpus=]n[,cores=cores] : </w:t>
-      </w:r>
-      <w:r>
-        <w:rPr>
-          <w:rFonts w:hint="eastAsia"/>
-        </w:rPr>
-        <w:t>设置</w:t>
-      </w:r>
-      <w:r>
-        <w:t>CPU</w:t>
-      </w:r>
-      <w:r>
-        <w:rPr>
-          <w:rFonts w:hint="eastAsia"/>
-        </w:rPr>
-        <w:t>数量，核</w:t>
-      </w:r>
-      <w:r>
-        <w:t>数</w:t>
+        <w:rPr>
+          <w:rFonts w:hint="eastAsia"/>
+        </w:rPr>
+        <w:t>-</w:t>
+      </w:r>
+      <w:r>
+        <w:t>machine [type=]name</w:t>
+      </w:r>
+      <w:r>
+        <w:rPr>
+          <w:rFonts w:hint="eastAsia"/>
+        </w:rPr>
+        <w:t xml:space="preserve"> : </w:t>
+      </w:r>
+      <w:r>
+        <w:rPr>
+          <w:rFonts w:hint="eastAsia"/>
+        </w:rPr>
+        <w:t>指定</w:t>
+      </w:r>
+      <w:r>
+        <w:t>特定机型</w:t>
       </w:r>
     </w:p>
     <w:p>
@@ -42579,13 +42972,7 @@
         <w:ind w:left="360"/>
       </w:pPr>
       <w:r>
-        <w:rPr>
-          <w:rFonts w:hint="eastAsia"/>
-        </w:rPr>
-        <w:t>-</w:t>
-      </w:r>
-      <w:r>
-        <w:t xml:space="preserve">m [size=]megs : </w:t>
+        <w:t xml:space="preserve">-smp [cpus=]n[,cores=cores] : </w:t>
       </w:r>
       <w:r>
         <w:rPr>
@@ -42594,22 +42981,16 @@
         <w:t>设置</w:t>
       </w:r>
       <w:r>
-        <w:t>内存大小</w:t>
-      </w:r>
-      <w:r>
-        <w:rPr>
-          <w:rFonts w:hint="eastAsia"/>
-        </w:rPr>
-        <w:t>，默认</w:t>
-      </w:r>
-      <w:r>
-        <w:t>单位</w:t>
-      </w:r>
-      <w:r>
-        <w:rPr>
-          <w:rFonts w:hint="eastAsia"/>
-        </w:rPr>
-        <w:t>MB</w:t>
+        <w:t>CPU</w:t>
+      </w:r>
+      <w:r>
+        <w:rPr>
+          <w:rFonts w:hint="eastAsia"/>
+        </w:rPr>
+        <w:t>数量，核</w:t>
+      </w:r>
+      <w:r>
+        <w:t>数</w:t>
       </w:r>
     </w:p>
     <w:p>
@@ -42623,16 +43004,7 @@
         <w:t>-</w:t>
       </w:r>
       <w:r>
-        <w:t>name string1[,process=string2]</w:t>
-      </w:r>
-      <w:r>
-        <w:t xml:space="preserve"> </w:t>
-      </w:r>
-      <w:r>
-        <w:rPr>
-          <w:rFonts w:hint="eastAsia"/>
-        </w:rPr>
-        <w:t xml:space="preserve">: </w:t>
+        <w:t xml:space="preserve">m [size=]megs : </w:t>
       </w:r>
       <w:r>
         <w:rPr>
@@ -42641,40 +43013,22 @@
         <w:t>设置</w:t>
       </w:r>
       <w:r>
-        <w:t>客户机名称，</w:t>
-      </w:r>
-      <w:r>
-        <w:t>string1</w:t>
-      </w:r>
-      <w:r>
-        <w:rPr>
-          <w:rFonts w:hint="eastAsia"/>
-        </w:rPr>
-        <w:t>是</w:t>
-      </w:r>
-      <w:r>
-        <w:t>客户机窗口名称，</w:t>
-      </w:r>
-      <w:r>
-        <w:rPr>
-          <w:rFonts w:hint="eastAsia"/>
-        </w:rPr>
-        <w:t>string2</w:t>
-      </w:r>
-      <w:r>
-        <w:rPr>
-          <w:rFonts w:hint="eastAsia"/>
-        </w:rPr>
-        <w:t>是</w:t>
-      </w:r>
-      <w:r>
-        <w:t>客户机在</w:t>
-      </w:r>
-      <w:r>
-        <w:t>Linux</w:t>
-      </w:r>
-      <w:r>
-        <w:t>下进程名称</w:t>
+        <w:t>内存大小</w:t>
+      </w:r>
+      <w:r>
+        <w:rPr>
+          <w:rFonts w:hint="eastAsia"/>
+        </w:rPr>
+        <w:t>，默认</w:t>
+      </w:r>
+      <w:r>
+        <w:t>单位</w:t>
+      </w:r>
+      <w:r>
+        <w:rPr>
+          <w:rFonts w:hint="eastAsia"/>
+        </w:rPr>
+        <w:t>MB</w:t>
       </w:r>
     </w:p>
     <w:p>
@@ -42682,7 +43036,22 @@
         <w:ind w:left="360"/>
       </w:pPr>
       <w:r>
-        <w:t xml:space="preserve">-uuid uuid : </w:t>
+        <w:rPr>
+          <w:rFonts w:hint="eastAsia"/>
+        </w:rPr>
+        <w:t>-</w:t>
+      </w:r>
+      <w:r>
+        <w:t>name string1[,process=string2]</w:t>
+      </w:r>
+      <w:r>
+        <w:t xml:space="preserve"> </w:t>
+      </w:r>
+      <w:r>
+        <w:rPr>
+          <w:rFonts w:hint="eastAsia"/>
+        </w:rPr>
+        <w:t xml:space="preserve">: </w:t>
       </w:r>
       <w:r>
         <w:rPr>
@@ -42691,10 +43060,40 @@
         <w:t>设置</w:t>
       </w:r>
       <w:r>
-        <w:t>客户机</w:t>
-      </w:r>
-      <w:r>
-        <w:t>UUID</w:t>
+        <w:t>客户机名称，</w:t>
+      </w:r>
+      <w:r>
+        <w:t>string1</w:t>
+      </w:r>
+      <w:r>
+        <w:rPr>
+          <w:rFonts w:hint="eastAsia"/>
+        </w:rPr>
+        <w:t>是</w:t>
+      </w:r>
+      <w:r>
+        <w:t>客户机窗口名称，</w:t>
+      </w:r>
+      <w:r>
+        <w:rPr>
+          <w:rFonts w:hint="eastAsia"/>
+        </w:rPr>
+        <w:t>string2</w:t>
+      </w:r>
+      <w:r>
+        <w:rPr>
+          <w:rFonts w:hint="eastAsia"/>
+        </w:rPr>
+        <w:t>是</w:t>
+      </w:r>
+      <w:r>
+        <w:t>客户机在</w:t>
+      </w:r>
+      <w:r>
+        <w:t>Linux</w:t>
+      </w:r>
+      <w:r>
+        <w:t>下进程名称</w:t>
       </w:r>
     </w:p>
     <w:p>
@@ -42702,217 +43101,19 @@
         <w:ind w:left="360"/>
       </w:pPr>
       <w:r>
-        <w:t>-drive file=file</w:t>
-      </w:r>
-      <w:r>
-        <w:t>[</w:t>
-      </w:r>
-      <w:r>
-        <w:t>,if=interface</w:t>
-      </w:r>
-      <w:r>
-        <w:rPr>
-          <w:rFonts w:hint="eastAsia"/>
-        </w:rPr>
-        <w:t>]</w:t>
-      </w:r>
-      <w:r>
-        <w:t>[</w:t>
-      </w:r>
-      <w:r>
-        <w:t>,format=format</w:t>
-      </w:r>
-      <w:r>
-        <w:t>][</w:t>
-      </w:r>
-      <w:r>
-        <w:t>,cache=cache</w:t>
-      </w:r>
-      <w:r>
-        <w:t>][</w:t>
-      </w:r>
-      <w:r>
-        <w:t>,id=id</w:t>
-      </w:r>
-      <w:r>
-        <w:t>][</w:t>
-      </w:r>
-      <w:r>
-        <w:t>,</w:t>
-      </w:r>
-      <w:r>
-        <w:t>file.locking</w:t>
-      </w:r>
-      <w:r>
-        <w:t xml:space="preserve">=locking] : </w:t>
-      </w:r>
-      <w:r>
-        <w:rPr>
-          <w:rFonts w:hint="eastAsia"/>
-        </w:rPr>
-        <w:t>设置一个</w:t>
-      </w:r>
-      <w:r>
-        <w:t>新驱动</w:t>
-      </w:r>
-      <w:r>
-        <w:rPr>
-          <w:rFonts w:hint="eastAsia"/>
-        </w:rPr>
-        <w:t>，要</w:t>
-      </w:r>
-      <w:r>
-        <w:t>指定</w:t>
-      </w:r>
-      <w:r>
-        <w:rPr>
-          <w:rFonts w:hint="eastAsia"/>
-        </w:rPr>
-        <w:t>file</w:t>
-      </w:r>
-      <w:r>
-        <w:rPr>
-          <w:rFonts w:hint="eastAsia"/>
-        </w:rPr>
-        <w:t>路径（挂载</w:t>
-      </w:r>
-      <w:r>
-        <w:t>了磁盘的宿主机目录</w:t>
-      </w:r>
-      <w:r>
-        <w:rPr>
-          <w:rFonts w:hint="eastAsia"/>
-        </w:rPr>
-        <w:t>）；</w:t>
-      </w:r>
-      <w:r>
-        <w:rPr>
-          <w:rFonts w:hint="eastAsia"/>
-        </w:rPr>
-        <w:t>if</w:t>
-      </w:r>
-      <w:r>
-        <w:rPr>
-          <w:rFonts w:hint="eastAsia"/>
-        </w:rPr>
-        <w:t>是</w:t>
-      </w:r>
-      <w:r>
-        <w:t>接口类型</w:t>
-      </w:r>
-      <w:r>
-        <w:rPr>
-          <w:rFonts w:hint="eastAsia"/>
-        </w:rPr>
-        <w:t>一般</w:t>
-      </w:r>
-      <w:r>
-        <w:t>设置为</w:t>
-      </w:r>
-      <w:r>
-        <w:rPr>
-          <w:rFonts w:hint="eastAsia"/>
-        </w:rPr>
-        <w:t>none</w:t>
-      </w:r>
-      <w:r>
-        <w:rPr>
-          <w:rFonts w:hint="eastAsia"/>
-        </w:rPr>
-        <w:t>；</w:t>
-      </w:r>
-      <w:r>
-        <w:rPr>
-          <w:rFonts w:hint="eastAsia"/>
-        </w:rPr>
-        <w:t>format</w:t>
-      </w:r>
-      <w:r>
-        <w:rPr>
-          <w:rFonts w:hint="eastAsia"/>
-        </w:rPr>
-        <w:t>一般</w:t>
-      </w:r>
-      <w:r>
-        <w:t>是</w:t>
-      </w:r>
-      <w:r>
-        <w:rPr>
-          <w:rFonts w:hint="eastAsia"/>
-        </w:rPr>
-        <w:t>raw</w:t>
-      </w:r>
-      <w:r>
-        <w:rPr>
-          <w:rFonts w:hint="eastAsia"/>
-        </w:rPr>
-        <w:t>；</w:t>
-      </w:r>
-      <w:r>
-        <w:rPr>
-          <w:rFonts w:hint="eastAsia"/>
-        </w:rPr>
-        <w:t>cache</w:t>
-      </w:r>
-      <w:r>
-        <w:rPr>
-          <w:rFonts w:hint="eastAsia"/>
-        </w:rPr>
-        <w:t>表示</w:t>
-      </w:r>
-      <w:r>
-        <w:t>磁盘读写缓冲的</w:t>
-      </w:r>
-      <w:r>
-        <w:rPr>
-          <w:rFonts w:hint="eastAsia"/>
-        </w:rPr>
-        <w:t>模式</w:t>
-      </w:r>
-      <w:r>
-        <w:t>，</w:t>
-      </w:r>
-      <w:r>
-        <w:rPr>
-          <w:rFonts w:hint="eastAsia"/>
-        </w:rPr>
-        <w:t>默认为</w:t>
-      </w:r>
-      <w:r>
-        <w:rPr>
-          <w:rFonts w:hint="eastAsia"/>
-        </w:rPr>
-        <w:t>writeback</w:t>
-      </w:r>
-      <w:r>
-        <w:rPr>
-          <w:rFonts w:hint="eastAsia"/>
-        </w:rPr>
-        <w:t>；</w:t>
-      </w:r>
-      <w:r>
-        <w:rPr>
-          <w:rFonts w:hint="eastAsia"/>
-        </w:rPr>
-        <w:t>id</w:t>
-      </w:r>
-      <w:r>
-        <w:rPr>
-          <w:rFonts w:hint="eastAsia"/>
-        </w:rPr>
-        <w:t>是</w:t>
-      </w:r>
-      <w:r>
-        <w:rPr>
-          <w:rFonts w:hint="eastAsia"/>
-        </w:rPr>
-        <w:t>drive</w:t>
-      </w:r>
-      <w:r>
-        <w:rPr>
-          <w:rFonts w:hint="eastAsia"/>
-        </w:rPr>
-        <w:t>标识符</w:t>
+        <w:t xml:space="preserve">-uuid uuid : </w:t>
+      </w:r>
+      <w:r>
+        <w:rPr>
+          <w:rFonts w:hint="eastAsia"/>
+        </w:rPr>
+        <w:t>设置</w:t>
+      </w:r>
+      <w:r>
+        <w:t>客户机</w:t>
+      </w:r>
+      <w:r>
+        <w:t>UUID</w:t>
       </w:r>
     </w:p>
     <w:p>
@@ -42920,64 +43121,172 @@
         <w:ind w:left="360"/>
       </w:pPr>
       <w:r>
-        <w:rPr>
-          <w:rFonts w:hint="eastAsia"/>
-        </w:rPr>
-        <w:t>-</w:t>
-      </w:r>
-      <w:r>
-        <w:t>device driver[,drive=drive_id</w:t>
+        <w:t>-drive file=file</w:t>
+      </w:r>
+      <w:r>
+        <w:t>[</w:t>
+      </w:r>
+      <w:r>
+        <w:t>,if=interface</w:t>
+      </w:r>
+      <w:r>
+        <w:rPr>
+          <w:rFonts w:hint="eastAsia"/>
+        </w:rPr>
+        <w:t>]</w:t>
+      </w:r>
+      <w:r>
+        <w:t>[</w:t>
+      </w:r>
+      <w:r>
+        <w:t>,format=format</w:t>
       </w:r>
       <w:r>
         <w:t>][</w:t>
       </w:r>
       <w:r>
-        <w:t xml:space="preserve">,id=id] : </w:t>
-      </w:r>
-      <w:r>
-        <w:rPr>
-          <w:rFonts w:hint="eastAsia"/>
-        </w:rPr>
-        <w:t>设置一</w:t>
-      </w:r>
-      <w:r>
-        <w:t>个新设备</w:t>
-      </w:r>
-      <w:r>
-        <w:rPr>
-          <w:rFonts w:hint="eastAsia"/>
-        </w:rPr>
-        <w:t>，其接口类型</w:t>
-      </w:r>
-      <w:r>
-        <w:t>为</w:t>
-      </w:r>
-      <w:r>
-        <w:rPr>
-          <w:rFonts w:hint="eastAsia"/>
-        </w:rPr>
-        <w:t>driver</w:t>
-      </w:r>
-      <w:r>
-        <w:rPr>
-          <w:rFonts w:hint="eastAsia"/>
-        </w:rPr>
-        <w:t>（</w:t>
-      </w:r>
-      <w:r>
-        <w:t>virtio-scsi-pci</w:t>
-      </w:r>
-      <w:r>
-        <w:t xml:space="preserve">, </w:t>
-      </w:r>
-      <w:r>
-        <w:t>virtio-blk, scsi-hd</w:t>
-      </w:r>
-      <w:r>
-        <w:rPr>
-          <w:rFonts w:hint="eastAsia"/>
-        </w:rPr>
-        <w:t>等）</w:t>
+        <w:t>,cache=cache</w:t>
+      </w:r>
+      <w:r>
+        <w:t>][</w:t>
+      </w:r>
+      <w:r>
+        <w:t>,id=id</w:t>
+      </w:r>
+      <w:r>
+        <w:t>][</w:t>
+      </w:r>
+      <w:r>
+        <w:t>,</w:t>
+      </w:r>
+      <w:r>
+        <w:t>file.locking</w:t>
+      </w:r>
+      <w:r>
+        <w:t xml:space="preserve">=locking] : </w:t>
+      </w:r>
+      <w:r>
+        <w:rPr>
+          <w:rFonts w:hint="eastAsia"/>
+        </w:rPr>
+        <w:t>设置一个</w:t>
+      </w:r>
+      <w:r>
+        <w:t>新驱动</w:t>
+      </w:r>
+      <w:r>
+        <w:rPr>
+          <w:rFonts w:hint="eastAsia"/>
+        </w:rPr>
+        <w:t>，要</w:t>
+      </w:r>
+      <w:r>
+        <w:t>指定</w:t>
+      </w:r>
+      <w:r>
+        <w:rPr>
+          <w:rFonts w:hint="eastAsia"/>
+        </w:rPr>
+        <w:t>file</w:t>
+      </w:r>
+      <w:r>
+        <w:rPr>
+          <w:rFonts w:hint="eastAsia"/>
+        </w:rPr>
+        <w:t>路径（挂载</w:t>
+      </w:r>
+      <w:r>
+        <w:t>了磁盘的宿主机目录</w:t>
+      </w:r>
+      <w:r>
+        <w:rPr>
+          <w:rFonts w:hint="eastAsia"/>
+        </w:rPr>
+        <w:t>）；</w:t>
+      </w:r>
+      <w:r>
+        <w:rPr>
+          <w:rFonts w:hint="eastAsia"/>
+        </w:rPr>
+        <w:t>if</w:t>
+      </w:r>
+      <w:r>
+        <w:rPr>
+          <w:rFonts w:hint="eastAsia"/>
+        </w:rPr>
+        <w:t>是</w:t>
+      </w:r>
+      <w:r>
+        <w:t>接口类型</w:t>
+      </w:r>
+      <w:r>
+        <w:rPr>
+          <w:rFonts w:hint="eastAsia"/>
+        </w:rPr>
+        <w:t>一般</w:t>
+      </w:r>
+      <w:r>
+        <w:t>设置为</w:t>
+      </w:r>
+      <w:r>
+        <w:rPr>
+          <w:rFonts w:hint="eastAsia"/>
+        </w:rPr>
+        <w:t>none</w:t>
+      </w:r>
+      <w:r>
+        <w:rPr>
+          <w:rFonts w:hint="eastAsia"/>
+        </w:rPr>
+        <w:t>；</w:t>
+      </w:r>
+      <w:r>
+        <w:rPr>
+          <w:rFonts w:hint="eastAsia"/>
+        </w:rPr>
+        <w:t>format</w:t>
+      </w:r>
+      <w:r>
+        <w:rPr>
+          <w:rFonts w:hint="eastAsia"/>
+        </w:rPr>
+        <w:t>一般</w:t>
+      </w:r>
+      <w:r>
+        <w:t>是</w:t>
+      </w:r>
+      <w:r>
+        <w:rPr>
+          <w:rFonts w:hint="eastAsia"/>
+        </w:rPr>
+        <w:t>raw</w:t>
+      </w:r>
+      <w:r>
+        <w:rPr>
+          <w:rFonts w:hint="eastAsia"/>
+        </w:rPr>
+        <w:t>；</w:t>
+      </w:r>
+      <w:r>
+        <w:rPr>
+          <w:rFonts w:hint="eastAsia"/>
+        </w:rPr>
+        <w:t>cache</w:t>
+      </w:r>
+      <w:r>
+        <w:rPr>
+          <w:rFonts w:hint="eastAsia"/>
+        </w:rPr>
+        <w:t>表示</w:t>
+      </w:r>
+      <w:r>
+        <w:t>磁盘读写缓冲的</w:t>
+      </w:r>
+      <w:r>
+        <w:rPr>
+          <w:rFonts w:hint="eastAsia"/>
+        </w:rPr>
+        <w:t>模式</w:t>
       </w:r>
       <w:r>
         <w:t>，</w:t>
@@ -42986,19 +43295,31 @@
         <w:rPr>
           <w:rFonts w:hint="eastAsia"/>
         </w:rPr>
-        <w:t>可以</w:t>
-      </w:r>
-      <w:r>
-        <w:t>基于已经</w:t>
-      </w:r>
-      <w:r>
-        <w:rPr>
-          <w:rFonts w:hint="eastAsia"/>
-        </w:rPr>
-        <w:t>创建</w:t>
-      </w:r>
-      <w:r>
-        <w:t>的</w:t>
+        <w:t>默认为</w:t>
+      </w:r>
+      <w:r>
+        <w:rPr>
+          <w:rFonts w:hint="eastAsia"/>
+        </w:rPr>
+        <w:t>writeback</w:t>
+      </w:r>
+      <w:r>
+        <w:rPr>
+          <w:rFonts w:hint="eastAsia"/>
+        </w:rPr>
+        <w:t>；</w:t>
+      </w:r>
+      <w:r>
+        <w:rPr>
+          <w:rFonts w:hint="eastAsia"/>
+        </w:rPr>
+        <w:t>id</w:t>
+      </w:r>
+      <w:r>
+        <w:rPr>
+          <w:rFonts w:hint="eastAsia"/>
+        </w:rPr>
+        <w:t>是</w:t>
       </w:r>
       <w:r>
         <w:rPr>
@@ -43007,7 +43328,10 @@
         <w:t>drive</w:t>
       </w:r>
       <w:r>
-        <w:t xml:space="preserve"> id</w:t>
+        <w:rPr>
+          <w:rFonts w:hint="eastAsia"/>
+        </w:rPr>
+        <w:t>标识符</w:t>
       </w:r>
     </w:p>
     <w:p>
@@ -43021,31 +43345,70 @@
         <w:t>-</w:t>
       </w:r>
       <w:r>
-        <w:t>virtfs</w:t>
-      </w:r>
-      <w:r>
-        <w:t xml:space="preserve"> fsdriver[,path=path]</w:t>
-      </w:r>
-      <w:r>
-        <w:t>[</w:t>
-      </w:r>
-      <w:r>
-        <w:t>,mount_tag=tag</w:t>
-      </w:r>
-      <w:r>
-        <w:t>]</w:t>
-      </w:r>
-      <w:r>
-        <w:t>[,</w:t>
-      </w:r>
-      <w:r>
-        <w:t>security_model=security_model</w:t>
+        <w:t>device driver[,drive=drive_id</w:t>
       </w:r>
       <w:r>
         <w:t>][</w:t>
       </w:r>
       <w:r>
-        <w:t xml:space="preserve">,readonly] : </w:t>
+        <w:t xml:space="preserve">,id=id] : </w:t>
+      </w:r>
+      <w:r>
+        <w:rPr>
+          <w:rFonts w:hint="eastAsia"/>
+        </w:rPr>
+        <w:t>设置一</w:t>
+      </w:r>
+      <w:r>
+        <w:t>个新设备</w:t>
+      </w:r>
+      <w:r>
+        <w:rPr>
+          <w:rFonts w:hint="eastAsia"/>
+        </w:rPr>
+        <w:t>，其接口类型</w:t>
+      </w:r>
+      <w:r>
+        <w:t>为</w:t>
+      </w:r>
+      <w:r>
+        <w:rPr>
+          <w:rFonts w:hint="eastAsia"/>
+        </w:rPr>
+        <w:t>driver</w:t>
+      </w:r>
+      <w:r>
+        <w:rPr>
+          <w:rFonts w:hint="eastAsia"/>
+        </w:rPr>
+        <w:t>（</w:t>
+      </w:r>
+      <w:r>
+        <w:t>virtio-scsi-pci</w:t>
+      </w:r>
+      <w:r>
+        <w:t xml:space="preserve">, </w:t>
+      </w:r>
+      <w:r>
+        <w:t>virtio-blk, scsi-hd</w:t>
+      </w:r>
+      <w:r>
+        <w:rPr>
+          <w:rFonts w:hint="eastAsia"/>
+        </w:rPr>
+        <w:t>等）</w:t>
+      </w:r>
+      <w:r>
+        <w:t>，</w:t>
+      </w:r>
+      <w:r>
+        <w:rPr>
+          <w:rFonts w:hint="eastAsia"/>
+        </w:rPr>
+        <w:t>可以</w:t>
+      </w:r>
+      <w:r>
+        <w:t>基于已经</w:t>
       </w:r>
       <w:r>
         <w:rPr>
@@ -43054,109 +43417,16 @@
         <w:t>创建</w:t>
       </w:r>
       <w:r>
-        <w:t>共享文件夹，</w:t>
-      </w:r>
-      <w:r>
-        <w:rPr>
-          <w:rFonts w:hint="eastAsia"/>
-        </w:rPr>
-        <w:t>fsdriver</w:t>
-      </w:r>
-      <w:r>
-        <w:rPr>
-          <w:rFonts w:hint="eastAsia"/>
-        </w:rPr>
-        <w:t>一般为</w:t>
-      </w:r>
-      <w:r>
-        <w:rPr>
-          <w:rFonts w:hint="eastAsia"/>
-        </w:rPr>
-        <w:t>local</w:t>
-      </w:r>
-      <w:r>
-        <w:rPr>
-          <w:rFonts w:hint="eastAsia"/>
-        </w:rPr>
-        <w:t>；</w:t>
-      </w:r>
-      <w:r>
-        <w:t>path</w:t>
-      </w:r>
-      <w:r>
-        <w:rPr>
-          <w:rFonts w:hint="eastAsia"/>
-        </w:rPr>
-        <w:t>对应</w:t>
-      </w:r>
-      <w:r>
-        <w:t>宿主机</w:t>
-      </w:r>
-      <w:r>
-        <w:rPr>
-          <w:rFonts w:hint="eastAsia"/>
-        </w:rPr>
-        <w:t>共享文件夹</w:t>
-      </w:r>
-      <w:r>
-        <w:t>路径；</w:t>
-      </w:r>
-      <w:r>
-        <w:t>mount_tag</w:t>
-      </w:r>
-      <w:r>
-        <w:rPr>
-          <w:rFonts w:hint="eastAsia"/>
-        </w:rPr>
-        <w:t>是挂载点</w:t>
-      </w:r>
-      <w:r>
-        <w:t>标识符，客户机启动后执行</w:t>
-      </w:r>
-      <w:r>
-        <w:rPr>
-          <w:rFonts w:hint="eastAsia"/>
-        </w:rPr>
-        <w:t>mount</w:t>
-      </w:r>
-      <w:r>
-        <w:rPr>
-          <w:rFonts w:hint="eastAsia"/>
-        </w:rPr>
-        <w:t>需要该</w:t>
-      </w:r>
-      <w:r>
-        <w:t>标识符</w:t>
-      </w:r>
-      <w:r>
-        <w:rPr>
-          <w:rFonts w:hint="eastAsia"/>
-        </w:rPr>
-        <w:t>作为</w:t>
-      </w:r>
-      <w:r>
-        <w:t>挂载</w:t>
-      </w:r>
-      <w:r>
-        <w:rPr>
-          <w:rFonts w:hint="eastAsia"/>
-        </w:rPr>
-        <w:t>内容；</w:t>
-      </w:r>
-      <w:r>
-        <w:rPr>
-          <w:rFonts w:hint="eastAsia"/>
-        </w:rPr>
-        <w:t>readonly</w:t>
-      </w:r>
-      <w:r>
-        <w:rPr>
-          <w:rFonts w:hint="eastAsia"/>
-        </w:rPr>
-        <w:t>表示</w:t>
-      </w:r>
-      <w:r>
-        <w:t>只读</w:t>
+        <w:t>的</w:t>
+      </w:r>
+      <w:r>
+        <w:rPr>
+          <w:rFonts w:hint="eastAsia"/>
+        </w:rPr>
+        <w:t>drive</w:t>
+      </w:r>
+      <w:r>
+        <w:t xml:space="preserve"> id</w:t>
       </w:r>
     </w:p>
     <w:p>
@@ -43167,16 +43437,34 @@
         <w:rPr>
           <w:rFonts w:hint="eastAsia"/>
         </w:rPr>
-        <w:t xml:space="preserve">-net </w:t>
-      </w:r>
-      <w:r>
-        <w:t>nic</w:t>
-      </w:r>
-      <w:r>
-        <w:t>[,macaddr=mac][,model=type]</w:t>
-      </w:r>
-      <w:r>
-        <w:t xml:space="preserve"> : </w:t>
+        <w:t>-</w:t>
+      </w:r>
+      <w:r>
+        <w:t>virtfs</w:t>
+      </w:r>
+      <w:r>
+        <w:t xml:space="preserve"> fsdriver[,path=path]</w:t>
+      </w:r>
+      <w:r>
+        <w:t>[</w:t>
+      </w:r>
+      <w:r>
+        <w:t>,mount_tag=tag</w:t>
+      </w:r>
+      <w:r>
+        <w:t>]</w:t>
+      </w:r>
+      <w:r>
+        <w:t>[,</w:t>
+      </w:r>
+      <w:r>
+        <w:t>security_model=security_model</w:t>
+      </w:r>
+      <w:r>
+        <w:t>][</w:t>
+      </w:r>
+      <w:r>
+        <w:t xml:space="preserve">,readonly] : </w:t>
       </w:r>
       <w:r>
         <w:rPr>
@@ -43185,25 +43473,25 @@
         <w:t>创建</w:t>
       </w:r>
       <w:r>
-        <w:t>一个</w:t>
-      </w:r>
-      <w:r>
-        <w:rPr>
-          <w:rFonts w:hint="eastAsia"/>
-        </w:rPr>
-        <w:t>网卡，</w:t>
-      </w:r>
-      <w:r>
-        <w:rPr>
-          <w:rFonts w:hint="eastAsia"/>
-        </w:rPr>
-        <w:t>并指定</w:t>
-      </w:r>
-      <w:r>
-        <w:t>其</w:t>
-      </w:r>
-      <w:r>
-        <w:t>MAC</w:t>
+        <w:t>共享文件夹，</w:t>
+      </w:r>
+      <w:r>
+        <w:rPr>
+          <w:rFonts w:hint="eastAsia"/>
+        </w:rPr>
+        <w:t>fsdriver</w:t>
+      </w:r>
+      <w:r>
+        <w:rPr>
+          <w:rFonts w:hint="eastAsia"/>
+        </w:rPr>
+        <w:t>一般为</w:t>
+      </w:r>
+      <w:r>
+        <w:rPr>
+          <w:rFonts w:hint="eastAsia"/>
+        </w:rPr>
+        <w:t>local</w:t>
       </w:r>
       <w:r>
         <w:rPr>
@@ -43212,22 +43500,82 @@
         <w:t>；</w:t>
       </w:r>
       <w:r>
-        <w:rPr>
-          <w:rFonts w:hint="eastAsia"/>
-        </w:rPr>
-        <w:t>model</w:t>
-      </w:r>
-      <w:r>
-        <w:rPr>
-          <w:rFonts w:hint="eastAsia"/>
-        </w:rPr>
-        <w:t>是网卡类型</w:t>
-      </w:r>
-      <w:r>
-        <w:t>，可选</w:t>
-      </w:r>
-      <w:r>
-        <w:t>virtio</w:t>
+        <w:t>path</w:t>
+      </w:r>
+      <w:r>
+        <w:rPr>
+          <w:rFonts w:hint="eastAsia"/>
+        </w:rPr>
+        <w:t>对应</w:t>
+      </w:r>
+      <w:r>
+        <w:t>宿主机</w:t>
+      </w:r>
+      <w:r>
+        <w:rPr>
+          <w:rFonts w:hint="eastAsia"/>
+        </w:rPr>
+        <w:t>共享文件夹</w:t>
+      </w:r>
+      <w:r>
+        <w:t>路径；</w:t>
+      </w:r>
+      <w:r>
+        <w:t>mount_tag</w:t>
+      </w:r>
+      <w:r>
+        <w:rPr>
+          <w:rFonts w:hint="eastAsia"/>
+        </w:rPr>
+        <w:t>是挂载点</w:t>
+      </w:r>
+      <w:r>
+        <w:t>标识符，客户机启动后执行</w:t>
+      </w:r>
+      <w:r>
+        <w:rPr>
+          <w:rFonts w:hint="eastAsia"/>
+        </w:rPr>
+        <w:t>mount</w:t>
+      </w:r>
+      <w:r>
+        <w:rPr>
+          <w:rFonts w:hint="eastAsia"/>
+        </w:rPr>
+        <w:t>需要该</w:t>
+      </w:r>
+      <w:r>
+        <w:t>标识符</w:t>
+      </w:r>
+      <w:r>
+        <w:rPr>
+          <w:rFonts w:hint="eastAsia"/>
+        </w:rPr>
+        <w:t>作为</w:t>
+      </w:r>
+      <w:r>
+        <w:t>挂载</w:t>
+      </w:r>
+      <w:r>
+        <w:rPr>
+          <w:rFonts w:hint="eastAsia"/>
+        </w:rPr>
+        <w:t>内容；</w:t>
+      </w:r>
+      <w:r>
+        <w:rPr>
+          <w:rFonts w:hint="eastAsia"/>
+        </w:rPr>
+        <w:t>readonly</w:t>
+      </w:r>
+      <w:r>
+        <w:rPr>
+          <w:rFonts w:hint="eastAsia"/>
+        </w:rPr>
+        <w:t>表示</w:t>
+      </w:r>
+      <w:r>
+        <w:t>只读</w:t>
       </w:r>
     </w:p>
     <w:p>
@@ -43238,10 +43586,13 @@
         <w:rPr>
           <w:rFonts w:hint="eastAsia"/>
         </w:rPr>
-        <w:t>-net bridge</w:t>
-      </w:r>
-      <w:r>
-        <w:t>[,name=name]</w:t>
+        <w:t xml:space="preserve">-net </w:t>
+      </w:r>
+      <w:r>
+        <w:t>nic</w:t>
+      </w:r>
+      <w:r>
+        <w:t>[,macaddr=mac][,model=type]</w:t>
       </w:r>
       <w:r>
         <w:t xml:space="preserve"> : </w:t>
@@ -43250,28 +43601,52 @@
         <w:rPr>
           <w:rFonts w:hint="eastAsia"/>
         </w:rPr>
-        <w:t>指定客户机</w:t>
-      </w:r>
-      <w:r>
-        <w:t>网络为桥接模式</w:t>
-      </w:r>
-      <w:r>
-        <w:rPr>
-          <w:rFonts w:hint="eastAsia"/>
-        </w:rPr>
-        <w:t>，并</w:t>
-      </w:r>
-      <w:r>
-        <w:t>指定</w:t>
-      </w:r>
-      <w:r>
-        <w:rPr>
-          <w:rFonts w:hint="eastAsia"/>
-        </w:rPr>
+        <w:t>创建</w:t>
+      </w:r>
+      <w:r>
+        <w:t>一个</w:t>
+      </w:r>
+      <w:r>
+        <w:rPr>
+          <w:rFonts w:hint="eastAsia"/>
+        </w:rPr>
+        <w:t>网卡，</w:t>
+      </w:r>
+      <w:r>
+        <w:rPr>
+          <w:rFonts w:hint="eastAsia"/>
+        </w:rPr>
+        <w:t>并指定</w:t>
+      </w:r>
+      <w:r>
         <w:t>其</w:t>
       </w:r>
       <w:r>
-        <w:t>名字</w:t>
+        <w:t>MAC</w:t>
+      </w:r>
+      <w:r>
+        <w:rPr>
+          <w:rFonts w:hint="eastAsia"/>
+        </w:rPr>
+        <w:t>；</w:t>
+      </w:r>
+      <w:r>
+        <w:rPr>
+          <w:rFonts w:hint="eastAsia"/>
+        </w:rPr>
+        <w:t>model</w:t>
+      </w:r>
+      <w:r>
+        <w:rPr>
+          <w:rFonts w:hint="eastAsia"/>
+        </w:rPr>
+        <w:t>是网卡类型</w:t>
+      </w:r>
+      <w:r>
+        <w:t>，可选</w:t>
+      </w:r>
+      <w:r>
+        <w:t>virtio</w:t>
       </w:r>
     </w:p>
     <w:p>
@@ -43282,28 +43657,40 @@
         <w:rPr>
           <w:rFonts w:hint="eastAsia"/>
         </w:rPr>
-        <w:t xml:space="preserve">-kernel </w:t>
-      </w:r>
-      <w:r>
-        <w:t xml:space="preserve">bzImage : </w:t>
-      </w:r>
-      <w:r>
-        <w:rPr>
-          <w:rFonts w:hint="eastAsia"/>
-        </w:rPr>
-        <w:t>使用</w:t>
-      </w:r>
-      <w:r>
-        <w:t>bzImage</w:t>
-      </w:r>
-      <w:r>
-        <w:rPr>
-          <w:rFonts w:hint="eastAsia"/>
-        </w:rPr>
-        <w:t>作为</w:t>
-      </w:r>
-      <w:r>
-        <w:t>客户机内核镜像</w:t>
+        <w:t>-net bridge</w:t>
+      </w:r>
+      <w:r>
+        <w:t>[,name=name]</w:t>
+      </w:r>
+      <w:r>
+        <w:t xml:space="preserve"> : </w:t>
+      </w:r>
+      <w:r>
+        <w:rPr>
+          <w:rFonts w:hint="eastAsia"/>
+        </w:rPr>
+        <w:t>指定客户机</w:t>
+      </w:r>
+      <w:r>
+        <w:t>网络为桥接模式</w:t>
+      </w:r>
+      <w:r>
+        <w:rPr>
+          <w:rFonts w:hint="eastAsia"/>
+        </w:rPr>
+        <w:t>，并</w:t>
+      </w:r>
+      <w:r>
+        <w:t>指定</w:t>
+      </w:r>
+      <w:r>
+        <w:rPr>
+          <w:rFonts w:hint="eastAsia"/>
+        </w:rPr>
+        <w:t>其</w:t>
+      </w:r>
+      <w:r>
+        <w:t>名字</w:t>
       </w:r>
     </w:p>
     <w:p>
@@ -43311,6 +43698,39 @@
         <w:ind w:left="360"/>
       </w:pPr>
       <w:r>
+        <w:rPr>
+          <w:rFonts w:hint="eastAsia"/>
+        </w:rPr>
+        <w:t xml:space="preserve">-kernel </w:t>
+      </w:r>
+      <w:r>
+        <w:t xml:space="preserve">bzImage : </w:t>
+      </w:r>
+      <w:r>
+        <w:rPr>
+          <w:rFonts w:hint="eastAsia"/>
+        </w:rPr>
+        <w:t>使用</w:t>
+      </w:r>
+      <w:r>
+        <w:t>bzImage</w:t>
+      </w:r>
+      <w:r>
+        <w:rPr>
+          <w:rFonts w:hint="eastAsia"/>
+        </w:rPr>
+        <w:t>作为</w:t>
+      </w:r>
+      <w:r>
+        <w:t>客户机内核镜像</w:t>
+      </w:r>
+    </w:p>
+    <w:p>
+      <w:pPr>
+        <w:ind w:left="360"/>
+      </w:pPr>
+      <w:r>
+        <w:lastRenderedPageBreak/>
         <w:t>-initrd file</w:t>
       </w:r>
       <w:r>
@@ -43714,7 +44134,6 @@
         <w:ind w:left="720" w:firstLineChars="0" w:firstLine="0"/>
       </w:pPr>
       <w:r>
-        <w:lastRenderedPageBreak/>
         <w:t xml:space="preserve">$ </w:t>
       </w:r>
       <w:r>
@@ -44160,6 +44579,7 @@
         <w:ind w:left="720" w:firstLineChars="0" w:firstLine="0"/>
       </w:pPr>
       <w:r>
+        <w:lastRenderedPageBreak/>
         <w:t>[pid 42878] open("/fs_harden/sw/x86/etc/qemu/bridge.conf", O_RDONLY) = 3</w:t>
       </w:r>
     </w:p>
@@ -44450,7 +44870,6 @@
         <w:rPr>
           <w:rFonts w:hint="eastAsia"/>
         </w:rPr>
-        <w:lastRenderedPageBreak/>
         <w:t xml:space="preserve">$ </w:t>
       </w:r>
       <w:r>
@@ -44704,7 +45123,7 @@
       <w:r>
         <w:t xml:space="preserve"> </w:t>
       </w:r>
-      <w:hyperlink r:id="rId130" w:history="1">
+      <w:hyperlink r:id="rId132" w:history="1">
         <w:r>
           <w:rPr>
             <w:rStyle w:val="a6"/>
@@ -44751,7 +45170,7 @@
         </w:rPr>
         <w:t xml:space="preserve">). </w:t>
       </w:r>
-      <w:hyperlink r:id="rId131" w:history="1">
+      <w:hyperlink r:id="rId133" w:history="1">
         <w:r>
           <w:rPr>
             <w:rStyle w:val="a6"/>
@@ -44792,7 +45211,7 @@
         </w:rPr>
         <w:t xml:space="preserve">. </w:t>
       </w:r>
-      <w:hyperlink r:id="rId132" w:history="1">
+      <w:hyperlink r:id="rId134" w:history="1">
         <w:r>
           <w:rPr>
             <w:rStyle w:val="a6"/>
@@ -44934,6 +45353,7 @@
         <w:rPr>
           <w:rFonts w:hint="eastAsia"/>
         </w:rPr>
+        <w:lastRenderedPageBreak/>
         <w:t>《深入</w:t>
       </w:r>
       <w:r>
@@ -45074,7 +45494,7 @@
         </w:rPr>
         <w:t xml:space="preserve">. </w:t>
       </w:r>
-      <w:hyperlink r:id="rId133" w:history="1">
+      <w:hyperlink r:id="rId135" w:history="1">
         <w:r>
           <w:rPr>
             <w:rStyle w:val="a6"/>
@@ -45121,7 +45541,7 @@
       <w:r>
         <w:t xml:space="preserve"> </w:t>
       </w:r>
-      <w:hyperlink r:id="rId134" w:history="1">
+      <w:hyperlink r:id="rId136" w:history="1">
         <w:r>
           <w:rPr>
             <w:rStyle w:val="a6"/>
@@ -45174,7 +45594,7 @@
       <w:r>
         <w:t xml:space="preserve"> </w:t>
       </w:r>
-      <w:hyperlink r:id="rId135" w:history="1">
+      <w:hyperlink r:id="rId137" w:history="1">
         <w:r>
           <w:rPr>
             <w:rStyle w:val="a6"/>
@@ -45215,7 +45635,7 @@
       <w:r>
         <w:t xml:space="preserve"> </w:t>
       </w:r>
-      <w:hyperlink r:id="rId136" w:history="1">
+      <w:hyperlink r:id="rId138" w:history="1">
         <w:r>
           <w:rPr>
             <w:rStyle w:val="a6"/>
@@ -45253,7 +45673,7 @@
         </w:rPr>
         <w:t xml:space="preserve">. </w:t>
       </w:r>
-      <w:hyperlink r:id="rId137" w:history="1">
+      <w:hyperlink r:id="rId139" w:history="1">
         <w:r>
           <w:rPr>
             <w:rStyle w:val="a6"/>
@@ -45294,7 +45714,7 @@
       <w:r>
         <w:t xml:space="preserve">. </w:t>
       </w:r>
-      <w:hyperlink r:id="rId138" w:history="1">
+      <w:hyperlink r:id="rId140" w:history="1">
         <w:r>
           <w:rPr>
             <w:rStyle w:val="a6"/>
@@ -45341,7 +45761,7 @@
         </w:rPr>
         <w:t xml:space="preserve">. </w:t>
       </w:r>
-      <w:hyperlink r:id="rId139" w:history="1">
+      <w:hyperlink r:id="rId141" w:history="1">
         <w:r>
           <w:rPr>
             <w:rStyle w:val="a6"/>
@@ -45382,7 +45802,7 @@
       <w:r>
         <w:t xml:space="preserve">. </w:t>
       </w:r>
-      <w:hyperlink r:id="rId140" w:history="1">
+      <w:hyperlink r:id="rId142" w:history="1">
         <w:r>
           <w:rPr>
             <w:rStyle w:val="a6"/>
@@ -45432,7 +45852,7 @@
       <w:r>
         <w:t xml:space="preserve">UBI. </w:t>
       </w:r>
-      <w:hyperlink r:id="rId141" w:history="1">
+      <w:hyperlink r:id="rId143" w:history="1">
         <w:r>
           <w:rPr>
             <w:rStyle w:val="a6"/>
@@ -45488,7 +45908,7 @@
         </w:rPr>
         <w:t xml:space="preserve">. </w:t>
       </w:r>
-      <w:hyperlink r:id="rId142" w:history="1">
+      <w:hyperlink r:id="rId144" w:history="1">
         <w:r>
           <w:rPr>
             <w:rStyle w:val="a6"/>
@@ -45526,7 +45946,7 @@
         </w:rPr>
         <w:t xml:space="preserve">. </w:t>
       </w:r>
-      <w:hyperlink r:id="rId143" w:history="1">
+      <w:hyperlink r:id="rId145" w:history="1">
         <w:r>
           <w:rPr>
             <w:rStyle w:val="a6"/>
@@ -45567,7 +45987,7 @@
         </w:rPr>
         <w:t xml:space="preserve">. </w:t>
       </w:r>
-      <w:hyperlink r:id="rId144" w:history="1">
+      <w:hyperlink r:id="rId146" w:history="1">
         <w:r>
           <w:rPr>
             <w:rStyle w:val="a6"/>

</xml_diff>

<commit_message>
Add data structure 10
</commit_message>
<xml_diff>
--- a/Kernel.docx
+++ b/Kernel.docx
@@ -19162,6 +19162,11 @@
             </w:r>
           </w:p>
           <w:p>
+            <w:pPr>
+              <w:rPr>
+                <w:rFonts w:hint="eastAsia"/>
+              </w:rPr>
+            </w:pPr>
             <w:r>
               <w:tab/>
               <w:t xml:space="preserve">struct ubi_fastmap_layout *fm; // </w:t>
@@ -19202,6 +19207,458 @@
               </w:rPr>
               <w:t>)</w:t>
             </w:r>
+            <w:r>
+              <w:rPr>
+                <w:rFonts w:hint="eastAsia"/>
+              </w:rPr>
+              <w:t>，</w:t>
+            </w:r>
+            <w:r>
+              <w:rPr>
+                <w:rFonts w:hint="eastAsia"/>
+              </w:rPr>
+              <w:t>fastmp</w:t>
+            </w:r>
+            <w:r>
+              <w:rPr>
+                <w:rFonts w:hint="eastAsia"/>
+              </w:rPr>
+              <w:t>最终</w:t>
+            </w:r>
+            <w:r>
+              <w:t>会</w:t>
+            </w:r>
+            <w:r>
+              <w:rPr>
+                <w:rFonts w:hint="eastAsia"/>
+              </w:rPr>
+              <w:t>存放</w:t>
+            </w:r>
+            <w:r>
+              <w:t>在</w:t>
+            </w:r>
+            <w:r>
+              <w:rPr>
+                <w:rFonts w:hint="eastAsia"/>
+              </w:rPr>
+              <w:t>几个</w:t>
+            </w:r>
+            <w:r>
+              <w:t>PEB</w:t>
+            </w:r>
+            <w:r>
+              <w:t>中，</w:t>
+            </w:r>
+            <w:r>
+              <w:rPr>
+                <w:rFonts w:hint="eastAsia"/>
+              </w:rPr>
+              <w:t>fm</w:t>
+            </w:r>
+            <w:r>
+              <w:rPr>
+                <w:rFonts w:hint="eastAsia"/>
+              </w:rPr>
+              <w:t>描述了</w:t>
+            </w:r>
+            <w:r>
+              <w:t>这几个</w:t>
+            </w:r>
+            <w:r>
+              <w:t>PEB</w:t>
+            </w:r>
+            <w:r>
+              <w:t>的</w:t>
+            </w:r>
+            <w:r>
+              <w:rPr>
+                <w:rFonts w:hint="eastAsia"/>
+              </w:rPr>
+              <w:t>ec</w:t>
+            </w:r>
+            <w:r>
+              <w:rPr>
+                <w:rFonts w:hint="eastAsia"/>
+              </w:rPr>
+              <w:t>和</w:t>
+            </w:r>
+            <w:r>
+              <w:rPr>
+                <w:rFonts w:hint="eastAsia"/>
+              </w:rPr>
+              <w:t>pnum</w:t>
+            </w:r>
+            <w:r>
+              <w:rPr>
+                <w:rFonts w:hint="eastAsia"/>
+              </w:rPr>
+              <w:t>。</w:t>
+            </w:r>
+            <w:r>
+              <w:rPr>
+                <w:rFonts w:hint="eastAsia"/>
+              </w:rPr>
+              <w:t>当</w:t>
+            </w:r>
+            <w:r>
+              <w:rPr>
+                <w:rFonts w:hint="eastAsia"/>
+              </w:rPr>
+              <w:t>fastmap</w:t>
+            </w:r>
+            <w:r>
+              <w:rPr>
+                <w:rFonts w:hint="eastAsia"/>
+              </w:rPr>
+              <w:t>被</w:t>
+            </w:r>
+            <w:r>
+              <w:t>更新</w:t>
+            </w:r>
+            <w:r>
+              <w:rPr>
+                <w:rFonts w:hint="eastAsia"/>
+              </w:rPr>
+              <w:t>后</w:t>
+            </w:r>
+            <w:r>
+              <w:t>，</w:t>
+            </w:r>
+            <w:r>
+              <w:rPr>
+                <w:rFonts w:hint="eastAsia"/>
+              </w:rPr>
+              <w:t>fastmap</w:t>
+            </w:r>
+            <w:r>
+              <w:rPr>
+                <w:rFonts w:hint="eastAsia"/>
+              </w:rPr>
+              <w:t>需要回写</w:t>
+            </w:r>
+            <w:r>
+              <w:t>至</w:t>
+            </w:r>
+            <w:r>
+              <w:t>flash</w:t>
+            </w:r>
+            <w:r>
+              <w:rPr>
+                <w:rFonts w:hint="eastAsia"/>
+              </w:rPr>
+              <w:t>，描述</w:t>
+            </w:r>
+            <w:r>
+              <w:rPr>
+                <w:rFonts w:hint="eastAsia"/>
+              </w:rPr>
+              <w:t>fastmap</w:t>
+            </w:r>
+            <w:r>
+              <w:rPr>
+                <w:rFonts w:hint="eastAsia"/>
+              </w:rPr>
+              <w:t>在</w:t>
+            </w:r>
+            <w:r>
+              <w:t>flash</w:t>
+            </w:r>
+            <w:bookmarkStart w:id="1" w:name="_GoBack"/>
+            <w:bookmarkEnd w:id="1"/>
+            <w:r>
+              <w:rPr>
+                <w:rFonts w:hint="eastAsia"/>
+              </w:rPr>
+              <w:t>布局</w:t>
+            </w:r>
+            <w:r>
+              <w:t>信息的</w:t>
+            </w:r>
+            <w:r>
+              <w:rPr>
+                <w:rFonts w:hint="eastAsia"/>
+              </w:rPr>
+              <w:t>fm</w:t>
+            </w:r>
+            <w:r>
+              <w:rPr>
+                <w:rFonts w:hint="eastAsia"/>
+              </w:rPr>
+              <w:t>就会</w:t>
+            </w:r>
+            <w:r>
+              <w:t>用到。</w:t>
+            </w:r>
+            <w:r>
+              <w:t>fastmap</w:t>
+            </w:r>
+            <w:r>
+              <w:rPr>
+                <w:rFonts w:hint="eastAsia"/>
+              </w:rPr>
+              <w:t>的</w:t>
+            </w:r>
+            <w:r>
+              <w:t>回写</w:t>
+            </w:r>
+            <w:r>
+              <w:rPr>
+                <w:rFonts w:hint="eastAsia"/>
+              </w:rPr>
+              <w:t>是</w:t>
+            </w:r>
+            <w:r>
+              <w:t>回写</w:t>
+            </w:r>
+            <w:r>
+              <w:rPr>
+                <w:rFonts w:hint="eastAsia"/>
+              </w:rPr>
+              <w:t>整个</w:t>
+            </w:r>
+            <w:r>
+              <w:rPr>
+                <w:rFonts w:hint="eastAsia"/>
+              </w:rPr>
+              <w:t>fastmap</w:t>
+            </w:r>
+            <w:r>
+              <w:t>，不是只</w:t>
+            </w:r>
+            <w:r>
+              <w:rPr>
+                <w:rFonts w:hint="eastAsia"/>
+              </w:rPr>
+              <w:t>回写</w:t>
+            </w:r>
+            <w:r>
+              <w:t>更新的部分。</w:t>
+            </w:r>
+            <w:r>
+              <w:rPr>
+                <w:rFonts w:hint="eastAsia"/>
+              </w:rPr>
+              <w:t>如果</w:t>
+            </w:r>
+            <w:r>
+              <w:t>是以</w:t>
+            </w:r>
+            <w:r>
+              <w:rPr>
+                <w:rFonts w:hint="eastAsia"/>
+              </w:rPr>
+              <w:t>scan</w:t>
+            </w:r>
+            <w:r>
+              <w:t>_</w:t>
+            </w:r>
+            <w:r>
+              <w:rPr>
+                <w:rFonts w:hint="eastAsia"/>
+              </w:rPr>
+              <w:t>all</w:t>
+            </w:r>
+            <w:r>
+              <w:rPr>
+                <w:rFonts w:hint="eastAsia"/>
+              </w:rPr>
+              <w:t>扫描了</w:t>
+            </w:r>
+            <w:r>
+              <w:rPr>
+                <w:rFonts w:hint="eastAsia"/>
+              </w:rPr>
+              <w:t>ubi</w:t>
+            </w:r>
+            <w:r>
+              <w:rPr>
+                <w:rFonts w:hint="eastAsia"/>
+              </w:rPr>
+              <w:t>，</w:t>
+            </w:r>
+            <w:r>
+              <w:rPr>
+                <w:rFonts w:hint="eastAsia"/>
+              </w:rPr>
+              <w:t>ubi-&gt;</w:t>
+            </w:r>
+            <w:r>
+              <w:rPr>
+                <w:rFonts w:hint="eastAsia"/>
+              </w:rPr>
+              <w:t>fm</w:t>
+            </w:r>
+            <w:r>
+              <w:rPr>
+                <w:rFonts w:hint="eastAsia"/>
+              </w:rPr>
+              <w:t>并不</w:t>
+            </w:r>
+            <w:r>
+              <w:t>存在</w:t>
+            </w:r>
+            <w:r>
+              <w:rPr>
+                <w:rFonts w:hint="eastAsia"/>
+              </w:rPr>
+              <w:t>；</w:t>
+            </w:r>
+            <w:r>
+              <w:rPr>
+                <w:rFonts w:hint="eastAsia"/>
+              </w:rPr>
+              <w:t>如果</w:t>
+            </w:r>
+            <w:r>
+              <w:rPr>
+                <w:rFonts w:hint="eastAsia"/>
+              </w:rPr>
+              <w:t>fm_autoconvert</w:t>
+            </w:r>
+            <w:r>
+              <w:rPr>
+                <w:rFonts w:hint="eastAsia"/>
+              </w:rPr>
+              <w:t>为</w:t>
+            </w:r>
+            <w:r>
+              <w:rPr>
+                <w:rFonts w:hint="eastAsia"/>
+              </w:rPr>
+              <w:t>1</w:t>
+            </w:r>
+            <w:r>
+              <w:rPr>
+                <w:rFonts w:hint="eastAsia"/>
+              </w:rPr>
+              <w:t>，</w:t>
+            </w:r>
+            <w:r>
+              <w:rPr>
+                <w:rFonts w:hint="eastAsia"/>
+              </w:rPr>
+              <w:t>fastmap</w:t>
+            </w:r>
+            <w:r>
+              <w:rPr>
+                <w:rFonts w:hint="eastAsia"/>
+              </w:rPr>
+              <w:t>的</w:t>
+            </w:r>
+            <w:r>
+              <w:rPr>
+                <w:rFonts w:hint="eastAsia"/>
+              </w:rPr>
+              <w:t>raw</w:t>
+            </w:r>
+            <w:r>
+              <w:t xml:space="preserve"> data</w:t>
+            </w:r>
+            <w:r>
+              <w:rPr>
+                <w:rFonts w:hint="eastAsia"/>
+              </w:rPr>
+              <w:t>会在</w:t>
+            </w:r>
+            <w:r>
+              <w:t>ubi_write_fastmap</w:t>
+            </w:r>
+            <w:r>
+              <w:rPr>
+                <w:rFonts w:hint="eastAsia"/>
+              </w:rPr>
+              <w:t>中填充</w:t>
+            </w:r>
+            <w:r>
+              <w:t>并</w:t>
+            </w:r>
+            <w:r>
+              <w:rPr>
+                <w:rFonts w:hint="eastAsia"/>
+              </w:rPr>
+              <w:t>写入</w:t>
+            </w:r>
+            <w:r>
+              <w:rPr>
+                <w:rFonts w:hint="eastAsia"/>
+              </w:rPr>
+              <w:t>new_fm</w:t>
+            </w:r>
+            <w:r>
+              <w:rPr>
+                <w:rFonts w:hint="eastAsia"/>
+              </w:rPr>
+              <w:t>指定</w:t>
+            </w:r>
+            <w:r>
+              <w:t>的</w:t>
+            </w:r>
+            <w:r>
+              <w:t>flash</w:t>
+            </w:r>
+            <w:r>
+              <w:t>区域</w:t>
+            </w:r>
+            <w:r>
+              <w:rPr>
+                <w:rFonts w:hint="eastAsia"/>
+              </w:rPr>
+              <w:t>。</w:t>
+            </w:r>
+            <w:r>
+              <w:t>fastmap</w:t>
+            </w:r>
+            <w:r>
+              <w:rPr>
+                <w:rFonts w:hint="eastAsia"/>
+              </w:rPr>
+              <w:t>会在创建、</w:t>
+            </w:r>
+            <w:r>
+              <w:t>移除、</w:t>
+            </w:r>
+            <w:r>
+              <w:rPr>
+                <w:rFonts w:hint="eastAsia"/>
+              </w:rPr>
+              <w:t>resize</w:t>
+            </w:r>
+            <w:r>
+              <w:rPr>
+                <w:rFonts w:hint="eastAsia"/>
+              </w:rPr>
+              <w:t>卷</w:t>
+            </w:r>
+            <w:r>
+              <w:t>、</w:t>
+            </w:r>
+            <w:r>
+              <w:t>ubi_detach</w:t>
+            </w:r>
+            <w:r>
+              <w:rPr>
+                <w:rFonts w:hint="eastAsia"/>
+              </w:rPr>
+              <w:t>等</w:t>
+            </w:r>
+            <w:r>
+              <w:t>过程中</w:t>
+            </w:r>
+            <w:r>
+              <w:rPr>
+                <w:rFonts w:hint="eastAsia"/>
+              </w:rPr>
+              <w:t>更新</w:t>
+            </w:r>
+            <w:r>
+              <w:t>并回写</w:t>
+            </w:r>
+            <w:r>
+              <w:t>flash</w:t>
+            </w:r>
+            <w:r>
+              <w:t>。</w:t>
+            </w:r>
           </w:p>
           <w:p>
             <w:r>
@@ -19993,6 +20450,7 @@
           </w:p>
           <w:p>
             <w:r>
+              <w:lastRenderedPageBreak/>
               <w:tab/>
               <w:t xml:space="preserve">int bad_peb_count;       // </w:t>
             </w:r>
@@ -20170,7 +20628,6 @@
           </w:p>
           <w:p>
             <w:r>
-              <w:lastRenderedPageBreak/>
               <w:tab/>
               <w:t>int leb_size;             // LEB</w:t>
             </w:r>
@@ -21493,7 +21950,7 @@
           <w:b/>
         </w:rPr>
       </w:pPr>
-      <w:bookmarkStart w:id="1" w:name="ubi_scan_all"/>
+      <w:bookmarkStart w:id="2" w:name="ubi_scan_all"/>
       <w:r>
         <w:rPr>
           <w:b/>
@@ -21513,7 +21970,7 @@
         </w:rPr>
         <w:t>_all</w:t>
       </w:r>
-      <w:bookmarkEnd w:id="1"/>
+      <w:bookmarkEnd w:id="2"/>
       <w:r>
         <w:rPr>
           <w:rFonts w:hint="eastAsia"/>
@@ -22758,7 +23215,7 @@
           <w:b/>
         </w:rPr>
       </w:pPr>
-      <w:bookmarkStart w:id="2" w:name="ubi_scan_peb"/>
+      <w:bookmarkStart w:id="3" w:name="ubi_scan_peb"/>
       <w:r>
         <w:rPr>
           <w:rFonts w:hint="eastAsia"/>
@@ -22772,7 +23229,7 @@
         </w:rPr>
         <w:t>n_peb</w:t>
       </w:r>
-      <w:bookmarkEnd w:id="2"/>
+      <w:bookmarkEnd w:id="3"/>
       <w:r>
         <w:rPr>
           <w:rFonts w:hint="eastAsia"/>
@@ -26077,7 +26534,7 @@
           <w:b/>
         </w:rPr>
       </w:pPr>
-      <w:bookmarkStart w:id="3" w:name="ubi_scan_fast"/>
+      <w:bookmarkStart w:id="4" w:name="ubi_scan_fast"/>
       <w:r>
         <w:rPr>
           <w:b/>
@@ -26085,7 +26542,7 @@
         <w:lastRenderedPageBreak/>
         <w:t>scan_fast</w:t>
       </w:r>
-      <w:bookmarkEnd w:id="3"/>
+      <w:bookmarkEnd w:id="4"/>
       <w:r>
         <w:rPr>
           <w:rFonts w:hint="eastAsia"/>
@@ -26439,14 +26896,14 @@
           <w:b/>
         </w:rPr>
       </w:pPr>
-      <w:bookmarkStart w:id="4" w:name="ubi_ubi_scan_fastmap"/>
+      <w:bookmarkStart w:id="5" w:name="ubi_ubi_scan_fastmap"/>
       <w:r>
         <w:rPr>
           <w:b/>
         </w:rPr>
         <w:t>ubi_scan_fastmap</w:t>
       </w:r>
-      <w:bookmarkEnd w:id="4"/>
+      <w:bookmarkEnd w:id="5"/>
       <w:r>
         <w:rPr>
           <w:rFonts w:hint="eastAsia"/>
@@ -33556,7 +34013,7 @@
           <w:b/>
         </w:rPr>
       </w:pPr>
-      <w:bookmarkStart w:id="5" w:name="ubi_ubi_attach_mtd_dev"/>
+      <w:bookmarkStart w:id="6" w:name="ubi_ubi_attach_mtd_dev"/>
       <w:r>
         <w:rPr>
           <w:b/>
@@ -34346,7 +34803,7 @@
         </w:rPr>
         <w:t>ubi_attach_mtd_dev</w:t>
       </w:r>
-      <w:bookmarkEnd w:id="5"/>
+      <w:bookmarkEnd w:id="6"/>
       <w:r>
         <w:rPr>
           <w:rFonts w:hint="eastAsia"/>
@@ -42854,8 +43311,6 @@
         </w:rPr>
         <w:t>关系）</w:t>
       </w:r>
-      <w:bookmarkStart w:id="6" w:name="_GoBack"/>
-      <w:bookmarkEnd w:id="6"/>
     </w:p>
     <w:p>
       <w:pPr>

</xml_diff>